<commit_message>
Checked docs, only observer left
</commit_message>
<xml_diff>
--- a/CourseAssignment/Course_Assignment.docx
+++ b/CourseAssignment/Course_Assignment.docx
@@ -1,6 +1,6 @@
 
 <file path=word/document.xml><?xml version="1.0" encoding="utf-8"?>
-<w:document xmlns:wpc="http://schemas.microsoft.com/office/word/2010/wordprocessingCanvas" xmlns:mc="http://schemas.openxmlformats.org/markup-compatibility/2006" xmlns:o="urn:schemas-microsoft-com:office:office" xmlns:r="http://schemas.openxmlformats.org/officeDocument/2006/relationships" xmlns:m="http://schemas.openxmlformats.org/officeDocument/2006/math" xmlns:v="urn:schemas-microsoft-com:vml" xmlns:wp14="http://schemas.microsoft.com/office/word/2010/wordprocessingDrawing" xmlns:wp="http://schemas.openxmlformats.org/drawingml/2006/wordprocessingDrawing" xmlns:w10="urn:schemas-microsoft-com:office:word" xmlns:w="http://schemas.openxmlformats.org/wordprocessingml/2006/main" xmlns:w14="http://schemas.microsoft.com/office/word/2010/wordml" xmlns:wpg="http://schemas.microsoft.com/office/word/2010/wordprocessingGroup" xmlns:wpi="http://schemas.microsoft.com/office/word/2010/wordprocessingInk" xmlns:wne="http://schemas.microsoft.com/office/word/2006/wordml" xmlns:wps="http://schemas.microsoft.com/office/word/2010/wordprocessingShape" mc:Ignorable="w14 wp14">
+<w:document xmlns:wpc="http://schemas.microsoft.com/office/word/2010/wordprocessingCanvas" xmlns:cx="http://schemas.microsoft.com/office/drawing/2014/chartex" xmlns:cx1="http://schemas.microsoft.com/office/drawing/2015/9/8/chartex" xmlns:cx2="http://schemas.microsoft.com/office/drawing/2015/10/21/chartex" xmlns:cx3="http://schemas.microsoft.com/office/drawing/2016/5/9/chartex" xmlns:cx4="http://schemas.microsoft.com/office/drawing/2016/5/10/chartex" xmlns:cx5="http://schemas.microsoft.com/office/drawing/2016/5/11/chartex" xmlns:cx6="http://schemas.microsoft.com/office/drawing/2016/5/12/chartex" xmlns:cx7="http://schemas.microsoft.com/office/drawing/2016/5/13/chartex" xmlns:cx8="http://schemas.microsoft.com/office/drawing/2016/5/14/chartex" xmlns:mc="http://schemas.openxmlformats.org/markup-compatibility/2006" xmlns:aink="http://schemas.microsoft.com/office/drawing/2016/ink" xmlns:am3d="http://schemas.microsoft.com/office/drawing/2017/model3d" xmlns:o="urn:schemas-microsoft-com:office:office" xmlns:r="http://schemas.openxmlformats.org/officeDocument/2006/relationships" xmlns:m="http://schemas.openxmlformats.org/officeDocument/2006/math" xmlns:v="urn:schemas-microsoft-com:vml" xmlns:wp14="http://schemas.microsoft.com/office/word/2010/wordprocessingDrawing" xmlns:wp="http://schemas.openxmlformats.org/drawingml/2006/wordprocessingDrawing" xmlns:w10="urn:schemas-microsoft-com:office:word" xmlns:w="http://schemas.openxmlformats.org/wordprocessingml/2006/main" xmlns:w14="http://schemas.microsoft.com/office/word/2010/wordml" xmlns:w15="http://schemas.microsoft.com/office/word/2012/wordml" xmlns:w16cid="http://schemas.microsoft.com/office/word/2016/wordml/cid" xmlns:w16se="http://schemas.microsoft.com/office/word/2015/wordml/symex" xmlns:wpg="http://schemas.microsoft.com/office/word/2010/wordprocessingGroup" xmlns:wpi="http://schemas.microsoft.com/office/word/2010/wordprocessingInk" xmlns:wne="http://schemas.microsoft.com/office/word/2006/wordml" xmlns:wps="http://schemas.microsoft.com/office/word/2010/wordprocessingShape" mc:Ignorable="w14 w15 w16se w16cid wp14">
   <w:body>
     <w:p>
       <w:pPr>
@@ -290,6 +290,7 @@
           <w:rFonts w:ascii="Times New Roman" w:eastAsia="Times New Roman" w:hAnsi="Times New Roman" w:cs="Times New Roman"/>
           <w:sz w:val="28"/>
           <w:szCs w:val="28"/>
+          <w:lang w:val="da-DK"/>
         </w:rPr>
       </w:pPr>
       <w:r>
@@ -297,102 +298,104 @@
           <w:rFonts w:ascii="Times New Roman" w:eastAsia="Times New Roman" w:hAnsi="Times New Roman" w:cs="Times New Roman"/>
           <w:sz w:val="28"/>
           <w:szCs w:val="28"/>
-        </w:rPr>
-        <w:t xml:space="preserve">Joseph </w:t>
-      </w:r>
-      <w:proofErr w:type="spellStart"/>
-      <w:r>
+          <w:lang w:val="da-DK"/>
+        </w:rPr>
+        <w:t>Joseph Chukwudi Okika</w:t>
+      </w:r>
+    </w:p>
+    <w:p>
+      <w:pPr>
+        <w:jc w:val="center"/>
         <w:rPr>
           <w:rFonts w:ascii="Times New Roman" w:eastAsia="Times New Roman" w:hAnsi="Times New Roman" w:cs="Times New Roman"/>
           <w:sz w:val="28"/>
           <w:szCs w:val="28"/>
-        </w:rPr>
-        <w:t>Chukwudi</w:t>
-      </w:r>
-      <w:proofErr w:type="spellEnd"/>
+          <w:lang w:val="da-DK"/>
+        </w:rPr>
+      </w:pPr>
       <w:r>
         <w:rPr>
           <w:rFonts w:ascii="Times New Roman" w:eastAsia="Times New Roman" w:hAnsi="Times New Roman" w:cs="Times New Roman"/>
           <w:sz w:val="28"/>
           <w:szCs w:val="28"/>
-        </w:rPr>
-        <w:t xml:space="preserve"> </w:t>
-      </w:r>
-      <w:proofErr w:type="spellStart"/>
-      <w:r>
+          <w:lang w:val="da-DK"/>
+        </w:rPr>
+        <w:t>Steffen Vissing Andersen</w:t>
+      </w:r>
+    </w:p>
+    <w:p>
+      <w:pPr>
         <w:rPr>
           <w:rFonts w:ascii="Times New Roman" w:eastAsia="Times New Roman" w:hAnsi="Times New Roman" w:cs="Times New Roman"/>
           <w:sz w:val="28"/>
           <w:szCs w:val="28"/>
-        </w:rPr>
-        <w:t>Okika</w:t>
-      </w:r>
-      <w:proofErr w:type="spellEnd"/>
-    </w:p>
-    <w:p>
-      <w:pPr>
-        <w:jc w:val="center"/>
+          <w:lang w:val="da-DK"/>
+        </w:rPr>
+      </w:pPr>
+    </w:p>
+    <w:p>
+      <w:pPr>
         <w:rPr>
           <w:rFonts w:ascii="Times New Roman" w:eastAsia="Times New Roman" w:hAnsi="Times New Roman" w:cs="Times New Roman"/>
           <w:sz w:val="28"/>
           <w:szCs w:val="28"/>
-        </w:rPr>
-      </w:pPr>
-      <w:r>
+          <w:lang w:val="da-DK"/>
+        </w:rPr>
+      </w:pPr>
+    </w:p>
+    <w:p>
+      <w:pPr>
         <w:rPr>
           <w:rFonts w:ascii="Times New Roman" w:eastAsia="Times New Roman" w:hAnsi="Times New Roman" w:cs="Times New Roman"/>
           <w:sz w:val="28"/>
           <w:szCs w:val="28"/>
-        </w:rPr>
-        <w:t xml:space="preserve">Steffen </w:t>
-      </w:r>
-      <w:proofErr w:type="spellStart"/>
-      <w:r>
+          <w:lang w:val="da-DK"/>
+        </w:rPr>
+      </w:pPr>
+    </w:p>
+    <w:p>
+      <w:pPr>
+        <w:jc w:val="center"/>
         <w:rPr>
           <w:rFonts w:ascii="Times New Roman" w:eastAsia="Times New Roman" w:hAnsi="Times New Roman" w:cs="Times New Roman"/>
           <w:sz w:val="28"/>
           <w:szCs w:val="28"/>
         </w:rPr>
-        <w:t>Vissing</w:t>
-      </w:r>
-      <w:proofErr w:type="spellEnd"/>
+      </w:pPr>
       <w:r>
         <w:rPr>
           <w:rFonts w:ascii="Times New Roman" w:eastAsia="Times New Roman" w:hAnsi="Times New Roman" w:cs="Times New Roman"/>
           <w:sz w:val="28"/>
           <w:szCs w:val="28"/>
         </w:rPr>
-        <w:t xml:space="preserve"> Andersen</w:t>
-      </w:r>
-    </w:p>
-    <w:p>
-      <w:pPr>
+        <w:t>ICT Engineering</w:t>
+      </w:r>
+    </w:p>
+    <w:p>
+      <w:pPr>
+        <w:jc w:val="center"/>
         <w:rPr>
           <w:rFonts w:ascii="Times New Roman" w:eastAsia="Times New Roman" w:hAnsi="Times New Roman" w:cs="Times New Roman"/>
           <w:sz w:val="28"/>
           <w:szCs w:val="28"/>
         </w:rPr>
       </w:pPr>
-    </w:p>
-    <w:p>
-      <w:pPr>
+      <w:r>
         <w:rPr>
           <w:rFonts w:ascii="Times New Roman" w:eastAsia="Times New Roman" w:hAnsi="Times New Roman" w:cs="Times New Roman"/>
           <w:sz w:val="28"/>
           <w:szCs w:val="28"/>
         </w:rPr>
-      </w:pPr>
-      <w:bookmarkStart w:id="0" w:name="_GoBack"/>
-      <w:bookmarkEnd w:id="0"/>
-    </w:p>
-    <w:p>
-      <w:pPr>
+        <w:t>2nd</w:t>
+      </w:r>
+      <w:r>
         <w:rPr>
           <w:rFonts w:ascii="Times New Roman" w:eastAsia="Times New Roman" w:hAnsi="Times New Roman" w:cs="Times New Roman"/>
           <w:sz w:val="28"/>
           <w:szCs w:val="28"/>
         </w:rPr>
-      </w:pPr>
+        <w:t xml:space="preserve"> Semester</w:t>
+      </w:r>
     </w:p>
     <w:p>
       <w:pPr>
@@ -402,54 +405,10 @@
           <w:sz w:val="28"/>
           <w:szCs w:val="28"/>
         </w:rPr>
-      </w:pPr>
-      <w:r>
-        <w:rPr>
-          <w:rFonts w:ascii="Times New Roman" w:eastAsia="Times New Roman" w:hAnsi="Times New Roman" w:cs="Times New Roman"/>
-          <w:sz w:val="28"/>
-          <w:szCs w:val="28"/>
-        </w:rPr>
-        <w:t>ICT Engineering</w:t>
-      </w:r>
-    </w:p>
-    <w:p>
-      <w:pPr>
-        <w:jc w:val="center"/>
-        <w:rPr>
-          <w:rFonts w:ascii="Times New Roman" w:eastAsia="Times New Roman" w:hAnsi="Times New Roman" w:cs="Times New Roman"/>
-          <w:sz w:val="28"/>
-          <w:szCs w:val="28"/>
-        </w:rPr>
-      </w:pPr>
-      <w:r>
-        <w:rPr>
-          <w:rFonts w:ascii="Times New Roman" w:eastAsia="Times New Roman" w:hAnsi="Times New Roman" w:cs="Times New Roman"/>
-          <w:sz w:val="28"/>
-          <w:szCs w:val="28"/>
-        </w:rPr>
-        <w:t>2nd</w:t>
-      </w:r>
-      <w:r>
-        <w:rPr>
-          <w:rFonts w:ascii="Times New Roman" w:eastAsia="Times New Roman" w:hAnsi="Times New Roman" w:cs="Times New Roman"/>
-          <w:sz w:val="28"/>
-          <w:szCs w:val="28"/>
-        </w:rPr>
-        <w:t xml:space="preserve"> Semester</w:t>
-      </w:r>
-    </w:p>
-    <w:p>
-      <w:pPr>
-        <w:jc w:val="center"/>
-        <w:rPr>
-          <w:rFonts w:ascii="Times New Roman" w:eastAsia="Times New Roman" w:hAnsi="Times New Roman" w:cs="Times New Roman"/>
-          <w:sz w:val="28"/>
-          <w:szCs w:val="28"/>
-        </w:rPr>
         <w:sectPr>
-          <w:headerReference w:type="default" r:id="rId9"/>
-          <w:footerReference w:type="default" r:id="rId10"/>
-          <w:headerReference w:type="first" r:id="rId11"/>
+          <w:headerReference w:type="default" r:id="rId8"/>
+          <w:footerReference w:type="default" r:id="rId9"/>
+          <w:headerReference w:type="first" r:id="rId10"/>
           <w:pgSz w:w="11906" w:h="16838"/>
           <w:pgMar w:top="1417" w:right="1417" w:bottom="1417" w:left="1417" w:header="0" w:footer="708" w:gutter="0"/>
           <w:pgNumType w:start="1"/>
@@ -535,9 +494,8 @@
           <w:sz w:val="24"/>
           <w:szCs w:val="32"/>
         </w:rPr>
-        <w:t xml:space="preserve">The main aim of the course assignment was to make a client-server system that would contain as many design patterns as possible. The system was made for </w:t>
-      </w:r>
-      <w:proofErr w:type="spellStart"/>
+        <w:t xml:space="preserve">The main aim of the course assignment was to make a client-server system that would contain as many design patterns as possible. The system was made for Vipassana (a </w:t>
+      </w:r>
       <w:r>
         <w:rPr>
           <w:rFonts w:ascii="Times New Roman" w:eastAsia="Times New Roman" w:hAnsi="Times New Roman" w:cs="Times New Roman"/>
@@ -545,9 +503,8 @@
           <w:sz w:val="24"/>
           <w:szCs w:val="32"/>
         </w:rPr>
-        <w:t>Vipassana</w:t>
-      </w:r>
-      <w:proofErr w:type="spellEnd"/>
+        <w:t>centre</w:t>
+      </w:r>
       <w:r>
         <w:rPr>
           <w:rFonts w:ascii="Times New Roman" w:eastAsia="Times New Roman" w:hAnsi="Times New Roman" w:cs="Times New Roman"/>
@@ -555,45 +512,7 @@
           <w:sz w:val="24"/>
           <w:szCs w:val="32"/>
         </w:rPr>
-        <w:t xml:space="preserve"> (a </w:t>
-      </w:r>
-      <w:r>
-        <w:rPr>
-          <w:rFonts w:ascii="Times New Roman" w:eastAsia="Times New Roman" w:hAnsi="Times New Roman" w:cs="Times New Roman"/>
-          <w:i/>
-          <w:sz w:val="24"/>
-          <w:szCs w:val="32"/>
-        </w:rPr>
-        <w:t>centre</w:t>
-      </w:r>
-      <w:r>
-        <w:rPr>
-          <w:rFonts w:ascii="Times New Roman" w:eastAsia="Times New Roman" w:hAnsi="Times New Roman" w:cs="Times New Roman"/>
-          <w:i/>
-          <w:sz w:val="24"/>
-          <w:szCs w:val="32"/>
-        </w:rPr>
-        <w:t xml:space="preserve"> for spiritual events) and was providing the user with a list of actions such as signing up new members, creating events, searching for lecturers or generating a newsletter. Each of the design patterns, as well as the client-server architecture, has been documented. </w:t>
-      </w:r>
-      <w:proofErr w:type="gramStart"/>
-      <w:r>
-        <w:rPr>
-          <w:rFonts w:ascii="Times New Roman" w:eastAsia="Times New Roman" w:hAnsi="Times New Roman" w:cs="Times New Roman"/>
-          <w:i/>
-          <w:sz w:val="24"/>
-          <w:szCs w:val="32"/>
-        </w:rPr>
-        <w:t>Each documentation</w:t>
-      </w:r>
-      <w:proofErr w:type="gramEnd"/>
-      <w:r>
-        <w:rPr>
-          <w:rFonts w:ascii="Times New Roman" w:eastAsia="Times New Roman" w:hAnsi="Times New Roman" w:cs="Times New Roman"/>
-          <w:i/>
-          <w:sz w:val="24"/>
-          <w:szCs w:val="32"/>
-        </w:rPr>
-        <w:t xml:space="preserve"> involves a description of analysis, design, implementation and (if possible) testing of a specific design or architecture pattern. The list of design patterns that can be found in the system is as follows: singleton, flyweight, observer, proxy, adapter and model-view-controller. </w:t>
+        <w:t xml:space="preserve"> for spiritual events) and was providing the user with a list of actions such as signing up new members, creating events, searching for lecturers or generating a newsletter. Each of the design patterns, as well as the client-server architecture, has been documented. Each documentation involves a description of analysis, design, implementation and (if possible) testing of a specific design or architecture pattern. The list of design patterns that can be found in the system is as follows: singleton, flyweight, observer, proxy, adapter and model-view-controller. </w:t>
       </w:r>
       <w:r>
         <w:rPr>
@@ -639,7 +558,7 @@
           <w:szCs w:val="32"/>
         </w:rPr>
         <w:sectPr>
-          <w:footerReference w:type="default" r:id="rId12"/>
+          <w:footerReference w:type="default" r:id="rId11"/>
           <w:type w:val="continuous"/>
           <w:pgSz w:w="11906" w:h="16838"/>
           <w:pgMar w:top="1417" w:right="1417" w:bottom="1417" w:left="1417" w:header="0" w:footer="708" w:gutter="0"/>
@@ -673,7 +592,7 @@
     <w:p/>
     <w:p>
       <w:pPr>
-        <w:pStyle w:val="Obsah10"/>
+        <w:pStyle w:val="Spistreci1"/>
         <w:tabs>
           <w:tab w:val="left" w:pos="440"/>
           <w:tab w:val="right" w:leader="dot" w:pos="9062"/>
@@ -713,7 +632,7 @@
       <w:hyperlink w:anchor="_Toc513153381" w:history="1">
         <w:r>
           <w:rPr>
-            <w:rStyle w:val="Hypertextovprepojenie"/>
+            <w:rStyle w:val="Hipercze"/>
             <w:rFonts w:ascii="Times New Roman" w:hAnsi="Times New Roman" w:cs="Times New Roman"/>
             <w:noProof/>
             <w:sz w:val="24"/>
@@ -732,7 +651,7 @@
         </w:r>
         <w:r>
           <w:rPr>
-            <w:rStyle w:val="Hypertextovprepojenie"/>
+            <w:rStyle w:val="Hipercze"/>
             <w:rFonts w:ascii="Times New Roman" w:hAnsi="Times New Roman" w:cs="Times New Roman"/>
             <w:noProof/>
             <w:sz w:val="24"/>
@@ -805,7 +724,7 @@
     </w:p>
     <w:p>
       <w:pPr>
-        <w:pStyle w:val="Obsah20"/>
+        <w:pStyle w:val="Spistreci2"/>
         <w:tabs>
           <w:tab w:val="left" w:pos="880"/>
           <w:tab w:val="right" w:leader="dot" w:pos="9062"/>
@@ -821,7 +740,7 @@
       <w:hyperlink w:anchor="_Toc513153382" w:history="1">
         <w:r>
           <w:rPr>
-            <w:rStyle w:val="Hypertextovprepojenie"/>
+            <w:rStyle w:val="Hipercze"/>
             <w:rFonts w:ascii="Times New Roman" w:hAnsi="Times New Roman" w:cs="Times New Roman"/>
             <w:noProof/>
             <w:sz w:val="24"/>
@@ -840,7 +759,7 @@
         </w:r>
         <w:r>
           <w:rPr>
-            <w:rStyle w:val="Hypertextovprepojenie"/>
+            <w:rStyle w:val="Hipercze"/>
             <w:rFonts w:ascii="Times New Roman" w:hAnsi="Times New Roman" w:cs="Times New Roman"/>
             <w:noProof/>
             <w:sz w:val="24"/>
@@ -913,7 +832,7 @@
     </w:p>
     <w:p>
       <w:pPr>
-        <w:pStyle w:val="Obsah20"/>
+        <w:pStyle w:val="Spistreci2"/>
         <w:tabs>
           <w:tab w:val="left" w:pos="880"/>
           <w:tab w:val="right" w:leader="dot" w:pos="9062"/>
@@ -929,7 +848,7 @@
       <w:hyperlink w:anchor="_Toc513153383" w:history="1">
         <w:r>
           <w:rPr>
-            <w:rStyle w:val="Hypertextovprepojenie"/>
+            <w:rStyle w:val="Hipercze"/>
             <w:rFonts w:ascii="Times New Roman" w:hAnsi="Times New Roman" w:cs="Times New Roman"/>
             <w:noProof/>
             <w:sz w:val="24"/>
@@ -948,7 +867,7 @@
         </w:r>
         <w:r>
           <w:rPr>
-            <w:rStyle w:val="Hypertextovprepojenie"/>
+            <w:rStyle w:val="Hipercze"/>
             <w:rFonts w:ascii="Times New Roman" w:hAnsi="Times New Roman" w:cs="Times New Roman"/>
             <w:noProof/>
             <w:sz w:val="24"/>
@@ -1021,7 +940,7 @@
     </w:p>
     <w:p>
       <w:pPr>
-        <w:pStyle w:val="Obsah20"/>
+        <w:pStyle w:val="Spistreci2"/>
         <w:tabs>
           <w:tab w:val="left" w:pos="880"/>
           <w:tab w:val="right" w:leader="dot" w:pos="9062"/>
@@ -1037,7 +956,7 @@
       <w:hyperlink w:anchor="_Toc513153384" w:history="1">
         <w:r>
           <w:rPr>
-            <w:rStyle w:val="Hypertextovprepojenie"/>
+            <w:rStyle w:val="Hipercze"/>
             <w:rFonts w:ascii="Times New Roman" w:hAnsi="Times New Roman" w:cs="Times New Roman"/>
             <w:noProof/>
             <w:sz w:val="24"/>
@@ -1056,7 +975,7 @@
         </w:r>
         <w:r>
           <w:rPr>
-            <w:rStyle w:val="Hypertextovprepojenie"/>
+            <w:rStyle w:val="Hipercze"/>
             <w:rFonts w:ascii="Times New Roman" w:hAnsi="Times New Roman" w:cs="Times New Roman"/>
             <w:noProof/>
             <w:sz w:val="24"/>
@@ -1129,7 +1048,7 @@
     </w:p>
     <w:p>
       <w:pPr>
-        <w:pStyle w:val="Obsah20"/>
+        <w:pStyle w:val="Spistreci2"/>
         <w:tabs>
           <w:tab w:val="left" w:pos="880"/>
           <w:tab w:val="right" w:leader="dot" w:pos="9062"/>
@@ -1145,7 +1064,7 @@
       <w:hyperlink w:anchor="_Toc513153385" w:history="1">
         <w:r>
           <w:rPr>
-            <w:rStyle w:val="Hypertextovprepojenie"/>
+            <w:rStyle w:val="Hipercze"/>
             <w:rFonts w:ascii="Times New Roman" w:hAnsi="Times New Roman" w:cs="Times New Roman"/>
             <w:noProof/>
             <w:sz w:val="24"/>
@@ -1164,7 +1083,7 @@
         </w:r>
         <w:r>
           <w:rPr>
-            <w:rStyle w:val="Hypertextovprepojenie"/>
+            <w:rStyle w:val="Hipercze"/>
             <w:rFonts w:ascii="Times New Roman" w:hAnsi="Times New Roman" w:cs="Times New Roman"/>
             <w:noProof/>
             <w:sz w:val="24"/>
@@ -1237,7 +1156,7 @@
     </w:p>
     <w:p>
       <w:pPr>
-        <w:pStyle w:val="Obsah20"/>
+        <w:pStyle w:val="Spistreci2"/>
         <w:tabs>
           <w:tab w:val="left" w:pos="880"/>
           <w:tab w:val="right" w:leader="dot" w:pos="9062"/>
@@ -1253,7 +1172,7 @@
       <w:hyperlink w:anchor="_Toc513153386" w:history="1">
         <w:r>
           <w:rPr>
-            <w:rStyle w:val="Hypertextovprepojenie"/>
+            <w:rStyle w:val="Hipercze"/>
             <w:rFonts w:ascii="Times New Roman" w:hAnsi="Times New Roman" w:cs="Times New Roman"/>
             <w:noProof/>
             <w:sz w:val="24"/>
@@ -1272,7 +1191,7 @@
         </w:r>
         <w:r>
           <w:rPr>
-            <w:rStyle w:val="Hypertextovprepojenie"/>
+            <w:rStyle w:val="Hipercze"/>
             <w:rFonts w:ascii="Times New Roman" w:hAnsi="Times New Roman" w:cs="Times New Roman"/>
             <w:noProof/>
             <w:sz w:val="24"/>
@@ -1345,7 +1264,7 @@
     </w:p>
     <w:p>
       <w:pPr>
-        <w:pStyle w:val="Obsah20"/>
+        <w:pStyle w:val="Spistreci2"/>
         <w:tabs>
           <w:tab w:val="left" w:pos="880"/>
           <w:tab w:val="right" w:leader="dot" w:pos="9062"/>
@@ -1361,7 +1280,7 @@
       <w:hyperlink w:anchor="_Toc513153387" w:history="1">
         <w:r>
           <w:rPr>
-            <w:rStyle w:val="Hypertextovprepojenie"/>
+            <w:rStyle w:val="Hipercze"/>
             <w:rFonts w:ascii="Times New Roman" w:hAnsi="Times New Roman" w:cs="Times New Roman"/>
             <w:noProof/>
             <w:sz w:val="24"/>
@@ -1380,7 +1299,7 @@
         </w:r>
         <w:r>
           <w:rPr>
-            <w:rStyle w:val="Hypertextovprepojenie"/>
+            <w:rStyle w:val="Hipercze"/>
             <w:rFonts w:ascii="Times New Roman" w:hAnsi="Times New Roman" w:cs="Times New Roman"/>
             <w:noProof/>
             <w:sz w:val="24"/>
@@ -1453,7 +1372,7 @@
     </w:p>
     <w:p>
       <w:pPr>
-        <w:pStyle w:val="Obsah10"/>
+        <w:pStyle w:val="Spistreci1"/>
         <w:tabs>
           <w:tab w:val="left" w:pos="440"/>
           <w:tab w:val="right" w:leader="dot" w:pos="9062"/>
@@ -1469,7 +1388,7 @@
       <w:hyperlink w:anchor="_Toc513153388" w:history="1">
         <w:r>
           <w:rPr>
-            <w:rStyle w:val="Hypertextovprepojenie"/>
+            <w:rStyle w:val="Hipercze"/>
             <w:rFonts w:ascii="Times New Roman" w:hAnsi="Times New Roman" w:cs="Times New Roman"/>
             <w:noProof/>
             <w:sz w:val="24"/>
@@ -1488,7 +1407,7 @@
         </w:r>
         <w:r>
           <w:rPr>
-            <w:rStyle w:val="Hypertextovprepojenie"/>
+            <w:rStyle w:val="Hipercze"/>
             <w:rFonts w:ascii="Times New Roman" w:hAnsi="Times New Roman" w:cs="Times New Roman"/>
             <w:noProof/>
             <w:sz w:val="24"/>
@@ -1561,7 +1480,7 @@
     </w:p>
     <w:p>
       <w:pPr>
-        <w:pStyle w:val="Obsah10"/>
+        <w:pStyle w:val="Spistreci1"/>
         <w:tabs>
           <w:tab w:val="left" w:pos="440"/>
           <w:tab w:val="right" w:leader="dot" w:pos="9062"/>
@@ -1577,7 +1496,7 @@
       <w:hyperlink w:anchor="_Toc513153389" w:history="1">
         <w:r>
           <w:rPr>
-            <w:rStyle w:val="Hypertextovprepojenie"/>
+            <w:rStyle w:val="Hipercze"/>
             <w:rFonts w:ascii="Times New Roman" w:hAnsi="Times New Roman" w:cs="Times New Roman"/>
             <w:noProof/>
             <w:sz w:val="24"/>
@@ -1596,7 +1515,7 @@
         </w:r>
         <w:r>
           <w:rPr>
-            <w:rStyle w:val="Hypertextovprepojenie"/>
+            <w:rStyle w:val="Hipercze"/>
             <w:rFonts w:ascii="Times New Roman" w:hAnsi="Times New Roman" w:cs="Times New Roman"/>
             <w:noProof/>
             <w:sz w:val="24"/>
@@ -1669,7 +1588,7 @@
     </w:p>
     <w:p>
       <w:pPr>
-        <w:pStyle w:val="Obsah10"/>
+        <w:pStyle w:val="Spistreci1"/>
         <w:tabs>
           <w:tab w:val="right" w:leader="dot" w:pos="9062"/>
         </w:tabs>
@@ -1683,7 +1602,7 @@
       <w:hyperlink w:anchor="_Toc513153390" w:history="1">
         <w:r>
           <w:rPr>
-            <w:rStyle w:val="Hypertextovprepojenie"/>
+            <w:rStyle w:val="Hipercze"/>
             <w:rFonts w:ascii="Times New Roman" w:hAnsi="Times New Roman" w:cs="Times New Roman"/>
             <w:noProof/>
             <w:sz w:val="24"/>
@@ -1789,8 +1708,8 @@
       </w:pPr>
     </w:p>
     <w:p>
-      <w:bookmarkStart w:id="1" w:name="_gjdgxs" w:colFirst="0" w:colLast="0"/>
-      <w:bookmarkEnd w:id="1"/>
+      <w:bookmarkStart w:id="0" w:name="_gjdgxs" w:colFirst="0" w:colLast="0"/>
+      <w:bookmarkEnd w:id="0"/>
       <w:r>
         <w:br w:type="page"/>
       </w:r>
@@ -1818,16 +1737,16 @@
       <w:pPr>
         <w:pStyle w:val="Obsah1"/>
       </w:pPr>
-      <w:bookmarkStart w:id="2" w:name="_30j0zll" w:colFirst="0" w:colLast="0"/>
-      <w:bookmarkStart w:id="3" w:name="_Toc513153135"/>
-      <w:bookmarkStart w:id="4" w:name="_Toc513153381"/>
-      <w:bookmarkEnd w:id="2"/>
+      <w:bookmarkStart w:id="1" w:name="_30j0zll" w:colFirst="0" w:colLast="0"/>
+      <w:bookmarkStart w:id="2" w:name="_Toc513153135"/>
+      <w:bookmarkStart w:id="3" w:name="_Toc513153381"/>
+      <w:bookmarkEnd w:id="1"/>
       <w:r>
         <w:lastRenderedPageBreak/>
         <w:t>Design patterns</w:t>
       </w:r>
+      <w:bookmarkEnd w:id="2"/>
       <w:bookmarkEnd w:id="3"/>
-      <w:bookmarkEnd w:id="4"/>
     </w:p>
     <w:p>
       <w:pPr>
@@ -1843,13 +1762,13 @@
       <w:pPr>
         <w:pStyle w:val="Obsah2"/>
       </w:pPr>
-      <w:bookmarkStart w:id="5" w:name="_Toc513153136"/>
-      <w:bookmarkStart w:id="6" w:name="_Toc513153382"/>
+      <w:bookmarkStart w:id="4" w:name="_Toc513153136"/>
+      <w:bookmarkStart w:id="5" w:name="_Toc513153382"/>
       <w:r>
         <w:t>Singleton</w:t>
       </w:r>
+      <w:bookmarkEnd w:id="4"/>
       <w:bookmarkEnd w:id="5"/>
-      <w:bookmarkEnd w:id="6"/>
     </w:p>
     <w:p>
       <w:pPr>
@@ -1867,23 +1786,7 @@
           <w:sz w:val="24"/>
           <w:szCs w:val="24"/>
         </w:rPr>
-        <w:t xml:space="preserve">The purpose of a singleton is to ensure that there is only one instance of a chosen class in the whole system as well as providing a global access to it. That is what a controller needs. The controller is a class that controls the whole system and provides a connection between the model and the view. </w:t>
-      </w:r>
-      <w:r>
-        <w:rPr>
-          <w:rFonts w:ascii="Times New Roman" w:eastAsia="Times New Roman" w:hAnsi="Times New Roman" w:cs="Times New Roman"/>
-          <w:sz w:val="24"/>
-          <w:szCs w:val="24"/>
-        </w:rPr>
-        <w:t>These are</w:t>
-      </w:r>
-      <w:r>
-        <w:rPr>
-          <w:rFonts w:ascii="Times New Roman" w:eastAsia="Times New Roman" w:hAnsi="Times New Roman" w:cs="Times New Roman"/>
-          <w:sz w:val="24"/>
-          <w:szCs w:val="24"/>
-        </w:rPr>
-        <w:t xml:space="preserve"> the reasons why only one instance of it should exist and why a global access from other classes is needed. </w:t>
+        <w:t xml:space="preserve">The purpose of a singleton is to ensure that there is only one instance of a chosen class in the whole system as well as providing a global access to it. That is what a controller needs. The controller is a class that controls the whole system and provides a connection between the model and the view. These are the reasons why only one instance of it should exist and why a global access from other classes is needed. </w:t>
       </w:r>
     </w:p>
     <w:p>
@@ -1902,39 +1805,7 @@
           <w:sz w:val="24"/>
           <w:szCs w:val="24"/>
         </w:rPr>
-        <w:t xml:space="preserve">Looking from the design point of view, there are three rules that must be fulfilled to call a class a singleton: a static instance of </w:t>
-      </w:r>
-      <w:r>
-        <w:rPr>
-          <w:rFonts w:ascii="Times New Roman" w:eastAsia="Times New Roman" w:hAnsi="Times New Roman" w:cs="Times New Roman"/>
-          <w:sz w:val="24"/>
-          <w:szCs w:val="24"/>
-        </w:rPr>
-        <w:t>its</w:t>
-      </w:r>
-      <w:r>
-        <w:rPr>
-          <w:rFonts w:ascii="Times New Roman" w:eastAsia="Times New Roman" w:hAnsi="Times New Roman" w:cs="Times New Roman"/>
-          <w:sz w:val="24"/>
-          <w:szCs w:val="24"/>
-        </w:rPr>
-        <w:t xml:space="preserve"> own, a private constructor and a static get instance method. </w:t>
-      </w:r>
-      <w:r>
-        <w:rPr>
-          <w:rFonts w:ascii="Times New Roman" w:eastAsia="Times New Roman" w:hAnsi="Times New Roman" w:cs="Times New Roman"/>
-          <w:sz w:val="24"/>
-          <w:szCs w:val="24"/>
-        </w:rPr>
-        <w:t>These are</w:t>
-      </w:r>
-      <w:r>
-        <w:rPr>
-          <w:rFonts w:ascii="Times New Roman" w:eastAsia="Times New Roman" w:hAnsi="Times New Roman" w:cs="Times New Roman"/>
-          <w:sz w:val="24"/>
-          <w:szCs w:val="24"/>
-        </w:rPr>
-        <w:t xml:space="preserve"> illustrated on a class diagram:</w:t>
+        <w:t>Looking from the design point of view, there are three rules that must be fulfilled to call a class a singleton: a static instance of its own, a private constructor and a static get instance method. These are illustrated on a class diagram:</w:t>
       </w:r>
     </w:p>
     <w:p>
@@ -1968,7 +1839,7 @@
                     </pic:cNvPicPr>
                   </pic:nvPicPr>
                   <pic:blipFill>
-                    <a:blip r:embed="rId13">
+                    <a:blip r:embed="rId12">
                       <a:extLst>
                         <a:ext uri="{28A0092B-C50C-407E-A947-70E740481C1C}">
                           <a14:useLocalDpi xmlns:a14="http://schemas.microsoft.com/office/drawing/2010/main" val="0"/>
@@ -2065,7 +1936,7 @@
                     </pic:cNvPicPr>
                   </pic:nvPicPr>
                   <pic:blipFill>
-                    <a:blip r:embed="rId14">
+                    <a:blip r:embed="rId13">
                       <a:extLst>
                         <a:ext uri="{28A0092B-C50C-407E-A947-70E740481C1C}">
                           <a14:useLocalDpi xmlns:a14="http://schemas.microsoft.com/office/drawing/2010/main" val="0"/>
@@ -2192,15 +2063,7 @@
           <w:sz w:val="24"/>
           <w:szCs w:val="24"/>
         </w:rPr>
-        <w:t xml:space="preserve"> and proved to be working:</w:t>
-      </w:r>
-      <w:r>
-        <w:rPr>
-          <w:rFonts w:ascii="Times New Roman" w:eastAsia="Times New Roman" w:hAnsi="Times New Roman" w:cs="Times New Roman"/>
-          <w:sz w:val="24"/>
-          <w:szCs w:val="24"/>
-        </w:rPr>
-        <w:t xml:space="preserve"> </w:t>
+        <w:t xml:space="preserve"> and proved to be working: </w:t>
       </w:r>
     </w:p>
     <w:p>
@@ -2235,7 +2098,7 @@
                     </pic:cNvPicPr>
                   </pic:nvPicPr>
                   <pic:blipFill>
-                    <a:blip r:embed="rId15">
+                    <a:blip r:embed="rId14">
                       <a:extLst>
                         <a:ext uri="{28A0092B-C50C-407E-A947-70E740481C1C}">
                           <a14:useLocalDpi xmlns:a14="http://schemas.microsoft.com/office/drawing/2010/main" val="0"/>
@@ -2292,16 +2155,16 @@
           <w:u w:val="single"/>
         </w:rPr>
       </w:pPr>
-      <w:bookmarkStart w:id="7" w:name="_3znysh7" w:colFirst="0" w:colLast="0"/>
-      <w:bookmarkStart w:id="8" w:name="_Toc513153137"/>
-      <w:bookmarkStart w:id="9" w:name="_Toc513153383"/>
-      <w:bookmarkEnd w:id="7"/>
+      <w:bookmarkStart w:id="6" w:name="_3znysh7" w:colFirst="0" w:colLast="0"/>
+      <w:bookmarkStart w:id="7" w:name="_Toc513153137"/>
+      <w:bookmarkStart w:id="8" w:name="_Toc513153383"/>
+      <w:bookmarkEnd w:id="6"/>
       <w:r>
         <w:lastRenderedPageBreak/>
         <w:t>MVC</w:t>
       </w:r>
+      <w:bookmarkEnd w:id="7"/>
       <w:bookmarkEnd w:id="8"/>
-      <w:bookmarkEnd w:id="9"/>
     </w:p>
     <w:p>
       <w:pPr>
@@ -2313,8 +2176,8 @@
           <w:szCs w:val="24"/>
         </w:rPr>
       </w:pPr>
-      <w:bookmarkStart w:id="10" w:name="_2et92p0" w:colFirst="0" w:colLast="0"/>
-      <w:bookmarkEnd w:id="10"/>
+      <w:bookmarkStart w:id="9" w:name="_2et92p0" w:colFirst="0" w:colLast="0"/>
+      <w:bookmarkEnd w:id="9"/>
       <w:r>
         <w:rPr>
           <w:rFonts w:ascii="Times New Roman" w:eastAsia="Times New Roman" w:hAnsi="Times New Roman" w:cs="Times New Roman"/>
@@ -2329,22 +2192,12 @@
           <w:sz w:val="24"/>
           <w:szCs w:val="24"/>
         </w:rPr>
-        <w:t>well as on the client’s side</w:t>
-      </w:r>
-      <w:proofErr w:type="gramStart"/>
-      <w:r>
-        <w:rPr>
-          <w:rFonts w:ascii="Times New Roman" w:eastAsia="Times New Roman" w:hAnsi="Times New Roman" w:cs="Times New Roman"/>
-          <w:sz w:val="24"/>
-          <w:szCs w:val="24"/>
-        </w:rPr>
-        <w:t>) :</w:t>
-      </w:r>
-      <w:proofErr w:type="gramEnd"/>
-    </w:p>
-    <w:p>
-      <w:pPr>
-        <w:pStyle w:val="Odsekzoznamu"/>
+        <w:t>well as on the client’s side) :</w:t>
+      </w:r>
+    </w:p>
+    <w:p>
+      <w:pPr>
+        <w:pStyle w:val="Akapitzlist"/>
         <w:numPr>
           <w:ilvl w:val="0"/>
           <w:numId w:val="5"/>
@@ -2367,7 +2220,7 @@
     </w:p>
     <w:p>
       <w:pPr>
-        <w:pStyle w:val="Odsekzoznamu"/>
+        <w:pStyle w:val="Akapitzlist"/>
         <w:numPr>
           <w:ilvl w:val="0"/>
           <w:numId w:val="5"/>
@@ -2390,7 +2243,7 @@
     </w:p>
     <w:p>
       <w:pPr>
-        <w:pStyle w:val="Odsekzoznamu"/>
+        <w:pStyle w:val="Akapitzlist"/>
         <w:numPr>
           <w:ilvl w:val="0"/>
           <w:numId w:val="5"/>
@@ -2453,7 +2306,7 @@
                     <pic:cNvPicPr/>
                   </pic:nvPicPr>
                   <pic:blipFill>
-                    <a:blip r:embed="rId16">
+                    <a:blip r:embed="rId15">
                       <a:extLst>
                         <a:ext uri="{28A0092B-C50C-407E-A947-70E740481C1C}">
                           <a14:useLocalDpi xmlns:a14="http://schemas.microsoft.com/office/drawing/2010/main" val="0"/>
@@ -2491,7 +2344,39 @@
           <w:sz w:val="24"/>
           <w:szCs w:val="24"/>
         </w:rPr>
-        <w:t>Class diagrams for server and client side can be seen in the following diagrams.</w:t>
+        <w:t>Class diagrams for server and client side</w:t>
+      </w:r>
+      <w:r>
+        <w:rPr>
+          <w:rFonts w:ascii="Times New Roman" w:eastAsia="Times New Roman" w:hAnsi="Times New Roman" w:cs="Times New Roman"/>
+          <w:sz w:val="24"/>
+          <w:szCs w:val="24"/>
+        </w:rPr>
+        <w:t>s</w:t>
+      </w:r>
+      <w:r>
+        <w:rPr>
+          <w:rFonts w:ascii="Times New Roman" w:eastAsia="Times New Roman" w:hAnsi="Times New Roman" w:cs="Times New Roman"/>
+          <w:sz w:val="24"/>
+          <w:szCs w:val="24"/>
+        </w:rPr>
+        <w:t xml:space="preserve"> can be seen </w:t>
+      </w:r>
+      <w:r>
+        <w:rPr>
+          <w:rFonts w:ascii="Times New Roman" w:eastAsia="Times New Roman" w:hAnsi="Times New Roman" w:cs="Times New Roman"/>
+          <w:sz w:val="24"/>
+          <w:szCs w:val="24"/>
+        </w:rPr>
+        <w:t>o</w:t>
+      </w:r>
+      <w:r>
+        <w:rPr>
+          <w:rFonts w:ascii="Times New Roman" w:eastAsia="Times New Roman" w:hAnsi="Times New Roman" w:cs="Times New Roman"/>
+          <w:sz w:val="24"/>
+          <w:szCs w:val="24"/>
+        </w:rPr>
+        <w:t>n the following diagrams.</w:t>
       </w:r>
     </w:p>
     <w:p>
@@ -2567,7 +2452,7 @@
                     <pic:cNvPicPr/>
                   </pic:nvPicPr>
                   <pic:blipFill>
-                    <a:blip r:embed="rId17">
+                    <a:blip r:embed="rId16">
                       <a:extLst>
                         <a:ext uri="{28A0092B-C50C-407E-A947-70E740481C1C}">
                           <a14:useLocalDpi xmlns:a14="http://schemas.microsoft.com/office/drawing/2010/main" val="0"/>
@@ -2653,7 +2538,23 @@
           <w:sz w:val="24"/>
           <w:szCs w:val="24"/>
         </w:rPr>
-        <w:t xml:space="preserve"> implements an interface that holds all the methods needed for the view. That means if the customer wants to change the view, then only the class implementing the view interface will be replaced and the system design will remain the same. Not only </w:t>
+        <w:t xml:space="preserve"> implements an interface that holds all the methods needed for the view. That means</w:t>
+      </w:r>
+      <w:r>
+        <w:rPr>
+          <w:rFonts w:ascii="Times New Roman" w:eastAsia="Times New Roman" w:hAnsi="Times New Roman" w:cs="Times New Roman"/>
+          <w:sz w:val="24"/>
+          <w:szCs w:val="24"/>
+        </w:rPr>
+        <w:t xml:space="preserve"> that</w:t>
+      </w:r>
+      <w:r>
+        <w:rPr>
+          <w:rFonts w:ascii="Times New Roman" w:eastAsia="Times New Roman" w:hAnsi="Times New Roman" w:cs="Times New Roman"/>
+          <w:sz w:val="24"/>
+          <w:szCs w:val="24"/>
+        </w:rPr>
+        <w:t xml:space="preserve"> if the customer wants to change the view, then only the class implementing the view interface will be replaced and the system design will remain the same. Not only </w:t>
       </w:r>
       <w:proofErr w:type="spellStart"/>
       <w:r>
@@ -2786,7 +2687,7 @@
                     </pic:cNvPicPr>
                   </pic:nvPicPr>
                   <pic:blipFill>
-                    <a:blip r:embed="rId18">
+                    <a:blip r:embed="rId17">
                       <a:extLst>
                         <a:ext uri="{28A0092B-C50C-407E-A947-70E740481C1C}">
                           <a14:useLocalDpi xmlns:a14="http://schemas.microsoft.com/office/drawing/2010/main" val="0"/>
@@ -2899,14 +2800,14 @@
           <w:szCs w:val="24"/>
         </w:rPr>
       </w:pPr>
-      <w:bookmarkStart w:id="11" w:name="_Toc513153138"/>
-      <w:bookmarkStart w:id="12" w:name="_Toc513153384"/>
+      <w:bookmarkStart w:id="10" w:name="_Toc513153138"/>
+      <w:bookmarkStart w:id="11" w:name="_Toc513153384"/>
       <w:r>
         <w:lastRenderedPageBreak/>
         <w:t>Flyweight</w:t>
       </w:r>
+      <w:bookmarkEnd w:id="10"/>
       <w:bookmarkEnd w:id="11"/>
-      <w:bookmarkEnd w:id="12"/>
     </w:p>
     <w:p>
       <w:pPr>
@@ -2963,7 +2864,7 @@
                     </pic:cNvPicPr>
                   </pic:nvPicPr>
                   <pic:blipFill>
-                    <a:blip r:embed="rId19">
+                    <a:blip r:embed="rId18">
                       <a:extLst>
                         <a:ext uri="{28A0092B-C50C-407E-A947-70E740481C1C}">
                           <a14:useLocalDpi xmlns:a14="http://schemas.microsoft.com/office/drawing/2010/main" val="0"/>
@@ -3024,7 +2925,23 @@
           <w:sz w:val="24"/>
           <w:szCs w:val="24"/>
         </w:rPr>
-        <w:t xml:space="preserve">, </w:t>
+        <w:t>,</w:t>
+      </w:r>
+      <w:r>
+        <w:rPr>
+          <w:rFonts w:ascii="Times New Roman" w:eastAsia="Times New Roman" w:hAnsi="Times New Roman" w:cs="Times New Roman"/>
+          <w:sz w:val="24"/>
+          <w:szCs w:val="24"/>
+        </w:rPr>
+        <w:t xml:space="preserve"> the</w:t>
+      </w:r>
+      <w:r>
+        <w:rPr>
+          <w:rFonts w:ascii="Times New Roman" w:eastAsia="Times New Roman" w:hAnsi="Times New Roman" w:cs="Times New Roman"/>
+          <w:sz w:val="24"/>
+          <w:szCs w:val="24"/>
+        </w:rPr>
+        <w:t xml:space="preserve"> </w:t>
       </w:r>
       <w:proofErr w:type="spellStart"/>
       <w:r>
@@ -3042,7 +2959,7 @@
           <w:sz w:val="24"/>
           <w:szCs w:val="24"/>
         </w:rPr>
-        <w:t xml:space="preserve"> and the actual Category. What the first one does is ensuring that the objects are shared properly. That is made in the getters, where it searches for the requested flyweight and either returns it or creates a new one. However, the actual object is created in the Category class, which extends the </w:t>
+        <w:t xml:space="preserve"> and the actual Category. What the first one does is ensuring that the objects are shared properly. That is made in getters, where it searches for the requested flyweight and either returns it or creates a new one. However, the actual object is created in the Category class, which extends the </w:t>
       </w:r>
       <w:proofErr w:type="spellStart"/>
       <w:r>
@@ -3152,7 +3069,7 @@
                     </pic:cNvPicPr>
                   </pic:nvPicPr>
                   <pic:blipFill>
-                    <a:blip r:embed="rId20">
+                    <a:blip r:embed="rId19">
                       <a:extLst>
                         <a:ext uri="{28A0092B-C50C-407E-A947-70E740481C1C}">
                           <a14:useLocalDpi xmlns:a14="http://schemas.microsoft.com/office/drawing/2010/main" val="0"/>
@@ -3195,25 +3112,7 @@
           <w:sz w:val="24"/>
           <w:szCs w:val="24"/>
         </w:rPr>
-        <w:t xml:space="preserve">And the body of the </w:t>
-      </w:r>
-      <w:proofErr w:type="gramStart"/>
-      <w:r>
-        <w:rPr>
-          <w:rFonts w:ascii="Times New Roman" w:eastAsia="Times New Roman" w:hAnsi="Times New Roman" w:cs="Times New Roman"/>
-          <w:sz w:val="24"/>
-          <w:szCs w:val="24"/>
-        </w:rPr>
-        <w:t>methods shown</w:t>
-      </w:r>
-      <w:proofErr w:type="gramEnd"/>
-      <w:r>
-        <w:rPr>
-          <w:rFonts w:ascii="Times New Roman" w:eastAsia="Times New Roman" w:hAnsi="Times New Roman" w:cs="Times New Roman"/>
-          <w:sz w:val="24"/>
-          <w:szCs w:val="24"/>
-        </w:rPr>
-        <w:t xml:space="preserve"> in code:</w:t>
+        <w:t>And the body of the methods shown in code:</w:t>
       </w:r>
     </w:p>
     <w:p>
@@ -3351,7 +3250,7 @@
                     </pic:cNvPicPr>
                   </pic:nvPicPr>
                   <pic:blipFill>
-                    <a:blip r:embed="rId21">
+                    <a:blip r:embed="rId20">
                       <a:extLst>
                         <a:ext uri="{28A0092B-C50C-407E-A947-70E740481C1C}">
                           <a14:useLocalDpi xmlns:a14="http://schemas.microsoft.com/office/drawing/2010/main" val="0"/>
@@ -3606,7 +3505,7 @@
                     </pic:cNvPicPr>
                   </pic:nvPicPr>
                   <pic:blipFill>
-                    <a:blip r:embed="rId22" cstate="print">
+                    <a:blip r:embed="rId21" cstate="print">
                       <a:extLst>
                         <a:ext uri="{28A0092B-C50C-407E-A947-70E740481C1C}">
                           <a14:useLocalDpi xmlns:a14="http://schemas.microsoft.com/office/drawing/2010/main" val="0"/>
@@ -3651,16 +3550,16 @@
       <w:pPr>
         <w:pStyle w:val="Obsah2"/>
       </w:pPr>
-      <w:bookmarkStart w:id="13" w:name="_3dy6vkm" w:colFirst="0" w:colLast="0"/>
-      <w:bookmarkStart w:id="14" w:name="_Toc513153139"/>
-      <w:bookmarkStart w:id="15" w:name="_Toc513153385"/>
-      <w:bookmarkEnd w:id="13"/>
+      <w:bookmarkStart w:id="12" w:name="_3dy6vkm" w:colFirst="0" w:colLast="0"/>
+      <w:bookmarkStart w:id="13" w:name="_Toc513153139"/>
+      <w:bookmarkStart w:id="14" w:name="_Toc513153385"/>
+      <w:bookmarkEnd w:id="12"/>
       <w:r>
         <w:lastRenderedPageBreak/>
         <w:t>Remote observer</w:t>
       </w:r>
+      <w:bookmarkEnd w:id="13"/>
       <w:bookmarkEnd w:id="14"/>
-      <w:bookmarkEnd w:id="15"/>
     </w:p>
     <w:p>
       <w:pPr>
@@ -3672,8 +3571,8 @@
           <w:szCs w:val="24"/>
         </w:rPr>
       </w:pPr>
-      <w:bookmarkStart w:id="16" w:name="_1t3h5sf" w:colFirst="0" w:colLast="0"/>
-      <w:bookmarkEnd w:id="16"/>
+      <w:bookmarkStart w:id="15" w:name="_1t3h5sf" w:colFirst="0" w:colLast="0"/>
+      <w:bookmarkEnd w:id="15"/>
       <w:r>
         <w:rPr>
           <w:rFonts w:ascii="Times New Roman" w:eastAsia="Times New Roman" w:hAnsi="Times New Roman" w:cs="Times New Roman"/>
@@ -3722,7 +3621,7 @@
     </w:p>
     <w:p>
       <w:pPr>
-        <w:pStyle w:val="Odsekzoznamu"/>
+        <w:pStyle w:val="Akapitzlist"/>
         <w:numPr>
           <w:ilvl w:val="0"/>
           <w:numId w:val="6"/>
@@ -3762,7 +3661,7 @@
     </w:p>
     <w:p>
       <w:pPr>
-        <w:pStyle w:val="Odsekzoznamu"/>
+        <w:pStyle w:val="Akapitzlist"/>
         <w:numPr>
           <w:ilvl w:val="0"/>
           <w:numId w:val="6"/>
@@ -3802,7 +3701,7 @@
     </w:p>
     <w:p>
       <w:pPr>
-        <w:pStyle w:val="Odsekzoznamu"/>
+        <w:pStyle w:val="Akapitzlist"/>
         <w:numPr>
           <w:ilvl w:val="0"/>
           <w:numId w:val="6"/>
@@ -3935,7 +3834,7 @@
                     <pic:cNvPicPr/>
                   </pic:nvPicPr>
                   <pic:blipFill>
-                    <a:blip r:embed="rId23" cstate="print">
+                    <a:blip r:embed="rId22" cstate="print">
                       <a:extLst>
                         <a:ext uri="{28A0092B-C50C-407E-A947-70E740481C1C}">
                           <a14:useLocalDpi xmlns:a14="http://schemas.microsoft.com/office/drawing/2010/main" val="0"/>
@@ -4048,7 +3947,7 @@
                     </pic:cNvPicPr>
                   </pic:nvPicPr>
                   <pic:blipFill>
-                    <a:blip r:embed="rId24">
+                    <a:blip r:embed="rId23">
                       <a:extLst>
                         <a:ext uri="{28A0092B-C50C-407E-A947-70E740481C1C}">
                           <a14:useLocalDpi xmlns:a14="http://schemas.microsoft.com/office/drawing/2010/main" val="0"/>
@@ -4109,7 +4008,7 @@
                     </pic:cNvPicPr>
                   </pic:nvPicPr>
                   <pic:blipFill>
-                    <a:blip r:embed="rId25">
+                    <a:blip r:embed="rId24">
                       <a:extLst>
                         <a:ext uri="{28A0092B-C50C-407E-A947-70E740481C1C}">
                           <a14:useLocalDpi xmlns:a14="http://schemas.microsoft.com/office/drawing/2010/main" val="0"/>
@@ -4176,8 +4075,8 @@
           <w:szCs w:val="32"/>
         </w:rPr>
       </w:pPr>
-      <w:bookmarkStart w:id="17" w:name="_4d34og8" w:colFirst="0" w:colLast="0"/>
-      <w:bookmarkEnd w:id="17"/>
+      <w:bookmarkStart w:id="16" w:name="_4d34og8" w:colFirst="0" w:colLast="0"/>
+      <w:bookmarkEnd w:id="16"/>
       <w:r>
         <w:rPr>
           <w:rFonts w:ascii="Times New Roman" w:eastAsia="Times New Roman" w:hAnsi="Times New Roman" w:cs="Times New Roman"/>
@@ -4186,7 +4085,6 @@
           <w:szCs w:val="32"/>
           <w:highlight w:val="red"/>
         </w:rPr>
-        <w:lastRenderedPageBreak/>
         <w:t>Missing snippets</w:t>
       </w:r>
     </w:p>
@@ -4213,14 +4111,14 @@
       <w:pPr>
         <w:pStyle w:val="Obsah2"/>
       </w:pPr>
-      <w:bookmarkStart w:id="18" w:name="_Toc513153140"/>
-      <w:bookmarkStart w:id="19" w:name="_Toc513153386"/>
+      <w:bookmarkStart w:id="17" w:name="_Toc513153140"/>
+      <w:bookmarkStart w:id="18" w:name="_Toc513153386"/>
       <w:r>
         <w:lastRenderedPageBreak/>
         <w:t>Adapter</w:t>
       </w:r>
+      <w:bookmarkEnd w:id="17"/>
       <w:bookmarkEnd w:id="18"/>
-      <w:bookmarkEnd w:id="19"/>
     </w:p>
     <w:p>
       <w:pPr>
@@ -4240,25 +4138,7 @@
           <w:sz w:val="24"/>
           <w:szCs w:val="24"/>
         </w:rPr>
-        <w:t xml:space="preserve">One of the many advantages of using the RMI connection is a very easy implementation of the Adapter pattern. The purpose of this design pattern is to adapt one part of the system to another </w:t>
-      </w:r>
-      <w:proofErr w:type="gramStart"/>
-      <w:r>
-        <w:rPr>
-          <w:rFonts w:ascii="Times New Roman" w:eastAsia="Times New Roman" w:hAnsi="Times New Roman" w:cs="Times New Roman"/>
-          <w:sz w:val="24"/>
-          <w:szCs w:val="24"/>
-        </w:rPr>
-        <w:t>part, that</w:t>
-      </w:r>
-      <w:proofErr w:type="gramEnd"/>
-      <w:r>
-        <w:rPr>
-          <w:rFonts w:ascii="Times New Roman" w:eastAsia="Times New Roman" w:hAnsi="Times New Roman" w:cs="Times New Roman"/>
-          <w:sz w:val="24"/>
-          <w:szCs w:val="24"/>
-        </w:rPr>
-        <w:t xml:space="preserve"> is not compatible with it. This case can be seen on the Client side of the system, where the source of data to the application is provided by RMI. </w:t>
+        <w:t xml:space="preserve">One of the many advantages of using the RMI connection is a very easy implementation of the Adapter pattern. The purpose of this design pattern is to adapt one part of the system to another part, that is not compatible with it. This case can be seen on the Client side of the system, where the source of data to the application is provided by RMI. </w:t>
       </w:r>
       <w:proofErr w:type="spellStart"/>
       <w:r>
@@ -4434,7 +4314,7 @@
                     </pic:cNvPicPr>
                   </pic:nvPicPr>
                   <pic:blipFill>
-                    <a:blip r:embed="rId26">
+                    <a:blip r:embed="rId25">
                       <a:extLst>
                         <a:ext uri="{28A0092B-C50C-407E-A947-70E740481C1C}">
                           <a14:useLocalDpi xmlns:a14="http://schemas.microsoft.com/office/drawing/2010/main" val="0"/>
@@ -4556,14 +4436,14 @@
       <w:pPr>
         <w:pStyle w:val="Obsah2"/>
       </w:pPr>
-      <w:bookmarkStart w:id="20" w:name="_Toc513153141"/>
-      <w:bookmarkStart w:id="21" w:name="_Toc513153387"/>
+      <w:bookmarkStart w:id="19" w:name="_Toc513153141"/>
+      <w:bookmarkStart w:id="20" w:name="_Toc513153387"/>
       <w:r>
         <w:lastRenderedPageBreak/>
         <w:t>Proxy</w:t>
       </w:r>
+      <w:bookmarkEnd w:id="19"/>
       <w:bookmarkEnd w:id="20"/>
-      <w:bookmarkEnd w:id="21"/>
     </w:p>
     <w:p>
       <w:pPr>
@@ -4609,7 +4489,7 @@
                     </pic:cNvPicPr>
                   </pic:nvPicPr>
                   <pic:blipFill>
-                    <a:blip r:embed="rId27">
+                    <a:blip r:embed="rId26">
                       <a:extLst>
                         <a:ext uri="{28A0092B-C50C-407E-A947-70E740481C1C}">
                           <a14:useLocalDpi xmlns:a14="http://schemas.microsoft.com/office/drawing/2010/main" val="0"/>
@@ -4652,7 +4532,23 @@
           <w:sz w:val="24"/>
           <w:szCs w:val="24"/>
         </w:rPr>
-        <w:t xml:space="preserve">The proxy design pattern is very useful in term of organizing code and the project structure. The main goal is to create an easy access point to a part of the system. In this case, </w:t>
+        <w:t>The proxy design pattern is very useful in term</w:t>
+      </w:r>
+      <w:r>
+        <w:rPr>
+          <w:rFonts w:ascii="Times New Roman" w:eastAsia="Times New Roman" w:hAnsi="Times New Roman" w:cs="Times New Roman"/>
+          <w:sz w:val="24"/>
+          <w:szCs w:val="24"/>
+        </w:rPr>
+        <w:t>s</w:t>
+      </w:r>
+      <w:r>
+        <w:rPr>
+          <w:rFonts w:ascii="Times New Roman" w:eastAsia="Times New Roman" w:hAnsi="Times New Roman" w:cs="Times New Roman"/>
+          <w:sz w:val="24"/>
+          <w:szCs w:val="24"/>
+        </w:rPr>
+        <w:t xml:space="preserve"> of organizing code and the project structure. The main goal is to create an easy access point to a part of the system. In this case, </w:t>
       </w:r>
       <w:proofErr w:type="spellStart"/>
       <w:r>
@@ -4734,6 +4630,14 @@
           <w:szCs w:val="24"/>
         </w:rPr>
         <w:t>ListOfMember</w:t>
+      </w:r>
+      <w:r>
+        <w:rPr>
+          <w:rFonts w:ascii="Times New Roman" w:eastAsia="Times New Roman" w:hAnsi="Times New Roman" w:cs="Times New Roman"/>
+          <w:sz w:val="24"/>
+          <w:szCs w:val="24"/>
+        </w:rPr>
+        <w:t>s</w:t>
       </w:r>
       <w:proofErr w:type="spellEnd"/>
       <w:r>
@@ -4861,18 +4765,24 @@
       <w:pPr>
         <w:pStyle w:val="Obsah1"/>
       </w:pPr>
-      <w:bookmarkStart w:id="22" w:name="_Toc513153142"/>
-      <w:bookmarkStart w:id="23" w:name="_Toc513153388"/>
+      <w:bookmarkStart w:id="21" w:name="_Toc513153142"/>
+      <w:bookmarkStart w:id="22" w:name="_Toc513153388"/>
       <w:r>
         <w:lastRenderedPageBreak/>
-        <w:t>RMI server-client connection</w:t>
-      </w:r>
+        <w:t xml:space="preserve">RMI </w:t>
+      </w:r>
+      <w:r>
+        <w:t>client-server</w:t>
+      </w:r>
+      <w:r>
+        <w:t xml:space="preserve"> connection</w:t>
+      </w:r>
+      <w:bookmarkEnd w:id="21"/>
       <w:bookmarkEnd w:id="22"/>
-      <w:bookmarkEnd w:id="23"/>
-    </w:p>
-    <w:p>
-      <w:pPr>
-        <w:pStyle w:val="Bezriadkovania"/>
+    </w:p>
+    <w:p>
+      <w:pPr>
+        <w:pStyle w:val="Bezodstpw"/>
       </w:pPr>
     </w:p>
     <w:p>
@@ -4883,10 +4793,11 @@
           <w:rFonts w:ascii="Times New Roman" w:hAnsi="Times New Roman" w:cs="Times New Roman"/>
         </w:rPr>
       </w:pPr>
-      <w:bookmarkStart w:id="24" w:name="_Toc513153143"/>
+      <w:bookmarkStart w:id="23" w:name="_Toc513153143"/>
       <w:r>
         <w:rPr>
           <w:rFonts w:ascii="Times New Roman" w:hAnsi="Times New Roman" w:cs="Times New Roman"/>
+          <w:noProof/>
           <w:sz w:val="24"/>
         </w:rPr>
         <w:drawing>
@@ -4913,7 +4824,7 @@
                     <pic:cNvPicPr/>
                   </pic:nvPicPr>
                   <pic:blipFill>
-                    <a:blip r:embed="rId28">
+                    <a:blip r:embed="rId27">
                       <a:extLst>
                         <a:ext uri="{28A0092B-C50C-407E-A947-70E740481C1C}">
                           <a14:useLocalDpi xmlns:a14="http://schemas.microsoft.com/office/drawing/2010/main" val="0"/>
@@ -4950,41 +4861,39 @@
           <w:rFonts w:ascii="Times New Roman" w:hAnsi="Times New Roman" w:cs="Times New Roman"/>
           <w:sz w:val="24"/>
         </w:rPr>
-        <w:t xml:space="preserve">For client/server connection the Remote Method </w:t>
-      </w:r>
-      <w:proofErr w:type="gramStart"/>
+        <w:t xml:space="preserve">For client/server connection the Remote Method Invocation(RMI) has been chosen in order to make the code clear and readable. The server extends the </w:t>
+      </w:r>
+      <w:proofErr w:type="spellStart"/>
       <w:r>
         <w:rPr>
           <w:rFonts w:ascii="Times New Roman" w:hAnsi="Times New Roman" w:cs="Times New Roman"/>
           <w:sz w:val="24"/>
         </w:rPr>
-        <w:t>Invocation(</w:t>
-      </w:r>
-      <w:proofErr w:type="gramEnd"/>
+        <w:t>UnicastRemoteObject</w:t>
+      </w:r>
+      <w:proofErr w:type="spellEnd"/>
       <w:r>
         <w:rPr>
           <w:rFonts w:ascii="Times New Roman" w:hAnsi="Times New Roman" w:cs="Times New Roman"/>
           <w:sz w:val="24"/>
         </w:rPr>
-        <w:t xml:space="preserve">RMI) has been chosen in order to make the code clear and readable. The server extends the </w:t>
-      </w:r>
-      <w:proofErr w:type="spellStart"/>
+        <w:t xml:space="preserve"> and it needs an interface which extends Remote interface to identify wh</w:t>
+      </w:r>
       <w:r>
         <w:rPr>
           <w:rFonts w:ascii="Times New Roman" w:hAnsi="Times New Roman" w:cs="Times New Roman"/>
           <w:sz w:val="24"/>
         </w:rPr>
-        <w:t>UnicastRemoteObject</w:t>
-      </w:r>
-      <w:proofErr w:type="spellEnd"/>
+        <w:t>ich</w:t>
+      </w:r>
       <w:r>
         <w:rPr>
           <w:rFonts w:ascii="Times New Roman" w:hAnsi="Times New Roman" w:cs="Times New Roman"/>
           <w:sz w:val="24"/>
         </w:rPr>
-        <w:t xml:space="preserve"> and it needs an interface which extends Remote interface to identify whose methods can be invoked remotely. Then Stub has been uploaded to Registry. A stub for remote object acts as client's local representative or proxy for the remote object.  In the client side Serializable is implemented and "an object from interface" is needed. Interface object communicates with remote Implementation object via Stub.</w:t>
-      </w:r>
-      <w:bookmarkEnd w:id="24"/>
+        <w:t xml:space="preserve"> methods can be invoked remotely. Then Stub has been uploaded to Registry. A stub for remote object acts as client's local representative or proxy for the remote object.  In the client side Serializable is implemented and "an object from interface" is needed. Interface object communicates with remote Implementation object via Stub.</w:t>
+      </w:r>
+      <w:bookmarkEnd w:id="23"/>
       <w:r>
         <w:rPr>
           <w:rFonts w:ascii="Times New Roman" w:hAnsi="Times New Roman" w:cs="Times New Roman"/>
@@ -5010,22 +4919,19 @@
     <w:p>
       <w:pPr>
         <w:pStyle w:val="Obsah1"/>
-        <w:pBdr>
-          <w:left w:val="nil"/>
-        </w:pBdr>
-      </w:pPr>
-      <w:bookmarkStart w:id="25" w:name="_Toc513153144"/>
-      <w:bookmarkStart w:id="26" w:name="_Toc513153389"/>
+      </w:pPr>
+      <w:bookmarkStart w:id="24" w:name="_Toc513153144"/>
+      <w:bookmarkStart w:id="25" w:name="_Toc513153389"/>
       <w:r>
         <w:lastRenderedPageBreak/>
         <w:t>SCRUM</w:t>
       </w:r>
+      <w:bookmarkEnd w:id="24"/>
       <w:bookmarkEnd w:id="25"/>
-      <w:bookmarkEnd w:id="26"/>
-    </w:p>
-    <w:p>
-      <w:pPr>
-        <w:pStyle w:val="Bezriadkovania"/>
+    </w:p>
+    <w:p>
+      <w:pPr>
+        <w:pStyle w:val="Bezodstpw"/>
       </w:pPr>
     </w:p>
     <w:p>
@@ -5037,10 +4943,11 @@
           <w:sz w:val="24"/>
         </w:rPr>
       </w:pPr>
-      <w:bookmarkStart w:id="27" w:name="_Toc513153145"/>
+      <w:bookmarkStart w:id="26" w:name="_Toc513153145"/>
       <w:r>
         <w:rPr>
           <w:rFonts w:ascii="Times New Roman" w:hAnsi="Times New Roman" w:cs="Times New Roman"/>
+          <w:noProof/>
           <w:sz w:val="24"/>
         </w:rPr>
         <w:drawing>
@@ -5069,7 +4976,7 @@
                     </pic:cNvPicPr>
                   </pic:nvPicPr>
                   <pic:blipFill>
-                    <a:blip r:embed="rId29" cstate="print">
+                    <a:blip r:embed="rId28" cstate="print">
                       <a:extLst>
                         <a:ext uri="{28A0092B-C50C-407E-A947-70E740481C1C}">
                           <a14:useLocalDpi xmlns:a14="http://schemas.microsoft.com/office/drawing/2010/main" val="0"/>
@@ -5111,39 +5018,23 @@
           <w:rFonts w:ascii="Times New Roman" w:hAnsi="Times New Roman" w:cs="Times New Roman"/>
           <w:sz w:val="24"/>
         </w:rPr>
-        <w:t xml:space="preserve">The course assignment was developed using SCRUM. Due to having the duration of accomplishing the assignment established for two weeks, </w:t>
-      </w:r>
-      <w:proofErr w:type="gramStart"/>
+        <w:t xml:space="preserve">The course assignment was developed using SCRUM. Due to having the duration of accomplishing the assignment established for two weeks, sprints has been decided to be 2 days long. That means that there were 5 sprints in total. Prior to each sprint there was a sprint planning meeting where the tasks for the next two days were being selected and a sprint backlog was created. </w:t>
+      </w:r>
       <w:r>
         <w:rPr>
           <w:rFonts w:ascii="Times New Roman" w:hAnsi="Times New Roman" w:cs="Times New Roman"/>
           <w:sz w:val="24"/>
         </w:rPr>
-        <w:t>sprints has</w:t>
-      </w:r>
-      <w:proofErr w:type="gramEnd"/>
+        <w:t>Moreover</w:t>
+      </w:r>
       <w:r>
         <w:rPr>
           <w:rFonts w:ascii="Times New Roman" w:hAnsi="Times New Roman" w:cs="Times New Roman"/>
           <w:sz w:val="24"/>
         </w:rPr>
-        <w:t xml:space="preserve"> been decided to be 2 days long. That means that there were 5 sprints in total. Prior to each sprint there was a sprint planning meeting where the tasks for the next two days were being selected and a sprint backlog was created. </w:t>
-      </w:r>
-      <w:r>
-        <w:rPr>
-          <w:rFonts w:ascii="Times New Roman" w:hAnsi="Times New Roman" w:cs="Times New Roman"/>
-          <w:sz w:val="24"/>
-        </w:rPr>
-        <w:t>Moreover</w:t>
-      </w:r>
-      <w:r>
-        <w:rPr>
-          <w:rFonts w:ascii="Times New Roman" w:hAnsi="Times New Roman" w:cs="Times New Roman"/>
-          <w:sz w:val="24"/>
-        </w:rPr>
         <w:t>, each sprint was followed by a sprint review meeting, during which the work done by each member was being discussed. For organising and keeping track of the tasks, Trello has been used. Afterwards, the tasks from the “to do” and “in progress” lists have been being copied to a sprint backlog, which was a text document and the points assigned to the tasks moved to the “done” list have been added to the burndown chart.</w:t>
       </w:r>
-      <w:bookmarkEnd w:id="27"/>
+      <w:bookmarkEnd w:id="26"/>
       <w:r>
         <w:rPr>
           <w:rFonts w:ascii="Times New Roman" w:hAnsi="Times New Roman" w:cs="Times New Roman"/>
@@ -5159,9 +5050,6 @@
           <w:ilvl w:val="0"/>
           <w:numId w:val="0"/>
         </w:numPr>
-        <w:pBdr>
-          <w:left w:val="nil"/>
-        </w:pBdr>
         <w:ind w:firstLine="360"/>
       </w:pPr>
     </w:p>
@@ -5175,16 +5063,34 @@
           <w:szCs w:val="32"/>
         </w:rPr>
       </w:pPr>
-      <w:bookmarkStart w:id="28" w:name="_2s8eyo1" w:colFirst="0" w:colLast="0"/>
+      <w:bookmarkStart w:id="27" w:name="_2s8eyo1" w:colFirst="0" w:colLast="0"/>
+      <w:bookmarkEnd w:id="27"/>
+      <w:r>
+        <w:rPr>
+          <w:rFonts w:ascii="Times New Roman" w:eastAsia="Times New Roman" w:hAnsi="Times New Roman" w:cs="Times New Roman"/>
+          <w:sz w:val="24"/>
+          <w:szCs w:val="24"/>
+        </w:rPr>
+        <w:t>During the assignment, the members have learnt that not only each backlog story should have points</w:t>
+      </w:r>
+      <w:r>
+        <w:rPr>
+          <w:rFonts w:ascii="Times New Roman" w:eastAsia="Times New Roman" w:hAnsi="Times New Roman" w:cs="Times New Roman"/>
+          <w:sz w:val="24"/>
+          <w:szCs w:val="24"/>
+        </w:rPr>
+        <w:t xml:space="preserve"> assigned</w:t>
+      </w:r>
+      <w:r>
+        <w:rPr>
+          <w:rFonts w:ascii="Times New Roman" w:eastAsia="Times New Roman" w:hAnsi="Times New Roman" w:cs="Times New Roman"/>
+          <w:sz w:val="24"/>
+          <w:szCs w:val="24"/>
+        </w:rPr>
+        <w:t>, but also each task composing the story. As a result of having points only assigned to a whole story, the burndown chart couldn’t be updated until the whole story was accomplished and the progress couldn’t be seen properly.</w:t>
+      </w:r>
+      <w:bookmarkStart w:id="28" w:name="_GoBack"/>
       <w:bookmarkEnd w:id="28"/>
-      <w:r>
-        <w:rPr>
-          <w:rFonts w:ascii="Times New Roman" w:eastAsia="Times New Roman" w:hAnsi="Times New Roman" w:cs="Times New Roman"/>
-          <w:sz w:val="24"/>
-          <w:szCs w:val="24"/>
-        </w:rPr>
-        <w:t>During the assignment, the members have learnt that not only each backlog story should have points, but also each task composing the story. As a result of having points only assigned to a whole story, the burndown chart couldn’t be updated until the whole story was accomplished and the progress couldn’t be seen properly.</w:t>
-      </w:r>
       <w:r>
         <w:rPr>
           <w:rFonts w:ascii="Times New Roman" w:eastAsia="Times New Roman" w:hAnsi="Times New Roman" w:cs="Times New Roman"/>
@@ -5252,7 +5158,7 @@
 </file>
 
 <file path=word/endnotes.xml><?xml version="1.0" encoding="utf-8"?>
-<w:endnotes xmlns:wpc="http://schemas.microsoft.com/office/word/2010/wordprocessingCanvas" xmlns:mc="http://schemas.openxmlformats.org/markup-compatibility/2006" xmlns:o="urn:schemas-microsoft-com:office:office" xmlns:r="http://schemas.openxmlformats.org/officeDocument/2006/relationships" xmlns:m="http://schemas.openxmlformats.org/officeDocument/2006/math" xmlns:v="urn:schemas-microsoft-com:vml" xmlns:wp14="http://schemas.microsoft.com/office/word/2010/wordprocessingDrawing" xmlns:wp="http://schemas.openxmlformats.org/drawingml/2006/wordprocessingDrawing" xmlns:w10="urn:schemas-microsoft-com:office:word" xmlns:w="http://schemas.openxmlformats.org/wordprocessingml/2006/main" xmlns:w14="http://schemas.microsoft.com/office/word/2010/wordml" xmlns:wpg="http://schemas.microsoft.com/office/word/2010/wordprocessingGroup" xmlns:wpi="http://schemas.microsoft.com/office/word/2010/wordprocessingInk" xmlns:wne="http://schemas.microsoft.com/office/word/2006/wordml" xmlns:wps="http://schemas.microsoft.com/office/word/2010/wordprocessingShape" mc:Ignorable="w14 wp14">
+<w:endnotes xmlns:wpc="http://schemas.microsoft.com/office/word/2010/wordprocessingCanvas" xmlns:cx="http://schemas.microsoft.com/office/drawing/2014/chartex" xmlns:cx1="http://schemas.microsoft.com/office/drawing/2015/9/8/chartex" xmlns:cx2="http://schemas.microsoft.com/office/drawing/2015/10/21/chartex" xmlns:cx3="http://schemas.microsoft.com/office/drawing/2016/5/9/chartex" xmlns:cx4="http://schemas.microsoft.com/office/drawing/2016/5/10/chartex" xmlns:cx5="http://schemas.microsoft.com/office/drawing/2016/5/11/chartex" xmlns:cx6="http://schemas.microsoft.com/office/drawing/2016/5/12/chartex" xmlns:cx7="http://schemas.microsoft.com/office/drawing/2016/5/13/chartex" xmlns:cx8="http://schemas.microsoft.com/office/drawing/2016/5/14/chartex" xmlns:mc="http://schemas.openxmlformats.org/markup-compatibility/2006" xmlns:aink="http://schemas.microsoft.com/office/drawing/2016/ink" xmlns:am3d="http://schemas.microsoft.com/office/drawing/2017/model3d" xmlns:o="urn:schemas-microsoft-com:office:office" xmlns:r="http://schemas.openxmlformats.org/officeDocument/2006/relationships" xmlns:m="http://schemas.openxmlformats.org/officeDocument/2006/math" xmlns:v="urn:schemas-microsoft-com:vml" xmlns:wp14="http://schemas.microsoft.com/office/word/2010/wordprocessingDrawing" xmlns:wp="http://schemas.openxmlformats.org/drawingml/2006/wordprocessingDrawing" xmlns:w10="urn:schemas-microsoft-com:office:word" xmlns:w="http://schemas.openxmlformats.org/wordprocessingml/2006/main" xmlns:w14="http://schemas.microsoft.com/office/word/2010/wordml" xmlns:w15="http://schemas.microsoft.com/office/word/2012/wordml" xmlns:w16cid="http://schemas.microsoft.com/office/word/2016/wordml/cid" xmlns:w16se="http://schemas.microsoft.com/office/word/2015/wordml/symex" xmlns:wpg="http://schemas.microsoft.com/office/word/2010/wordprocessingGroup" xmlns:wpi="http://schemas.microsoft.com/office/word/2010/wordprocessingInk" xmlns:wne="http://schemas.microsoft.com/office/word/2006/wordml" xmlns:wps="http://schemas.microsoft.com/office/word/2010/wordprocessingShape" mc:Ignorable="w14 w15 w16se w16cid wp14">
   <w:endnote w:type="separator" w:id="-1">
     <w:p>
       <w:pPr>
@@ -5277,10 +5183,10 @@
 </file>
 
 <file path=word/footer1.xml><?xml version="1.0" encoding="utf-8"?>
-<w:ftr xmlns:wpc="http://schemas.microsoft.com/office/word/2010/wordprocessingCanvas" xmlns:mc="http://schemas.openxmlformats.org/markup-compatibility/2006" xmlns:o="urn:schemas-microsoft-com:office:office" xmlns:r="http://schemas.openxmlformats.org/officeDocument/2006/relationships" xmlns:m="http://schemas.openxmlformats.org/officeDocument/2006/math" xmlns:v="urn:schemas-microsoft-com:vml" xmlns:wp14="http://schemas.microsoft.com/office/word/2010/wordprocessingDrawing" xmlns:wp="http://schemas.openxmlformats.org/drawingml/2006/wordprocessingDrawing" xmlns:w10="urn:schemas-microsoft-com:office:word" xmlns:w="http://schemas.openxmlformats.org/wordprocessingml/2006/main" xmlns:w14="http://schemas.microsoft.com/office/word/2010/wordml" xmlns:wpg="http://schemas.microsoft.com/office/word/2010/wordprocessingGroup" xmlns:wpi="http://schemas.microsoft.com/office/word/2010/wordprocessingInk" xmlns:wne="http://schemas.microsoft.com/office/word/2006/wordml" xmlns:wps="http://schemas.microsoft.com/office/word/2010/wordprocessingShape" mc:Ignorable="w14 wp14">
+<w:ftr xmlns:wpc="http://schemas.microsoft.com/office/word/2010/wordprocessingCanvas" xmlns:cx="http://schemas.microsoft.com/office/drawing/2014/chartex" xmlns:cx1="http://schemas.microsoft.com/office/drawing/2015/9/8/chartex" xmlns:cx2="http://schemas.microsoft.com/office/drawing/2015/10/21/chartex" xmlns:cx3="http://schemas.microsoft.com/office/drawing/2016/5/9/chartex" xmlns:cx4="http://schemas.microsoft.com/office/drawing/2016/5/10/chartex" xmlns:cx5="http://schemas.microsoft.com/office/drawing/2016/5/11/chartex" xmlns:cx6="http://schemas.microsoft.com/office/drawing/2016/5/12/chartex" xmlns:cx7="http://schemas.microsoft.com/office/drawing/2016/5/13/chartex" xmlns:cx8="http://schemas.microsoft.com/office/drawing/2016/5/14/chartex" xmlns:mc="http://schemas.openxmlformats.org/markup-compatibility/2006" xmlns:aink="http://schemas.microsoft.com/office/drawing/2016/ink" xmlns:am3d="http://schemas.microsoft.com/office/drawing/2017/model3d" xmlns:o="urn:schemas-microsoft-com:office:office" xmlns:r="http://schemas.openxmlformats.org/officeDocument/2006/relationships" xmlns:m="http://schemas.openxmlformats.org/officeDocument/2006/math" xmlns:v="urn:schemas-microsoft-com:vml" xmlns:wp14="http://schemas.microsoft.com/office/word/2010/wordprocessingDrawing" xmlns:wp="http://schemas.openxmlformats.org/drawingml/2006/wordprocessingDrawing" xmlns:w10="urn:schemas-microsoft-com:office:word" xmlns:w="http://schemas.openxmlformats.org/wordprocessingml/2006/main" xmlns:w14="http://schemas.microsoft.com/office/word/2010/wordml" xmlns:w15="http://schemas.microsoft.com/office/word/2012/wordml" xmlns:w16cid="http://schemas.microsoft.com/office/word/2016/wordml/cid" xmlns:w16se="http://schemas.microsoft.com/office/word/2015/wordml/symex" xmlns:wpg="http://schemas.microsoft.com/office/word/2010/wordprocessingGroup" xmlns:wpi="http://schemas.microsoft.com/office/word/2010/wordprocessingInk" xmlns:wne="http://schemas.microsoft.com/office/word/2006/wordml" xmlns:wps="http://schemas.microsoft.com/office/word/2010/wordprocessingShape" mc:Ignorable="w14 w15 w16se w16cid wp14">
   <w:p>
     <w:pPr>
-      <w:pStyle w:val="Pta"/>
+      <w:pStyle w:val="Stopka"/>
       <w:rPr>
         <w:lang w:val="en-US"/>
       </w:rPr>
@@ -5288,7 +5194,7 @@
   </w:p>
   <w:p>
     <w:pPr>
-      <w:pStyle w:val="Pta"/>
+      <w:pStyle w:val="Stopka"/>
       <w:rPr>
         <w:lang w:val="en-US"/>
       </w:rPr>
@@ -5296,7 +5202,7 @@
   </w:p>
   <w:p>
     <w:pPr>
-      <w:pStyle w:val="Pta"/>
+      <w:pStyle w:val="Stopka"/>
       <w:rPr>
         <w:lang w:val="en-US"/>
       </w:rPr>
@@ -5304,7 +5210,7 @@
   </w:p>
   <w:p>
     <w:pPr>
-      <w:pStyle w:val="Pta"/>
+      <w:pStyle w:val="Stopka"/>
       <w:rPr>
         <w:lang w:val="en-US"/>
       </w:rPr>
@@ -5314,7 +5220,7 @@
 </file>
 
 <file path=word/footer2.xml><?xml version="1.0" encoding="utf-8"?>
-<w:ftr xmlns:wpc="http://schemas.microsoft.com/office/word/2010/wordprocessingCanvas" xmlns:mc="http://schemas.openxmlformats.org/markup-compatibility/2006" xmlns:o="urn:schemas-microsoft-com:office:office" xmlns:r="http://schemas.openxmlformats.org/officeDocument/2006/relationships" xmlns:m="http://schemas.openxmlformats.org/officeDocument/2006/math" xmlns:v="urn:schemas-microsoft-com:vml" xmlns:wp14="http://schemas.microsoft.com/office/word/2010/wordprocessingDrawing" xmlns:wp="http://schemas.openxmlformats.org/drawingml/2006/wordprocessingDrawing" xmlns:w10="urn:schemas-microsoft-com:office:word" xmlns:w="http://schemas.openxmlformats.org/wordprocessingml/2006/main" xmlns:w14="http://schemas.microsoft.com/office/word/2010/wordml" xmlns:wpg="http://schemas.microsoft.com/office/word/2010/wordprocessingGroup" xmlns:wpi="http://schemas.microsoft.com/office/word/2010/wordprocessingInk" xmlns:wne="http://schemas.microsoft.com/office/word/2006/wordml" xmlns:wps="http://schemas.microsoft.com/office/word/2010/wordprocessingShape" mc:Ignorable="w14 wp14">
+<w:ftr xmlns:wpc="http://schemas.microsoft.com/office/word/2010/wordprocessingCanvas" xmlns:cx="http://schemas.microsoft.com/office/drawing/2014/chartex" xmlns:cx1="http://schemas.microsoft.com/office/drawing/2015/9/8/chartex" xmlns:cx2="http://schemas.microsoft.com/office/drawing/2015/10/21/chartex" xmlns:cx3="http://schemas.microsoft.com/office/drawing/2016/5/9/chartex" xmlns:cx4="http://schemas.microsoft.com/office/drawing/2016/5/10/chartex" xmlns:cx5="http://schemas.microsoft.com/office/drawing/2016/5/11/chartex" xmlns:cx6="http://schemas.microsoft.com/office/drawing/2016/5/12/chartex" xmlns:cx7="http://schemas.microsoft.com/office/drawing/2016/5/13/chartex" xmlns:cx8="http://schemas.microsoft.com/office/drawing/2016/5/14/chartex" xmlns:mc="http://schemas.openxmlformats.org/markup-compatibility/2006" xmlns:aink="http://schemas.microsoft.com/office/drawing/2016/ink" xmlns:am3d="http://schemas.microsoft.com/office/drawing/2017/model3d" xmlns:o="urn:schemas-microsoft-com:office:office" xmlns:r="http://schemas.openxmlformats.org/officeDocument/2006/relationships" xmlns:m="http://schemas.openxmlformats.org/officeDocument/2006/math" xmlns:v="urn:schemas-microsoft-com:vml" xmlns:wp14="http://schemas.microsoft.com/office/word/2010/wordprocessingDrawing" xmlns:wp="http://schemas.openxmlformats.org/drawingml/2006/wordprocessingDrawing" xmlns:w10="urn:schemas-microsoft-com:office:word" xmlns:w="http://schemas.openxmlformats.org/wordprocessingml/2006/main" xmlns:w14="http://schemas.microsoft.com/office/word/2010/wordml" xmlns:w15="http://schemas.microsoft.com/office/word/2012/wordml" xmlns:w16cid="http://schemas.microsoft.com/office/word/2016/wordml/cid" xmlns:w16se="http://schemas.microsoft.com/office/word/2015/wordml/symex" xmlns:wpg="http://schemas.microsoft.com/office/word/2010/wordprocessingGroup" xmlns:wpi="http://schemas.microsoft.com/office/word/2010/wordprocessingInk" xmlns:wne="http://schemas.microsoft.com/office/word/2006/wordml" xmlns:wps="http://schemas.microsoft.com/office/word/2010/wordprocessingShape" mc:Ignorable="w14 w15 w16se w16cid wp14">
   <w:sdt>
     <w:sdtPr>
       <w:id w:val="1918666270"/>
@@ -5323,10 +5229,11 @@
         <w:docPartUnique/>
       </w:docPartObj>
     </w:sdtPr>
+    <w:sdtEndPr/>
     <w:sdtContent>
       <w:p>
         <w:pPr>
-          <w:pStyle w:val="Pta"/>
+          <w:pStyle w:val="Stopka"/>
           <w:jc w:val="right"/>
         </w:pPr>
         <w:r>
@@ -5353,7 +5260,7 @@
   </w:sdt>
   <w:p>
     <w:pPr>
-      <w:pStyle w:val="Pta"/>
+      <w:pStyle w:val="Stopka"/>
       <w:rPr>
         <w:lang w:val="en-US"/>
       </w:rPr>
@@ -5363,7 +5270,7 @@
 </file>
 
 <file path=word/footnotes.xml><?xml version="1.0" encoding="utf-8"?>
-<w:footnotes xmlns:wpc="http://schemas.microsoft.com/office/word/2010/wordprocessingCanvas" xmlns:mc="http://schemas.openxmlformats.org/markup-compatibility/2006" xmlns:o="urn:schemas-microsoft-com:office:office" xmlns:r="http://schemas.openxmlformats.org/officeDocument/2006/relationships" xmlns:m="http://schemas.openxmlformats.org/officeDocument/2006/math" xmlns:v="urn:schemas-microsoft-com:vml" xmlns:wp14="http://schemas.microsoft.com/office/word/2010/wordprocessingDrawing" xmlns:wp="http://schemas.openxmlformats.org/drawingml/2006/wordprocessingDrawing" xmlns:w10="urn:schemas-microsoft-com:office:word" xmlns:w="http://schemas.openxmlformats.org/wordprocessingml/2006/main" xmlns:w14="http://schemas.microsoft.com/office/word/2010/wordml" xmlns:wpg="http://schemas.microsoft.com/office/word/2010/wordprocessingGroup" xmlns:wpi="http://schemas.microsoft.com/office/word/2010/wordprocessingInk" xmlns:wne="http://schemas.microsoft.com/office/word/2006/wordml" xmlns:wps="http://schemas.microsoft.com/office/word/2010/wordprocessingShape" mc:Ignorable="w14 wp14">
+<w:footnotes xmlns:wpc="http://schemas.microsoft.com/office/word/2010/wordprocessingCanvas" xmlns:cx="http://schemas.microsoft.com/office/drawing/2014/chartex" xmlns:cx1="http://schemas.microsoft.com/office/drawing/2015/9/8/chartex" xmlns:cx2="http://schemas.microsoft.com/office/drawing/2015/10/21/chartex" xmlns:cx3="http://schemas.microsoft.com/office/drawing/2016/5/9/chartex" xmlns:cx4="http://schemas.microsoft.com/office/drawing/2016/5/10/chartex" xmlns:cx5="http://schemas.microsoft.com/office/drawing/2016/5/11/chartex" xmlns:cx6="http://schemas.microsoft.com/office/drawing/2016/5/12/chartex" xmlns:cx7="http://schemas.microsoft.com/office/drawing/2016/5/13/chartex" xmlns:cx8="http://schemas.microsoft.com/office/drawing/2016/5/14/chartex" xmlns:mc="http://schemas.openxmlformats.org/markup-compatibility/2006" xmlns:aink="http://schemas.microsoft.com/office/drawing/2016/ink" xmlns:am3d="http://schemas.microsoft.com/office/drawing/2017/model3d" xmlns:o="urn:schemas-microsoft-com:office:office" xmlns:r="http://schemas.openxmlformats.org/officeDocument/2006/relationships" xmlns:m="http://schemas.openxmlformats.org/officeDocument/2006/math" xmlns:v="urn:schemas-microsoft-com:vml" xmlns:wp14="http://schemas.microsoft.com/office/word/2010/wordprocessingDrawing" xmlns:wp="http://schemas.openxmlformats.org/drawingml/2006/wordprocessingDrawing" xmlns:w10="urn:schemas-microsoft-com:office:word" xmlns:w="http://schemas.openxmlformats.org/wordprocessingml/2006/main" xmlns:w14="http://schemas.microsoft.com/office/word/2010/wordml" xmlns:w15="http://schemas.microsoft.com/office/word/2012/wordml" xmlns:w16cid="http://schemas.microsoft.com/office/word/2016/wordml/cid" xmlns:w16se="http://schemas.microsoft.com/office/word/2015/wordml/symex" xmlns:wpg="http://schemas.microsoft.com/office/word/2010/wordprocessingGroup" xmlns:wpi="http://schemas.microsoft.com/office/word/2010/wordprocessingInk" xmlns:wne="http://schemas.microsoft.com/office/word/2006/wordml" xmlns:wps="http://schemas.microsoft.com/office/word/2010/wordprocessingShape" mc:Ignorable="w14 w15 w16se w16cid wp14">
   <w:footnote w:type="separator" w:id="-1">
     <w:p>
       <w:pPr>
@@ -5388,7 +5295,7 @@
 </file>
 
 <file path=word/header1.xml><?xml version="1.0" encoding="utf-8"?>
-<w:hdr xmlns:wpc="http://schemas.microsoft.com/office/word/2010/wordprocessingCanvas" xmlns:mc="http://schemas.openxmlformats.org/markup-compatibility/2006" xmlns:o="urn:schemas-microsoft-com:office:office" xmlns:r="http://schemas.openxmlformats.org/officeDocument/2006/relationships" xmlns:m="http://schemas.openxmlformats.org/officeDocument/2006/math" xmlns:v="urn:schemas-microsoft-com:vml" xmlns:wp14="http://schemas.microsoft.com/office/word/2010/wordprocessingDrawing" xmlns:wp="http://schemas.openxmlformats.org/drawingml/2006/wordprocessingDrawing" xmlns:w10="urn:schemas-microsoft-com:office:word" xmlns:w="http://schemas.openxmlformats.org/wordprocessingml/2006/main" xmlns:w14="http://schemas.microsoft.com/office/word/2010/wordml" xmlns:wpg="http://schemas.microsoft.com/office/word/2010/wordprocessingGroup" xmlns:wpi="http://schemas.microsoft.com/office/word/2010/wordprocessingInk" xmlns:wne="http://schemas.microsoft.com/office/word/2006/wordml" xmlns:wps="http://schemas.microsoft.com/office/word/2010/wordprocessingShape" mc:Ignorable="w14 wp14">
+<w:hdr xmlns:wpc="http://schemas.microsoft.com/office/word/2010/wordprocessingCanvas" xmlns:cx="http://schemas.microsoft.com/office/drawing/2014/chartex" xmlns:cx1="http://schemas.microsoft.com/office/drawing/2015/9/8/chartex" xmlns:cx2="http://schemas.microsoft.com/office/drawing/2015/10/21/chartex" xmlns:cx3="http://schemas.microsoft.com/office/drawing/2016/5/9/chartex" xmlns:cx4="http://schemas.microsoft.com/office/drawing/2016/5/10/chartex" xmlns:cx5="http://schemas.microsoft.com/office/drawing/2016/5/11/chartex" xmlns:cx6="http://schemas.microsoft.com/office/drawing/2016/5/12/chartex" xmlns:cx7="http://schemas.microsoft.com/office/drawing/2016/5/13/chartex" xmlns:cx8="http://schemas.microsoft.com/office/drawing/2016/5/14/chartex" xmlns:mc="http://schemas.openxmlformats.org/markup-compatibility/2006" xmlns:aink="http://schemas.microsoft.com/office/drawing/2016/ink" xmlns:am3d="http://schemas.microsoft.com/office/drawing/2017/model3d" xmlns:o="urn:schemas-microsoft-com:office:office" xmlns:r="http://schemas.openxmlformats.org/officeDocument/2006/relationships" xmlns:m="http://schemas.openxmlformats.org/officeDocument/2006/math" xmlns:v="urn:schemas-microsoft-com:vml" xmlns:wp14="http://schemas.microsoft.com/office/word/2010/wordprocessingDrawing" xmlns:wp="http://schemas.openxmlformats.org/drawingml/2006/wordprocessingDrawing" xmlns:w10="urn:schemas-microsoft-com:office:word" xmlns:w="http://schemas.openxmlformats.org/wordprocessingml/2006/main" xmlns:w14="http://schemas.microsoft.com/office/word/2010/wordml" xmlns:w15="http://schemas.microsoft.com/office/word/2012/wordml" xmlns:w16cid="http://schemas.microsoft.com/office/word/2016/wordml/cid" xmlns:w16se="http://schemas.microsoft.com/office/word/2015/wordml/symex" xmlns:wpg="http://schemas.microsoft.com/office/word/2010/wordprocessingGroup" xmlns:wpi="http://schemas.microsoft.com/office/word/2010/wordprocessingInk" xmlns:wne="http://schemas.microsoft.com/office/word/2006/wordml" xmlns:wps="http://schemas.microsoft.com/office/word/2010/wordprocessingShape" mc:Ignorable="w14 w15 w16se w16cid wp14">
   <w:p>
     <w:pPr>
       <w:widowControl w:val="0"/>
@@ -5515,7 +5422,7 @@
 </file>
 
 <file path=word/header2.xml><?xml version="1.0" encoding="utf-8"?>
-<w:hdr xmlns:wpc="http://schemas.microsoft.com/office/word/2010/wordprocessingCanvas" xmlns:mc="http://schemas.openxmlformats.org/markup-compatibility/2006" xmlns:o="urn:schemas-microsoft-com:office:office" xmlns:r="http://schemas.openxmlformats.org/officeDocument/2006/relationships" xmlns:m="http://schemas.openxmlformats.org/officeDocument/2006/math" xmlns:v="urn:schemas-microsoft-com:vml" xmlns:wp14="http://schemas.microsoft.com/office/word/2010/wordprocessingDrawing" xmlns:wp="http://schemas.openxmlformats.org/drawingml/2006/wordprocessingDrawing" xmlns:w10="urn:schemas-microsoft-com:office:word" xmlns:w="http://schemas.openxmlformats.org/wordprocessingml/2006/main" xmlns:w14="http://schemas.microsoft.com/office/word/2010/wordml" xmlns:wpg="http://schemas.microsoft.com/office/word/2010/wordprocessingGroup" xmlns:wpi="http://schemas.microsoft.com/office/word/2010/wordprocessingInk" xmlns:wne="http://schemas.microsoft.com/office/word/2006/wordml" xmlns:wps="http://schemas.microsoft.com/office/word/2010/wordprocessingShape" mc:Ignorable="w14 wp14">
+<w:hdr xmlns:wpc="http://schemas.microsoft.com/office/word/2010/wordprocessingCanvas" xmlns:cx="http://schemas.microsoft.com/office/drawing/2014/chartex" xmlns:cx1="http://schemas.microsoft.com/office/drawing/2015/9/8/chartex" xmlns:cx2="http://schemas.microsoft.com/office/drawing/2015/10/21/chartex" xmlns:cx3="http://schemas.microsoft.com/office/drawing/2016/5/9/chartex" xmlns:cx4="http://schemas.microsoft.com/office/drawing/2016/5/10/chartex" xmlns:cx5="http://schemas.microsoft.com/office/drawing/2016/5/11/chartex" xmlns:cx6="http://schemas.microsoft.com/office/drawing/2016/5/12/chartex" xmlns:cx7="http://schemas.microsoft.com/office/drawing/2016/5/13/chartex" xmlns:cx8="http://schemas.microsoft.com/office/drawing/2016/5/14/chartex" xmlns:mc="http://schemas.openxmlformats.org/markup-compatibility/2006" xmlns:aink="http://schemas.microsoft.com/office/drawing/2016/ink" xmlns:am3d="http://schemas.microsoft.com/office/drawing/2017/model3d" xmlns:o="urn:schemas-microsoft-com:office:office" xmlns:r="http://schemas.openxmlformats.org/officeDocument/2006/relationships" xmlns:m="http://schemas.openxmlformats.org/officeDocument/2006/math" xmlns:v="urn:schemas-microsoft-com:vml" xmlns:wp14="http://schemas.microsoft.com/office/word/2010/wordprocessingDrawing" xmlns:wp="http://schemas.openxmlformats.org/drawingml/2006/wordprocessingDrawing" xmlns:w10="urn:schemas-microsoft-com:office:word" xmlns:w="http://schemas.openxmlformats.org/wordprocessingml/2006/main" xmlns:w14="http://schemas.microsoft.com/office/word/2010/wordml" xmlns:w15="http://schemas.microsoft.com/office/word/2012/wordml" xmlns:w16cid="http://schemas.microsoft.com/office/word/2016/wordml/cid" xmlns:w16se="http://schemas.microsoft.com/office/word/2015/wordml/symex" xmlns:wpg="http://schemas.microsoft.com/office/word/2010/wordprocessingGroup" xmlns:wpi="http://schemas.microsoft.com/office/word/2010/wordprocessingInk" xmlns:wne="http://schemas.microsoft.com/office/word/2006/wordml" xmlns:wps="http://schemas.microsoft.com/office/word/2010/wordprocessingShape" mc:Ignorable="w14 w15 w16se w16cid wp14">
   <w:p>
     <w:pPr>
       <w:tabs>
@@ -5531,8 +5438,8 @@
 </file>
 
 <file path=word/numbering.xml><?xml version="1.0" encoding="utf-8"?>
-<w:numbering xmlns:wpc="http://schemas.microsoft.com/office/word/2010/wordprocessingCanvas" xmlns:mc="http://schemas.openxmlformats.org/markup-compatibility/2006" xmlns:o="urn:schemas-microsoft-com:office:office" xmlns:r="http://schemas.openxmlformats.org/officeDocument/2006/relationships" xmlns:m="http://schemas.openxmlformats.org/officeDocument/2006/math" xmlns:v="urn:schemas-microsoft-com:vml" xmlns:wp14="http://schemas.microsoft.com/office/word/2010/wordprocessingDrawing" xmlns:wp="http://schemas.openxmlformats.org/drawingml/2006/wordprocessingDrawing" xmlns:w10="urn:schemas-microsoft-com:office:word" xmlns:w="http://schemas.openxmlformats.org/wordprocessingml/2006/main" xmlns:w14="http://schemas.microsoft.com/office/word/2010/wordml" xmlns:wpg="http://schemas.microsoft.com/office/word/2010/wordprocessingGroup" xmlns:wpi="http://schemas.microsoft.com/office/word/2010/wordprocessingInk" xmlns:wne="http://schemas.microsoft.com/office/word/2006/wordml" xmlns:wps="http://schemas.microsoft.com/office/word/2010/wordprocessingShape" mc:Ignorable="w14 wp14">
-  <w:abstractNum w:abstractNumId="0">
+<w:numbering xmlns:wpc="http://schemas.microsoft.com/office/word/2010/wordprocessingCanvas" xmlns:cx="http://schemas.microsoft.com/office/drawing/2014/chartex" xmlns:cx1="http://schemas.microsoft.com/office/drawing/2015/9/8/chartex" xmlns:cx2="http://schemas.microsoft.com/office/drawing/2015/10/21/chartex" xmlns:cx3="http://schemas.microsoft.com/office/drawing/2016/5/9/chartex" xmlns:cx4="http://schemas.microsoft.com/office/drawing/2016/5/10/chartex" xmlns:cx5="http://schemas.microsoft.com/office/drawing/2016/5/11/chartex" xmlns:cx6="http://schemas.microsoft.com/office/drawing/2016/5/12/chartex" xmlns:cx7="http://schemas.microsoft.com/office/drawing/2016/5/13/chartex" xmlns:cx8="http://schemas.microsoft.com/office/drawing/2016/5/14/chartex" xmlns:mc="http://schemas.openxmlformats.org/markup-compatibility/2006" xmlns:aink="http://schemas.microsoft.com/office/drawing/2016/ink" xmlns:am3d="http://schemas.microsoft.com/office/drawing/2017/model3d" xmlns:o="urn:schemas-microsoft-com:office:office" xmlns:r="http://schemas.openxmlformats.org/officeDocument/2006/relationships" xmlns:m="http://schemas.openxmlformats.org/officeDocument/2006/math" xmlns:v="urn:schemas-microsoft-com:vml" xmlns:wp14="http://schemas.microsoft.com/office/word/2010/wordprocessingDrawing" xmlns:wp="http://schemas.openxmlformats.org/drawingml/2006/wordprocessingDrawing" xmlns:w10="urn:schemas-microsoft-com:office:word" xmlns:w="http://schemas.openxmlformats.org/wordprocessingml/2006/main" xmlns:w14="http://schemas.microsoft.com/office/word/2010/wordml" xmlns:w15="http://schemas.microsoft.com/office/word/2012/wordml" xmlns:w16cid="http://schemas.microsoft.com/office/word/2016/wordml/cid" xmlns:w16se="http://schemas.microsoft.com/office/word/2015/wordml/symex" xmlns:wpg="http://schemas.microsoft.com/office/word/2010/wordprocessingGroup" xmlns:wpi="http://schemas.microsoft.com/office/word/2010/wordprocessingInk" xmlns:wne="http://schemas.microsoft.com/office/word/2006/wordml" xmlns:wps="http://schemas.microsoft.com/office/word/2010/wordprocessingShape" mc:Ignorable="w14 w15 w16se w16cid wp14">
+  <w:abstractNum w:abstractNumId="0" w15:restartNumberingAfterBreak="0">
     <w:nsid w:val="0B0E47E5"/>
     <w:multiLevelType w:val="hybridMultilevel"/>
     <w:tmpl w:val="DC8692B4"/>
@@ -5618,7 +5525,7 @@
       </w:pPr>
     </w:lvl>
   </w:abstractNum>
-  <w:abstractNum w:abstractNumId="1">
+  <w:abstractNum w:abstractNumId="1" w15:restartNumberingAfterBreak="0">
     <w:nsid w:val="0E9933D6"/>
     <w:multiLevelType w:val="multilevel"/>
     <w:tmpl w:val="C750C542"/>
@@ -5731,7 +5638,7 @@
       </w:rPr>
     </w:lvl>
   </w:abstractNum>
-  <w:abstractNum w:abstractNumId="2">
+  <w:abstractNum w:abstractNumId="2" w15:restartNumberingAfterBreak="0">
     <w:nsid w:val="19F5781C"/>
     <w:multiLevelType w:val="multilevel"/>
     <w:tmpl w:val="AF665E3C"/>
@@ -5825,7 +5732,7 @@
       </w:pPr>
     </w:lvl>
   </w:abstractNum>
-  <w:abstractNum w:abstractNumId="3">
+  <w:abstractNum w:abstractNumId="3" w15:restartNumberingAfterBreak="0">
     <w:nsid w:val="2C527F4C"/>
     <w:multiLevelType w:val="multilevel"/>
     <w:tmpl w:val="EF622D28"/>
@@ -5911,7 +5818,7 @@
       </w:pPr>
     </w:lvl>
   </w:abstractNum>
-  <w:abstractNum w:abstractNumId="4">
+  <w:abstractNum w:abstractNumId="4" w15:restartNumberingAfterBreak="0">
     <w:nsid w:val="309920FD"/>
     <w:multiLevelType w:val="multilevel"/>
     <w:tmpl w:val="69CA0166"/>
@@ -6024,7 +5931,7 @@
       </w:rPr>
     </w:lvl>
   </w:abstractNum>
-  <w:abstractNum w:abstractNumId="5">
+  <w:abstractNum w:abstractNumId="5" w15:restartNumberingAfterBreak="0">
     <w:nsid w:val="7A2F2BAE"/>
     <w:multiLevelType w:val="multilevel"/>
     <w:tmpl w:val="EF622D28"/>
@@ -6132,7 +6039,7 @@
 </file>
 
 <file path=word/styles.xml><?xml version="1.0" encoding="utf-8"?>
-<w:styles xmlns:mc="http://schemas.openxmlformats.org/markup-compatibility/2006" xmlns:r="http://schemas.openxmlformats.org/officeDocument/2006/relationships" xmlns:w="http://schemas.openxmlformats.org/wordprocessingml/2006/main" xmlns:w14="http://schemas.microsoft.com/office/word/2010/wordml" mc:Ignorable="w14">
+<w:styles xmlns:mc="http://schemas.openxmlformats.org/markup-compatibility/2006" xmlns:r="http://schemas.openxmlformats.org/officeDocument/2006/relationships" xmlns:w="http://schemas.openxmlformats.org/wordprocessingml/2006/main" xmlns:w14="http://schemas.microsoft.com/office/word/2010/wordml" xmlns:w15="http://schemas.microsoft.com/office/word/2012/wordml" xmlns:w16cid="http://schemas.microsoft.com/office/word/2016/wordml/cid" xmlns:w16se="http://schemas.microsoft.com/office/word/2015/wordml/symex" mc:Ignorable="w14 w15 w16se w16cid">
   <w:docDefaults>
     <w:rPrDefault>
       <w:rPr>
@@ -6156,153 +6063,391 @@
       </w:pPr>
     </w:pPrDefault>
   </w:docDefaults>
-  <w:latentStyles w:defLockedState="0" w:defUIPriority="99" w:defSemiHidden="1" w:defUnhideWhenUsed="1" w:defQFormat="0" w:count="267">
-    <w:lsdException w:name="Normal" w:semiHidden="0" w:uiPriority="0" w:unhideWhenUsed="0" w:qFormat="1"/>
-    <w:lsdException w:name="heading 1" w:semiHidden="0" w:uiPriority="9" w:unhideWhenUsed="0" w:qFormat="1"/>
-    <w:lsdException w:name="heading 2" w:uiPriority="9" w:qFormat="1"/>
-    <w:lsdException w:name="heading 3" w:uiPriority="9" w:qFormat="1"/>
-    <w:lsdException w:name="heading 4" w:uiPriority="9" w:qFormat="1"/>
-    <w:lsdException w:name="heading 5" w:uiPriority="9" w:qFormat="1"/>
-    <w:lsdException w:name="heading 6" w:uiPriority="9" w:qFormat="1"/>
-    <w:lsdException w:name="heading 7" w:uiPriority="9" w:qFormat="1"/>
-    <w:lsdException w:name="heading 8" w:uiPriority="9" w:qFormat="1"/>
-    <w:lsdException w:name="heading 9" w:uiPriority="9" w:qFormat="1"/>
-    <w:lsdException w:name="toc 1" w:uiPriority="39"/>
-    <w:lsdException w:name="toc 2" w:uiPriority="39"/>
-    <w:lsdException w:name="toc 3" w:uiPriority="39"/>
-    <w:lsdException w:name="toc 4" w:uiPriority="39"/>
-    <w:lsdException w:name="toc 5" w:uiPriority="39"/>
-    <w:lsdException w:name="toc 6" w:uiPriority="39"/>
-    <w:lsdException w:name="toc 7" w:uiPriority="39"/>
-    <w:lsdException w:name="toc 8" w:uiPriority="39"/>
-    <w:lsdException w:name="toc 9" w:uiPriority="39"/>
-    <w:lsdException w:name="caption" w:uiPriority="35" w:qFormat="1"/>
-    <w:lsdException w:name="Title" w:semiHidden="0" w:uiPriority="10" w:unhideWhenUsed="0" w:qFormat="1"/>
-    <w:lsdException w:name="Default Paragraph Font" w:uiPriority="1"/>
-    <w:lsdException w:name="Subtitle" w:semiHidden="0" w:uiPriority="11" w:unhideWhenUsed="0" w:qFormat="1"/>
-    <w:lsdException w:name="Strong" w:semiHidden="0" w:uiPriority="22" w:unhideWhenUsed="0" w:qFormat="1"/>
-    <w:lsdException w:name="Emphasis" w:semiHidden="0" w:uiPriority="20" w:unhideWhenUsed="0" w:qFormat="1"/>
-    <w:lsdException w:name="Table Grid" w:semiHidden="0" w:uiPriority="39" w:unhideWhenUsed="0"/>
-    <w:lsdException w:name="Placeholder Text" w:unhideWhenUsed="0"/>
-    <w:lsdException w:name="No Spacing" w:semiHidden="0" w:uiPriority="1" w:unhideWhenUsed="0" w:qFormat="1"/>
-    <w:lsdException w:name="Light Shading" w:semiHidden="0" w:uiPriority="60" w:unhideWhenUsed="0"/>
-    <w:lsdException w:name="Light List" w:semiHidden="0" w:uiPriority="61" w:unhideWhenUsed="0"/>
-    <w:lsdException w:name="Light Grid" w:semiHidden="0" w:uiPriority="62" w:unhideWhenUsed="0"/>
-    <w:lsdException w:name="Medium Shading 1" w:semiHidden="0" w:uiPriority="63" w:unhideWhenUsed="0"/>
-    <w:lsdException w:name="Medium Shading 2" w:semiHidden="0" w:uiPriority="64" w:unhideWhenUsed="0"/>
-    <w:lsdException w:name="Medium List 1" w:semiHidden="0" w:uiPriority="65" w:unhideWhenUsed="0"/>
-    <w:lsdException w:name="Medium List 2" w:semiHidden="0" w:uiPriority="66" w:unhideWhenUsed="0"/>
-    <w:lsdException w:name="Medium Grid 1" w:semiHidden="0" w:uiPriority="67" w:unhideWhenUsed="0"/>
-    <w:lsdException w:name="Medium Grid 2" w:semiHidden="0" w:uiPriority="68" w:unhideWhenUsed="0"/>
-    <w:lsdException w:name="Medium Grid 3" w:semiHidden="0" w:uiPriority="69" w:unhideWhenUsed="0"/>
-    <w:lsdException w:name="Dark List" w:semiHidden="0" w:uiPriority="70" w:unhideWhenUsed="0"/>
-    <w:lsdException w:name="Colorful Shading" w:semiHidden="0" w:uiPriority="71" w:unhideWhenUsed="0"/>
-    <w:lsdException w:name="Colorful List" w:semiHidden="0" w:uiPriority="72" w:unhideWhenUsed="0"/>
-    <w:lsdException w:name="Colorful Grid" w:semiHidden="0" w:uiPriority="73" w:unhideWhenUsed="0"/>
-    <w:lsdException w:name="Light Shading Accent 1" w:semiHidden="0" w:uiPriority="60" w:unhideWhenUsed="0"/>
-    <w:lsdException w:name="Light List Accent 1" w:semiHidden="0" w:uiPriority="61" w:unhideWhenUsed="0"/>
-    <w:lsdException w:name="Light Grid Accent 1" w:semiHidden="0" w:uiPriority="62" w:unhideWhenUsed="0"/>
-    <w:lsdException w:name="Medium Shading 1 Accent 1" w:semiHidden="0" w:uiPriority="63" w:unhideWhenUsed="0"/>
-    <w:lsdException w:name="Medium Shading 2 Accent 1" w:semiHidden="0" w:uiPriority="64" w:unhideWhenUsed="0"/>
-    <w:lsdException w:name="Medium List 1 Accent 1" w:semiHidden="0" w:uiPriority="65" w:unhideWhenUsed="0"/>
-    <w:lsdException w:name="Revision" w:unhideWhenUsed="0"/>
-    <w:lsdException w:name="List Paragraph" w:semiHidden="0" w:uiPriority="34" w:unhideWhenUsed="0" w:qFormat="1"/>
-    <w:lsdException w:name="Quote" w:semiHidden="0" w:uiPriority="29" w:unhideWhenUsed="0" w:qFormat="1"/>
-    <w:lsdException w:name="Intense Quote" w:semiHidden="0" w:uiPriority="30" w:unhideWhenUsed="0" w:qFormat="1"/>
-    <w:lsdException w:name="Medium List 2 Accent 1" w:semiHidden="0" w:uiPriority="66" w:unhideWhenUsed="0"/>
-    <w:lsdException w:name="Medium Grid 1 Accent 1" w:semiHidden="0" w:uiPriority="67" w:unhideWhenUsed="0"/>
-    <w:lsdException w:name="Medium Grid 2 Accent 1" w:semiHidden="0" w:uiPriority="68" w:unhideWhenUsed="0"/>
-    <w:lsdException w:name="Medium Grid 3 Accent 1" w:semiHidden="0" w:uiPriority="69" w:unhideWhenUsed="0"/>
-    <w:lsdException w:name="Dark List Accent 1" w:semiHidden="0" w:uiPriority="70" w:unhideWhenUsed="0"/>
-    <w:lsdException w:name="Colorful Shading Accent 1" w:semiHidden="0" w:uiPriority="71" w:unhideWhenUsed="0"/>
-    <w:lsdException w:name="Colorful List Accent 1" w:semiHidden="0" w:uiPriority="72" w:unhideWhenUsed="0"/>
-    <w:lsdException w:name="Colorful Grid Accent 1" w:semiHidden="0" w:uiPriority="73" w:unhideWhenUsed="0"/>
-    <w:lsdException w:name="Light Shading Accent 2" w:semiHidden="0" w:uiPriority="60" w:unhideWhenUsed="0"/>
-    <w:lsdException w:name="Light List Accent 2" w:semiHidden="0" w:uiPriority="61" w:unhideWhenUsed="0"/>
-    <w:lsdException w:name="Light Grid Accent 2" w:semiHidden="0" w:uiPriority="62" w:unhideWhenUsed="0"/>
-    <w:lsdException w:name="Medium Shading 1 Accent 2" w:semiHidden="0" w:uiPriority="63" w:unhideWhenUsed="0"/>
-    <w:lsdException w:name="Medium Shading 2 Accent 2" w:semiHidden="0" w:uiPriority="64" w:unhideWhenUsed="0"/>
-    <w:lsdException w:name="Medium List 1 Accent 2" w:semiHidden="0" w:uiPriority="65" w:unhideWhenUsed="0"/>
-    <w:lsdException w:name="Medium List 2 Accent 2" w:semiHidden="0" w:uiPriority="66" w:unhideWhenUsed="0"/>
-    <w:lsdException w:name="Medium Grid 1 Accent 2" w:semiHidden="0" w:uiPriority="67" w:unhideWhenUsed="0"/>
-    <w:lsdException w:name="Medium Grid 2 Accent 2" w:semiHidden="0" w:uiPriority="68" w:unhideWhenUsed="0"/>
-    <w:lsdException w:name="Medium Grid 3 Accent 2" w:semiHidden="0" w:uiPriority="69" w:unhideWhenUsed="0"/>
-    <w:lsdException w:name="Dark List Accent 2" w:semiHidden="0" w:uiPriority="70" w:unhideWhenUsed="0"/>
-    <w:lsdException w:name="Colorful Shading Accent 2" w:semiHidden="0" w:uiPriority="71" w:unhideWhenUsed="0"/>
-    <w:lsdException w:name="Colorful List Accent 2" w:semiHidden="0" w:uiPriority="72" w:unhideWhenUsed="0"/>
-    <w:lsdException w:name="Colorful Grid Accent 2" w:semiHidden="0" w:uiPriority="73" w:unhideWhenUsed="0"/>
-    <w:lsdException w:name="Light Shading Accent 3" w:semiHidden="0" w:uiPriority="60" w:unhideWhenUsed="0"/>
-    <w:lsdException w:name="Light List Accent 3" w:semiHidden="0" w:uiPriority="61" w:unhideWhenUsed="0"/>
-    <w:lsdException w:name="Light Grid Accent 3" w:semiHidden="0" w:uiPriority="62" w:unhideWhenUsed="0"/>
-    <w:lsdException w:name="Medium Shading 1 Accent 3" w:semiHidden="0" w:uiPriority="63" w:unhideWhenUsed="0"/>
-    <w:lsdException w:name="Medium Shading 2 Accent 3" w:semiHidden="0" w:uiPriority="64" w:unhideWhenUsed="0"/>
-    <w:lsdException w:name="Medium List 1 Accent 3" w:semiHidden="0" w:uiPriority="65" w:unhideWhenUsed="0"/>
-    <w:lsdException w:name="Medium List 2 Accent 3" w:semiHidden="0" w:uiPriority="66" w:unhideWhenUsed="0"/>
-    <w:lsdException w:name="Medium Grid 1 Accent 3" w:semiHidden="0" w:uiPriority="67" w:unhideWhenUsed="0"/>
-    <w:lsdException w:name="Medium Grid 2 Accent 3" w:semiHidden="0" w:uiPriority="68" w:unhideWhenUsed="0"/>
-    <w:lsdException w:name="Medium Grid 3 Accent 3" w:semiHidden="0" w:uiPriority="69" w:unhideWhenUsed="0"/>
-    <w:lsdException w:name="Dark List Accent 3" w:semiHidden="0" w:uiPriority="70" w:unhideWhenUsed="0"/>
-    <w:lsdException w:name="Colorful Shading Accent 3" w:semiHidden="0" w:uiPriority="71" w:unhideWhenUsed="0"/>
-    <w:lsdException w:name="Colorful List Accent 3" w:semiHidden="0" w:uiPriority="72" w:unhideWhenUsed="0"/>
-    <w:lsdException w:name="Colorful Grid Accent 3" w:semiHidden="0" w:uiPriority="73" w:unhideWhenUsed="0"/>
-    <w:lsdException w:name="Light Shading Accent 4" w:semiHidden="0" w:uiPriority="60" w:unhideWhenUsed="0"/>
-    <w:lsdException w:name="Light List Accent 4" w:semiHidden="0" w:uiPriority="61" w:unhideWhenUsed="0"/>
-    <w:lsdException w:name="Light Grid Accent 4" w:semiHidden="0" w:uiPriority="62" w:unhideWhenUsed="0"/>
-    <w:lsdException w:name="Medium Shading 1 Accent 4" w:semiHidden="0" w:uiPriority="63" w:unhideWhenUsed="0"/>
-    <w:lsdException w:name="Medium Shading 2 Accent 4" w:semiHidden="0" w:uiPriority="64" w:unhideWhenUsed="0"/>
-    <w:lsdException w:name="Medium List 1 Accent 4" w:semiHidden="0" w:uiPriority="65" w:unhideWhenUsed="0"/>
-    <w:lsdException w:name="Medium List 2 Accent 4" w:semiHidden="0" w:uiPriority="66" w:unhideWhenUsed="0"/>
-    <w:lsdException w:name="Medium Grid 1 Accent 4" w:semiHidden="0" w:uiPriority="67" w:unhideWhenUsed="0"/>
-    <w:lsdException w:name="Medium Grid 2 Accent 4" w:semiHidden="0" w:uiPriority="68" w:unhideWhenUsed="0"/>
-    <w:lsdException w:name="Medium Grid 3 Accent 4" w:semiHidden="0" w:uiPriority="69" w:unhideWhenUsed="0"/>
-    <w:lsdException w:name="Dark List Accent 4" w:semiHidden="0" w:uiPriority="70" w:unhideWhenUsed="0"/>
-    <w:lsdException w:name="Colorful Shading Accent 4" w:semiHidden="0" w:uiPriority="71" w:unhideWhenUsed="0"/>
-    <w:lsdException w:name="Colorful List Accent 4" w:semiHidden="0" w:uiPriority="72" w:unhideWhenUsed="0"/>
-    <w:lsdException w:name="Colorful Grid Accent 4" w:semiHidden="0" w:uiPriority="73" w:unhideWhenUsed="0"/>
-    <w:lsdException w:name="Light Shading Accent 5" w:semiHidden="0" w:uiPriority="60" w:unhideWhenUsed="0"/>
-    <w:lsdException w:name="Light List Accent 5" w:semiHidden="0" w:uiPriority="61" w:unhideWhenUsed="0"/>
-    <w:lsdException w:name="Light Grid Accent 5" w:semiHidden="0" w:uiPriority="62" w:unhideWhenUsed="0"/>
-    <w:lsdException w:name="Medium Shading 1 Accent 5" w:semiHidden="0" w:uiPriority="63" w:unhideWhenUsed="0"/>
-    <w:lsdException w:name="Medium Shading 2 Accent 5" w:semiHidden="0" w:uiPriority="64" w:unhideWhenUsed="0"/>
-    <w:lsdException w:name="Medium List 1 Accent 5" w:semiHidden="0" w:uiPriority="65" w:unhideWhenUsed="0"/>
-    <w:lsdException w:name="Medium List 2 Accent 5" w:semiHidden="0" w:uiPriority="66" w:unhideWhenUsed="0"/>
-    <w:lsdException w:name="Medium Grid 1 Accent 5" w:semiHidden="0" w:uiPriority="67" w:unhideWhenUsed="0"/>
-    <w:lsdException w:name="Medium Grid 2 Accent 5" w:semiHidden="0" w:uiPriority="68" w:unhideWhenUsed="0"/>
-    <w:lsdException w:name="Medium Grid 3 Accent 5" w:semiHidden="0" w:uiPriority="69" w:unhideWhenUsed="0"/>
-    <w:lsdException w:name="Dark List Accent 5" w:semiHidden="0" w:uiPriority="70" w:unhideWhenUsed="0"/>
-    <w:lsdException w:name="Colorful Shading Accent 5" w:semiHidden="0" w:uiPriority="71" w:unhideWhenUsed="0"/>
-    <w:lsdException w:name="Colorful List Accent 5" w:semiHidden="0" w:uiPriority="72" w:unhideWhenUsed="0"/>
-    <w:lsdException w:name="Colorful Grid Accent 5" w:semiHidden="0" w:uiPriority="73" w:unhideWhenUsed="0"/>
-    <w:lsdException w:name="Light Shading Accent 6" w:semiHidden="0" w:uiPriority="60" w:unhideWhenUsed="0"/>
-    <w:lsdException w:name="Light List Accent 6" w:semiHidden="0" w:uiPriority="61" w:unhideWhenUsed="0"/>
-    <w:lsdException w:name="Light Grid Accent 6" w:semiHidden="0" w:uiPriority="62" w:unhideWhenUsed="0"/>
-    <w:lsdException w:name="Medium Shading 1 Accent 6" w:semiHidden="0" w:uiPriority="63" w:unhideWhenUsed="0"/>
-    <w:lsdException w:name="Medium Shading 2 Accent 6" w:semiHidden="0" w:uiPriority="64" w:unhideWhenUsed="0"/>
-    <w:lsdException w:name="Medium List 1 Accent 6" w:semiHidden="0" w:uiPriority="65" w:unhideWhenUsed="0"/>
-    <w:lsdException w:name="Medium List 2 Accent 6" w:semiHidden="0" w:uiPriority="66" w:unhideWhenUsed="0"/>
-    <w:lsdException w:name="Medium Grid 1 Accent 6" w:semiHidden="0" w:uiPriority="67" w:unhideWhenUsed="0"/>
-    <w:lsdException w:name="Medium Grid 2 Accent 6" w:semiHidden="0" w:uiPriority="68" w:unhideWhenUsed="0"/>
-    <w:lsdException w:name="Medium Grid 3 Accent 6" w:semiHidden="0" w:uiPriority="69" w:unhideWhenUsed="0"/>
-    <w:lsdException w:name="Dark List Accent 6" w:semiHidden="0" w:uiPriority="70" w:unhideWhenUsed="0"/>
-    <w:lsdException w:name="Colorful Shading Accent 6" w:semiHidden="0" w:uiPriority="71" w:unhideWhenUsed="0"/>
-    <w:lsdException w:name="Colorful List Accent 6" w:semiHidden="0" w:uiPriority="72" w:unhideWhenUsed="0"/>
-    <w:lsdException w:name="Colorful Grid Accent 6" w:semiHidden="0" w:uiPriority="73" w:unhideWhenUsed="0"/>
-    <w:lsdException w:name="Subtle Emphasis" w:semiHidden="0" w:uiPriority="19" w:unhideWhenUsed="0" w:qFormat="1"/>
-    <w:lsdException w:name="Intense Emphasis" w:semiHidden="0" w:uiPriority="21" w:unhideWhenUsed="0" w:qFormat="1"/>
-    <w:lsdException w:name="Subtle Reference" w:semiHidden="0" w:uiPriority="31" w:unhideWhenUsed="0" w:qFormat="1"/>
-    <w:lsdException w:name="Intense Reference" w:semiHidden="0" w:uiPriority="32" w:unhideWhenUsed="0" w:qFormat="1"/>
-    <w:lsdException w:name="Book Title" w:semiHidden="0" w:uiPriority="33" w:unhideWhenUsed="0" w:qFormat="1"/>
-    <w:lsdException w:name="Bibliography" w:uiPriority="37"/>
-    <w:lsdException w:name="TOC Heading" w:uiPriority="39" w:qFormat="1"/>
+  <w:latentStyles w:defLockedState="0" w:defUIPriority="99" w:defSemiHidden="0" w:defUnhideWhenUsed="0" w:defQFormat="0" w:count="375">
+    <w:lsdException w:name="Normal" w:uiPriority="0" w:qFormat="1"/>
+    <w:lsdException w:name="heading 1" w:uiPriority="9" w:qFormat="1"/>
+    <w:lsdException w:name="heading 2" w:semiHidden="1" w:uiPriority="9" w:unhideWhenUsed="1" w:qFormat="1"/>
+    <w:lsdException w:name="heading 3" w:semiHidden="1" w:uiPriority="9" w:unhideWhenUsed="1" w:qFormat="1"/>
+    <w:lsdException w:name="heading 4" w:semiHidden="1" w:uiPriority="9" w:unhideWhenUsed="1" w:qFormat="1"/>
+    <w:lsdException w:name="heading 5" w:semiHidden="1" w:uiPriority="9" w:unhideWhenUsed="1" w:qFormat="1"/>
+    <w:lsdException w:name="heading 6" w:semiHidden="1" w:uiPriority="9" w:unhideWhenUsed="1" w:qFormat="1"/>
+    <w:lsdException w:name="heading 7" w:semiHidden="1" w:uiPriority="9" w:unhideWhenUsed="1" w:qFormat="1"/>
+    <w:lsdException w:name="heading 8" w:semiHidden="1" w:uiPriority="9" w:unhideWhenUsed="1" w:qFormat="1"/>
+    <w:lsdException w:name="heading 9" w:semiHidden="1" w:uiPriority="9" w:unhideWhenUsed="1" w:qFormat="1"/>
+    <w:lsdException w:name="index 1" w:semiHidden="1" w:unhideWhenUsed="1"/>
+    <w:lsdException w:name="index 2" w:semiHidden="1" w:unhideWhenUsed="1"/>
+    <w:lsdException w:name="index 3" w:semiHidden="1" w:unhideWhenUsed="1"/>
+    <w:lsdException w:name="index 4" w:semiHidden="1" w:unhideWhenUsed="1"/>
+    <w:lsdException w:name="index 5" w:semiHidden="1" w:unhideWhenUsed="1"/>
+    <w:lsdException w:name="index 6" w:semiHidden="1" w:unhideWhenUsed="1"/>
+    <w:lsdException w:name="index 7" w:semiHidden="1" w:unhideWhenUsed="1"/>
+    <w:lsdException w:name="index 8" w:semiHidden="1" w:unhideWhenUsed="1"/>
+    <w:lsdException w:name="index 9" w:semiHidden="1" w:unhideWhenUsed="1"/>
+    <w:lsdException w:name="toc 1" w:semiHidden="1" w:uiPriority="39" w:unhideWhenUsed="1"/>
+    <w:lsdException w:name="toc 2" w:semiHidden="1" w:uiPriority="39" w:unhideWhenUsed="1"/>
+    <w:lsdException w:name="toc 3" w:semiHidden="1" w:uiPriority="39" w:unhideWhenUsed="1"/>
+    <w:lsdException w:name="toc 4" w:semiHidden="1" w:uiPriority="39" w:unhideWhenUsed="1"/>
+    <w:lsdException w:name="toc 5" w:semiHidden="1" w:uiPriority="39" w:unhideWhenUsed="1"/>
+    <w:lsdException w:name="toc 6" w:semiHidden="1" w:uiPriority="39" w:unhideWhenUsed="1"/>
+    <w:lsdException w:name="toc 7" w:semiHidden="1" w:uiPriority="39" w:unhideWhenUsed="1"/>
+    <w:lsdException w:name="toc 8" w:semiHidden="1" w:uiPriority="39" w:unhideWhenUsed="1"/>
+    <w:lsdException w:name="toc 9" w:semiHidden="1" w:uiPriority="39" w:unhideWhenUsed="1"/>
+    <w:lsdException w:name="Normal Indent" w:semiHidden="1" w:unhideWhenUsed="1"/>
+    <w:lsdException w:name="footnote text" w:semiHidden="1" w:unhideWhenUsed="1"/>
+    <w:lsdException w:name="annotation text" w:semiHidden="1" w:unhideWhenUsed="1"/>
+    <w:lsdException w:name="header" w:semiHidden="1" w:unhideWhenUsed="1"/>
+    <w:lsdException w:name="footer" w:semiHidden="1" w:unhideWhenUsed="1"/>
+    <w:lsdException w:name="index heading" w:semiHidden="1" w:unhideWhenUsed="1"/>
+    <w:lsdException w:name="caption" w:semiHidden="1" w:uiPriority="35" w:unhideWhenUsed="1" w:qFormat="1"/>
+    <w:lsdException w:name="table of figures" w:semiHidden="1" w:unhideWhenUsed="1"/>
+    <w:lsdException w:name="envelope address" w:semiHidden="1" w:unhideWhenUsed="1"/>
+    <w:lsdException w:name="envelope return" w:semiHidden="1" w:unhideWhenUsed="1"/>
+    <w:lsdException w:name="footnote reference" w:semiHidden="1" w:unhideWhenUsed="1"/>
+    <w:lsdException w:name="annotation reference" w:semiHidden="1" w:unhideWhenUsed="1"/>
+    <w:lsdException w:name="line number" w:semiHidden="1" w:unhideWhenUsed="1"/>
+    <w:lsdException w:name="page number" w:semiHidden="1" w:unhideWhenUsed="1"/>
+    <w:lsdException w:name="endnote reference" w:semiHidden="1" w:unhideWhenUsed="1"/>
+    <w:lsdException w:name="endnote text" w:semiHidden="1" w:unhideWhenUsed="1"/>
+    <w:lsdException w:name="table of authorities" w:semiHidden="1" w:unhideWhenUsed="1"/>
+    <w:lsdException w:name="macro" w:semiHidden="1" w:unhideWhenUsed="1"/>
+    <w:lsdException w:name="toa heading" w:semiHidden="1" w:unhideWhenUsed="1"/>
+    <w:lsdException w:name="List" w:semiHidden="1" w:unhideWhenUsed="1"/>
+    <w:lsdException w:name="List Bullet" w:semiHidden="1" w:unhideWhenUsed="1"/>
+    <w:lsdException w:name="List Number" w:semiHidden="1" w:unhideWhenUsed="1"/>
+    <w:lsdException w:name="List 2" w:semiHidden="1" w:unhideWhenUsed="1"/>
+    <w:lsdException w:name="List 3" w:semiHidden="1" w:unhideWhenUsed="1"/>
+    <w:lsdException w:name="List 4" w:semiHidden="1" w:unhideWhenUsed="1"/>
+    <w:lsdException w:name="List 5" w:semiHidden="1" w:unhideWhenUsed="1"/>
+    <w:lsdException w:name="List Bullet 2" w:semiHidden="1" w:unhideWhenUsed="1"/>
+    <w:lsdException w:name="List Bullet 3" w:semiHidden="1" w:unhideWhenUsed="1"/>
+    <w:lsdException w:name="List Bullet 4" w:semiHidden="1" w:unhideWhenUsed="1"/>
+    <w:lsdException w:name="List Bullet 5" w:semiHidden="1" w:unhideWhenUsed="1"/>
+    <w:lsdException w:name="List Number 2" w:semiHidden="1" w:unhideWhenUsed="1"/>
+    <w:lsdException w:name="List Number 3" w:semiHidden="1" w:unhideWhenUsed="1"/>
+    <w:lsdException w:name="List Number 4" w:semiHidden="1" w:unhideWhenUsed="1"/>
+    <w:lsdException w:name="List Number 5" w:semiHidden="1" w:unhideWhenUsed="1"/>
+    <w:lsdException w:name="Title" w:uiPriority="10" w:qFormat="1"/>
+    <w:lsdException w:name="Closing" w:semiHidden="1" w:unhideWhenUsed="1"/>
+    <w:lsdException w:name="Signature" w:semiHidden="1" w:unhideWhenUsed="1"/>
+    <w:lsdException w:name="Default Paragraph Font" w:semiHidden="1" w:uiPriority="1" w:unhideWhenUsed="1"/>
+    <w:lsdException w:name="Body Text" w:semiHidden="1" w:unhideWhenUsed="1"/>
+    <w:lsdException w:name="Body Text Indent" w:semiHidden="1" w:unhideWhenUsed="1"/>
+    <w:lsdException w:name="List Continue" w:semiHidden="1" w:unhideWhenUsed="1"/>
+    <w:lsdException w:name="List Continue 2" w:semiHidden="1" w:unhideWhenUsed="1"/>
+    <w:lsdException w:name="List Continue 3" w:semiHidden="1" w:unhideWhenUsed="1"/>
+    <w:lsdException w:name="List Continue 4" w:semiHidden="1" w:unhideWhenUsed="1"/>
+    <w:lsdException w:name="List Continue 5" w:semiHidden="1" w:unhideWhenUsed="1"/>
+    <w:lsdException w:name="Message Header" w:semiHidden="1" w:unhideWhenUsed="1"/>
+    <w:lsdException w:name="Subtitle" w:uiPriority="11" w:qFormat="1"/>
+    <w:lsdException w:name="Salutation" w:semiHidden="1" w:unhideWhenUsed="1"/>
+    <w:lsdException w:name="Date" w:semiHidden="1" w:unhideWhenUsed="1"/>
+    <w:lsdException w:name="Body Text First Indent" w:semiHidden="1" w:unhideWhenUsed="1"/>
+    <w:lsdException w:name="Body Text First Indent 2" w:semiHidden="1" w:unhideWhenUsed="1"/>
+    <w:lsdException w:name="Note Heading" w:semiHidden="1" w:unhideWhenUsed="1"/>
+    <w:lsdException w:name="Body Text 2" w:semiHidden="1" w:unhideWhenUsed="1"/>
+    <w:lsdException w:name="Body Text 3" w:semiHidden="1" w:unhideWhenUsed="1"/>
+    <w:lsdException w:name="Body Text Indent 2" w:semiHidden="1" w:unhideWhenUsed="1"/>
+    <w:lsdException w:name="Body Text Indent 3" w:semiHidden="1" w:unhideWhenUsed="1"/>
+    <w:lsdException w:name="Block Text" w:semiHidden="1" w:unhideWhenUsed="1"/>
+    <w:lsdException w:name="Hyperlink" w:semiHidden="1" w:unhideWhenUsed="1"/>
+    <w:lsdException w:name="FollowedHyperlink" w:semiHidden="1" w:unhideWhenUsed="1"/>
+    <w:lsdException w:name="Strong" w:uiPriority="22" w:qFormat="1"/>
+    <w:lsdException w:name="Emphasis" w:uiPriority="20" w:qFormat="1"/>
+    <w:lsdException w:name="Document Map" w:semiHidden="1" w:unhideWhenUsed="1"/>
+    <w:lsdException w:name="Plain Text" w:semiHidden="1" w:unhideWhenUsed="1"/>
+    <w:lsdException w:name="E-mail Signature" w:semiHidden="1" w:unhideWhenUsed="1"/>
+    <w:lsdException w:name="HTML Top of Form" w:semiHidden="1" w:unhideWhenUsed="1"/>
+    <w:lsdException w:name="HTML Bottom of Form" w:semiHidden="1" w:unhideWhenUsed="1"/>
+    <w:lsdException w:name="Normal (Web)" w:semiHidden="1" w:unhideWhenUsed="1"/>
+    <w:lsdException w:name="HTML Acronym" w:semiHidden="1" w:unhideWhenUsed="1"/>
+    <w:lsdException w:name="HTML Address" w:semiHidden="1" w:unhideWhenUsed="1"/>
+    <w:lsdException w:name="HTML Cite" w:semiHidden="1" w:unhideWhenUsed="1"/>
+    <w:lsdException w:name="HTML Code" w:semiHidden="1" w:unhideWhenUsed="1"/>
+    <w:lsdException w:name="HTML Definition" w:semiHidden="1" w:unhideWhenUsed="1"/>
+    <w:lsdException w:name="HTML Keyboard" w:semiHidden="1" w:unhideWhenUsed="1"/>
+    <w:lsdException w:name="HTML Preformatted" w:semiHidden="1" w:unhideWhenUsed="1"/>
+    <w:lsdException w:name="HTML Sample" w:semiHidden="1" w:unhideWhenUsed="1"/>
+    <w:lsdException w:name="HTML Typewriter" w:semiHidden="1" w:unhideWhenUsed="1"/>
+    <w:lsdException w:name="HTML Variable" w:semiHidden="1" w:unhideWhenUsed="1"/>
+    <w:lsdException w:name="Normal Table" w:semiHidden="1" w:unhideWhenUsed="1"/>
+    <w:lsdException w:name="annotation subject" w:semiHidden="1" w:unhideWhenUsed="1"/>
+    <w:lsdException w:name="No List" w:semiHidden="1" w:unhideWhenUsed="1"/>
+    <w:lsdException w:name="Outline List 1" w:semiHidden="1" w:unhideWhenUsed="1"/>
+    <w:lsdException w:name="Outline List 2" w:semiHidden="1" w:unhideWhenUsed="1"/>
+    <w:lsdException w:name="Outline List 3" w:semiHidden="1" w:unhideWhenUsed="1"/>
+    <w:lsdException w:name="Table Simple 1" w:semiHidden="1" w:unhideWhenUsed="1"/>
+    <w:lsdException w:name="Table Simple 2" w:semiHidden="1" w:unhideWhenUsed="1"/>
+    <w:lsdException w:name="Table Simple 3" w:semiHidden="1" w:unhideWhenUsed="1"/>
+    <w:lsdException w:name="Table Classic 1" w:semiHidden="1" w:unhideWhenUsed="1"/>
+    <w:lsdException w:name="Table Classic 2" w:semiHidden="1" w:unhideWhenUsed="1"/>
+    <w:lsdException w:name="Table Classic 3" w:semiHidden="1" w:unhideWhenUsed="1"/>
+    <w:lsdException w:name="Table Classic 4" w:semiHidden="1" w:unhideWhenUsed="1"/>
+    <w:lsdException w:name="Table Colorful 1" w:semiHidden="1" w:unhideWhenUsed="1"/>
+    <w:lsdException w:name="Table Colorful 2" w:semiHidden="1" w:unhideWhenUsed="1"/>
+    <w:lsdException w:name="Table Colorful 3" w:semiHidden="1" w:unhideWhenUsed="1"/>
+    <w:lsdException w:name="Table Columns 1" w:semiHidden="1" w:unhideWhenUsed="1"/>
+    <w:lsdException w:name="Table Columns 2" w:semiHidden="1" w:unhideWhenUsed="1"/>
+    <w:lsdException w:name="Table Columns 3" w:semiHidden="1" w:unhideWhenUsed="1"/>
+    <w:lsdException w:name="Table Columns 4" w:semiHidden="1" w:unhideWhenUsed="1"/>
+    <w:lsdException w:name="Table Columns 5" w:semiHidden="1" w:unhideWhenUsed="1"/>
+    <w:lsdException w:name="Table Grid 1" w:semiHidden="1" w:unhideWhenUsed="1"/>
+    <w:lsdException w:name="Table Grid 2" w:semiHidden="1" w:unhideWhenUsed="1"/>
+    <w:lsdException w:name="Table Grid 3" w:semiHidden="1" w:unhideWhenUsed="1"/>
+    <w:lsdException w:name="Table Grid 4" w:semiHidden="1" w:unhideWhenUsed="1"/>
+    <w:lsdException w:name="Table Grid 5" w:semiHidden="1" w:unhideWhenUsed="1"/>
+    <w:lsdException w:name="Table Grid 6" w:semiHidden="1" w:unhideWhenUsed="1"/>
+    <w:lsdException w:name="Table Grid 7" w:semiHidden="1" w:unhideWhenUsed="1"/>
+    <w:lsdException w:name="Table Grid 8" w:semiHidden="1" w:unhideWhenUsed="1"/>
+    <w:lsdException w:name="Table List 1" w:semiHidden="1" w:unhideWhenUsed="1"/>
+    <w:lsdException w:name="Table List 2" w:semiHidden="1" w:unhideWhenUsed="1"/>
+    <w:lsdException w:name="Table List 3" w:semiHidden="1" w:unhideWhenUsed="1"/>
+    <w:lsdException w:name="Table List 4" w:semiHidden="1" w:unhideWhenUsed="1"/>
+    <w:lsdException w:name="Table List 5" w:semiHidden="1" w:unhideWhenUsed="1"/>
+    <w:lsdException w:name="Table List 6" w:semiHidden="1" w:unhideWhenUsed="1"/>
+    <w:lsdException w:name="Table List 7" w:semiHidden="1" w:unhideWhenUsed="1"/>
+    <w:lsdException w:name="Table List 8" w:semiHidden="1" w:unhideWhenUsed="1"/>
+    <w:lsdException w:name="Table 3D effects 1" w:semiHidden="1" w:unhideWhenUsed="1"/>
+    <w:lsdException w:name="Table 3D effects 2" w:semiHidden="1" w:unhideWhenUsed="1"/>
+    <w:lsdException w:name="Table 3D effects 3" w:semiHidden="1" w:unhideWhenUsed="1"/>
+    <w:lsdException w:name="Table Contemporary" w:semiHidden="1" w:unhideWhenUsed="1"/>
+    <w:lsdException w:name="Table Elegant" w:semiHidden="1" w:unhideWhenUsed="1"/>
+    <w:lsdException w:name="Table Professional" w:semiHidden="1" w:unhideWhenUsed="1"/>
+    <w:lsdException w:name="Table Subtle 1" w:semiHidden="1" w:unhideWhenUsed="1"/>
+    <w:lsdException w:name="Table Subtle 2" w:semiHidden="1" w:unhideWhenUsed="1"/>
+    <w:lsdException w:name="Table Web 1" w:semiHidden="1" w:unhideWhenUsed="1"/>
+    <w:lsdException w:name="Table Web 2" w:semiHidden="1" w:unhideWhenUsed="1"/>
+    <w:lsdException w:name="Table Web 3" w:semiHidden="1" w:unhideWhenUsed="1"/>
+    <w:lsdException w:name="Balloon Text" w:semiHidden="1" w:unhideWhenUsed="1"/>
+    <w:lsdException w:name="Table Grid" w:semiHidden="1" w:uiPriority="39" w:unhideWhenUsed="1"/>
+    <w:lsdException w:name="Table Theme" w:semiHidden="1" w:unhideWhenUsed="1"/>
+    <w:lsdException w:name="Placeholder Text" w:semiHidden="1"/>
+    <w:lsdException w:name="No Spacing" w:uiPriority="1" w:qFormat="1"/>
+    <w:lsdException w:name="Light Shading" w:uiPriority="60"/>
+    <w:lsdException w:name="Light List" w:uiPriority="61"/>
+    <w:lsdException w:name="Light Grid" w:uiPriority="62"/>
+    <w:lsdException w:name="Medium Shading 1" w:uiPriority="63"/>
+    <w:lsdException w:name="Medium Shading 2" w:uiPriority="64"/>
+    <w:lsdException w:name="Medium List 1" w:uiPriority="65"/>
+    <w:lsdException w:name="Medium List 2" w:uiPriority="66"/>
+    <w:lsdException w:name="Medium Grid 1" w:uiPriority="67"/>
+    <w:lsdException w:name="Medium Grid 2" w:uiPriority="68"/>
+    <w:lsdException w:name="Medium Grid 3" w:uiPriority="69"/>
+    <w:lsdException w:name="Dark List" w:uiPriority="70"/>
+    <w:lsdException w:name="Colorful Shading" w:uiPriority="71"/>
+    <w:lsdException w:name="Colorful List" w:uiPriority="72"/>
+    <w:lsdException w:name="Colorful Grid" w:uiPriority="73"/>
+    <w:lsdException w:name="Light Shading Accent 1" w:uiPriority="60"/>
+    <w:lsdException w:name="Light List Accent 1" w:uiPriority="61"/>
+    <w:lsdException w:name="Light Grid Accent 1" w:uiPriority="62"/>
+    <w:lsdException w:name="Medium Shading 1 Accent 1" w:uiPriority="63"/>
+    <w:lsdException w:name="Medium Shading 2 Accent 1" w:uiPriority="64"/>
+    <w:lsdException w:name="Medium List 1 Accent 1" w:uiPriority="65"/>
+    <w:lsdException w:name="Revision" w:semiHidden="1"/>
+    <w:lsdException w:name="List Paragraph" w:uiPriority="34" w:qFormat="1"/>
+    <w:lsdException w:name="Quote" w:uiPriority="29" w:qFormat="1"/>
+    <w:lsdException w:name="Intense Quote" w:uiPriority="30" w:qFormat="1"/>
+    <w:lsdException w:name="Medium List 2 Accent 1" w:uiPriority="66"/>
+    <w:lsdException w:name="Medium Grid 1 Accent 1" w:uiPriority="67"/>
+    <w:lsdException w:name="Medium Grid 2 Accent 1" w:uiPriority="68"/>
+    <w:lsdException w:name="Medium Grid 3 Accent 1" w:uiPriority="69"/>
+    <w:lsdException w:name="Dark List Accent 1" w:uiPriority="70"/>
+    <w:lsdException w:name="Colorful Shading Accent 1" w:uiPriority="71"/>
+    <w:lsdException w:name="Colorful List Accent 1" w:uiPriority="72"/>
+    <w:lsdException w:name="Colorful Grid Accent 1" w:uiPriority="73"/>
+    <w:lsdException w:name="Light Shading Accent 2" w:uiPriority="60"/>
+    <w:lsdException w:name="Light List Accent 2" w:uiPriority="61"/>
+    <w:lsdException w:name="Light Grid Accent 2" w:uiPriority="62"/>
+    <w:lsdException w:name="Medium Shading 1 Accent 2" w:uiPriority="63"/>
+    <w:lsdException w:name="Medium Shading 2 Accent 2" w:uiPriority="64"/>
+    <w:lsdException w:name="Medium List 1 Accent 2" w:uiPriority="65"/>
+    <w:lsdException w:name="Medium List 2 Accent 2" w:uiPriority="66"/>
+    <w:lsdException w:name="Medium Grid 1 Accent 2" w:uiPriority="67"/>
+    <w:lsdException w:name="Medium Grid 2 Accent 2" w:uiPriority="68"/>
+    <w:lsdException w:name="Medium Grid 3 Accent 2" w:uiPriority="69"/>
+    <w:lsdException w:name="Dark List Accent 2" w:uiPriority="70"/>
+    <w:lsdException w:name="Colorful Shading Accent 2" w:uiPriority="71"/>
+    <w:lsdException w:name="Colorful List Accent 2" w:uiPriority="72"/>
+    <w:lsdException w:name="Colorful Grid Accent 2" w:uiPriority="73"/>
+    <w:lsdException w:name="Light Shading Accent 3" w:uiPriority="60"/>
+    <w:lsdException w:name="Light List Accent 3" w:uiPriority="61"/>
+    <w:lsdException w:name="Light Grid Accent 3" w:uiPriority="62"/>
+    <w:lsdException w:name="Medium Shading 1 Accent 3" w:uiPriority="63"/>
+    <w:lsdException w:name="Medium Shading 2 Accent 3" w:uiPriority="64"/>
+    <w:lsdException w:name="Medium List 1 Accent 3" w:uiPriority="65"/>
+    <w:lsdException w:name="Medium List 2 Accent 3" w:uiPriority="66"/>
+    <w:lsdException w:name="Medium Grid 1 Accent 3" w:uiPriority="67"/>
+    <w:lsdException w:name="Medium Grid 2 Accent 3" w:uiPriority="68"/>
+    <w:lsdException w:name="Medium Grid 3 Accent 3" w:uiPriority="69"/>
+    <w:lsdException w:name="Dark List Accent 3" w:uiPriority="70"/>
+    <w:lsdException w:name="Colorful Shading Accent 3" w:uiPriority="71"/>
+    <w:lsdException w:name="Colorful List Accent 3" w:uiPriority="72"/>
+    <w:lsdException w:name="Colorful Grid Accent 3" w:uiPriority="73"/>
+    <w:lsdException w:name="Light Shading Accent 4" w:uiPriority="60"/>
+    <w:lsdException w:name="Light List Accent 4" w:uiPriority="61"/>
+    <w:lsdException w:name="Light Grid Accent 4" w:uiPriority="62"/>
+    <w:lsdException w:name="Medium Shading 1 Accent 4" w:uiPriority="63"/>
+    <w:lsdException w:name="Medium Shading 2 Accent 4" w:uiPriority="64"/>
+    <w:lsdException w:name="Medium List 1 Accent 4" w:uiPriority="65"/>
+    <w:lsdException w:name="Medium List 2 Accent 4" w:uiPriority="66"/>
+    <w:lsdException w:name="Medium Grid 1 Accent 4" w:uiPriority="67"/>
+    <w:lsdException w:name="Medium Grid 2 Accent 4" w:uiPriority="68"/>
+    <w:lsdException w:name="Medium Grid 3 Accent 4" w:uiPriority="69"/>
+    <w:lsdException w:name="Dark List Accent 4" w:uiPriority="70"/>
+    <w:lsdException w:name="Colorful Shading Accent 4" w:uiPriority="71"/>
+    <w:lsdException w:name="Colorful List Accent 4" w:uiPriority="72"/>
+    <w:lsdException w:name="Colorful Grid Accent 4" w:uiPriority="73"/>
+    <w:lsdException w:name="Light Shading Accent 5" w:uiPriority="60"/>
+    <w:lsdException w:name="Light List Accent 5" w:uiPriority="61"/>
+    <w:lsdException w:name="Light Grid Accent 5" w:uiPriority="62"/>
+    <w:lsdException w:name="Medium Shading 1 Accent 5" w:uiPriority="63"/>
+    <w:lsdException w:name="Medium Shading 2 Accent 5" w:uiPriority="64"/>
+    <w:lsdException w:name="Medium List 1 Accent 5" w:uiPriority="65"/>
+    <w:lsdException w:name="Medium List 2 Accent 5" w:uiPriority="66"/>
+    <w:lsdException w:name="Medium Grid 1 Accent 5" w:uiPriority="67"/>
+    <w:lsdException w:name="Medium Grid 2 Accent 5" w:uiPriority="68"/>
+    <w:lsdException w:name="Medium Grid 3 Accent 5" w:uiPriority="69"/>
+    <w:lsdException w:name="Dark List Accent 5" w:uiPriority="70"/>
+    <w:lsdException w:name="Colorful Shading Accent 5" w:uiPriority="71"/>
+    <w:lsdException w:name="Colorful List Accent 5" w:uiPriority="72"/>
+    <w:lsdException w:name="Colorful Grid Accent 5" w:uiPriority="73"/>
+    <w:lsdException w:name="Light Shading Accent 6" w:uiPriority="60"/>
+    <w:lsdException w:name="Light List Accent 6" w:uiPriority="61"/>
+    <w:lsdException w:name="Light Grid Accent 6" w:uiPriority="62"/>
+    <w:lsdException w:name="Medium Shading 1 Accent 6" w:uiPriority="63"/>
+    <w:lsdException w:name="Medium Shading 2 Accent 6" w:uiPriority="64"/>
+    <w:lsdException w:name="Medium List 1 Accent 6" w:uiPriority="65"/>
+    <w:lsdException w:name="Medium List 2 Accent 6" w:uiPriority="66"/>
+    <w:lsdException w:name="Medium Grid 1 Accent 6" w:uiPriority="67"/>
+    <w:lsdException w:name="Medium Grid 2 Accent 6" w:uiPriority="68"/>
+    <w:lsdException w:name="Medium Grid 3 Accent 6" w:uiPriority="69"/>
+    <w:lsdException w:name="Dark List Accent 6" w:uiPriority="70"/>
+    <w:lsdException w:name="Colorful Shading Accent 6" w:uiPriority="71"/>
+    <w:lsdException w:name="Colorful List Accent 6" w:uiPriority="72"/>
+    <w:lsdException w:name="Colorful Grid Accent 6" w:uiPriority="73"/>
+    <w:lsdException w:name="Subtle Emphasis" w:uiPriority="19" w:qFormat="1"/>
+    <w:lsdException w:name="Intense Emphasis" w:uiPriority="21" w:qFormat="1"/>
+    <w:lsdException w:name="Subtle Reference" w:uiPriority="31" w:qFormat="1"/>
+    <w:lsdException w:name="Intense Reference" w:uiPriority="32" w:qFormat="1"/>
+    <w:lsdException w:name="Book Title" w:uiPriority="33" w:qFormat="1"/>
+    <w:lsdException w:name="Bibliography" w:semiHidden="1" w:uiPriority="37" w:unhideWhenUsed="1"/>
+    <w:lsdException w:name="TOC Heading" w:semiHidden="1" w:uiPriority="39" w:unhideWhenUsed="1" w:qFormat="1"/>
+    <w:lsdException w:name="Plain Table 1" w:uiPriority="41"/>
+    <w:lsdException w:name="Plain Table 2" w:uiPriority="42"/>
+    <w:lsdException w:name="Plain Table 3" w:uiPriority="43"/>
+    <w:lsdException w:name="Plain Table 4" w:uiPriority="44"/>
+    <w:lsdException w:name="Plain Table 5" w:uiPriority="45"/>
+    <w:lsdException w:name="Grid Table Light" w:uiPriority="40"/>
+    <w:lsdException w:name="Grid Table 1 Light" w:uiPriority="46"/>
+    <w:lsdException w:name="Grid Table 2" w:uiPriority="47"/>
+    <w:lsdException w:name="Grid Table 3" w:uiPriority="48"/>
+    <w:lsdException w:name="Grid Table 4" w:uiPriority="49"/>
+    <w:lsdException w:name="Grid Table 5 Dark" w:uiPriority="50"/>
+    <w:lsdException w:name="Grid Table 6 Colorful" w:uiPriority="51"/>
+    <w:lsdException w:name="Grid Table 7 Colorful" w:uiPriority="52"/>
+    <w:lsdException w:name="Grid Table 1 Light Accent 1" w:uiPriority="46"/>
+    <w:lsdException w:name="Grid Table 2 Accent 1" w:uiPriority="47"/>
+    <w:lsdException w:name="Grid Table 3 Accent 1" w:uiPriority="48"/>
+    <w:lsdException w:name="Grid Table 4 Accent 1" w:uiPriority="49"/>
+    <w:lsdException w:name="Grid Table 5 Dark Accent 1" w:uiPriority="50"/>
+    <w:lsdException w:name="Grid Table 6 Colorful Accent 1" w:uiPriority="51"/>
+    <w:lsdException w:name="Grid Table 7 Colorful Accent 1" w:uiPriority="52"/>
+    <w:lsdException w:name="Grid Table 1 Light Accent 2" w:uiPriority="46"/>
+    <w:lsdException w:name="Grid Table 2 Accent 2" w:uiPriority="47"/>
+    <w:lsdException w:name="Grid Table 3 Accent 2" w:uiPriority="48"/>
+    <w:lsdException w:name="Grid Table 4 Accent 2" w:uiPriority="49"/>
+    <w:lsdException w:name="Grid Table 5 Dark Accent 2" w:uiPriority="50"/>
+    <w:lsdException w:name="Grid Table 6 Colorful Accent 2" w:uiPriority="51"/>
+    <w:lsdException w:name="Grid Table 7 Colorful Accent 2" w:uiPriority="52"/>
+    <w:lsdException w:name="Grid Table 1 Light Accent 3" w:uiPriority="46"/>
+    <w:lsdException w:name="Grid Table 2 Accent 3" w:uiPriority="47"/>
+    <w:lsdException w:name="Grid Table 3 Accent 3" w:uiPriority="48"/>
+    <w:lsdException w:name="Grid Table 4 Accent 3" w:uiPriority="49"/>
+    <w:lsdException w:name="Grid Table 5 Dark Accent 3" w:uiPriority="50"/>
+    <w:lsdException w:name="Grid Table 6 Colorful Accent 3" w:uiPriority="51"/>
+    <w:lsdException w:name="Grid Table 7 Colorful Accent 3" w:uiPriority="52"/>
+    <w:lsdException w:name="Grid Table 1 Light Accent 4" w:uiPriority="46"/>
+    <w:lsdException w:name="Grid Table 2 Accent 4" w:uiPriority="47"/>
+    <w:lsdException w:name="Grid Table 3 Accent 4" w:uiPriority="48"/>
+    <w:lsdException w:name="Grid Table 4 Accent 4" w:uiPriority="49"/>
+    <w:lsdException w:name="Grid Table 5 Dark Accent 4" w:uiPriority="50"/>
+    <w:lsdException w:name="Grid Table 6 Colorful Accent 4" w:uiPriority="51"/>
+    <w:lsdException w:name="Grid Table 7 Colorful Accent 4" w:uiPriority="52"/>
+    <w:lsdException w:name="Grid Table 1 Light Accent 5" w:uiPriority="46"/>
+    <w:lsdException w:name="Grid Table 2 Accent 5" w:uiPriority="47"/>
+    <w:lsdException w:name="Grid Table 3 Accent 5" w:uiPriority="48"/>
+    <w:lsdException w:name="Grid Table 4 Accent 5" w:uiPriority="49"/>
+    <w:lsdException w:name="Grid Table 5 Dark Accent 5" w:uiPriority="50"/>
+    <w:lsdException w:name="Grid Table 6 Colorful Accent 5" w:uiPriority="51"/>
+    <w:lsdException w:name="Grid Table 7 Colorful Accent 5" w:uiPriority="52"/>
+    <w:lsdException w:name="Grid Table 1 Light Accent 6" w:uiPriority="46"/>
+    <w:lsdException w:name="Grid Table 2 Accent 6" w:uiPriority="47"/>
+    <w:lsdException w:name="Grid Table 3 Accent 6" w:uiPriority="48"/>
+    <w:lsdException w:name="Grid Table 4 Accent 6" w:uiPriority="49"/>
+    <w:lsdException w:name="Grid Table 5 Dark Accent 6" w:uiPriority="50"/>
+    <w:lsdException w:name="Grid Table 6 Colorful Accent 6" w:uiPriority="51"/>
+    <w:lsdException w:name="Grid Table 7 Colorful Accent 6" w:uiPriority="52"/>
+    <w:lsdException w:name="List Table 1 Light" w:uiPriority="46"/>
+    <w:lsdException w:name="List Table 2" w:uiPriority="47"/>
+    <w:lsdException w:name="List Table 3" w:uiPriority="48"/>
+    <w:lsdException w:name="List Table 4" w:uiPriority="49"/>
+    <w:lsdException w:name="List Table 5 Dark" w:uiPriority="50"/>
+    <w:lsdException w:name="List Table 6 Colorful" w:uiPriority="51"/>
+    <w:lsdException w:name="List Table 7 Colorful" w:uiPriority="52"/>
+    <w:lsdException w:name="List Table 1 Light Accent 1" w:uiPriority="46"/>
+    <w:lsdException w:name="List Table 2 Accent 1" w:uiPriority="47"/>
+    <w:lsdException w:name="List Table 3 Accent 1" w:uiPriority="48"/>
+    <w:lsdException w:name="List Table 4 Accent 1" w:uiPriority="49"/>
+    <w:lsdException w:name="List Table 5 Dark Accent 1" w:uiPriority="50"/>
+    <w:lsdException w:name="List Table 6 Colorful Accent 1" w:uiPriority="51"/>
+    <w:lsdException w:name="List Table 7 Colorful Accent 1" w:uiPriority="52"/>
+    <w:lsdException w:name="List Table 1 Light Accent 2" w:uiPriority="46"/>
+    <w:lsdException w:name="List Table 2 Accent 2" w:uiPriority="47"/>
+    <w:lsdException w:name="List Table 3 Accent 2" w:uiPriority="48"/>
+    <w:lsdException w:name="List Table 4 Accent 2" w:uiPriority="49"/>
+    <w:lsdException w:name="List Table 5 Dark Accent 2" w:uiPriority="50"/>
+    <w:lsdException w:name="List Table 6 Colorful Accent 2" w:uiPriority="51"/>
+    <w:lsdException w:name="List Table 7 Colorful Accent 2" w:uiPriority="52"/>
+    <w:lsdException w:name="List Table 1 Light Accent 3" w:uiPriority="46"/>
+    <w:lsdException w:name="List Table 2 Accent 3" w:uiPriority="47"/>
+    <w:lsdException w:name="List Table 3 Accent 3" w:uiPriority="48"/>
+    <w:lsdException w:name="List Table 4 Accent 3" w:uiPriority="49"/>
+    <w:lsdException w:name="List Table 5 Dark Accent 3" w:uiPriority="50"/>
+    <w:lsdException w:name="List Table 6 Colorful Accent 3" w:uiPriority="51"/>
+    <w:lsdException w:name="List Table 7 Colorful Accent 3" w:uiPriority="52"/>
+    <w:lsdException w:name="List Table 1 Light Accent 4" w:uiPriority="46"/>
+    <w:lsdException w:name="List Table 2 Accent 4" w:uiPriority="47"/>
+    <w:lsdException w:name="List Table 3 Accent 4" w:uiPriority="48"/>
+    <w:lsdException w:name="List Table 4 Accent 4" w:uiPriority="49"/>
+    <w:lsdException w:name="List Table 5 Dark Accent 4" w:uiPriority="50"/>
+    <w:lsdException w:name="List Table 6 Colorful Accent 4" w:uiPriority="51"/>
+    <w:lsdException w:name="List Table 7 Colorful Accent 4" w:uiPriority="52"/>
+    <w:lsdException w:name="List Table 1 Light Accent 5" w:uiPriority="46"/>
+    <w:lsdException w:name="List Table 2 Accent 5" w:uiPriority="47"/>
+    <w:lsdException w:name="List Table 3 Accent 5" w:uiPriority="48"/>
+    <w:lsdException w:name="List Table 4 Accent 5" w:uiPriority="49"/>
+    <w:lsdException w:name="List Table 5 Dark Accent 5" w:uiPriority="50"/>
+    <w:lsdException w:name="List Table 6 Colorful Accent 5" w:uiPriority="51"/>
+    <w:lsdException w:name="List Table 7 Colorful Accent 5" w:uiPriority="52"/>
+    <w:lsdException w:name="List Table 1 Light Accent 6" w:uiPriority="46"/>
+    <w:lsdException w:name="List Table 2 Accent 6" w:uiPriority="47"/>
+    <w:lsdException w:name="List Table 3 Accent 6" w:uiPriority="48"/>
+    <w:lsdException w:name="List Table 4 Accent 6" w:uiPriority="49"/>
+    <w:lsdException w:name="List Table 5 Dark Accent 6" w:uiPriority="50"/>
+    <w:lsdException w:name="List Table 6 Colorful Accent 6" w:uiPriority="51"/>
+    <w:lsdException w:name="List Table 7 Colorful Accent 6" w:uiPriority="52"/>
+    <w:lsdException w:name="Mention" w:semiHidden="1" w:unhideWhenUsed="1"/>
+    <w:lsdException w:name="Smart Hyperlink" w:semiHidden="1" w:unhideWhenUsed="1"/>
+    <w:lsdException w:name="Hashtag" w:semiHidden="1" w:unhideWhenUsed="1"/>
+    <w:lsdException w:name="Unresolved Mention" w:semiHidden="1" w:unhideWhenUsed="1"/>
   </w:latentStyles>
-  <w:style w:type="paragraph" w:default="1" w:styleId="Normlny">
+  <w:style w:type="paragraph" w:default="1" w:styleId="Normalny">
     <w:name w:val="Normal"/>
     <w:rsid w:val="000B651C"/>
   </w:style>
-  <w:style w:type="paragraph" w:styleId="Nadpis1">
+  <w:style w:type="paragraph" w:styleId="Nagwek1">
     <w:name w:val="heading 1"/>
-    <w:basedOn w:val="Normlny"/>
-    <w:next w:val="Normlny"/>
+    <w:basedOn w:val="Normalny"/>
+    <w:next w:val="Normalny"/>
     <w:pPr>
       <w:keepNext/>
       <w:keepLines/>
@@ -6317,10 +6462,10 @@
       <w:szCs w:val="28"/>
     </w:rPr>
   </w:style>
-  <w:style w:type="paragraph" w:styleId="Nadpis2">
+  <w:style w:type="paragraph" w:styleId="Nagwek2">
     <w:name w:val="heading 2"/>
-    <w:basedOn w:val="Normlny"/>
-    <w:next w:val="Normlny"/>
+    <w:basedOn w:val="Normalny"/>
+    <w:next w:val="Normalny"/>
     <w:pPr>
       <w:keepNext/>
       <w:keepLines/>
@@ -6335,10 +6480,10 @@
       <w:szCs w:val="26"/>
     </w:rPr>
   </w:style>
-  <w:style w:type="paragraph" w:styleId="Nadpis3">
+  <w:style w:type="paragraph" w:styleId="Nagwek3">
     <w:name w:val="heading 3"/>
-    <w:basedOn w:val="Normlny"/>
-    <w:next w:val="Normlny"/>
+    <w:basedOn w:val="Normalny"/>
+    <w:next w:val="Normalny"/>
     <w:pPr>
       <w:keepNext/>
       <w:keepLines/>
@@ -6351,10 +6496,10 @@
       <w:color w:val="4F81BD"/>
     </w:rPr>
   </w:style>
-  <w:style w:type="paragraph" w:styleId="Nadpis4">
+  <w:style w:type="paragraph" w:styleId="Nagwek4">
     <w:name w:val="heading 4"/>
-    <w:basedOn w:val="Normlny"/>
-    <w:next w:val="Normlny"/>
+    <w:basedOn w:val="Normalny"/>
+    <w:next w:val="Normalny"/>
     <w:pPr>
       <w:keepNext/>
       <w:keepLines/>
@@ -6367,10 +6512,10 @@
       <w:szCs w:val="24"/>
     </w:rPr>
   </w:style>
-  <w:style w:type="paragraph" w:styleId="Nadpis5">
+  <w:style w:type="paragraph" w:styleId="Nagwek5">
     <w:name w:val="heading 5"/>
-    <w:basedOn w:val="Normlny"/>
-    <w:next w:val="Normlny"/>
+    <w:basedOn w:val="Normalny"/>
+    <w:next w:val="Normalny"/>
     <w:pPr>
       <w:keepNext/>
       <w:keepLines/>
@@ -6381,10 +6526,10 @@
       <w:b/>
     </w:rPr>
   </w:style>
-  <w:style w:type="paragraph" w:styleId="Nadpis6">
+  <w:style w:type="paragraph" w:styleId="Nagwek6">
     <w:name w:val="heading 6"/>
-    <w:basedOn w:val="Normlny"/>
-    <w:next w:val="Normlny"/>
+    <w:basedOn w:val="Normalny"/>
+    <w:next w:val="Normalny"/>
     <w:pPr>
       <w:keepNext/>
       <w:keepLines/>
@@ -6397,13 +6542,13 @@
       <w:szCs w:val="20"/>
     </w:rPr>
   </w:style>
-  <w:style w:type="character" w:default="1" w:styleId="Predvolenpsmoodseku">
+  <w:style w:type="character" w:default="1" w:styleId="Domylnaczcionkaakapitu">
     <w:name w:val="Default Paragraph Font"/>
     <w:uiPriority w:val="1"/>
     <w:semiHidden/>
     <w:unhideWhenUsed/>
   </w:style>
-  <w:style w:type="table" w:default="1" w:styleId="Normlnatabuka">
+  <w:style w:type="table" w:default="1" w:styleId="Standardowy">
     <w:name w:val="Normal Table"/>
     <w:uiPriority w:val="99"/>
     <w:semiHidden/>
@@ -6418,7 +6563,7 @@
       </w:tblCellMar>
     </w:tblPr>
   </w:style>
-  <w:style w:type="numbering" w:default="1" w:styleId="Bezzoznamu">
+  <w:style w:type="numbering" w:default="1" w:styleId="Bezlisty">
     <w:name w:val="No List"/>
     <w:uiPriority w:val="99"/>
     <w:semiHidden/>
@@ -6435,10 +6580,10 @@
       </w:tblCellMar>
     </w:tblPr>
   </w:style>
-  <w:style w:type="paragraph" w:styleId="Nzov">
+  <w:style w:type="paragraph" w:styleId="Tytu">
     <w:name w:val="Title"/>
-    <w:basedOn w:val="Normlny"/>
-    <w:next w:val="Normlny"/>
+    <w:basedOn w:val="Normalny"/>
+    <w:next w:val="Normalny"/>
     <w:pPr>
       <w:keepNext/>
       <w:keepLines/>
@@ -6450,10 +6595,10 @@
       <w:szCs w:val="72"/>
     </w:rPr>
   </w:style>
-  <w:style w:type="paragraph" w:styleId="Podtitul">
+  <w:style w:type="paragraph" w:styleId="Podtytu">
     <w:name w:val="Subtitle"/>
-    <w:basedOn w:val="Normlny"/>
-    <w:next w:val="Normlny"/>
+    <w:basedOn w:val="Normalny"/>
+    <w:next w:val="Normalny"/>
     <w:pPr>
       <w:keepNext/>
       <w:keepLines/>
@@ -6580,10 +6725,10 @@
       <w:shd w:val="clear" w:color="auto" w:fill="E6E6E6"/>
     </w:tcPr>
   </w:style>
-  <w:style w:type="paragraph" w:styleId="Textbubliny">
+  <w:style w:type="paragraph" w:styleId="Tekstdymka">
     <w:name w:val="Balloon Text"/>
-    <w:basedOn w:val="Normlny"/>
-    <w:link w:val="TextbublinyChar"/>
+    <w:basedOn w:val="Normalny"/>
+    <w:link w:val="TekstdymkaZnak"/>
     <w:uiPriority w:val="99"/>
     <w:semiHidden/>
     <w:unhideWhenUsed/>
@@ -6597,10 +6742,10 @@
       <w:szCs w:val="16"/>
     </w:rPr>
   </w:style>
-  <w:style w:type="character" w:customStyle="1" w:styleId="TextbublinyChar">
-    <w:name w:val="Text bubliny Char"/>
-    <w:basedOn w:val="Predvolenpsmoodseku"/>
-    <w:link w:val="Textbubliny"/>
+  <w:style w:type="character" w:customStyle="1" w:styleId="TekstdymkaZnak">
+    <w:name w:val="Tekst dymka Znak"/>
+    <w:basedOn w:val="Domylnaczcionkaakapitu"/>
+    <w:link w:val="Tekstdymka"/>
     <w:uiPriority w:val="99"/>
     <w:semiHidden/>
     <w:rsid w:val="00ED3E0F"/>
@@ -6610,10 +6755,10 @@
       <w:szCs w:val="16"/>
     </w:rPr>
   </w:style>
-  <w:style w:type="paragraph" w:styleId="Hlavika">
+  <w:style w:type="paragraph" w:styleId="Nagwek">
     <w:name w:val="header"/>
-    <w:basedOn w:val="Normlny"/>
-    <w:link w:val="HlavikaChar"/>
+    <w:basedOn w:val="Normalny"/>
+    <w:link w:val="NagwekZnak"/>
     <w:uiPriority w:val="99"/>
     <w:unhideWhenUsed/>
     <w:rsid w:val="00ED3E0F"/>
@@ -6625,17 +6770,17 @@
       <w:spacing w:after="0" w:line="240" w:lineRule="auto"/>
     </w:pPr>
   </w:style>
-  <w:style w:type="character" w:customStyle="1" w:styleId="HlavikaChar">
-    <w:name w:val="Hlavička Char"/>
-    <w:basedOn w:val="Predvolenpsmoodseku"/>
-    <w:link w:val="Hlavika"/>
+  <w:style w:type="character" w:customStyle="1" w:styleId="NagwekZnak">
+    <w:name w:val="Nagłówek Znak"/>
+    <w:basedOn w:val="Domylnaczcionkaakapitu"/>
+    <w:link w:val="Nagwek"/>
     <w:uiPriority w:val="99"/>
     <w:rsid w:val="00ED3E0F"/>
   </w:style>
-  <w:style w:type="paragraph" w:styleId="Pta">
+  <w:style w:type="paragraph" w:styleId="Stopka">
     <w:name w:val="footer"/>
-    <w:basedOn w:val="Normlny"/>
-    <w:link w:val="PtaChar"/>
+    <w:basedOn w:val="Normalny"/>
+    <w:link w:val="StopkaZnak"/>
     <w:uiPriority w:val="99"/>
     <w:unhideWhenUsed/>
     <w:rsid w:val="00ED3E0F"/>
@@ -6647,17 +6792,17 @@
       <w:spacing w:after="0" w:line="240" w:lineRule="auto"/>
     </w:pPr>
   </w:style>
-  <w:style w:type="character" w:customStyle="1" w:styleId="PtaChar">
-    <w:name w:val="Päta Char"/>
-    <w:basedOn w:val="Predvolenpsmoodseku"/>
-    <w:link w:val="Pta"/>
+  <w:style w:type="character" w:customStyle="1" w:styleId="StopkaZnak">
+    <w:name w:val="Stopka Znak"/>
+    <w:basedOn w:val="Domylnaczcionkaakapitu"/>
+    <w:link w:val="Stopka"/>
     <w:uiPriority w:val="99"/>
     <w:rsid w:val="00ED3E0F"/>
   </w:style>
-  <w:style w:type="paragraph" w:styleId="Odsekzoznamu">
+  <w:style w:type="paragraph" w:styleId="Akapitzlist">
     <w:name w:val="List Paragraph"/>
-    <w:basedOn w:val="Normlny"/>
-    <w:link w:val="OdsekzoznamuChar"/>
+    <w:basedOn w:val="Normalny"/>
+    <w:link w:val="AkapitzlistZnak"/>
     <w:uiPriority w:val="34"/>
     <w:qFormat/>
     <w:rsid w:val="00837673"/>
@@ -6668,7 +6813,7 @@
   </w:style>
   <w:style w:type="paragraph" w:customStyle="1" w:styleId="Obsah1">
     <w:name w:val="Obsah1"/>
-    <w:basedOn w:val="Odsekzoznamu"/>
+    <w:basedOn w:val="Akapitzlist"/>
     <w:link w:val="Obsah1Char"/>
     <w:qFormat/>
     <w:rsid w:val="00837673"/>
@@ -6685,10 +6830,10 @@
       <w:szCs w:val="32"/>
     </w:rPr>
   </w:style>
-  <w:style w:type="paragraph" w:styleId="Obsah10">
+  <w:style w:type="paragraph" w:styleId="Spistreci1">
     <w:name w:val="toc 1"/>
-    <w:basedOn w:val="Normlny"/>
-    <w:next w:val="Normlny"/>
+    <w:basedOn w:val="Normalny"/>
+    <w:next w:val="Normalny"/>
     <w:autoRedefine/>
     <w:uiPriority w:val="39"/>
     <w:unhideWhenUsed/>
@@ -6697,16 +6842,16 @@
       <w:spacing w:after="100"/>
     </w:pPr>
   </w:style>
-  <w:style w:type="character" w:customStyle="1" w:styleId="OdsekzoznamuChar">
-    <w:name w:val="Odsek zoznamu Char"/>
-    <w:basedOn w:val="Predvolenpsmoodseku"/>
-    <w:link w:val="Odsekzoznamu"/>
+  <w:style w:type="character" w:customStyle="1" w:styleId="AkapitzlistZnak">
+    <w:name w:val="Akapit z listą Znak"/>
+    <w:basedOn w:val="Domylnaczcionkaakapitu"/>
+    <w:link w:val="Akapitzlist"/>
     <w:uiPriority w:val="34"/>
     <w:rsid w:val="00837673"/>
   </w:style>
   <w:style w:type="character" w:customStyle="1" w:styleId="Obsah1Char">
     <w:name w:val="Obsah1 Char"/>
-    <w:basedOn w:val="OdsekzoznamuChar"/>
+    <w:basedOn w:val="AkapitzlistZnak"/>
     <w:link w:val="Obsah1"/>
     <w:rsid w:val="00837673"/>
     <w:rPr>
@@ -6716,9 +6861,9 @@
       <w:szCs w:val="32"/>
     </w:rPr>
   </w:style>
-  <w:style w:type="character" w:styleId="Hypertextovprepojenie">
+  <w:style w:type="character" w:styleId="Hipercze">
     <w:name w:val="Hyperlink"/>
-    <w:basedOn w:val="Predvolenpsmoodseku"/>
+    <w:basedOn w:val="Domylnaczcionkaakapitu"/>
     <w:uiPriority w:val="99"/>
     <w:unhideWhenUsed/>
     <w:rsid w:val="00537D9B"/>
@@ -6739,7 +6884,7 @@
       </w:numPr>
     </w:pPr>
   </w:style>
-  <w:style w:type="paragraph" w:styleId="Bezriadkovania">
+  <w:style w:type="paragraph" w:styleId="Bezodstpw">
     <w:name w:val="No Spacing"/>
     <w:uiPriority w:val="1"/>
     <w:qFormat/>
@@ -6760,655 +6905,10 @@
       <w:szCs w:val="32"/>
     </w:rPr>
   </w:style>
-  <w:style w:type="paragraph" w:styleId="Obsah20">
+  <w:style w:type="paragraph" w:styleId="Spistreci2">
     <w:name w:val="toc 2"/>
-    <w:basedOn w:val="Normlny"/>
-    <w:next w:val="Normlny"/>
-    <w:autoRedefine/>
-    <w:uiPriority w:val="39"/>
-    <w:unhideWhenUsed/>
-    <w:rsid w:val="00537D9B"/>
-    <w:pPr>
-      <w:spacing w:after="100"/>
-      <w:ind w:left="220"/>
-    </w:pPr>
-  </w:style>
-</w:styles>
-</file>
-
-<file path=word/stylesWithEffects.xml><?xml version="1.0" encoding="utf-8"?>
-<w:styles xmlns:wpc="http://schemas.microsoft.com/office/word/2010/wordprocessingCanvas" xmlns:mc="http://schemas.openxmlformats.org/markup-compatibility/2006" xmlns:o="urn:schemas-microsoft-com:office:office" xmlns:r="http://schemas.openxmlformats.org/officeDocument/2006/relationships" xmlns:m="http://schemas.openxmlformats.org/officeDocument/2006/math" xmlns:v="urn:schemas-microsoft-com:vml" xmlns:wp14="http://schemas.microsoft.com/office/word/2010/wordprocessingDrawing" xmlns:wp="http://schemas.openxmlformats.org/drawingml/2006/wordprocessingDrawing" xmlns:w10="urn:schemas-microsoft-com:office:word" xmlns:w="http://schemas.openxmlformats.org/wordprocessingml/2006/main" xmlns:w14="http://schemas.microsoft.com/office/word/2010/wordml" xmlns:wpg="http://schemas.microsoft.com/office/word/2010/wordprocessingGroup" xmlns:wpi="http://schemas.microsoft.com/office/word/2010/wordprocessingInk" xmlns:wne="http://schemas.microsoft.com/office/word/2006/wordml" xmlns:wps="http://schemas.microsoft.com/office/word/2010/wordprocessingShape" mc:Ignorable="w14 wp14">
-  <w:docDefaults>
-    <w:rPrDefault>
-      <w:rPr>
-        <w:rFonts w:ascii="Calibri" w:eastAsia="Calibri" w:hAnsi="Calibri" w:cs="Calibri"/>
-        <w:color w:val="000000"/>
-        <w:sz w:val="22"/>
-        <w:szCs w:val="22"/>
-        <w:lang w:val="en-GB" w:eastAsia="pl-PL" w:bidi="ar-SA"/>
-      </w:rPr>
-    </w:rPrDefault>
-    <w:pPrDefault>
-      <w:pPr>
-        <w:pBdr>
-          <w:top w:val="nil"/>
-          <w:left w:val="nil"/>
-          <w:bottom w:val="nil"/>
-          <w:right w:val="nil"/>
-          <w:between w:val="nil"/>
-        </w:pBdr>
-        <w:spacing w:after="200" w:line="276" w:lineRule="auto"/>
-      </w:pPr>
-    </w:pPrDefault>
-  </w:docDefaults>
-  <w:latentStyles w:defLockedState="0" w:defUIPriority="99" w:defSemiHidden="1" w:defUnhideWhenUsed="1" w:defQFormat="0" w:count="267">
-    <w:lsdException w:name="Normal" w:semiHidden="0" w:uiPriority="0" w:unhideWhenUsed="0" w:qFormat="1"/>
-    <w:lsdException w:name="heading 1" w:semiHidden="0" w:uiPriority="9" w:unhideWhenUsed="0" w:qFormat="1"/>
-    <w:lsdException w:name="heading 2" w:uiPriority="9" w:qFormat="1"/>
-    <w:lsdException w:name="heading 3" w:uiPriority="9" w:qFormat="1"/>
-    <w:lsdException w:name="heading 4" w:uiPriority="9" w:qFormat="1"/>
-    <w:lsdException w:name="heading 5" w:uiPriority="9" w:qFormat="1"/>
-    <w:lsdException w:name="heading 6" w:uiPriority="9" w:qFormat="1"/>
-    <w:lsdException w:name="heading 7" w:uiPriority="9" w:qFormat="1"/>
-    <w:lsdException w:name="heading 8" w:uiPriority="9" w:qFormat="1"/>
-    <w:lsdException w:name="heading 9" w:uiPriority="9" w:qFormat="1"/>
-    <w:lsdException w:name="toc 1" w:uiPriority="39"/>
-    <w:lsdException w:name="toc 2" w:uiPriority="39"/>
-    <w:lsdException w:name="toc 3" w:uiPriority="39"/>
-    <w:lsdException w:name="toc 4" w:uiPriority="39"/>
-    <w:lsdException w:name="toc 5" w:uiPriority="39"/>
-    <w:lsdException w:name="toc 6" w:uiPriority="39"/>
-    <w:lsdException w:name="toc 7" w:uiPriority="39"/>
-    <w:lsdException w:name="toc 8" w:uiPriority="39"/>
-    <w:lsdException w:name="toc 9" w:uiPriority="39"/>
-    <w:lsdException w:name="caption" w:uiPriority="35" w:qFormat="1"/>
-    <w:lsdException w:name="Title" w:semiHidden="0" w:uiPriority="10" w:unhideWhenUsed="0" w:qFormat="1"/>
-    <w:lsdException w:name="Default Paragraph Font" w:uiPriority="1"/>
-    <w:lsdException w:name="Subtitle" w:semiHidden="0" w:uiPriority="11" w:unhideWhenUsed="0" w:qFormat="1"/>
-    <w:lsdException w:name="Strong" w:semiHidden="0" w:uiPriority="22" w:unhideWhenUsed="0" w:qFormat="1"/>
-    <w:lsdException w:name="Emphasis" w:semiHidden="0" w:uiPriority="20" w:unhideWhenUsed="0" w:qFormat="1"/>
-    <w:lsdException w:name="Table Grid" w:semiHidden="0" w:uiPriority="39" w:unhideWhenUsed="0"/>
-    <w:lsdException w:name="Placeholder Text" w:unhideWhenUsed="0"/>
-    <w:lsdException w:name="No Spacing" w:semiHidden="0" w:uiPriority="1" w:unhideWhenUsed="0" w:qFormat="1"/>
-    <w:lsdException w:name="Light Shading" w:semiHidden="0" w:uiPriority="60" w:unhideWhenUsed="0"/>
-    <w:lsdException w:name="Light List" w:semiHidden="0" w:uiPriority="61" w:unhideWhenUsed="0"/>
-    <w:lsdException w:name="Light Grid" w:semiHidden="0" w:uiPriority="62" w:unhideWhenUsed="0"/>
-    <w:lsdException w:name="Medium Shading 1" w:semiHidden="0" w:uiPriority="63" w:unhideWhenUsed="0"/>
-    <w:lsdException w:name="Medium Shading 2" w:semiHidden="0" w:uiPriority="64" w:unhideWhenUsed="0"/>
-    <w:lsdException w:name="Medium List 1" w:semiHidden="0" w:uiPriority="65" w:unhideWhenUsed="0"/>
-    <w:lsdException w:name="Medium List 2" w:semiHidden="0" w:uiPriority="66" w:unhideWhenUsed="0"/>
-    <w:lsdException w:name="Medium Grid 1" w:semiHidden="0" w:uiPriority="67" w:unhideWhenUsed="0"/>
-    <w:lsdException w:name="Medium Grid 2" w:semiHidden="0" w:uiPriority="68" w:unhideWhenUsed="0"/>
-    <w:lsdException w:name="Medium Grid 3" w:semiHidden="0" w:uiPriority="69" w:unhideWhenUsed="0"/>
-    <w:lsdException w:name="Dark List" w:semiHidden="0" w:uiPriority="70" w:unhideWhenUsed="0"/>
-    <w:lsdException w:name="Colorful Shading" w:semiHidden="0" w:uiPriority="71" w:unhideWhenUsed="0"/>
-    <w:lsdException w:name="Colorful List" w:semiHidden="0" w:uiPriority="72" w:unhideWhenUsed="0"/>
-    <w:lsdException w:name="Colorful Grid" w:semiHidden="0" w:uiPriority="73" w:unhideWhenUsed="0"/>
-    <w:lsdException w:name="Light Shading Accent 1" w:semiHidden="0" w:uiPriority="60" w:unhideWhenUsed="0"/>
-    <w:lsdException w:name="Light List Accent 1" w:semiHidden="0" w:uiPriority="61" w:unhideWhenUsed="0"/>
-    <w:lsdException w:name="Light Grid Accent 1" w:semiHidden="0" w:uiPriority="62" w:unhideWhenUsed="0"/>
-    <w:lsdException w:name="Medium Shading 1 Accent 1" w:semiHidden="0" w:uiPriority="63" w:unhideWhenUsed="0"/>
-    <w:lsdException w:name="Medium Shading 2 Accent 1" w:semiHidden="0" w:uiPriority="64" w:unhideWhenUsed="0"/>
-    <w:lsdException w:name="Medium List 1 Accent 1" w:semiHidden="0" w:uiPriority="65" w:unhideWhenUsed="0"/>
-    <w:lsdException w:name="Revision" w:unhideWhenUsed="0"/>
-    <w:lsdException w:name="List Paragraph" w:semiHidden="0" w:uiPriority="34" w:unhideWhenUsed="0" w:qFormat="1"/>
-    <w:lsdException w:name="Quote" w:semiHidden="0" w:uiPriority="29" w:unhideWhenUsed="0" w:qFormat="1"/>
-    <w:lsdException w:name="Intense Quote" w:semiHidden="0" w:uiPriority="30" w:unhideWhenUsed="0" w:qFormat="1"/>
-    <w:lsdException w:name="Medium List 2 Accent 1" w:semiHidden="0" w:uiPriority="66" w:unhideWhenUsed="0"/>
-    <w:lsdException w:name="Medium Grid 1 Accent 1" w:semiHidden="0" w:uiPriority="67" w:unhideWhenUsed="0"/>
-    <w:lsdException w:name="Medium Grid 2 Accent 1" w:semiHidden="0" w:uiPriority="68" w:unhideWhenUsed="0"/>
-    <w:lsdException w:name="Medium Grid 3 Accent 1" w:semiHidden="0" w:uiPriority="69" w:unhideWhenUsed="0"/>
-    <w:lsdException w:name="Dark List Accent 1" w:semiHidden="0" w:uiPriority="70" w:unhideWhenUsed="0"/>
-    <w:lsdException w:name="Colorful Shading Accent 1" w:semiHidden="0" w:uiPriority="71" w:unhideWhenUsed="0"/>
-    <w:lsdException w:name="Colorful List Accent 1" w:semiHidden="0" w:uiPriority="72" w:unhideWhenUsed="0"/>
-    <w:lsdException w:name="Colorful Grid Accent 1" w:semiHidden="0" w:uiPriority="73" w:unhideWhenUsed="0"/>
-    <w:lsdException w:name="Light Shading Accent 2" w:semiHidden="0" w:uiPriority="60" w:unhideWhenUsed="0"/>
-    <w:lsdException w:name="Light List Accent 2" w:semiHidden="0" w:uiPriority="61" w:unhideWhenUsed="0"/>
-    <w:lsdException w:name="Light Grid Accent 2" w:semiHidden="0" w:uiPriority="62" w:unhideWhenUsed="0"/>
-    <w:lsdException w:name="Medium Shading 1 Accent 2" w:semiHidden="0" w:uiPriority="63" w:unhideWhenUsed="0"/>
-    <w:lsdException w:name="Medium Shading 2 Accent 2" w:semiHidden="0" w:uiPriority="64" w:unhideWhenUsed="0"/>
-    <w:lsdException w:name="Medium List 1 Accent 2" w:semiHidden="0" w:uiPriority="65" w:unhideWhenUsed="0"/>
-    <w:lsdException w:name="Medium List 2 Accent 2" w:semiHidden="0" w:uiPriority="66" w:unhideWhenUsed="0"/>
-    <w:lsdException w:name="Medium Grid 1 Accent 2" w:semiHidden="0" w:uiPriority="67" w:unhideWhenUsed="0"/>
-    <w:lsdException w:name="Medium Grid 2 Accent 2" w:semiHidden="0" w:uiPriority="68" w:unhideWhenUsed="0"/>
-    <w:lsdException w:name="Medium Grid 3 Accent 2" w:semiHidden="0" w:uiPriority="69" w:unhideWhenUsed="0"/>
-    <w:lsdException w:name="Dark List Accent 2" w:semiHidden="0" w:uiPriority="70" w:unhideWhenUsed="0"/>
-    <w:lsdException w:name="Colorful Shading Accent 2" w:semiHidden="0" w:uiPriority="71" w:unhideWhenUsed="0"/>
-    <w:lsdException w:name="Colorful List Accent 2" w:semiHidden="0" w:uiPriority="72" w:unhideWhenUsed="0"/>
-    <w:lsdException w:name="Colorful Grid Accent 2" w:semiHidden="0" w:uiPriority="73" w:unhideWhenUsed="0"/>
-    <w:lsdException w:name="Light Shading Accent 3" w:semiHidden="0" w:uiPriority="60" w:unhideWhenUsed="0"/>
-    <w:lsdException w:name="Light List Accent 3" w:semiHidden="0" w:uiPriority="61" w:unhideWhenUsed="0"/>
-    <w:lsdException w:name="Light Grid Accent 3" w:semiHidden="0" w:uiPriority="62" w:unhideWhenUsed="0"/>
-    <w:lsdException w:name="Medium Shading 1 Accent 3" w:semiHidden="0" w:uiPriority="63" w:unhideWhenUsed="0"/>
-    <w:lsdException w:name="Medium Shading 2 Accent 3" w:semiHidden="0" w:uiPriority="64" w:unhideWhenUsed="0"/>
-    <w:lsdException w:name="Medium List 1 Accent 3" w:semiHidden="0" w:uiPriority="65" w:unhideWhenUsed="0"/>
-    <w:lsdException w:name="Medium List 2 Accent 3" w:semiHidden="0" w:uiPriority="66" w:unhideWhenUsed="0"/>
-    <w:lsdException w:name="Medium Grid 1 Accent 3" w:semiHidden="0" w:uiPriority="67" w:unhideWhenUsed="0"/>
-    <w:lsdException w:name="Medium Grid 2 Accent 3" w:semiHidden="0" w:uiPriority="68" w:unhideWhenUsed="0"/>
-    <w:lsdException w:name="Medium Grid 3 Accent 3" w:semiHidden="0" w:uiPriority="69" w:unhideWhenUsed="0"/>
-    <w:lsdException w:name="Dark List Accent 3" w:semiHidden="0" w:uiPriority="70" w:unhideWhenUsed="0"/>
-    <w:lsdException w:name="Colorful Shading Accent 3" w:semiHidden="0" w:uiPriority="71" w:unhideWhenUsed="0"/>
-    <w:lsdException w:name="Colorful List Accent 3" w:semiHidden="0" w:uiPriority="72" w:unhideWhenUsed="0"/>
-    <w:lsdException w:name="Colorful Grid Accent 3" w:semiHidden="0" w:uiPriority="73" w:unhideWhenUsed="0"/>
-    <w:lsdException w:name="Light Shading Accent 4" w:semiHidden="0" w:uiPriority="60" w:unhideWhenUsed="0"/>
-    <w:lsdException w:name="Light List Accent 4" w:semiHidden="0" w:uiPriority="61" w:unhideWhenUsed="0"/>
-    <w:lsdException w:name="Light Grid Accent 4" w:semiHidden="0" w:uiPriority="62" w:unhideWhenUsed="0"/>
-    <w:lsdException w:name="Medium Shading 1 Accent 4" w:semiHidden="0" w:uiPriority="63" w:unhideWhenUsed="0"/>
-    <w:lsdException w:name="Medium Shading 2 Accent 4" w:semiHidden="0" w:uiPriority="64" w:unhideWhenUsed="0"/>
-    <w:lsdException w:name="Medium List 1 Accent 4" w:semiHidden="0" w:uiPriority="65" w:unhideWhenUsed="0"/>
-    <w:lsdException w:name="Medium List 2 Accent 4" w:semiHidden="0" w:uiPriority="66" w:unhideWhenUsed="0"/>
-    <w:lsdException w:name="Medium Grid 1 Accent 4" w:semiHidden="0" w:uiPriority="67" w:unhideWhenUsed="0"/>
-    <w:lsdException w:name="Medium Grid 2 Accent 4" w:semiHidden="0" w:uiPriority="68" w:unhideWhenUsed="0"/>
-    <w:lsdException w:name="Medium Grid 3 Accent 4" w:semiHidden="0" w:uiPriority="69" w:unhideWhenUsed="0"/>
-    <w:lsdException w:name="Dark List Accent 4" w:semiHidden="0" w:uiPriority="70" w:unhideWhenUsed="0"/>
-    <w:lsdException w:name="Colorful Shading Accent 4" w:semiHidden="0" w:uiPriority="71" w:unhideWhenUsed="0"/>
-    <w:lsdException w:name="Colorful List Accent 4" w:semiHidden="0" w:uiPriority="72" w:unhideWhenUsed="0"/>
-    <w:lsdException w:name="Colorful Grid Accent 4" w:semiHidden="0" w:uiPriority="73" w:unhideWhenUsed="0"/>
-    <w:lsdException w:name="Light Shading Accent 5" w:semiHidden="0" w:uiPriority="60" w:unhideWhenUsed="0"/>
-    <w:lsdException w:name="Light List Accent 5" w:semiHidden="0" w:uiPriority="61" w:unhideWhenUsed="0"/>
-    <w:lsdException w:name="Light Grid Accent 5" w:semiHidden="0" w:uiPriority="62" w:unhideWhenUsed="0"/>
-    <w:lsdException w:name="Medium Shading 1 Accent 5" w:semiHidden="0" w:uiPriority="63" w:unhideWhenUsed="0"/>
-    <w:lsdException w:name="Medium Shading 2 Accent 5" w:semiHidden="0" w:uiPriority="64" w:unhideWhenUsed="0"/>
-    <w:lsdException w:name="Medium List 1 Accent 5" w:semiHidden="0" w:uiPriority="65" w:unhideWhenUsed="0"/>
-    <w:lsdException w:name="Medium List 2 Accent 5" w:semiHidden="0" w:uiPriority="66" w:unhideWhenUsed="0"/>
-    <w:lsdException w:name="Medium Grid 1 Accent 5" w:semiHidden="0" w:uiPriority="67" w:unhideWhenUsed="0"/>
-    <w:lsdException w:name="Medium Grid 2 Accent 5" w:semiHidden="0" w:uiPriority="68" w:unhideWhenUsed="0"/>
-    <w:lsdException w:name="Medium Grid 3 Accent 5" w:semiHidden="0" w:uiPriority="69" w:unhideWhenUsed="0"/>
-    <w:lsdException w:name="Dark List Accent 5" w:semiHidden="0" w:uiPriority="70" w:unhideWhenUsed="0"/>
-    <w:lsdException w:name="Colorful Shading Accent 5" w:semiHidden="0" w:uiPriority="71" w:unhideWhenUsed="0"/>
-    <w:lsdException w:name="Colorful List Accent 5" w:semiHidden="0" w:uiPriority="72" w:unhideWhenUsed="0"/>
-    <w:lsdException w:name="Colorful Grid Accent 5" w:semiHidden="0" w:uiPriority="73" w:unhideWhenUsed="0"/>
-    <w:lsdException w:name="Light Shading Accent 6" w:semiHidden="0" w:uiPriority="60" w:unhideWhenUsed="0"/>
-    <w:lsdException w:name="Light List Accent 6" w:semiHidden="0" w:uiPriority="61" w:unhideWhenUsed="0"/>
-    <w:lsdException w:name="Light Grid Accent 6" w:semiHidden="0" w:uiPriority="62" w:unhideWhenUsed="0"/>
-    <w:lsdException w:name="Medium Shading 1 Accent 6" w:semiHidden="0" w:uiPriority="63" w:unhideWhenUsed="0"/>
-    <w:lsdException w:name="Medium Shading 2 Accent 6" w:semiHidden="0" w:uiPriority="64" w:unhideWhenUsed="0"/>
-    <w:lsdException w:name="Medium List 1 Accent 6" w:semiHidden="0" w:uiPriority="65" w:unhideWhenUsed="0"/>
-    <w:lsdException w:name="Medium List 2 Accent 6" w:semiHidden="0" w:uiPriority="66" w:unhideWhenUsed="0"/>
-    <w:lsdException w:name="Medium Grid 1 Accent 6" w:semiHidden="0" w:uiPriority="67" w:unhideWhenUsed="0"/>
-    <w:lsdException w:name="Medium Grid 2 Accent 6" w:semiHidden="0" w:uiPriority="68" w:unhideWhenUsed="0"/>
-    <w:lsdException w:name="Medium Grid 3 Accent 6" w:semiHidden="0" w:uiPriority="69" w:unhideWhenUsed="0"/>
-    <w:lsdException w:name="Dark List Accent 6" w:semiHidden="0" w:uiPriority="70" w:unhideWhenUsed="0"/>
-    <w:lsdException w:name="Colorful Shading Accent 6" w:semiHidden="0" w:uiPriority="71" w:unhideWhenUsed="0"/>
-    <w:lsdException w:name="Colorful List Accent 6" w:semiHidden="0" w:uiPriority="72" w:unhideWhenUsed="0"/>
-    <w:lsdException w:name="Colorful Grid Accent 6" w:semiHidden="0" w:uiPriority="73" w:unhideWhenUsed="0"/>
-    <w:lsdException w:name="Subtle Emphasis" w:semiHidden="0" w:uiPriority="19" w:unhideWhenUsed="0" w:qFormat="1"/>
-    <w:lsdException w:name="Intense Emphasis" w:semiHidden="0" w:uiPriority="21" w:unhideWhenUsed="0" w:qFormat="1"/>
-    <w:lsdException w:name="Subtle Reference" w:semiHidden="0" w:uiPriority="31" w:unhideWhenUsed="0" w:qFormat="1"/>
-    <w:lsdException w:name="Intense Reference" w:semiHidden="0" w:uiPriority="32" w:unhideWhenUsed="0" w:qFormat="1"/>
-    <w:lsdException w:name="Book Title" w:semiHidden="0" w:uiPriority="33" w:unhideWhenUsed="0" w:qFormat="1"/>
-    <w:lsdException w:name="Bibliography" w:uiPriority="37"/>
-    <w:lsdException w:name="TOC Heading" w:uiPriority="39" w:qFormat="1"/>
-  </w:latentStyles>
-  <w:style w:type="paragraph" w:default="1" w:styleId="Normlny">
-    <w:name w:val="Normal"/>
-    <w:rsid w:val="000B651C"/>
-  </w:style>
-  <w:style w:type="paragraph" w:styleId="Nadpis1">
-    <w:name w:val="heading 1"/>
-    <w:basedOn w:val="Normlny"/>
-    <w:next w:val="Normlny"/>
-    <w:pPr>
-      <w:keepNext/>
-      <w:keepLines/>
-      <w:spacing w:before="480" w:after="0"/>
-      <w:outlineLvl w:val="0"/>
-    </w:pPr>
-    <w:rPr>
-      <w:rFonts w:ascii="Cambria" w:eastAsia="Cambria" w:hAnsi="Cambria" w:cs="Cambria"/>
-      <w:b/>
-      <w:color w:val="366091"/>
-      <w:sz w:val="28"/>
-      <w:szCs w:val="28"/>
-    </w:rPr>
-  </w:style>
-  <w:style w:type="paragraph" w:styleId="Nadpis2">
-    <w:name w:val="heading 2"/>
-    <w:basedOn w:val="Normlny"/>
-    <w:next w:val="Normlny"/>
-    <w:pPr>
-      <w:keepNext/>
-      <w:keepLines/>
-      <w:spacing w:before="200" w:after="0"/>
-      <w:outlineLvl w:val="1"/>
-    </w:pPr>
-    <w:rPr>
-      <w:rFonts w:ascii="Cambria" w:eastAsia="Cambria" w:hAnsi="Cambria" w:cs="Cambria"/>
-      <w:b/>
-      <w:color w:val="4F81BD"/>
-      <w:sz w:val="26"/>
-      <w:szCs w:val="26"/>
-    </w:rPr>
-  </w:style>
-  <w:style w:type="paragraph" w:styleId="Nadpis3">
-    <w:name w:val="heading 3"/>
-    <w:basedOn w:val="Normlny"/>
-    <w:next w:val="Normlny"/>
-    <w:pPr>
-      <w:keepNext/>
-      <w:keepLines/>
-      <w:spacing w:before="200" w:after="0"/>
-      <w:outlineLvl w:val="2"/>
-    </w:pPr>
-    <w:rPr>
-      <w:rFonts w:ascii="Cambria" w:eastAsia="Cambria" w:hAnsi="Cambria" w:cs="Cambria"/>
-      <w:b/>
-      <w:color w:val="4F81BD"/>
-    </w:rPr>
-  </w:style>
-  <w:style w:type="paragraph" w:styleId="Nadpis4">
-    <w:name w:val="heading 4"/>
-    <w:basedOn w:val="Normlny"/>
-    <w:next w:val="Normlny"/>
-    <w:pPr>
-      <w:keepNext/>
-      <w:keepLines/>
-      <w:spacing w:before="240" w:after="40"/>
-      <w:outlineLvl w:val="3"/>
-    </w:pPr>
-    <w:rPr>
-      <w:b/>
-      <w:sz w:val="24"/>
-      <w:szCs w:val="24"/>
-    </w:rPr>
-  </w:style>
-  <w:style w:type="paragraph" w:styleId="Nadpis5">
-    <w:name w:val="heading 5"/>
-    <w:basedOn w:val="Normlny"/>
-    <w:next w:val="Normlny"/>
-    <w:pPr>
-      <w:keepNext/>
-      <w:keepLines/>
-      <w:spacing w:before="220" w:after="40"/>
-      <w:outlineLvl w:val="4"/>
-    </w:pPr>
-    <w:rPr>
-      <w:b/>
-    </w:rPr>
-  </w:style>
-  <w:style w:type="paragraph" w:styleId="Nadpis6">
-    <w:name w:val="heading 6"/>
-    <w:basedOn w:val="Normlny"/>
-    <w:next w:val="Normlny"/>
-    <w:pPr>
-      <w:keepNext/>
-      <w:keepLines/>
-      <w:spacing w:before="200" w:after="40"/>
-      <w:outlineLvl w:val="5"/>
-    </w:pPr>
-    <w:rPr>
-      <w:b/>
-      <w:sz w:val="20"/>
-      <w:szCs w:val="20"/>
-    </w:rPr>
-  </w:style>
-  <w:style w:type="character" w:default="1" w:styleId="Predvolenpsmoodseku">
-    <w:name w:val="Default Paragraph Font"/>
-    <w:uiPriority w:val="1"/>
-    <w:semiHidden/>
-    <w:unhideWhenUsed/>
-  </w:style>
-  <w:style w:type="table" w:default="1" w:styleId="Normlnatabuka">
-    <w:name w:val="Normal Table"/>
-    <w:uiPriority w:val="99"/>
-    <w:semiHidden/>
-    <w:unhideWhenUsed/>
-    <w:tblPr>
-      <w:tblInd w:w="0" w:type="dxa"/>
-      <w:tblCellMar>
-        <w:top w:w="0" w:type="dxa"/>
-        <w:left w:w="108" w:type="dxa"/>
-        <w:bottom w:w="0" w:type="dxa"/>
-        <w:right w:w="108" w:type="dxa"/>
-      </w:tblCellMar>
-    </w:tblPr>
-  </w:style>
-  <w:style w:type="numbering" w:default="1" w:styleId="Bezzoznamu">
-    <w:name w:val="No List"/>
-    <w:uiPriority w:val="99"/>
-    <w:semiHidden/>
-    <w:unhideWhenUsed/>
-  </w:style>
-  <w:style w:type="table" w:customStyle="1" w:styleId="TableNormal">
-    <w:name w:val="Table Normal"/>
-    <w:tblPr>
-      <w:tblCellMar>
-        <w:top w:w="0" w:type="dxa"/>
-        <w:left w:w="0" w:type="dxa"/>
-        <w:bottom w:w="0" w:type="dxa"/>
-        <w:right w:w="0" w:type="dxa"/>
-      </w:tblCellMar>
-    </w:tblPr>
-  </w:style>
-  <w:style w:type="paragraph" w:styleId="Nzov">
-    <w:name w:val="Title"/>
-    <w:basedOn w:val="Normlny"/>
-    <w:next w:val="Normlny"/>
-    <w:pPr>
-      <w:keepNext/>
-      <w:keepLines/>
-      <w:spacing w:before="480" w:after="120"/>
-    </w:pPr>
-    <w:rPr>
-      <w:b/>
-      <w:sz w:val="72"/>
-      <w:szCs w:val="72"/>
-    </w:rPr>
-  </w:style>
-  <w:style w:type="paragraph" w:styleId="Podtitul">
-    <w:name w:val="Subtitle"/>
-    <w:basedOn w:val="Normlny"/>
-    <w:next w:val="Normlny"/>
-    <w:pPr>
-      <w:keepNext/>
-      <w:keepLines/>
-      <w:spacing w:before="360" w:after="80"/>
-    </w:pPr>
-    <w:rPr>
-      <w:rFonts w:ascii="Georgia" w:eastAsia="Georgia" w:hAnsi="Georgia" w:cs="Georgia"/>
-      <w:i/>
-      <w:color w:val="666666"/>
-      <w:sz w:val="48"/>
-      <w:szCs w:val="48"/>
-    </w:rPr>
-  </w:style>
-  <w:style w:type="table" w:customStyle="1" w:styleId="a">
-    <w:basedOn w:val="TableNormal"/>
-    <w:pPr>
-      <w:spacing w:after="0" w:line="240" w:lineRule="auto"/>
-    </w:pPr>
-    <w:tblPr>
-      <w:tblStyleRowBandSize w:val="1"/>
-      <w:tblStyleColBandSize w:val="1"/>
-      <w:tblCellMar>
-        <w:top w:w="72" w:type="dxa"/>
-        <w:left w:w="115" w:type="dxa"/>
-        <w:bottom w:w="72" w:type="dxa"/>
-        <w:right w:w="115" w:type="dxa"/>
-      </w:tblCellMar>
-    </w:tblPr>
-    <w:tcPr>
-      <w:shd w:val="clear" w:color="auto" w:fill="E6E6E6"/>
-    </w:tcPr>
-  </w:style>
-  <w:style w:type="table" w:customStyle="1" w:styleId="a0">
-    <w:basedOn w:val="TableNormal"/>
-    <w:pPr>
-      <w:spacing w:after="0" w:line="240" w:lineRule="auto"/>
-    </w:pPr>
-    <w:tblPr>
-      <w:tblStyleRowBandSize w:val="1"/>
-      <w:tblStyleColBandSize w:val="1"/>
-      <w:tblCellMar>
-        <w:top w:w="72" w:type="dxa"/>
-        <w:left w:w="115" w:type="dxa"/>
-        <w:bottom w:w="72" w:type="dxa"/>
-        <w:right w:w="115" w:type="dxa"/>
-      </w:tblCellMar>
-    </w:tblPr>
-    <w:tcPr>
-      <w:shd w:val="clear" w:color="auto" w:fill="E6E6E6"/>
-    </w:tcPr>
-    <w:tblStylePr w:type="firstRow">
-      <w:rPr>
-        <w:b/>
-        <w:color w:val="FFFFFF"/>
-      </w:rPr>
-      <w:tblPr/>
-      <w:tcPr>
-        <w:tcBorders>
-          <w:bottom w:val="single" w:sz="12" w:space="0" w:color="FFFFFF"/>
-        </w:tcBorders>
-        <w:shd w:val="clear" w:color="auto" w:fill="9E3A38"/>
-      </w:tcPr>
-    </w:tblStylePr>
-    <w:tblStylePr w:type="lastRow">
-      <w:rPr>
-        <w:b/>
-        <w:color w:val="9E3A38"/>
-      </w:rPr>
-      <w:tblPr/>
-      <w:tcPr>
-        <w:tcBorders>
-          <w:top w:val="single" w:sz="12" w:space="0" w:color="000000"/>
-        </w:tcBorders>
-        <w:shd w:val="clear" w:color="auto" w:fill="FFFFFF"/>
-      </w:tcPr>
-    </w:tblStylePr>
-    <w:tblStylePr w:type="firstCol">
-      <w:rPr>
-        <w:b/>
-      </w:rPr>
-    </w:tblStylePr>
-    <w:tblStylePr w:type="lastCol">
-      <w:rPr>
-        <w:b/>
-      </w:rPr>
-    </w:tblStylePr>
-    <w:tblStylePr w:type="band1Vert">
-      <w:tblPr/>
-      <w:tcPr>
-        <w:tcBorders>
-          <w:top w:val="nil"/>
-          <w:left w:val="nil"/>
-          <w:bottom w:val="nil"/>
-          <w:right w:val="nil"/>
-          <w:insideH w:val="nil"/>
-          <w:insideV w:val="nil"/>
-        </w:tcBorders>
-        <w:shd w:val="clear" w:color="auto" w:fill="C0C0C0"/>
-      </w:tcPr>
-    </w:tblStylePr>
-    <w:tblStylePr w:type="band1Horz">
-      <w:tblPr/>
-      <w:tcPr>
-        <w:shd w:val="clear" w:color="auto" w:fill="CCCCCC"/>
-      </w:tcPr>
-    </w:tblStylePr>
-  </w:style>
-  <w:style w:type="table" w:customStyle="1" w:styleId="a1">
-    <w:basedOn w:val="TableNormal"/>
-    <w:pPr>
-      <w:spacing w:after="0" w:line="240" w:lineRule="auto"/>
-    </w:pPr>
-    <w:tblPr>
-      <w:tblStyleRowBandSize w:val="1"/>
-      <w:tblStyleColBandSize w:val="1"/>
-      <w:tblCellMar>
-        <w:top w:w="72" w:type="dxa"/>
-        <w:left w:w="115" w:type="dxa"/>
-        <w:bottom w:w="72" w:type="dxa"/>
-        <w:right w:w="115" w:type="dxa"/>
-      </w:tblCellMar>
-    </w:tblPr>
-    <w:tcPr>
-      <w:shd w:val="clear" w:color="auto" w:fill="E6E6E6"/>
-    </w:tcPr>
-  </w:style>
-  <w:style w:type="paragraph" w:styleId="Textbubliny">
-    <w:name w:val="Balloon Text"/>
-    <w:basedOn w:val="Normlny"/>
-    <w:link w:val="TextbublinyChar"/>
-    <w:uiPriority w:val="99"/>
-    <w:semiHidden/>
-    <w:unhideWhenUsed/>
-    <w:rsid w:val="00ED3E0F"/>
-    <w:pPr>
-      <w:spacing w:after="0" w:line="240" w:lineRule="auto"/>
-    </w:pPr>
-    <w:rPr>
-      <w:rFonts w:ascii="Tahoma" w:hAnsi="Tahoma" w:cs="Tahoma"/>
-      <w:sz w:val="16"/>
-      <w:szCs w:val="16"/>
-    </w:rPr>
-  </w:style>
-  <w:style w:type="character" w:customStyle="1" w:styleId="TextbublinyChar">
-    <w:name w:val="Text bubliny Char"/>
-    <w:basedOn w:val="Predvolenpsmoodseku"/>
-    <w:link w:val="Textbubliny"/>
-    <w:uiPriority w:val="99"/>
-    <w:semiHidden/>
-    <w:rsid w:val="00ED3E0F"/>
-    <w:rPr>
-      <w:rFonts w:ascii="Tahoma" w:hAnsi="Tahoma" w:cs="Tahoma"/>
-      <w:sz w:val="16"/>
-      <w:szCs w:val="16"/>
-    </w:rPr>
-  </w:style>
-  <w:style w:type="paragraph" w:styleId="Hlavika">
-    <w:name w:val="header"/>
-    <w:basedOn w:val="Normlny"/>
-    <w:link w:val="HlavikaChar"/>
-    <w:uiPriority w:val="99"/>
-    <w:unhideWhenUsed/>
-    <w:rsid w:val="00ED3E0F"/>
-    <w:pPr>
-      <w:tabs>
-        <w:tab w:val="center" w:pos="4536"/>
-        <w:tab w:val="right" w:pos="9072"/>
-      </w:tabs>
-      <w:spacing w:after="0" w:line="240" w:lineRule="auto"/>
-    </w:pPr>
-  </w:style>
-  <w:style w:type="character" w:customStyle="1" w:styleId="HlavikaChar">
-    <w:name w:val="Hlavička Char"/>
-    <w:basedOn w:val="Predvolenpsmoodseku"/>
-    <w:link w:val="Hlavika"/>
-    <w:uiPriority w:val="99"/>
-    <w:rsid w:val="00ED3E0F"/>
-  </w:style>
-  <w:style w:type="paragraph" w:styleId="Pta">
-    <w:name w:val="footer"/>
-    <w:basedOn w:val="Normlny"/>
-    <w:link w:val="PtaChar"/>
-    <w:uiPriority w:val="99"/>
-    <w:unhideWhenUsed/>
-    <w:rsid w:val="00ED3E0F"/>
-    <w:pPr>
-      <w:tabs>
-        <w:tab w:val="center" w:pos="4536"/>
-        <w:tab w:val="right" w:pos="9072"/>
-      </w:tabs>
-      <w:spacing w:after="0" w:line="240" w:lineRule="auto"/>
-    </w:pPr>
-  </w:style>
-  <w:style w:type="character" w:customStyle="1" w:styleId="PtaChar">
-    <w:name w:val="Päta Char"/>
-    <w:basedOn w:val="Predvolenpsmoodseku"/>
-    <w:link w:val="Pta"/>
-    <w:uiPriority w:val="99"/>
-    <w:rsid w:val="00ED3E0F"/>
-  </w:style>
-  <w:style w:type="paragraph" w:styleId="Odsekzoznamu">
-    <w:name w:val="List Paragraph"/>
-    <w:basedOn w:val="Normlny"/>
-    <w:link w:val="OdsekzoznamuChar"/>
-    <w:uiPriority w:val="34"/>
-    <w:qFormat/>
-    <w:rsid w:val="00837673"/>
-    <w:pPr>
-      <w:ind w:left="720"/>
-      <w:contextualSpacing/>
-    </w:pPr>
-  </w:style>
-  <w:style w:type="paragraph" w:customStyle="1" w:styleId="Obsah1">
-    <w:name w:val="Obsah1"/>
-    <w:basedOn w:val="Odsekzoznamu"/>
-    <w:link w:val="Obsah1Char"/>
-    <w:qFormat/>
-    <w:rsid w:val="00837673"/>
-    <w:pPr>
-      <w:numPr>
-        <w:numId w:val="4"/>
-      </w:numPr>
-      <w:jc w:val="both"/>
-    </w:pPr>
-    <w:rPr>
-      <w:rFonts w:ascii="Times New Roman" w:eastAsia="Times New Roman" w:hAnsi="Times New Roman" w:cs="Times New Roman"/>
-      <w:b/>
-      <w:sz w:val="32"/>
-      <w:szCs w:val="32"/>
-    </w:rPr>
-  </w:style>
-  <w:style w:type="paragraph" w:styleId="Obsah10">
-    <w:name w:val="toc 1"/>
-    <w:basedOn w:val="Normlny"/>
-    <w:next w:val="Normlny"/>
-    <w:autoRedefine/>
-    <w:uiPriority w:val="39"/>
-    <w:unhideWhenUsed/>
-    <w:rsid w:val="00537D9B"/>
-    <w:pPr>
-      <w:spacing w:after="100"/>
-    </w:pPr>
-  </w:style>
-  <w:style w:type="character" w:customStyle="1" w:styleId="OdsekzoznamuChar">
-    <w:name w:val="Odsek zoznamu Char"/>
-    <w:basedOn w:val="Predvolenpsmoodseku"/>
-    <w:link w:val="Odsekzoznamu"/>
-    <w:uiPriority w:val="34"/>
-    <w:rsid w:val="00837673"/>
-  </w:style>
-  <w:style w:type="character" w:customStyle="1" w:styleId="Obsah1Char">
-    <w:name w:val="Obsah1 Char"/>
-    <w:basedOn w:val="OdsekzoznamuChar"/>
-    <w:link w:val="Obsah1"/>
-    <w:rsid w:val="00837673"/>
-    <w:rPr>
-      <w:rFonts w:ascii="Times New Roman" w:eastAsia="Times New Roman" w:hAnsi="Times New Roman" w:cs="Times New Roman"/>
-      <w:b/>
-      <w:sz w:val="32"/>
-      <w:szCs w:val="32"/>
-    </w:rPr>
-  </w:style>
-  <w:style w:type="character" w:styleId="Hypertextovprepojenie">
-    <w:name w:val="Hyperlink"/>
-    <w:basedOn w:val="Predvolenpsmoodseku"/>
-    <w:uiPriority w:val="99"/>
-    <w:unhideWhenUsed/>
-    <w:rsid w:val="00537D9B"/>
-    <w:rPr>
-      <w:color w:val="0000FF" w:themeColor="hyperlink"/>
-      <w:u w:val="single"/>
-    </w:rPr>
-  </w:style>
-  <w:style w:type="paragraph" w:customStyle="1" w:styleId="Obsah2">
-    <w:name w:val="Obsah2"/>
-    <w:basedOn w:val="Obsah1"/>
-    <w:link w:val="Obsah2Char"/>
-    <w:qFormat/>
-    <w:rsid w:val="00537D9B"/>
-    <w:pPr>
-      <w:numPr>
-        <w:ilvl w:val="1"/>
-      </w:numPr>
-    </w:pPr>
-  </w:style>
-  <w:style w:type="paragraph" w:styleId="Bezriadkovania">
-    <w:name w:val="No Spacing"/>
-    <w:uiPriority w:val="1"/>
-    <w:qFormat/>
-    <w:rsid w:val="00537D9B"/>
-    <w:pPr>
-      <w:spacing w:after="0" w:line="240" w:lineRule="auto"/>
-    </w:pPr>
-  </w:style>
-  <w:style w:type="character" w:customStyle="1" w:styleId="Obsah2Char">
-    <w:name w:val="Obsah2 Char"/>
-    <w:basedOn w:val="Obsah1Char"/>
-    <w:link w:val="Obsah2"/>
-    <w:rsid w:val="00537D9B"/>
-    <w:rPr>
-      <w:rFonts w:ascii="Times New Roman" w:eastAsia="Times New Roman" w:hAnsi="Times New Roman" w:cs="Times New Roman"/>
-      <w:b/>
-      <w:sz w:val="32"/>
-      <w:szCs w:val="32"/>
-    </w:rPr>
-  </w:style>
-  <w:style w:type="paragraph" w:styleId="Obsah20">
-    <w:name w:val="toc 2"/>
-    <w:basedOn w:val="Normlny"/>
-    <w:next w:val="Normlny"/>
+    <w:basedOn w:val="Normalny"/>
+    <w:next w:val="Normalny"/>
     <w:autoRedefine/>
     <w:uiPriority w:val="39"/>
     <w:unhideWhenUsed/>
@@ -7746,7 +7246,7 @@
 </file>
 
 <file path=customXml/itemProps1.xml><?xml version="1.0" encoding="utf-8"?>
-<ds:datastoreItem xmlns:ds="http://schemas.openxmlformats.org/officeDocument/2006/customXml" ds:itemID="{B07EDE24-1406-43F6-A95B-85249236D60B}">
+<ds:datastoreItem xmlns:ds="http://schemas.openxmlformats.org/officeDocument/2006/customXml" ds:itemID="{23AEDDB2-C2CE-4F8C-AD35-C7469AD4644E}">
   <ds:schemaRefs>
     <ds:schemaRef ds:uri="http://schemas.openxmlformats.org/officeDocument/2006/bibliography"/>
   </ds:schemaRefs>

</xml_diff>

<commit_message>
Course assignment as pdf
</commit_message>
<xml_diff>
--- a/CourseAssignment/Course_Assignment.docx
+++ b/CourseAssignment/Course_Assignment.docx
@@ -1,6 +1,6 @@
 
 <file path=word/document.xml><?xml version="1.0" encoding="utf-8"?>
-<w:document xmlns:wpc="http://schemas.microsoft.com/office/word/2010/wordprocessingCanvas" xmlns:mc="http://schemas.openxmlformats.org/markup-compatibility/2006" xmlns:o="urn:schemas-microsoft-com:office:office" xmlns:r="http://schemas.openxmlformats.org/officeDocument/2006/relationships" xmlns:m="http://schemas.openxmlformats.org/officeDocument/2006/math" xmlns:v="urn:schemas-microsoft-com:vml" xmlns:wp14="http://schemas.microsoft.com/office/word/2010/wordprocessingDrawing" xmlns:wp="http://schemas.openxmlformats.org/drawingml/2006/wordprocessingDrawing" xmlns:w10="urn:schemas-microsoft-com:office:word" xmlns:w="http://schemas.openxmlformats.org/wordprocessingml/2006/main" xmlns:w14="http://schemas.microsoft.com/office/word/2010/wordml" xmlns:wpg="http://schemas.microsoft.com/office/word/2010/wordprocessingGroup" xmlns:wpi="http://schemas.microsoft.com/office/word/2010/wordprocessingInk" xmlns:wne="http://schemas.microsoft.com/office/word/2006/wordml" xmlns:wps="http://schemas.microsoft.com/office/word/2010/wordprocessingShape" mc:Ignorable="w14 wp14">
+<w:document xmlns:wpc="http://schemas.microsoft.com/office/word/2010/wordprocessingCanvas" xmlns:cx="http://schemas.microsoft.com/office/drawing/2014/chartex" xmlns:cx1="http://schemas.microsoft.com/office/drawing/2015/9/8/chartex" xmlns:cx2="http://schemas.microsoft.com/office/drawing/2015/10/21/chartex" xmlns:cx3="http://schemas.microsoft.com/office/drawing/2016/5/9/chartex" xmlns:cx4="http://schemas.microsoft.com/office/drawing/2016/5/10/chartex" xmlns:cx5="http://schemas.microsoft.com/office/drawing/2016/5/11/chartex" xmlns:cx6="http://schemas.microsoft.com/office/drawing/2016/5/12/chartex" xmlns:cx7="http://schemas.microsoft.com/office/drawing/2016/5/13/chartex" xmlns:cx8="http://schemas.microsoft.com/office/drawing/2016/5/14/chartex" xmlns:mc="http://schemas.openxmlformats.org/markup-compatibility/2006" xmlns:aink="http://schemas.microsoft.com/office/drawing/2016/ink" xmlns:am3d="http://schemas.microsoft.com/office/drawing/2017/model3d" xmlns:o="urn:schemas-microsoft-com:office:office" xmlns:r="http://schemas.openxmlformats.org/officeDocument/2006/relationships" xmlns:m="http://schemas.openxmlformats.org/officeDocument/2006/math" xmlns:v="urn:schemas-microsoft-com:vml" xmlns:wp14="http://schemas.microsoft.com/office/word/2010/wordprocessingDrawing" xmlns:wp="http://schemas.openxmlformats.org/drawingml/2006/wordprocessingDrawing" xmlns:w10="urn:schemas-microsoft-com:office:word" xmlns:w="http://schemas.openxmlformats.org/wordprocessingml/2006/main" xmlns:w14="http://schemas.microsoft.com/office/word/2010/wordml" xmlns:w15="http://schemas.microsoft.com/office/word/2012/wordml" xmlns:w16cid="http://schemas.microsoft.com/office/word/2016/wordml/cid" xmlns:w16se="http://schemas.microsoft.com/office/word/2015/wordml/symex" xmlns:wpg="http://schemas.microsoft.com/office/word/2010/wordprocessingGroup" xmlns:wpi="http://schemas.microsoft.com/office/word/2010/wordprocessingInk" xmlns:wne="http://schemas.microsoft.com/office/word/2006/wordml" xmlns:wps="http://schemas.microsoft.com/office/word/2010/wordprocessingShape" mc:Ignorable="w14 w15 w16se w16cid wp14">
   <w:body>
     <w:p>
       <w:pPr>
@@ -406,9 +406,9 @@
           <w:szCs w:val="28"/>
         </w:rPr>
         <w:sectPr>
-          <w:headerReference w:type="default" r:id="rId9"/>
-          <w:footerReference w:type="default" r:id="rId10"/>
-          <w:headerReference w:type="first" r:id="rId11"/>
+          <w:headerReference w:type="default" r:id="rId8"/>
+          <w:footerReference w:type="default" r:id="rId9"/>
+          <w:headerReference w:type="first" r:id="rId10"/>
           <w:pgSz w:w="11906" w:h="16838"/>
           <w:pgMar w:top="1417" w:right="1417" w:bottom="1417" w:left="1417" w:header="0" w:footer="708" w:gutter="0"/>
           <w:pgNumType w:start="1"/>
@@ -512,27 +512,7 @@
           <w:sz w:val="24"/>
           <w:szCs w:val="32"/>
         </w:rPr>
-        <w:t xml:space="preserve"> for spiritual events) and was providing the user with a list of actions such as signing up new members, creating events, searching for lecturers or generating a newsletter. Each of the design patterns, as well as the client-server architecture, has been documented. </w:t>
-      </w:r>
-      <w:proofErr w:type="gramStart"/>
-      <w:r>
-        <w:rPr>
-          <w:rFonts w:ascii="Times New Roman" w:eastAsia="Times New Roman" w:hAnsi="Times New Roman" w:cs="Times New Roman"/>
-          <w:i/>
-          <w:sz w:val="24"/>
-          <w:szCs w:val="32"/>
-        </w:rPr>
-        <w:t>Each documentation</w:t>
-      </w:r>
-      <w:proofErr w:type="gramEnd"/>
-      <w:r>
-        <w:rPr>
-          <w:rFonts w:ascii="Times New Roman" w:eastAsia="Times New Roman" w:hAnsi="Times New Roman" w:cs="Times New Roman"/>
-          <w:i/>
-          <w:sz w:val="24"/>
-          <w:szCs w:val="32"/>
-        </w:rPr>
-        <w:t xml:space="preserve"> involves a description of analysis, design, implementation and (if possible) testing of a specific design or architecture pattern. The list of design patterns that can be found in the system is as follows: singleton, flyweight, observer, proxy, adapter and model-view-controller. </w:t>
+        <w:t xml:space="preserve"> for spiritual events) and was providing the user with a list of actions such as signing up new members, creating events, searching for lecturers or generating a newsletter. Each of the design patterns, as well as the client-server architecture, has been documented. Each documentation involves a description of analysis, design, implementation and (if possible) testing of a specific design or architecture pattern. The list of design patterns that can be found in the system is as follows: singleton, flyweight, observer, proxy, adapter and model-view-controller. </w:t>
       </w:r>
       <w:r>
         <w:rPr>
@@ -578,7 +558,7 @@
           <w:szCs w:val="32"/>
         </w:rPr>
         <w:sectPr>
-          <w:footerReference w:type="default" r:id="rId12"/>
+          <w:footerReference w:type="default" r:id="rId11"/>
           <w:type w:val="continuous"/>
           <w:pgSz w:w="11906" w:h="16838"/>
           <w:pgMar w:top="1417" w:right="1417" w:bottom="1417" w:left="1417" w:header="0" w:footer="708" w:gutter="0"/>
@@ -612,7 +592,7 @@
     <w:p/>
     <w:p>
       <w:pPr>
-        <w:pStyle w:val="Obsah10"/>
+        <w:pStyle w:val="Spistreci1"/>
         <w:tabs>
           <w:tab w:val="left" w:pos="440"/>
           <w:tab w:val="right" w:leader="dot" w:pos="9062"/>
@@ -653,7 +633,7 @@
       <w:hyperlink w:anchor="_Toc513185158" w:history="1">
         <w:r>
           <w:rPr>
-            <w:rStyle w:val="Hypertextovprepojenie"/>
+            <w:rStyle w:val="Hipercze"/>
             <w:rFonts w:ascii="Times New Roman" w:hAnsi="Times New Roman" w:cs="Times New Roman"/>
             <w:noProof/>
             <w:sz w:val="24"/>
@@ -674,7 +654,7 @@
         </w:r>
         <w:r>
           <w:rPr>
-            <w:rStyle w:val="Hypertextovprepojenie"/>
+            <w:rStyle w:val="Hipercze"/>
             <w:rFonts w:ascii="Times New Roman" w:hAnsi="Times New Roman" w:cs="Times New Roman"/>
             <w:noProof/>
             <w:sz w:val="24"/>
@@ -755,7 +735,7 @@
     </w:p>
     <w:p>
       <w:pPr>
-        <w:pStyle w:val="Obsah20"/>
+        <w:pStyle w:val="Spistreci2"/>
         <w:tabs>
           <w:tab w:val="left" w:pos="880"/>
           <w:tab w:val="right" w:leader="dot" w:pos="9062"/>
@@ -772,7 +752,7 @@
       <w:hyperlink w:anchor="_Toc513185159" w:history="1">
         <w:r>
           <w:rPr>
-            <w:rStyle w:val="Hypertextovprepojenie"/>
+            <w:rStyle w:val="Hipercze"/>
             <w:rFonts w:ascii="Times New Roman" w:hAnsi="Times New Roman" w:cs="Times New Roman"/>
             <w:noProof/>
             <w:sz w:val="24"/>
@@ -793,7 +773,7 @@
         </w:r>
         <w:r>
           <w:rPr>
-            <w:rStyle w:val="Hypertextovprepojenie"/>
+            <w:rStyle w:val="Hipercze"/>
             <w:rFonts w:ascii="Times New Roman" w:hAnsi="Times New Roman" w:cs="Times New Roman"/>
             <w:noProof/>
             <w:sz w:val="24"/>
@@ -874,7 +854,7 @@
     </w:p>
     <w:p>
       <w:pPr>
-        <w:pStyle w:val="Obsah20"/>
+        <w:pStyle w:val="Spistreci2"/>
         <w:tabs>
           <w:tab w:val="left" w:pos="880"/>
           <w:tab w:val="right" w:leader="dot" w:pos="9062"/>
@@ -891,7 +871,7 @@
       <w:hyperlink w:anchor="_Toc513185160" w:history="1">
         <w:r>
           <w:rPr>
-            <w:rStyle w:val="Hypertextovprepojenie"/>
+            <w:rStyle w:val="Hipercze"/>
             <w:rFonts w:ascii="Times New Roman" w:hAnsi="Times New Roman" w:cs="Times New Roman"/>
             <w:noProof/>
             <w:sz w:val="24"/>
@@ -912,7 +892,7 @@
         </w:r>
         <w:r>
           <w:rPr>
-            <w:rStyle w:val="Hypertextovprepojenie"/>
+            <w:rStyle w:val="Hipercze"/>
             <w:rFonts w:ascii="Times New Roman" w:hAnsi="Times New Roman" w:cs="Times New Roman"/>
             <w:noProof/>
             <w:sz w:val="24"/>
@@ -993,7 +973,7 @@
     </w:p>
     <w:p>
       <w:pPr>
-        <w:pStyle w:val="Obsah20"/>
+        <w:pStyle w:val="Spistreci2"/>
         <w:tabs>
           <w:tab w:val="left" w:pos="880"/>
           <w:tab w:val="right" w:leader="dot" w:pos="9062"/>
@@ -1010,7 +990,7 @@
       <w:hyperlink w:anchor="_Toc513185161" w:history="1">
         <w:r>
           <w:rPr>
-            <w:rStyle w:val="Hypertextovprepojenie"/>
+            <w:rStyle w:val="Hipercze"/>
             <w:rFonts w:ascii="Times New Roman" w:hAnsi="Times New Roman" w:cs="Times New Roman"/>
             <w:noProof/>
             <w:sz w:val="24"/>
@@ -1031,7 +1011,7 @@
         </w:r>
         <w:r>
           <w:rPr>
-            <w:rStyle w:val="Hypertextovprepojenie"/>
+            <w:rStyle w:val="Hipercze"/>
             <w:rFonts w:ascii="Times New Roman" w:hAnsi="Times New Roman" w:cs="Times New Roman"/>
             <w:noProof/>
             <w:sz w:val="24"/>
@@ -1112,7 +1092,7 @@
     </w:p>
     <w:p>
       <w:pPr>
-        <w:pStyle w:val="Obsah20"/>
+        <w:pStyle w:val="Spistreci2"/>
         <w:tabs>
           <w:tab w:val="left" w:pos="880"/>
           <w:tab w:val="right" w:leader="dot" w:pos="9062"/>
@@ -1129,7 +1109,7 @@
       <w:hyperlink w:anchor="_Toc513185162" w:history="1">
         <w:r>
           <w:rPr>
-            <w:rStyle w:val="Hypertextovprepojenie"/>
+            <w:rStyle w:val="Hipercze"/>
             <w:rFonts w:ascii="Times New Roman" w:hAnsi="Times New Roman" w:cs="Times New Roman"/>
             <w:noProof/>
             <w:sz w:val="24"/>
@@ -1150,7 +1130,7 @@
         </w:r>
         <w:r>
           <w:rPr>
-            <w:rStyle w:val="Hypertextovprepojenie"/>
+            <w:rStyle w:val="Hipercze"/>
             <w:rFonts w:ascii="Times New Roman" w:hAnsi="Times New Roman" w:cs="Times New Roman"/>
             <w:noProof/>
             <w:sz w:val="24"/>
@@ -1231,7 +1211,7 @@
     </w:p>
     <w:p>
       <w:pPr>
-        <w:pStyle w:val="Obsah20"/>
+        <w:pStyle w:val="Spistreci2"/>
         <w:tabs>
           <w:tab w:val="left" w:pos="880"/>
           <w:tab w:val="right" w:leader="dot" w:pos="9062"/>
@@ -1248,7 +1228,7 @@
       <w:hyperlink w:anchor="_Toc513185163" w:history="1">
         <w:r>
           <w:rPr>
-            <w:rStyle w:val="Hypertextovprepojenie"/>
+            <w:rStyle w:val="Hipercze"/>
             <w:rFonts w:ascii="Times New Roman" w:hAnsi="Times New Roman" w:cs="Times New Roman"/>
             <w:noProof/>
             <w:sz w:val="24"/>
@@ -1269,7 +1249,7 @@
         </w:r>
         <w:r>
           <w:rPr>
-            <w:rStyle w:val="Hypertextovprepojenie"/>
+            <w:rStyle w:val="Hipercze"/>
             <w:rFonts w:ascii="Times New Roman" w:hAnsi="Times New Roman" w:cs="Times New Roman"/>
             <w:noProof/>
             <w:sz w:val="24"/>
@@ -1350,7 +1330,7 @@
     </w:p>
     <w:p>
       <w:pPr>
-        <w:pStyle w:val="Obsah20"/>
+        <w:pStyle w:val="Spistreci2"/>
         <w:tabs>
           <w:tab w:val="left" w:pos="880"/>
           <w:tab w:val="right" w:leader="dot" w:pos="9062"/>
@@ -1367,7 +1347,7 @@
       <w:hyperlink w:anchor="_Toc513185164" w:history="1">
         <w:r>
           <w:rPr>
-            <w:rStyle w:val="Hypertextovprepojenie"/>
+            <w:rStyle w:val="Hipercze"/>
             <w:rFonts w:ascii="Times New Roman" w:hAnsi="Times New Roman" w:cs="Times New Roman"/>
             <w:noProof/>
             <w:sz w:val="24"/>
@@ -1388,7 +1368,7 @@
         </w:r>
         <w:r>
           <w:rPr>
-            <w:rStyle w:val="Hypertextovprepojenie"/>
+            <w:rStyle w:val="Hipercze"/>
             <w:rFonts w:ascii="Times New Roman" w:hAnsi="Times New Roman" w:cs="Times New Roman"/>
             <w:noProof/>
             <w:sz w:val="24"/>
@@ -1469,7 +1449,7 @@
     </w:p>
     <w:p>
       <w:pPr>
-        <w:pStyle w:val="Obsah10"/>
+        <w:pStyle w:val="Spistreci1"/>
         <w:tabs>
           <w:tab w:val="left" w:pos="440"/>
           <w:tab w:val="right" w:leader="dot" w:pos="9062"/>
@@ -1486,7 +1466,7 @@
       <w:hyperlink w:anchor="_Toc513185165" w:history="1">
         <w:r>
           <w:rPr>
-            <w:rStyle w:val="Hypertextovprepojenie"/>
+            <w:rStyle w:val="Hipercze"/>
             <w:rFonts w:ascii="Times New Roman" w:hAnsi="Times New Roman" w:cs="Times New Roman"/>
             <w:noProof/>
             <w:sz w:val="24"/>
@@ -1507,7 +1487,7 @@
         </w:r>
         <w:r>
           <w:rPr>
-            <w:rStyle w:val="Hypertextovprepojenie"/>
+            <w:rStyle w:val="Hipercze"/>
             <w:rFonts w:ascii="Times New Roman" w:hAnsi="Times New Roman" w:cs="Times New Roman"/>
             <w:noProof/>
             <w:sz w:val="24"/>
@@ -1588,13 +1568,13 @@
     </w:p>
     <w:p>
       <w:pPr>
-        <w:pStyle w:val="Obsah10"/>
+        <w:pStyle w:val="Spistreci1"/>
         <w:tabs>
           <w:tab w:val="left" w:pos="440"/>
           <w:tab w:val="right" w:leader="dot" w:pos="9062"/>
         </w:tabs>
         <w:rPr>
-          <w:rStyle w:val="Hypertextovprepojenie"/>
+          <w:rStyle w:val="Hipercze"/>
           <w:rFonts w:ascii="Times New Roman" w:hAnsi="Times New Roman" w:cs="Times New Roman"/>
           <w:noProof/>
           <w:sz w:val="24"/>
@@ -1604,7 +1584,7 @@
       <w:hyperlink w:anchor="_Toc513185166" w:history="1">
         <w:r>
           <w:rPr>
-            <w:rStyle w:val="Hypertextovprepojenie"/>
+            <w:rStyle w:val="Hipercze"/>
             <w:rFonts w:ascii="Times New Roman" w:hAnsi="Times New Roman" w:cs="Times New Roman"/>
             <w:noProof/>
             <w:sz w:val="24"/>
@@ -1625,7 +1605,7 @@
         </w:r>
         <w:r>
           <w:rPr>
-            <w:rStyle w:val="Hypertextovprepojenie"/>
+            <w:rStyle w:val="Hipercze"/>
             <w:rFonts w:ascii="Times New Roman" w:hAnsi="Times New Roman" w:cs="Times New Roman"/>
             <w:noProof/>
             <w:sz w:val="24"/>
@@ -1707,7 +1687,7 @@
     <w:p/>
     <w:p>
       <w:pPr>
-        <w:pStyle w:val="Obsah10"/>
+        <w:pStyle w:val="Spistreci1"/>
         <w:tabs>
           <w:tab w:val="right" w:leader="dot" w:pos="9062"/>
         </w:tabs>
@@ -1723,7 +1703,7 @@
       <w:hyperlink w:anchor="_Toc513185167" w:history="1">
         <w:r>
           <w:rPr>
-            <w:rStyle w:val="Hypertextovprepojenie"/>
+            <w:rStyle w:val="Hipercze"/>
             <w:rFonts w:ascii="Times New Roman" w:hAnsi="Times New Roman" w:cs="Times New Roman"/>
             <w:noProof/>
             <w:sz w:val="24"/>
@@ -1968,7 +1948,7 @@
                     </pic:cNvPicPr>
                   </pic:nvPicPr>
                   <pic:blipFill>
-                    <a:blip r:embed="rId13">
+                    <a:blip r:embed="rId12">
                       <a:extLst>
                         <a:ext uri="{28A0092B-C50C-407E-A947-70E740481C1C}">
                           <a14:useLocalDpi xmlns:a14="http://schemas.microsoft.com/office/drawing/2010/main" val="0"/>
@@ -2030,7 +2010,33 @@
           <w:sz w:val="24"/>
           <w:szCs w:val="24"/>
         </w:rPr>
-        <w:t>slating it into implementation:</w:t>
+        <w:t>slating it into implementation</w:t>
+      </w:r>
+      <w:r>
+        <w:rPr>
+          <w:rFonts w:ascii="Times New Roman" w:eastAsia="Times New Roman" w:hAnsi="Times New Roman" w:cs="Times New Roman"/>
+          <w:sz w:val="24"/>
+          <w:szCs w:val="24"/>
+        </w:rPr>
+        <w:t xml:space="preserve"> (the whole implementation can be found in appendix 1</w:t>
+      </w:r>
+      <w:bookmarkStart w:id="6" w:name="_GoBack"/>
+      <w:bookmarkEnd w:id="6"/>
+      <w:r>
+        <w:rPr>
+          <w:rFonts w:ascii="Times New Roman" w:eastAsia="Times New Roman" w:hAnsi="Times New Roman" w:cs="Times New Roman"/>
+          <w:sz w:val="24"/>
+          <w:szCs w:val="24"/>
+        </w:rPr>
+        <w:t>)</w:t>
+      </w:r>
+      <w:r>
+        <w:rPr>
+          <w:rFonts w:ascii="Times New Roman" w:eastAsia="Times New Roman" w:hAnsi="Times New Roman" w:cs="Times New Roman"/>
+          <w:sz w:val="24"/>
+          <w:szCs w:val="24"/>
+        </w:rPr>
+        <w:t>:</w:t>
       </w:r>
     </w:p>
     <w:p>
@@ -2065,7 +2071,7 @@
                     </pic:cNvPicPr>
                   </pic:nvPicPr>
                   <pic:blipFill>
-                    <a:blip r:embed="rId14">
+                    <a:blip r:embed="rId13">
                       <a:extLst>
                         <a:ext uri="{28A0092B-C50C-407E-A947-70E740481C1C}">
                           <a14:useLocalDpi xmlns:a14="http://schemas.microsoft.com/office/drawing/2010/main" val="0"/>
@@ -2246,7 +2252,7 @@
                     </pic:cNvPicPr>
                   </pic:nvPicPr>
                   <pic:blipFill>
-                    <a:blip r:embed="rId15">
+                    <a:blip r:embed="rId14">
                       <a:extLst>
                         <a:ext uri="{28A0092B-C50C-407E-A947-70E740481C1C}">
                           <a14:useLocalDpi xmlns:a14="http://schemas.microsoft.com/office/drawing/2010/main" val="0"/>
@@ -2303,16 +2309,16 @@
           <w:u w:val="single"/>
         </w:rPr>
       </w:pPr>
-      <w:bookmarkStart w:id="6" w:name="_3znysh7" w:colFirst="0" w:colLast="0"/>
-      <w:bookmarkStart w:id="7" w:name="_Toc513153137"/>
-      <w:bookmarkStart w:id="8" w:name="_Toc513185160"/>
-      <w:bookmarkEnd w:id="6"/>
+      <w:bookmarkStart w:id="7" w:name="_3znysh7" w:colFirst="0" w:colLast="0"/>
+      <w:bookmarkStart w:id="8" w:name="_Toc513153137"/>
+      <w:bookmarkStart w:id="9" w:name="_Toc513185160"/>
+      <w:bookmarkEnd w:id="7"/>
       <w:r>
         <w:lastRenderedPageBreak/>
         <w:t>MVC</w:t>
       </w:r>
-      <w:bookmarkEnd w:id="7"/>
       <w:bookmarkEnd w:id="8"/>
+      <w:bookmarkEnd w:id="9"/>
     </w:p>
     <w:p>
       <w:pPr>
@@ -2324,8 +2330,8 @@
           <w:szCs w:val="24"/>
         </w:rPr>
       </w:pPr>
-      <w:bookmarkStart w:id="9" w:name="_2et92p0" w:colFirst="0" w:colLast="0"/>
-      <w:bookmarkEnd w:id="9"/>
+      <w:bookmarkStart w:id="10" w:name="_2et92p0" w:colFirst="0" w:colLast="0"/>
+      <w:bookmarkEnd w:id="10"/>
       <w:r>
         <w:rPr>
           <w:rFonts w:ascii="Times New Roman" w:eastAsia="Times New Roman" w:hAnsi="Times New Roman" w:cs="Times New Roman"/>
@@ -2340,22 +2346,12 @@
           <w:sz w:val="24"/>
           <w:szCs w:val="24"/>
         </w:rPr>
-        <w:t>well as on the client’s side</w:t>
-      </w:r>
-      <w:proofErr w:type="gramStart"/>
-      <w:r>
-        <w:rPr>
-          <w:rFonts w:ascii="Times New Roman" w:eastAsia="Times New Roman" w:hAnsi="Times New Roman" w:cs="Times New Roman"/>
-          <w:sz w:val="24"/>
-          <w:szCs w:val="24"/>
-        </w:rPr>
-        <w:t>) :</w:t>
-      </w:r>
-      <w:proofErr w:type="gramEnd"/>
-    </w:p>
-    <w:p>
-      <w:pPr>
-        <w:pStyle w:val="Odsekzoznamu"/>
+        <w:t>well as on the client’s side) :</w:t>
+      </w:r>
+    </w:p>
+    <w:p>
+      <w:pPr>
+        <w:pStyle w:val="Akapitzlist"/>
         <w:numPr>
           <w:ilvl w:val="0"/>
           <w:numId w:val="5"/>
@@ -2378,7 +2374,7 @@
     </w:p>
     <w:p>
       <w:pPr>
-        <w:pStyle w:val="Odsekzoznamu"/>
+        <w:pStyle w:val="Akapitzlist"/>
         <w:numPr>
           <w:ilvl w:val="0"/>
           <w:numId w:val="5"/>
@@ -2401,7 +2397,7 @@
     </w:p>
     <w:p>
       <w:pPr>
-        <w:pStyle w:val="Odsekzoznamu"/>
+        <w:pStyle w:val="Akapitzlist"/>
         <w:numPr>
           <w:ilvl w:val="0"/>
           <w:numId w:val="5"/>
@@ -2464,7 +2460,7 @@
                     <pic:cNvPicPr/>
                   </pic:nvPicPr>
                   <pic:blipFill>
-                    <a:blip r:embed="rId16">
+                    <a:blip r:embed="rId15">
                       <a:extLst>
                         <a:ext uri="{28A0092B-C50C-407E-A947-70E740481C1C}">
                           <a14:useLocalDpi xmlns:a14="http://schemas.microsoft.com/office/drawing/2010/main" val="0"/>
@@ -2620,7 +2616,7 @@
                     <pic:cNvPicPr/>
                   </pic:nvPicPr>
                   <pic:blipFill>
-                    <a:blip r:embed="rId17">
+                    <a:blip r:embed="rId16">
                       <a:extLst>
                         <a:ext uri="{28A0092B-C50C-407E-A947-70E740481C1C}">
                           <a14:useLocalDpi xmlns:a14="http://schemas.microsoft.com/office/drawing/2010/main" val="0"/>
@@ -2854,7 +2850,7 @@
                     </pic:cNvPicPr>
                   </pic:nvPicPr>
                   <pic:blipFill>
-                    <a:blip r:embed="rId18">
+                    <a:blip r:embed="rId17">
                       <a:extLst>
                         <a:ext uri="{28A0092B-C50C-407E-A947-70E740481C1C}">
                           <a14:useLocalDpi xmlns:a14="http://schemas.microsoft.com/office/drawing/2010/main" val="0"/>
@@ -2967,14 +2963,14 @@
           <w:szCs w:val="24"/>
         </w:rPr>
       </w:pPr>
-      <w:bookmarkStart w:id="10" w:name="_Toc513153138"/>
-      <w:bookmarkStart w:id="11" w:name="_Toc513185161"/>
+      <w:bookmarkStart w:id="11" w:name="_Toc513153138"/>
+      <w:bookmarkStart w:id="12" w:name="_Toc513185161"/>
       <w:r>
         <w:lastRenderedPageBreak/>
         <w:t>Flyweight</w:t>
       </w:r>
-      <w:bookmarkEnd w:id="10"/>
       <w:bookmarkEnd w:id="11"/>
+      <w:bookmarkEnd w:id="12"/>
     </w:p>
     <w:p>
       <w:pPr>
@@ -3031,7 +3027,7 @@
                     </pic:cNvPicPr>
                   </pic:nvPicPr>
                   <pic:blipFill>
-                    <a:blip r:embed="rId19">
+                    <a:blip r:embed="rId18">
                       <a:extLst>
                         <a:ext uri="{28A0092B-C50C-407E-A947-70E740481C1C}">
                           <a14:useLocalDpi xmlns:a14="http://schemas.microsoft.com/office/drawing/2010/main" val="0"/>
@@ -3236,7 +3232,7 @@
                     </pic:cNvPicPr>
                   </pic:nvPicPr>
                   <pic:blipFill>
-                    <a:blip r:embed="rId20">
+                    <a:blip r:embed="rId19">
                       <a:extLst>
                         <a:ext uri="{28A0092B-C50C-407E-A947-70E740481C1C}">
                           <a14:useLocalDpi xmlns:a14="http://schemas.microsoft.com/office/drawing/2010/main" val="0"/>
@@ -3279,25 +3275,7 @@
           <w:sz w:val="24"/>
           <w:szCs w:val="24"/>
         </w:rPr>
-        <w:t xml:space="preserve">And the body of the </w:t>
-      </w:r>
-      <w:proofErr w:type="gramStart"/>
-      <w:r>
-        <w:rPr>
-          <w:rFonts w:ascii="Times New Roman" w:eastAsia="Times New Roman" w:hAnsi="Times New Roman" w:cs="Times New Roman"/>
-          <w:sz w:val="24"/>
-          <w:szCs w:val="24"/>
-        </w:rPr>
-        <w:t>methods shown</w:t>
-      </w:r>
-      <w:proofErr w:type="gramEnd"/>
-      <w:r>
-        <w:rPr>
-          <w:rFonts w:ascii="Times New Roman" w:eastAsia="Times New Roman" w:hAnsi="Times New Roman" w:cs="Times New Roman"/>
-          <w:sz w:val="24"/>
-          <w:szCs w:val="24"/>
-        </w:rPr>
-        <w:t xml:space="preserve"> in code:</w:t>
+        <w:t>And the body of the methods shown in code:</w:t>
       </w:r>
     </w:p>
     <w:p>
@@ -3446,7 +3424,7 @@
                     </pic:cNvPicPr>
                   </pic:nvPicPr>
                   <pic:blipFill>
-                    <a:blip r:embed="rId21">
+                    <a:blip r:embed="rId20">
                       <a:extLst>
                         <a:ext uri="{28A0092B-C50C-407E-A947-70E740481C1C}">
                           <a14:useLocalDpi xmlns:a14="http://schemas.microsoft.com/office/drawing/2010/main" val="0"/>
@@ -3701,7 +3679,7 @@
                     </pic:cNvPicPr>
                   </pic:nvPicPr>
                   <pic:blipFill>
-                    <a:blip r:embed="rId22" cstate="print">
+                    <a:blip r:embed="rId21" cstate="print">
                       <a:extLst>
                         <a:ext uri="{28A0092B-C50C-407E-A947-70E740481C1C}">
                           <a14:useLocalDpi xmlns:a14="http://schemas.microsoft.com/office/drawing/2010/main" val="0"/>
@@ -3746,16 +3724,16 @@
       <w:pPr>
         <w:pStyle w:val="Obsah2"/>
       </w:pPr>
-      <w:bookmarkStart w:id="12" w:name="_3dy6vkm" w:colFirst="0" w:colLast="0"/>
-      <w:bookmarkStart w:id="13" w:name="_Toc513153139"/>
-      <w:bookmarkStart w:id="14" w:name="_Toc513185162"/>
-      <w:bookmarkEnd w:id="12"/>
+      <w:bookmarkStart w:id="13" w:name="_3dy6vkm" w:colFirst="0" w:colLast="0"/>
+      <w:bookmarkStart w:id="14" w:name="_Toc513153139"/>
+      <w:bookmarkStart w:id="15" w:name="_Toc513185162"/>
+      <w:bookmarkEnd w:id="13"/>
       <w:r>
         <w:lastRenderedPageBreak/>
         <w:t>Remote observer</w:t>
       </w:r>
-      <w:bookmarkEnd w:id="13"/>
       <w:bookmarkEnd w:id="14"/>
+      <w:bookmarkEnd w:id="15"/>
     </w:p>
     <w:p>
       <w:pPr>
@@ -3767,8 +3745,8 @@
           <w:szCs w:val="24"/>
         </w:rPr>
       </w:pPr>
-      <w:bookmarkStart w:id="15" w:name="_1t3h5sf" w:colFirst="0" w:colLast="0"/>
-      <w:bookmarkEnd w:id="15"/>
+      <w:bookmarkStart w:id="16" w:name="_1t3h5sf" w:colFirst="0" w:colLast="0"/>
+      <w:bookmarkEnd w:id="16"/>
       <w:r>
         <w:rPr>
           <w:rFonts w:ascii="Times New Roman" w:eastAsia="Times New Roman" w:hAnsi="Times New Roman" w:cs="Times New Roman"/>
@@ -3817,7 +3795,7 @@
     </w:p>
     <w:p>
       <w:pPr>
-        <w:pStyle w:val="Odsekzoznamu"/>
+        <w:pStyle w:val="Akapitzlist"/>
         <w:numPr>
           <w:ilvl w:val="0"/>
           <w:numId w:val="8"/>
@@ -3858,7 +3836,7 @@
     </w:p>
     <w:p>
       <w:pPr>
-        <w:pStyle w:val="Odsekzoznamu"/>
+        <w:pStyle w:val="Akapitzlist"/>
         <w:numPr>
           <w:ilvl w:val="0"/>
           <w:numId w:val="8"/>
@@ -3881,7 +3859,7 @@
     </w:p>
     <w:p>
       <w:pPr>
-        <w:pStyle w:val="Odsekzoznamu"/>
+        <w:pStyle w:val="Akapitzlist"/>
         <w:numPr>
           <w:ilvl w:val="0"/>
           <w:numId w:val="8"/>
@@ -3972,7 +3950,7 @@
                     <pic:cNvPicPr/>
                   </pic:nvPicPr>
                   <pic:blipFill>
-                    <a:blip r:embed="rId23" cstate="print">
+                    <a:blip r:embed="rId22" cstate="print">
                       <a:extLst>
                         <a:ext uri="{28A0092B-C50C-407E-A947-70E740481C1C}">
                           <a14:useLocalDpi xmlns:a14="http://schemas.microsoft.com/office/drawing/2010/main" val="0"/>
@@ -4070,7 +4048,7 @@
                     <pic:cNvPicPr/>
                   </pic:nvPicPr>
                   <pic:blipFill>
-                    <a:blip r:embed="rId24" cstate="print">
+                    <a:blip r:embed="rId23" cstate="print">
                       <a:extLst>
                         <a:ext uri="{28A0092B-C50C-407E-A947-70E740481C1C}">
                           <a14:useLocalDpi xmlns:a14="http://schemas.microsoft.com/office/drawing/2010/main" val="0"/>
@@ -4351,7 +4329,7 @@
                     <pic:cNvPicPr/>
                   </pic:nvPicPr>
                   <pic:blipFill>
-                    <a:blip r:embed="rId25">
+                    <a:blip r:embed="rId24">
                       <a:extLst>
                         <a:ext uri="{28A0092B-C50C-407E-A947-70E740481C1C}">
                           <a14:useLocalDpi xmlns:a14="http://schemas.microsoft.com/office/drawing/2010/main" val="0"/>
@@ -4654,15 +4632,14 @@
           <w:szCs w:val="32"/>
         </w:rPr>
       </w:pPr>
-      <w:bookmarkStart w:id="16" w:name="_4d34og8" w:colFirst="0" w:colLast="0"/>
-      <w:bookmarkEnd w:id="16"/>
+      <w:bookmarkStart w:id="17" w:name="_4d34og8" w:colFirst="0" w:colLast="0"/>
+      <w:bookmarkEnd w:id="17"/>
       <w:r>
         <w:rPr>
           <w:rFonts w:ascii="Arial" w:hAnsi="Arial" w:cs="Arial"/>
           <w:noProof/>
           <w:lang w:val="sk-SK" w:eastAsia="sk-SK"/>
         </w:rPr>
-        <w:lastRenderedPageBreak/>
         <w:drawing>
           <wp:inline distT="0" distB="0" distL="0" distR="0" wp14:anchorId="7057E710" wp14:editId="774850B6">
             <wp:extent cx="5732145" cy="3090545"/>
@@ -4681,7 +4658,7 @@
                     </pic:cNvPicPr>
                   </pic:nvPicPr>
                   <pic:blipFill>
-                    <a:blip r:embed="rId26">
+                    <a:blip r:embed="rId25">
                       <a:extLst>
                         <a:ext uri="{28A0092B-C50C-407E-A947-70E740481C1C}">
                           <a14:useLocalDpi xmlns:a14="http://schemas.microsoft.com/office/drawing/2010/main" val="0"/>
@@ -4746,7 +4723,7 @@
                     </pic:cNvPicPr>
                   </pic:nvPicPr>
                   <pic:blipFill>
-                    <a:blip r:embed="rId27">
+                    <a:blip r:embed="rId26">
                       <a:extLst>
                         <a:ext uri="{28A0092B-C50C-407E-A947-70E740481C1C}">
                           <a14:useLocalDpi xmlns:a14="http://schemas.microsoft.com/office/drawing/2010/main" val="0"/>
@@ -4791,14 +4768,14 @@
       <w:pPr>
         <w:pStyle w:val="Obsah2"/>
       </w:pPr>
-      <w:bookmarkStart w:id="17" w:name="_Toc513153140"/>
-      <w:bookmarkStart w:id="18" w:name="_Toc513185163"/>
+      <w:bookmarkStart w:id="18" w:name="_Toc513153140"/>
+      <w:bookmarkStart w:id="19" w:name="_Toc513185163"/>
       <w:r>
         <w:lastRenderedPageBreak/>
         <w:t>Adapter</w:t>
       </w:r>
-      <w:bookmarkEnd w:id="17"/>
       <w:bookmarkEnd w:id="18"/>
+      <w:bookmarkEnd w:id="19"/>
     </w:p>
     <w:p>
       <w:pPr>
@@ -5010,7 +4987,7 @@
                     </pic:cNvPicPr>
                   </pic:nvPicPr>
                   <pic:blipFill>
-                    <a:blip r:embed="rId28">
+                    <a:blip r:embed="rId27">
                       <a:extLst>
                         <a:ext uri="{28A0092B-C50C-407E-A947-70E740481C1C}">
                           <a14:useLocalDpi xmlns:a14="http://schemas.microsoft.com/office/drawing/2010/main" val="0"/>
@@ -5132,14 +5109,14 @@
       <w:pPr>
         <w:pStyle w:val="Obsah2"/>
       </w:pPr>
-      <w:bookmarkStart w:id="19" w:name="_Toc513153141"/>
-      <w:bookmarkStart w:id="20" w:name="_Toc513185164"/>
+      <w:bookmarkStart w:id="20" w:name="_Toc513153141"/>
+      <w:bookmarkStart w:id="21" w:name="_Toc513185164"/>
       <w:r>
         <w:lastRenderedPageBreak/>
         <w:t>Proxy</w:t>
       </w:r>
-      <w:bookmarkEnd w:id="19"/>
       <w:bookmarkEnd w:id="20"/>
+      <w:bookmarkEnd w:id="21"/>
     </w:p>
     <w:p>
       <w:pPr>
@@ -5185,7 +5162,7 @@
                     </pic:cNvPicPr>
                   </pic:nvPicPr>
                   <pic:blipFill>
-                    <a:blip r:embed="rId29">
+                    <a:blip r:embed="rId28">
                       <a:extLst>
                         <a:ext uri="{28A0092B-C50C-407E-A947-70E740481C1C}">
                           <a14:useLocalDpi xmlns:a14="http://schemas.microsoft.com/office/drawing/2010/main" val="0"/>
@@ -5451,8 +5428,8 @@
       <w:pPr>
         <w:pStyle w:val="Obsah1"/>
       </w:pPr>
-      <w:bookmarkStart w:id="21" w:name="_Toc513153142"/>
-      <w:bookmarkStart w:id="22" w:name="_Toc513185165"/>
+      <w:bookmarkStart w:id="22" w:name="_Toc513153142"/>
+      <w:bookmarkStart w:id="23" w:name="_Toc513185165"/>
       <w:r>
         <w:lastRenderedPageBreak/>
         <w:t xml:space="preserve">RMI </w:t>
@@ -5463,12 +5440,12 @@
       <w:r>
         <w:t xml:space="preserve"> connection</w:t>
       </w:r>
-      <w:bookmarkEnd w:id="21"/>
       <w:bookmarkEnd w:id="22"/>
-    </w:p>
-    <w:p>
-      <w:pPr>
-        <w:pStyle w:val="Bezriadkovania"/>
+      <w:bookmarkEnd w:id="23"/>
+    </w:p>
+    <w:p>
+      <w:pPr>
+        <w:pStyle w:val="Bezodstpw"/>
       </w:pPr>
     </w:p>
     <w:p>
@@ -5479,7 +5456,7 @@
           <w:rFonts w:ascii="Times New Roman" w:hAnsi="Times New Roman" w:cs="Times New Roman"/>
         </w:rPr>
       </w:pPr>
-      <w:bookmarkStart w:id="23" w:name="_Toc513153143"/>
+      <w:bookmarkStart w:id="24" w:name="_Toc513153143"/>
       <w:r>
         <w:rPr>
           <w:rFonts w:ascii="Times New Roman" w:hAnsi="Times New Roman" w:cs="Times New Roman"/>
@@ -5511,7 +5488,7 @@
                     <pic:cNvPicPr/>
                   </pic:nvPicPr>
                   <pic:blipFill>
-                    <a:blip r:embed="rId30">
+                    <a:blip r:embed="rId29">
                       <a:extLst>
                         <a:ext uri="{28A0092B-C50C-407E-A947-70E740481C1C}">
                           <a14:useLocalDpi xmlns:a14="http://schemas.microsoft.com/office/drawing/2010/main" val="0"/>
@@ -5550,53 +5527,51 @@
         </w:rPr>
         <w:t xml:space="preserve">For client/server connection the Remote Method </w:t>
       </w:r>
-      <w:bookmarkStart w:id="24" w:name="_GoBack"/>
+      <w:r>
+        <w:rPr>
+          <w:rFonts w:ascii="Times New Roman" w:hAnsi="Times New Roman" w:cs="Times New Roman"/>
+          <w:sz w:val="24"/>
+        </w:rPr>
+        <w:t>Invocation (</w:t>
+      </w:r>
+      <w:r>
+        <w:rPr>
+          <w:rFonts w:ascii="Times New Roman" w:hAnsi="Times New Roman" w:cs="Times New Roman"/>
+          <w:sz w:val="24"/>
+        </w:rPr>
+        <w:t xml:space="preserve">RMI) has been chosen in order to make the code clear and readable. The server extends the </w:t>
+      </w:r>
+      <w:proofErr w:type="spellStart"/>
+      <w:r>
+        <w:rPr>
+          <w:rFonts w:ascii="Times New Roman" w:hAnsi="Times New Roman" w:cs="Times New Roman"/>
+          <w:sz w:val="24"/>
+        </w:rPr>
+        <w:t>UnicastRemoteObject</w:t>
+      </w:r>
+      <w:proofErr w:type="spellEnd"/>
+      <w:r>
+        <w:rPr>
+          <w:rFonts w:ascii="Times New Roman" w:hAnsi="Times New Roman" w:cs="Times New Roman"/>
+          <w:sz w:val="24"/>
+        </w:rPr>
+        <w:t xml:space="preserve"> and it needs an interface which extends Remote interface to identify wh</w:t>
+      </w:r>
+      <w:r>
+        <w:rPr>
+          <w:rFonts w:ascii="Times New Roman" w:hAnsi="Times New Roman" w:cs="Times New Roman"/>
+          <w:sz w:val="24"/>
+        </w:rPr>
+        <w:t>ich</w:t>
+      </w:r>
+      <w:r>
+        <w:rPr>
+          <w:rFonts w:ascii="Times New Roman" w:hAnsi="Times New Roman" w:cs="Times New Roman"/>
+          <w:sz w:val="24"/>
+        </w:rPr>
+        <w:t xml:space="preserve"> methods can be invoked remotely. Then Stub has been uploaded to Registry. A stub for remote object acts as client's local representative or proxy for the remote object.  In the client side Serializable is implemented and "an object from interface" is needed. Interface object communicates with remote Implementation object via Stub.</w:t>
+      </w:r>
       <w:bookmarkEnd w:id="24"/>
-      <w:r>
-        <w:rPr>
-          <w:rFonts w:ascii="Times New Roman" w:hAnsi="Times New Roman" w:cs="Times New Roman"/>
-          <w:sz w:val="24"/>
-        </w:rPr>
-        <w:t>Invocation (</w:t>
-      </w:r>
-      <w:r>
-        <w:rPr>
-          <w:rFonts w:ascii="Times New Roman" w:hAnsi="Times New Roman" w:cs="Times New Roman"/>
-          <w:sz w:val="24"/>
-        </w:rPr>
-        <w:t xml:space="preserve">RMI) has been chosen in order to make the code clear and readable. The server extends the </w:t>
-      </w:r>
-      <w:proofErr w:type="spellStart"/>
-      <w:r>
-        <w:rPr>
-          <w:rFonts w:ascii="Times New Roman" w:hAnsi="Times New Roman" w:cs="Times New Roman"/>
-          <w:sz w:val="24"/>
-        </w:rPr>
-        <w:t>UnicastRemoteObject</w:t>
-      </w:r>
-      <w:proofErr w:type="spellEnd"/>
-      <w:r>
-        <w:rPr>
-          <w:rFonts w:ascii="Times New Roman" w:hAnsi="Times New Roman" w:cs="Times New Roman"/>
-          <w:sz w:val="24"/>
-        </w:rPr>
-        <w:t xml:space="preserve"> and it needs an interface which extends Remote interface to identify wh</w:t>
-      </w:r>
-      <w:r>
-        <w:rPr>
-          <w:rFonts w:ascii="Times New Roman" w:hAnsi="Times New Roman" w:cs="Times New Roman"/>
-          <w:sz w:val="24"/>
-        </w:rPr>
-        <w:t>ich</w:t>
-      </w:r>
-      <w:r>
-        <w:rPr>
-          <w:rFonts w:ascii="Times New Roman" w:hAnsi="Times New Roman" w:cs="Times New Roman"/>
-          <w:sz w:val="24"/>
-        </w:rPr>
-        <w:t xml:space="preserve"> methods can be invoked remotely. Then Stub has been uploaded to Registry. A stub for remote object acts as client's local representative or proxy for the remote object.  In the client side Serializable is implemented and "an object from interface" is needed. Interface object communicates with remote Implementation object via Stub.</w:t>
-      </w:r>
-      <w:bookmarkEnd w:id="23"/>
       <w:r>
         <w:rPr>
           <w:rFonts w:ascii="Times New Roman" w:hAnsi="Times New Roman" w:cs="Times New Roman"/>
@@ -5634,7 +5609,7 @@
     </w:p>
     <w:p>
       <w:pPr>
-        <w:pStyle w:val="Bezriadkovania"/>
+        <w:pStyle w:val="Bezodstpw"/>
       </w:pPr>
     </w:p>
     <w:p>
@@ -5680,7 +5655,7 @@
                     </pic:cNvPicPr>
                   </pic:nvPicPr>
                   <pic:blipFill>
-                    <a:blip r:embed="rId31" cstate="print">
+                    <a:blip r:embed="rId30" cstate="print">
                       <a:extLst>
                         <a:ext uri="{28A0092B-C50C-407E-A947-70E740481C1C}">
                           <a14:useLocalDpi xmlns:a14="http://schemas.microsoft.com/office/drawing/2010/main" val="0"/>
@@ -5880,7 +5855,7 @@
 </file>
 
 <file path=word/endnotes.xml><?xml version="1.0" encoding="utf-8"?>
-<w:endnotes xmlns:wpc="http://schemas.microsoft.com/office/word/2010/wordprocessingCanvas" xmlns:mc="http://schemas.openxmlformats.org/markup-compatibility/2006" xmlns:o="urn:schemas-microsoft-com:office:office" xmlns:r="http://schemas.openxmlformats.org/officeDocument/2006/relationships" xmlns:m="http://schemas.openxmlformats.org/officeDocument/2006/math" xmlns:v="urn:schemas-microsoft-com:vml" xmlns:wp14="http://schemas.microsoft.com/office/word/2010/wordprocessingDrawing" xmlns:wp="http://schemas.openxmlformats.org/drawingml/2006/wordprocessingDrawing" xmlns:w10="urn:schemas-microsoft-com:office:word" xmlns:w="http://schemas.openxmlformats.org/wordprocessingml/2006/main" xmlns:w14="http://schemas.microsoft.com/office/word/2010/wordml" xmlns:wpg="http://schemas.microsoft.com/office/word/2010/wordprocessingGroup" xmlns:wpi="http://schemas.microsoft.com/office/word/2010/wordprocessingInk" xmlns:wne="http://schemas.microsoft.com/office/word/2006/wordml" xmlns:wps="http://schemas.microsoft.com/office/word/2010/wordprocessingShape" mc:Ignorable="w14 wp14">
+<w:endnotes xmlns:wpc="http://schemas.microsoft.com/office/word/2010/wordprocessingCanvas" xmlns:cx="http://schemas.microsoft.com/office/drawing/2014/chartex" xmlns:cx1="http://schemas.microsoft.com/office/drawing/2015/9/8/chartex" xmlns:cx2="http://schemas.microsoft.com/office/drawing/2015/10/21/chartex" xmlns:cx3="http://schemas.microsoft.com/office/drawing/2016/5/9/chartex" xmlns:cx4="http://schemas.microsoft.com/office/drawing/2016/5/10/chartex" xmlns:cx5="http://schemas.microsoft.com/office/drawing/2016/5/11/chartex" xmlns:cx6="http://schemas.microsoft.com/office/drawing/2016/5/12/chartex" xmlns:cx7="http://schemas.microsoft.com/office/drawing/2016/5/13/chartex" xmlns:cx8="http://schemas.microsoft.com/office/drawing/2016/5/14/chartex" xmlns:mc="http://schemas.openxmlformats.org/markup-compatibility/2006" xmlns:aink="http://schemas.microsoft.com/office/drawing/2016/ink" xmlns:am3d="http://schemas.microsoft.com/office/drawing/2017/model3d" xmlns:o="urn:schemas-microsoft-com:office:office" xmlns:r="http://schemas.openxmlformats.org/officeDocument/2006/relationships" xmlns:m="http://schemas.openxmlformats.org/officeDocument/2006/math" xmlns:v="urn:schemas-microsoft-com:vml" xmlns:wp14="http://schemas.microsoft.com/office/word/2010/wordprocessingDrawing" xmlns:wp="http://schemas.openxmlformats.org/drawingml/2006/wordprocessingDrawing" xmlns:w10="urn:schemas-microsoft-com:office:word" xmlns:w="http://schemas.openxmlformats.org/wordprocessingml/2006/main" xmlns:w14="http://schemas.microsoft.com/office/word/2010/wordml" xmlns:w15="http://schemas.microsoft.com/office/word/2012/wordml" xmlns:w16cid="http://schemas.microsoft.com/office/word/2016/wordml/cid" xmlns:w16se="http://schemas.microsoft.com/office/word/2015/wordml/symex" xmlns:wpg="http://schemas.microsoft.com/office/word/2010/wordprocessingGroup" xmlns:wpi="http://schemas.microsoft.com/office/word/2010/wordprocessingInk" xmlns:wne="http://schemas.microsoft.com/office/word/2006/wordml" xmlns:wps="http://schemas.microsoft.com/office/word/2010/wordprocessingShape" mc:Ignorable="w14 w15 w16se w16cid wp14">
   <w:endnote w:type="separator" w:id="-1">
     <w:p>
       <w:pPr>
@@ -5905,10 +5880,10 @@
 </file>
 
 <file path=word/footer1.xml><?xml version="1.0" encoding="utf-8"?>
-<w:ftr xmlns:wpc="http://schemas.microsoft.com/office/word/2010/wordprocessingCanvas" xmlns:mc="http://schemas.openxmlformats.org/markup-compatibility/2006" xmlns:o="urn:schemas-microsoft-com:office:office" xmlns:r="http://schemas.openxmlformats.org/officeDocument/2006/relationships" xmlns:m="http://schemas.openxmlformats.org/officeDocument/2006/math" xmlns:v="urn:schemas-microsoft-com:vml" xmlns:wp14="http://schemas.microsoft.com/office/word/2010/wordprocessingDrawing" xmlns:wp="http://schemas.openxmlformats.org/drawingml/2006/wordprocessingDrawing" xmlns:w10="urn:schemas-microsoft-com:office:word" xmlns:w="http://schemas.openxmlformats.org/wordprocessingml/2006/main" xmlns:w14="http://schemas.microsoft.com/office/word/2010/wordml" xmlns:wpg="http://schemas.microsoft.com/office/word/2010/wordprocessingGroup" xmlns:wpi="http://schemas.microsoft.com/office/word/2010/wordprocessingInk" xmlns:wne="http://schemas.microsoft.com/office/word/2006/wordml" xmlns:wps="http://schemas.microsoft.com/office/word/2010/wordprocessingShape" mc:Ignorable="w14 wp14">
+<w:ftr xmlns:wpc="http://schemas.microsoft.com/office/word/2010/wordprocessingCanvas" xmlns:cx="http://schemas.microsoft.com/office/drawing/2014/chartex" xmlns:cx1="http://schemas.microsoft.com/office/drawing/2015/9/8/chartex" xmlns:cx2="http://schemas.microsoft.com/office/drawing/2015/10/21/chartex" xmlns:cx3="http://schemas.microsoft.com/office/drawing/2016/5/9/chartex" xmlns:cx4="http://schemas.microsoft.com/office/drawing/2016/5/10/chartex" xmlns:cx5="http://schemas.microsoft.com/office/drawing/2016/5/11/chartex" xmlns:cx6="http://schemas.microsoft.com/office/drawing/2016/5/12/chartex" xmlns:cx7="http://schemas.microsoft.com/office/drawing/2016/5/13/chartex" xmlns:cx8="http://schemas.microsoft.com/office/drawing/2016/5/14/chartex" xmlns:mc="http://schemas.openxmlformats.org/markup-compatibility/2006" xmlns:aink="http://schemas.microsoft.com/office/drawing/2016/ink" xmlns:am3d="http://schemas.microsoft.com/office/drawing/2017/model3d" xmlns:o="urn:schemas-microsoft-com:office:office" xmlns:r="http://schemas.openxmlformats.org/officeDocument/2006/relationships" xmlns:m="http://schemas.openxmlformats.org/officeDocument/2006/math" xmlns:v="urn:schemas-microsoft-com:vml" xmlns:wp14="http://schemas.microsoft.com/office/word/2010/wordprocessingDrawing" xmlns:wp="http://schemas.openxmlformats.org/drawingml/2006/wordprocessingDrawing" xmlns:w10="urn:schemas-microsoft-com:office:word" xmlns:w="http://schemas.openxmlformats.org/wordprocessingml/2006/main" xmlns:w14="http://schemas.microsoft.com/office/word/2010/wordml" xmlns:w15="http://schemas.microsoft.com/office/word/2012/wordml" xmlns:w16cid="http://schemas.microsoft.com/office/word/2016/wordml/cid" xmlns:w16se="http://schemas.microsoft.com/office/word/2015/wordml/symex" xmlns:wpg="http://schemas.microsoft.com/office/word/2010/wordprocessingGroup" xmlns:wpi="http://schemas.microsoft.com/office/word/2010/wordprocessingInk" xmlns:wne="http://schemas.microsoft.com/office/word/2006/wordml" xmlns:wps="http://schemas.microsoft.com/office/word/2010/wordprocessingShape" mc:Ignorable="w14 w15 w16se w16cid wp14">
   <w:p>
     <w:pPr>
-      <w:pStyle w:val="Pta"/>
+      <w:pStyle w:val="Stopka"/>
       <w:rPr>
         <w:lang w:val="en-US"/>
       </w:rPr>
@@ -5916,7 +5891,7 @@
   </w:p>
   <w:p>
     <w:pPr>
-      <w:pStyle w:val="Pta"/>
+      <w:pStyle w:val="Stopka"/>
       <w:rPr>
         <w:lang w:val="en-US"/>
       </w:rPr>
@@ -5924,7 +5899,7 @@
   </w:p>
   <w:p>
     <w:pPr>
-      <w:pStyle w:val="Pta"/>
+      <w:pStyle w:val="Stopka"/>
       <w:rPr>
         <w:lang w:val="en-US"/>
       </w:rPr>
@@ -5932,7 +5907,7 @@
   </w:p>
   <w:p>
     <w:pPr>
-      <w:pStyle w:val="Pta"/>
+      <w:pStyle w:val="Stopka"/>
       <w:rPr>
         <w:lang w:val="en-US"/>
       </w:rPr>
@@ -5942,7 +5917,7 @@
 </file>
 
 <file path=word/footer2.xml><?xml version="1.0" encoding="utf-8"?>
-<w:ftr xmlns:wpc="http://schemas.microsoft.com/office/word/2010/wordprocessingCanvas" xmlns:mc="http://schemas.openxmlformats.org/markup-compatibility/2006" xmlns:o="urn:schemas-microsoft-com:office:office" xmlns:r="http://schemas.openxmlformats.org/officeDocument/2006/relationships" xmlns:m="http://schemas.openxmlformats.org/officeDocument/2006/math" xmlns:v="urn:schemas-microsoft-com:vml" xmlns:wp14="http://schemas.microsoft.com/office/word/2010/wordprocessingDrawing" xmlns:wp="http://schemas.openxmlformats.org/drawingml/2006/wordprocessingDrawing" xmlns:w10="urn:schemas-microsoft-com:office:word" xmlns:w="http://schemas.openxmlformats.org/wordprocessingml/2006/main" xmlns:w14="http://schemas.microsoft.com/office/word/2010/wordml" xmlns:wpg="http://schemas.microsoft.com/office/word/2010/wordprocessingGroup" xmlns:wpi="http://schemas.microsoft.com/office/word/2010/wordprocessingInk" xmlns:wne="http://schemas.microsoft.com/office/word/2006/wordml" xmlns:wps="http://schemas.microsoft.com/office/word/2010/wordprocessingShape" mc:Ignorable="w14 wp14">
+<w:ftr xmlns:wpc="http://schemas.microsoft.com/office/word/2010/wordprocessingCanvas" xmlns:cx="http://schemas.microsoft.com/office/drawing/2014/chartex" xmlns:cx1="http://schemas.microsoft.com/office/drawing/2015/9/8/chartex" xmlns:cx2="http://schemas.microsoft.com/office/drawing/2015/10/21/chartex" xmlns:cx3="http://schemas.microsoft.com/office/drawing/2016/5/9/chartex" xmlns:cx4="http://schemas.microsoft.com/office/drawing/2016/5/10/chartex" xmlns:cx5="http://schemas.microsoft.com/office/drawing/2016/5/11/chartex" xmlns:cx6="http://schemas.microsoft.com/office/drawing/2016/5/12/chartex" xmlns:cx7="http://schemas.microsoft.com/office/drawing/2016/5/13/chartex" xmlns:cx8="http://schemas.microsoft.com/office/drawing/2016/5/14/chartex" xmlns:mc="http://schemas.openxmlformats.org/markup-compatibility/2006" xmlns:aink="http://schemas.microsoft.com/office/drawing/2016/ink" xmlns:am3d="http://schemas.microsoft.com/office/drawing/2017/model3d" xmlns:o="urn:schemas-microsoft-com:office:office" xmlns:r="http://schemas.openxmlformats.org/officeDocument/2006/relationships" xmlns:m="http://schemas.openxmlformats.org/officeDocument/2006/math" xmlns:v="urn:schemas-microsoft-com:vml" xmlns:wp14="http://schemas.microsoft.com/office/word/2010/wordprocessingDrawing" xmlns:wp="http://schemas.openxmlformats.org/drawingml/2006/wordprocessingDrawing" xmlns:w10="urn:schemas-microsoft-com:office:word" xmlns:w="http://schemas.openxmlformats.org/wordprocessingml/2006/main" xmlns:w14="http://schemas.microsoft.com/office/word/2010/wordml" xmlns:w15="http://schemas.microsoft.com/office/word/2012/wordml" xmlns:w16cid="http://schemas.microsoft.com/office/word/2016/wordml/cid" xmlns:w16se="http://schemas.microsoft.com/office/word/2015/wordml/symex" xmlns:wpg="http://schemas.microsoft.com/office/word/2010/wordprocessingGroup" xmlns:wpi="http://schemas.microsoft.com/office/word/2010/wordprocessingInk" xmlns:wne="http://schemas.microsoft.com/office/word/2006/wordml" xmlns:wps="http://schemas.microsoft.com/office/word/2010/wordprocessingShape" mc:Ignorable="w14 w15 w16se w16cid wp14">
   <w:sdt>
     <w:sdtPr>
       <w:id w:val="1918666270"/>
@@ -5955,7 +5930,7 @@
     <w:sdtContent>
       <w:p>
         <w:pPr>
-          <w:pStyle w:val="Pta"/>
+          <w:pStyle w:val="Stopka"/>
           <w:jc w:val="right"/>
         </w:pPr>
         <w:r>
@@ -5982,7 +5957,7 @@
   </w:sdt>
   <w:p>
     <w:pPr>
-      <w:pStyle w:val="Pta"/>
+      <w:pStyle w:val="Stopka"/>
       <w:rPr>
         <w:lang w:val="en-US"/>
       </w:rPr>
@@ -5992,7 +5967,7 @@
 </file>
 
 <file path=word/footnotes.xml><?xml version="1.0" encoding="utf-8"?>
-<w:footnotes xmlns:wpc="http://schemas.microsoft.com/office/word/2010/wordprocessingCanvas" xmlns:mc="http://schemas.openxmlformats.org/markup-compatibility/2006" xmlns:o="urn:schemas-microsoft-com:office:office" xmlns:r="http://schemas.openxmlformats.org/officeDocument/2006/relationships" xmlns:m="http://schemas.openxmlformats.org/officeDocument/2006/math" xmlns:v="urn:schemas-microsoft-com:vml" xmlns:wp14="http://schemas.microsoft.com/office/word/2010/wordprocessingDrawing" xmlns:wp="http://schemas.openxmlformats.org/drawingml/2006/wordprocessingDrawing" xmlns:w10="urn:schemas-microsoft-com:office:word" xmlns:w="http://schemas.openxmlformats.org/wordprocessingml/2006/main" xmlns:w14="http://schemas.microsoft.com/office/word/2010/wordml" xmlns:wpg="http://schemas.microsoft.com/office/word/2010/wordprocessingGroup" xmlns:wpi="http://schemas.microsoft.com/office/word/2010/wordprocessingInk" xmlns:wne="http://schemas.microsoft.com/office/word/2006/wordml" xmlns:wps="http://schemas.microsoft.com/office/word/2010/wordprocessingShape" mc:Ignorable="w14 wp14">
+<w:footnotes xmlns:wpc="http://schemas.microsoft.com/office/word/2010/wordprocessingCanvas" xmlns:cx="http://schemas.microsoft.com/office/drawing/2014/chartex" xmlns:cx1="http://schemas.microsoft.com/office/drawing/2015/9/8/chartex" xmlns:cx2="http://schemas.microsoft.com/office/drawing/2015/10/21/chartex" xmlns:cx3="http://schemas.microsoft.com/office/drawing/2016/5/9/chartex" xmlns:cx4="http://schemas.microsoft.com/office/drawing/2016/5/10/chartex" xmlns:cx5="http://schemas.microsoft.com/office/drawing/2016/5/11/chartex" xmlns:cx6="http://schemas.microsoft.com/office/drawing/2016/5/12/chartex" xmlns:cx7="http://schemas.microsoft.com/office/drawing/2016/5/13/chartex" xmlns:cx8="http://schemas.microsoft.com/office/drawing/2016/5/14/chartex" xmlns:mc="http://schemas.openxmlformats.org/markup-compatibility/2006" xmlns:aink="http://schemas.microsoft.com/office/drawing/2016/ink" xmlns:am3d="http://schemas.microsoft.com/office/drawing/2017/model3d" xmlns:o="urn:schemas-microsoft-com:office:office" xmlns:r="http://schemas.openxmlformats.org/officeDocument/2006/relationships" xmlns:m="http://schemas.openxmlformats.org/officeDocument/2006/math" xmlns:v="urn:schemas-microsoft-com:vml" xmlns:wp14="http://schemas.microsoft.com/office/word/2010/wordprocessingDrawing" xmlns:wp="http://schemas.openxmlformats.org/drawingml/2006/wordprocessingDrawing" xmlns:w10="urn:schemas-microsoft-com:office:word" xmlns:w="http://schemas.openxmlformats.org/wordprocessingml/2006/main" xmlns:w14="http://schemas.microsoft.com/office/word/2010/wordml" xmlns:w15="http://schemas.microsoft.com/office/word/2012/wordml" xmlns:w16cid="http://schemas.microsoft.com/office/word/2016/wordml/cid" xmlns:w16se="http://schemas.microsoft.com/office/word/2015/wordml/symex" xmlns:wpg="http://schemas.microsoft.com/office/word/2010/wordprocessingGroup" xmlns:wpi="http://schemas.microsoft.com/office/word/2010/wordprocessingInk" xmlns:wne="http://schemas.microsoft.com/office/word/2006/wordml" xmlns:wps="http://schemas.microsoft.com/office/word/2010/wordprocessingShape" mc:Ignorable="w14 w15 w16se w16cid wp14">
   <w:footnote w:type="separator" w:id="-1">
     <w:p>
       <w:pPr>
@@ -6017,7 +5992,7 @@
 </file>
 
 <file path=word/header1.xml><?xml version="1.0" encoding="utf-8"?>
-<w:hdr xmlns:wpc="http://schemas.microsoft.com/office/word/2010/wordprocessingCanvas" xmlns:mc="http://schemas.openxmlformats.org/markup-compatibility/2006" xmlns:o="urn:schemas-microsoft-com:office:office" xmlns:r="http://schemas.openxmlformats.org/officeDocument/2006/relationships" xmlns:m="http://schemas.openxmlformats.org/officeDocument/2006/math" xmlns:v="urn:schemas-microsoft-com:vml" xmlns:wp14="http://schemas.microsoft.com/office/word/2010/wordprocessingDrawing" xmlns:wp="http://schemas.openxmlformats.org/drawingml/2006/wordprocessingDrawing" xmlns:w10="urn:schemas-microsoft-com:office:word" xmlns:w="http://schemas.openxmlformats.org/wordprocessingml/2006/main" xmlns:w14="http://schemas.microsoft.com/office/word/2010/wordml" xmlns:wpg="http://schemas.microsoft.com/office/word/2010/wordprocessingGroup" xmlns:wpi="http://schemas.microsoft.com/office/word/2010/wordprocessingInk" xmlns:wne="http://schemas.microsoft.com/office/word/2006/wordml" xmlns:wps="http://schemas.microsoft.com/office/word/2010/wordprocessingShape" mc:Ignorable="w14 wp14">
+<w:hdr xmlns:wpc="http://schemas.microsoft.com/office/word/2010/wordprocessingCanvas" xmlns:cx="http://schemas.microsoft.com/office/drawing/2014/chartex" xmlns:cx1="http://schemas.microsoft.com/office/drawing/2015/9/8/chartex" xmlns:cx2="http://schemas.microsoft.com/office/drawing/2015/10/21/chartex" xmlns:cx3="http://schemas.microsoft.com/office/drawing/2016/5/9/chartex" xmlns:cx4="http://schemas.microsoft.com/office/drawing/2016/5/10/chartex" xmlns:cx5="http://schemas.microsoft.com/office/drawing/2016/5/11/chartex" xmlns:cx6="http://schemas.microsoft.com/office/drawing/2016/5/12/chartex" xmlns:cx7="http://schemas.microsoft.com/office/drawing/2016/5/13/chartex" xmlns:cx8="http://schemas.microsoft.com/office/drawing/2016/5/14/chartex" xmlns:mc="http://schemas.openxmlformats.org/markup-compatibility/2006" xmlns:aink="http://schemas.microsoft.com/office/drawing/2016/ink" xmlns:am3d="http://schemas.microsoft.com/office/drawing/2017/model3d" xmlns:o="urn:schemas-microsoft-com:office:office" xmlns:r="http://schemas.openxmlformats.org/officeDocument/2006/relationships" xmlns:m="http://schemas.openxmlformats.org/officeDocument/2006/math" xmlns:v="urn:schemas-microsoft-com:vml" xmlns:wp14="http://schemas.microsoft.com/office/word/2010/wordprocessingDrawing" xmlns:wp="http://schemas.openxmlformats.org/drawingml/2006/wordprocessingDrawing" xmlns:w10="urn:schemas-microsoft-com:office:word" xmlns:w="http://schemas.openxmlformats.org/wordprocessingml/2006/main" xmlns:w14="http://schemas.microsoft.com/office/word/2010/wordml" xmlns:w15="http://schemas.microsoft.com/office/word/2012/wordml" xmlns:w16cid="http://schemas.microsoft.com/office/word/2016/wordml/cid" xmlns:w16se="http://schemas.microsoft.com/office/word/2015/wordml/symex" xmlns:wpg="http://schemas.microsoft.com/office/word/2010/wordprocessingGroup" xmlns:wpi="http://schemas.microsoft.com/office/word/2010/wordprocessingInk" xmlns:wne="http://schemas.microsoft.com/office/word/2006/wordml" xmlns:wps="http://schemas.microsoft.com/office/word/2010/wordprocessingShape" mc:Ignorable="w14 w15 w16se w16cid wp14">
   <w:p>
     <w:pPr>
       <w:widowControl w:val="0"/>
@@ -6144,7 +6119,7 @@
 </file>
 
 <file path=word/header2.xml><?xml version="1.0" encoding="utf-8"?>
-<w:hdr xmlns:wpc="http://schemas.microsoft.com/office/word/2010/wordprocessingCanvas" xmlns:mc="http://schemas.openxmlformats.org/markup-compatibility/2006" xmlns:o="urn:schemas-microsoft-com:office:office" xmlns:r="http://schemas.openxmlformats.org/officeDocument/2006/relationships" xmlns:m="http://schemas.openxmlformats.org/officeDocument/2006/math" xmlns:v="urn:schemas-microsoft-com:vml" xmlns:wp14="http://schemas.microsoft.com/office/word/2010/wordprocessingDrawing" xmlns:wp="http://schemas.openxmlformats.org/drawingml/2006/wordprocessingDrawing" xmlns:w10="urn:schemas-microsoft-com:office:word" xmlns:w="http://schemas.openxmlformats.org/wordprocessingml/2006/main" xmlns:w14="http://schemas.microsoft.com/office/word/2010/wordml" xmlns:wpg="http://schemas.microsoft.com/office/word/2010/wordprocessingGroup" xmlns:wpi="http://schemas.microsoft.com/office/word/2010/wordprocessingInk" xmlns:wne="http://schemas.microsoft.com/office/word/2006/wordml" xmlns:wps="http://schemas.microsoft.com/office/word/2010/wordprocessingShape" mc:Ignorable="w14 wp14">
+<w:hdr xmlns:wpc="http://schemas.microsoft.com/office/word/2010/wordprocessingCanvas" xmlns:cx="http://schemas.microsoft.com/office/drawing/2014/chartex" xmlns:cx1="http://schemas.microsoft.com/office/drawing/2015/9/8/chartex" xmlns:cx2="http://schemas.microsoft.com/office/drawing/2015/10/21/chartex" xmlns:cx3="http://schemas.microsoft.com/office/drawing/2016/5/9/chartex" xmlns:cx4="http://schemas.microsoft.com/office/drawing/2016/5/10/chartex" xmlns:cx5="http://schemas.microsoft.com/office/drawing/2016/5/11/chartex" xmlns:cx6="http://schemas.microsoft.com/office/drawing/2016/5/12/chartex" xmlns:cx7="http://schemas.microsoft.com/office/drawing/2016/5/13/chartex" xmlns:cx8="http://schemas.microsoft.com/office/drawing/2016/5/14/chartex" xmlns:mc="http://schemas.openxmlformats.org/markup-compatibility/2006" xmlns:aink="http://schemas.microsoft.com/office/drawing/2016/ink" xmlns:am3d="http://schemas.microsoft.com/office/drawing/2017/model3d" xmlns:o="urn:schemas-microsoft-com:office:office" xmlns:r="http://schemas.openxmlformats.org/officeDocument/2006/relationships" xmlns:m="http://schemas.openxmlformats.org/officeDocument/2006/math" xmlns:v="urn:schemas-microsoft-com:vml" xmlns:wp14="http://schemas.microsoft.com/office/word/2010/wordprocessingDrawing" xmlns:wp="http://schemas.openxmlformats.org/drawingml/2006/wordprocessingDrawing" xmlns:w10="urn:schemas-microsoft-com:office:word" xmlns:w="http://schemas.openxmlformats.org/wordprocessingml/2006/main" xmlns:w14="http://schemas.microsoft.com/office/word/2010/wordml" xmlns:w15="http://schemas.microsoft.com/office/word/2012/wordml" xmlns:w16cid="http://schemas.microsoft.com/office/word/2016/wordml/cid" xmlns:w16se="http://schemas.microsoft.com/office/word/2015/wordml/symex" xmlns:wpg="http://schemas.microsoft.com/office/word/2010/wordprocessingGroup" xmlns:wpi="http://schemas.microsoft.com/office/word/2010/wordprocessingInk" xmlns:wne="http://schemas.microsoft.com/office/word/2006/wordml" xmlns:wps="http://schemas.microsoft.com/office/word/2010/wordprocessingShape" mc:Ignorable="w14 w15 w16se w16cid wp14">
   <w:p>
     <w:pPr>
       <w:tabs>
@@ -6160,8 +6135,8 @@
 </file>
 
 <file path=word/numbering.xml><?xml version="1.0" encoding="utf-8"?>
-<w:numbering xmlns:wpc="http://schemas.microsoft.com/office/word/2010/wordprocessingCanvas" xmlns:mc="http://schemas.openxmlformats.org/markup-compatibility/2006" xmlns:o="urn:schemas-microsoft-com:office:office" xmlns:r="http://schemas.openxmlformats.org/officeDocument/2006/relationships" xmlns:m="http://schemas.openxmlformats.org/officeDocument/2006/math" xmlns:v="urn:schemas-microsoft-com:vml" xmlns:wp14="http://schemas.microsoft.com/office/word/2010/wordprocessingDrawing" xmlns:wp="http://schemas.openxmlformats.org/drawingml/2006/wordprocessingDrawing" xmlns:w10="urn:schemas-microsoft-com:office:word" xmlns:w="http://schemas.openxmlformats.org/wordprocessingml/2006/main" xmlns:w14="http://schemas.microsoft.com/office/word/2010/wordml" xmlns:wpg="http://schemas.microsoft.com/office/word/2010/wordprocessingGroup" xmlns:wpi="http://schemas.microsoft.com/office/word/2010/wordprocessingInk" xmlns:wne="http://schemas.microsoft.com/office/word/2006/wordml" xmlns:wps="http://schemas.microsoft.com/office/word/2010/wordprocessingShape" mc:Ignorable="w14 wp14">
-  <w:abstractNum w:abstractNumId="0">
+<w:numbering xmlns:wpc="http://schemas.microsoft.com/office/word/2010/wordprocessingCanvas" xmlns:cx="http://schemas.microsoft.com/office/drawing/2014/chartex" xmlns:cx1="http://schemas.microsoft.com/office/drawing/2015/9/8/chartex" xmlns:cx2="http://schemas.microsoft.com/office/drawing/2015/10/21/chartex" xmlns:cx3="http://schemas.microsoft.com/office/drawing/2016/5/9/chartex" xmlns:cx4="http://schemas.microsoft.com/office/drawing/2016/5/10/chartex" xmlns:cx5="http://schemas.microsoft.com/office/drawing/2016/5/11/chartex" xmlns:cx6="http://schemas.microsoft.com/office/drawing/2016/5/12/chartex" xmlns:cx7="http://schemas.microsoft.com/office/drawing/2016/5/13/chartex" xmlns:cx8="http://schemas.microsoft.com/office/drawing/2016/5/14/chartex" xmlns:mc="http://schemas.openxmlformats.org/markup-compatibility/2006" xmlns:aink="http://schemas.microsoft.com/office/drawing/2016/ink" xmlns:am3d="http://schemas.microsoft.com/office/drawing/2017/model3d" xmlns:o="urn:schemas-microsoft-com:office:office" xmlns:r="http://schemas.openxmlformats.org/officeDocument/2006/relationships" xmlns:m="http://schemas.openxmlformats.org/officeDocument/2006/math" xmlns:v="urn:schemas-microsoft-com:vml" xmlns:wp14="http://schemas.microsoft.com/office/word/2010/wordprocessingDrawing" xmlns:wp="http://schemas.openxmlformats.org/drawingml/2006/wordprocessingDrawing" xmlns:w10="urn:schemas-microsoft-com:office:word" xmlns:w="http://schemas.openxmlformats.org/wordprocessingml/2006/main" xmlns:w14="http://schemas.microsoft.com/office/word/2010/wordml" xmlns:w15="http://schemas.microsoft.com/office/word/2012/wordml" xmlns:w16cid="http://schemas.microsoft.com/office/word/2016/wordml/cid" xmlns:w16se="http://schemas.microsoft.com/office/word/2015/wordml/symex" xmlns:wpg="http://schemas.microsoft.com/office/word/2010/wordprocessingGroup" xmlns:wpi="http://schemas.microsoft.com/office/word/2010/wordprocessingInk" xmlns:wne="http://schemas.microsoft.com/office/word/2006/wordml" xmlns:wps="http://schemas.microsoft.com/office/word/2010/wordprocessingShape" mc:Ignorable="w14 w15 w16se w16cid wp14">
+  <w:abstractNum w:abstractNumId="0" w15:restartNumberingAfterBreak="0">
     <w:nsid w:val="0B0E47E5"/>
     <w:multiLevelType w:val="hybridMultilevel"/>
     <w:tmpl w:val="DC8692B4"/>
@@ -6247,7 +6222,7 @@
       </w:pPr>
     </w:lvl>
   </w:abstractNum>
-  <w:abstractNum w:abstractNumId="1">
+  <w:abstractNum w:abstractNumId="1" w15:restartNumberingAfterBreak="0">
     <w:nsid w:val="0E9933D6"/>
     <w:multiLevelType w:val="multilevel"/>
     <w:tmpl w:val="C750C542"/>
@@ -6360,7 +6335,7 @@
       </w:rPr>
     </w:lvl>
   </w:abstractNum>
-  <w:abstractNum w:abstractNumId="2">
+  <w:abstractNum w:abstractNumId="2" w15:restartNumberingAfterBreak="0">
     <w:nsid w:val="19F5781C"/>
     <w:multiLevelType w:val="multilevel"/>
     <w:tmpl w:val="AF665E3C"/>
@@ -6454,7 +6429,7 @@
       </w:pPr>
     </w:lvl>
   </w:abstractNum>
-  <w:abstractNum w:abstractNumId="3">
+  <w:abstractNum w:abstractNumId="3" w15:restartNumberingAfterBreak="0">
     <w:nsid w:val="2C527F4C"/>
     <w:multiLevelType w:val="multilevel"/>
     <w:tmpl w:val="EF622D28"/>
@@ -6540,7 +6515,7 @@
       </w:pPr>
     </w:lvl>
   </w:abstractNum>
-  <w:abstractNum w:abstractNumId="4">
+  <w:abstractNum w:abstractNumId="4" w15:restartNumberingAfterBreak="0">
     <w:nsid w:val="309920FD"/>
     <w:multiLevelType w:val="multilevel"/>
     <w:tmpl w:val="69CA0166"/>
@@ -6653,7 +6628,7 @@
       </w:rPr>
     </w:lvl>
   </w:abstractNum>
-  <w:abstractNum w:abstractNumId="5">
+  <w:abstractNum w:abstractNumId="5" w15:restartNumberingAfterBreak="0">
     <w:nsid w:val="562C210B"/>
     <w:multiLevelType w:val="hybridMultilevel"/>
     <w:tmpl w:val="D9E6C754"/>
@@ -6739,7 +6714,7 @@
       </w:pPr>
     </w:lvl>
   </w:abstractNum>
-  <w:abstractNum w:abstractNumId="6">
+  <w:abstractNum w:abstractNumId="6" w15:restartNumberingAfterBreak="0">
     <w:nsid w:val="70F06CB9"/>
     <w:multiLevelType w:val="hybridMultilevel"/>
     <w:tmpl w:val="62B2C596"/>
@@ -6825,7 +6800,7 @@
       </w:pPr>
     </w:lvl>
   </w:abstractNum>
-  <w:abstractNum w:abstractNumId="7">
+  <w:abstractNum w:abstractNumId="7" w15:restartNumberingAfterBreak="0">
     <w:nsid w:val="7A2F2BAE"/>
     <w:multiLevelType w:val="multilevel"/>
     <w:tmpl w:val="EF622D28"/>
@@ -6939,7 +6914,7 @@
 </file>
 
 <file path=word/styles.xml><?xml version="1.0" encoding="utf-8"?>
-<w:styles xmlns:mc="http://schemas.openxmlformats.org/markup-compatibility/2006" xmlns:r="http://schemas.openxmlformats.org/officeDocument/2006/relationships" xmlns:w="http://schemas.openxmlformats.org/wordprocessingml/2006/main" xmlns:w14="http://schemas.microsoft.com/office/word/2010/wordml" mc:Ignorable="w14">
+<w:styles xmlns:mc="http://schemas.openxmlformats.org/markup-compatibility/2006" xmlns:r="http://schemas.openxmlformats.org/officeDocument/2006/relationships" xmlns:w="http://schemas.openxmlformats.org/wordprocessingml/2006/main" xmlns:w14="http://schemas.microsoft.com/office/word/2010/wordml" xmlns:w15="http://schemas.microsoft.com/office/word/2012/wordml" xmlns:w16cid="http://schemas.microsoft.com/office/word/2016/wordml/cid" xmlns:w16se="http://schemas.microsoft.com/office/word/2015/wordml/symex" mc:Ignorable="w14 w15 w16se w16cid">
   <w:docDefaults>
     <w:rPrDefault>
       <w:rPr>
@@ -6963,153 +6938,391 @@
       </w:pPr>
     </w:pPrDefault>
   </w:docDefaults>
-  <w:latentStyles w:defLockedState="0" w:defUIPriority="99" w:defSemiHidden="1" w:defUnhideWhenUsed="1" w:defQFormat="0" w:count="267">
-    <w:lsdException w:name="Normal" w:semiHidden="0" w:uiPriority="0" w:unhideWhenUsed="0" w:qFormat="1"/>
-    <w:lsdException w:name="heading 1" w:semiHidden="0" w:uiPriority="9" w:unhideWhenUsed="0" w:qFormat="1"/>
-    <w:lsdException w:name="heading 2" w:uiPriority="9" w:qFormat="1"/>
-    <w:lsdException w:name="heading 3" w:uiPriority="9" w:qFormat="1"/>
-    <w:lsdException w:name="heading 4" w:uiPriority="9" w:qFormat="1"/>
-    <w:lsdException w:name="heading 5" w:uiPriority="9" w:qFormat="1"/>
-    <w:lsdException w:name="heading 6" w:uiPriority="9" w:qFormat="1"/>
-    <w:lsdException w:name="heading 7" w:uiPriority="9" w:qFormat="1"/>
-    <w:lsdException w:name="heading 8" w:uiPriority="9" w:qFormat="1"/>
-    <w:lsdException w:name="heading 9" w:uiPriority="9" w:qFormat="1"/>
-    <w:lsdException w:name="toc 1" w:uiPriority="39"/>
-    <w:lsdException w:name="toc 2" w:uiPriority="39"/>
-    <w:lsdException w:name="toc 3" w:uiPriority="39"/>
-    <w:lsdException w:name="toc 4" w:uiPriority="39"/>
-    <w:lsdException w:name="toc 5" w:uiPriority="39"/>
-    <w:lsdException w:name="toc 6" w:uiPriority="39"/>
-    <w:lsdException w:name="toc 7" w:uiPriority="39"/>
-    <w:lsdException w:name="toc 8" w:uiPriority="39"/>
-    <w:lsdException w:name="toc 9" w:uiPriority="39"/>
-    <w:lsdException w:name="caption" w:uiPriority="35" w:qFormat="1"/>
-    <w:lsdException w:name="Title" w:semiHidden="0" w:uiPriority="10" w:unhideWhenUsed="0" w:qFormat="1"/>
-    <w:lsdException w:name="Default Paragraph Font" w:uiPriority="1"/>
-    <w:lsdException w:name="Subtitle" w:semiHidden="0" w:uiPriority="11" w:unhideWhenUsed="0" w:qFormat="1"/>
-    <w:lsdException w:name="Strong" w:semiHidden="0" w:uiPriority="22" w:unhideWhenUsed="0" w:qFormat="1"/>
-    <w:lsdException w:name="Emphasis" w:semiHidden="0" w:uiPriority="20" w:unhideWhenUsed="0" w:qFormat="1"/>
-    <w:lsdException w:name="Table Grid" w:uiPriority="39"/>
-    <w:lsdException w:name="Placeholder Text" w:unhideWhenUsed="0"/>
-    <w:lsdException w:name="No Spacing" w:semiHidden="0" w:uiPriority="1" w:unhideWhenUsed="0" w:qFormat="1"/>
-    <w:lsdException w:name="Light Shading" w:semiHidden="0" w:uiPriority="60" w:unhideWhenUsed="0"/>
-    <w:lsdException w:name="Light List" w:semiHidden="0" w:uiPriority="61" w:unhideWhenUsed="0"/>
-    <w:lsdException w:name="Light Grid" w:semiHidden="0" w:uiPriority="62" w:unhideWhenUsed="0"/>
-    <w:lsdException w:name="Medium Shading 1" w:semiHidden="0" w:uiPriority="63" w:unhideWhenUsed="0"/>
-    <w:lsdException w:name="Medium Shading 2" w:semiHidden="0" w:uiPriority="64" w:unhideWhenUsed="0"/>
-    <w:lsdException w:name="Medium List 1" w:semiHidden="0" w:uiPriority="65" w:unhideWhenUsed="0"/>
-    <w:lsdException w:name="Medium List 2" w:semiHidden="0" w:uiPriority="66" w:unhideWhenUsed="0"/>
-    <w:lsdException w:name="Medium Grid 1" w:semiHidden="0" w:uiPriority="67" w:unhideWhenUsed="0"/>
-    <w:lsdException w:name="Medium Grid 2" w:semiHidden="0" w:uiPriority="68" w:unhideWhenUsed="0"/>
-    <w:lsdException w:name="Medium Grid 3" w:semiHidden="0" w:uiPriority="69" w:unhideWhenUsed="0"/>
-    <w:lsdException w:name="Dark List" w:semiHidden="0" w:uiPriority="70" w:unhideWhenUsed="0"/>
-    <w:lsdException w:name="Colorful Shading" w:semiHidden="0" w:uiPriority="71" w:unhideWhenUsed="0"/>
-    <w:lsdException w:name="Colorful List" w:semiHidden="0" w:uiPriority="72" w:unhideWhenUsed="0"/>
-    <w:lsdException w:name="Colorful Grid" w:semiHidden="0" w:uiPriority="73" w:unhideWhenUsed="0"/>
-    <w:lsdException w:name="Light Shading Accent 1" w:semiHidden="0" w:uiPriority="60" w:unhideWhenUsed="0"/>
-    <w:lsdException w:name="Light List Accent 1" w:semiHidden="0" w:uiPriority="61" w:unhideWhenUsed="0"/>
-    <w:lsdException w:name="Light Grid Accent 1" w:semiHidden="0" w:uiPriority="62" w:unhideWhenUsed="0"/>
-    <w:lsdException w:name="Medium Shading 1 Accent 1" w:semiHidden="0" w:uiPriority="63" w:unhideWhenUsed="0"/>
-    <w:lsdException w:name="Medium Shading 2 Accent 1" w:semiHidden="0" w:uiPriority="64" w:unhideWhenUsed="0"/>
-    <w:lsdException w:name="Medium List 1 Accent 1" w:semiHidden="0" w:uiPriority="65" w:unhideWhenUsed="0"/>
-    <w:lsdException w:name="Revision" w:unhideWhenUsed="0"/>
-    <w:lsdException w:name="List Paragraph" w:semiHidden="0" w:uiPriority="34" w:unhideWhenUsed="0" w:qFormat="1"/>
-    <w:lsdException w:name="Quote" w:semiHidden="0" w:uiPriority="29" w:unhideWhenUsed="0" w:qFormat="1"/>
-    <w:lsdException w:name="Intense Quote" w:semiHidden="0" w:uiPriority="30" w:unhideWhenUsed="0" w:qFormat="1"/>
-    <w:lsdException w:name="Medium List 2 Accent 1" w:semiHidden="0" w:uiPriority="66" w:unhideWhenUsed="0"/>
-    <w:lsdException w:name="Medium Grid 1 Accent 1" w:semiHidden="0" w:uiPriority="67" w:unhideWhenUsed="0"/>
-    <w:lsdException w:name="Medium Grid 2 Accent 1" w:semiHidden="0" w:uiPriority="68" w:unhideWhenUsed="0"/>
-    <w:lsdException w:name="Medium Grid 3 Accent 1" w:semiHidden="0" w:uiPriority="69" w:unhideWhenUsed="0"/>
-    <w:lsdException w:name="Dark List Accent 1" w:semiHidden="0" w:uiPriority="70" w:unhideWhenUsed="0"/>
-    <w:lsdException w:name="Colorful Shading Accent 1" w:semiHidden="0" w:uiPriority="71" w:unhideWhenUsed="0"/>
-    <w:lsdException w:name="Colorful List Accent 1" w:semiHidden="0" w:uiPriority="72" w:unhideWhenUsed="0"/>
-    <w:lsdException w:name="Colorful Grid Accent 1" w:semiHidden="0" w:uiPriority="73" w:unhideWhenUsed="0"/>
-    <w:lsdException w:name="Light Shading Accent 2" w:semiHidden="0" w:uiPriority="60" w:unhideWhenUsed="0"/>
-    <w:lsdException w:name="Light List Accent 2" w:semiHidden="0" w:uiPriority="61" w:unhideWhenUsed="0"/>
-    <w:lsdException w:name="Light Grid Accent 2" w:semiHidden="0" w:uiPriority="62" w:unhideWhenUsed="0"/>
-    <w:lsdException w:name="Medium Shading 1 Accent 2" w:semiHidden="0" w:uiPriority="63" w:unhideWhenUsed="0"/>
-    <w:lsdException w:name="Medium Shading 2 Accent 2" w:semiHidden="0" w:uiPriority="64" w:unhideWhenUsed="0"/>
-    <w:lsdException w:name="Medium List 1 Accent 2" w:semiHidden="0" w:uiPriority="65" w:unhideWhenUsed="0"/>
-    <w:lsdException w:name="Medium List 2 Accent 2" w:semiHidden="0" w:uiPriority="66" w:unhideWhenUsed="0"/>
-    <w:lsdException w:name="Medium Grid 1 Accent 2" w:semiHidden="0" w:uiPriority="67" w:unhideWhenUsed="0"/>
-    <w:lsdException w:name="Medium Grid 2 Accent 2" w:semiHidden="0" w:uiPriority="68" w:unhideWhenUsed="0"/>
-    <w:lsdException w:name="Medium Grid 3 Accent 2" w:semiHidden="0" w:uiPriority="69" w:unhideWhenUsed="0"/>
-    <w:lsdException w:name="Dark List Accent 2" w:semiHidden="0" w:uiPriority="70" w:unhideWhenUsed="0"/>
-    <w:lsdException w:name="Colorful Shading Accent 2" w:semiHidden="0" w:uiPriority="71" w:unhideWhenUsed="0"/>
-    <w:lsdException w:name="Colorful List Accent 2" w:semiHidden="0" w:uiPriority="72" w:unhideWhenUsed="0"/>
-    <w:lsdException w:name="Colorful Grid Accent 2" w:semiHidden="0" w:uiPriority="73" w:unhideWhenUsed="0"/>
-    <w:lsdException w:name="Light Shading Accent 3" w:semiHidden="0" w:uiPriority="60" w:unhideWhenUsed="0"/>
-    <w:lsdException w:name="Light List Accent 3" w:semiHidden="0" w:uiPriority="61" w:unhideWhenUsed="0"/>
-    <w:lsdException w:name="Light Grid Accent 3" w:semiHidden="0" w:uiPriority="62" w:unhideWhenUsed="0"/>
-    <w:lsdException w:name="Medium Shading 1 Accent 3" w:semiHidden="0" w:uiPriority="63" w:unhideWhenUsed="0"/>
-    <w:lsdException w:name="Medium Shading 2 Accent 3" w:semiHidden="0" w:uiPriority="64" w:unhideWhenUsed="0"/>
-    <w:lsdException w:name="Medium List 1 Accent 3" w:semiHidden="0" w:uiPriority="65" w:unhideWhenUsed="0"/>
-    <w:lsdException w:name="Medium List 2 Accent 3" w:semiHidden="0" w:uiPriority="66" w:unhideWhenUsed="0"/>
-    <w:lsdException w:name="Medium Grid 1 Accent 3" w:semiHidden="0" w:uiPriority="67" w:unhideWhenUsed="0"/>
-    <w:lsdException w:name="Medium Grid 2 Accent 3" w:semiHidden="0" w:uiPriority="68" w:unhideWhenUsed="0"/>
-    <w:lsdException w:name="Medium Grid 3 Accent 3" w:semiHidden="0" w:uiPriority="69" w:unhideWhenUsed="0"/>
-    <w:lsdException w:name="Dark List Accent 3" w:semiHidden="0" w:uiPriority="70" w:unhideWhenUsed="0"/>
-    <w:lsdException w:name="Colorful Shading Accent 3" w:semiHidden="0" w:uiPriority="71" w:unhideWhenUsed="0"/>
-    <w:lsdException w:name="Colorful List Accent 3" w:semiHidden="0" w:uiPriority="72" w:unhideWhenUsed="0"/>
-    <w:lsdException w:name="Colorful Grid Accent 3" w:semiHidden="0" w:uiPriority="73" w:unhideWhenUsed="0"/>
-    <w:lsdException w:name="Light Shading Accent 4" w:semiHidden="0" w:uiPriority="60" w:unhideWhenUsed="0"/>
-    <w:lsdException w:name="Light List Accent 4" w:semiHidden="0" w:uiPriority="61" w:unhideWhenUsed="0"/>
-    <w:lsdException w:name="Light Grid Accent 4" w:semiHidden="0" w:uiPriority="62" w:unhideWhenUsed="0"/>
-    <w:lsdException w:name="Medium Shading 1 Accent 4" w:semiHidden="0" w:uiPriority="63" w:unhideWhenUsed="0"/>
-    <w:lsdException w:name="Medium Shading 2 Accent 4" w:semiHidden="0" w:uiPriority="64" w:unhideWhenUsed="0"/>
-    <w:lsdException w:name="Medium List 1 Accent 4" w:semiHidden="0" w:uiPriority="65" w:unhideWhenUsed="0"/>
-    <w:lsdException w:name="Medium List 2 Accent 4" w:semiHidden="0" w:uiPriority="66" w:unhideWhenUsed="0"/>
-    <w:lsdException w:name="Medium Grid 1 Accent 4" w:semiHidden="0" w:uiPriority="67" w:unhideWhenUsed="0"/>
-    <w:lsdException w:name="Medium Grid 2 Accent 4" w:semiHidden="0" w:uiPriority="68" w:unhideWhenUsed="0"/>
-    <w:lsdException w:name="Medium Grid 3 Accent 4" w:semiHidden="0" w:uiPriority="69" w:unhideWhenUsed="0"/>
-    <w:lsdException w:name="Dark List Accent 4" w:semiHidden="0" w:uiPriority="70" w:unhideWhenUsed="0"/>
-    <w:lsdException w:name="Colorful Shading Accent 4" w:semiHidden="0" w:uiPriority="71" w:unhideWhenUsed="0"/>
-    <w:lsdException w:name="Colorful List Accent 4" w:semiHidden="0" w:uiPriority="72" w:unhideWhenUsed="0"/>
-    <w:lsdException w:name="Colorful Grid Accent 4" w:semiHidden="0" w:uiPriority="73" w:unhideWhenUsed="0"/>
-    <w:lsdException w:name="Light Shading Accent 5" w:semiHidden="0" w:uiPriority="60" w:unhideWhenUsed="0"/>
-    <w:lsdException w:name="Light List Accent 5" w:semiHidden="0" w:uiPriority="61" w:unhideWhenUsed="0"/>
-    <w:lsdException w:name="Light Grid Accent 5" w:semiHidden="0" w:uiPriority="62" w:unhideWhenUsed="0"/>
-    <w:lsdException w:name="Medium Shading 1 Accent 5" w:semiHidden="0" w:uiPriority="63" w:unhideWhenUsed="0"/>
-    <w:lsdException w:name="Medium Shading 2 Accent 5" w:semiHidden="0" w:uiPriority="64" w:unhideWhenUsed="0"/>
-    <w:lsdException w:name="Medium List 1 Accent 5" w:semiHidden="0" w:uiPriority="65" w:unhideWhenUsed="0"/>
-    <w:lsdException w:name="Medium List 2 Accent 5" w:semiHidden="0" w:uiPriority="66" w:unhideWhenUsed="0"/>
-    <w:lsdException w:name="Medium Grid 1 Accent 5" w:semiHidden="0" w:uiPriority="67" w:unhideWhenUsed="0"/>
-    <w:lsdException w:name="Medium Grid 2 Accent 5" w:semiHidden="0" w:uiPriority="68" w:unhideWhenUsed="0"/>
-    <w:lsdException w:name="Medium Grid 3 Accent 5" w:semiHidden="0" w:uiPriority="69" w:unhideWhenUsed="0"/>
-    <w:lsdException w:name="Dark List Accent 5" w:semiHidden="0" w:uiPriority="70" w:unhideWhenUsed="0"/>
-    <w:lsdException w:name="Colorful Shading Accent 5" w:semiHidden="0" w:uiPriority="71" w:unhideWhenUsed="0"/>
-    <w:lsdException w:name="Colorful List Accent 5" w:semiHidden="0" w:uiPriority="72" w:unhideWhenUsed="0"/>
-    <w:lsdException w:name="Colorful Grid Accent 5" w:semiHidden="0" w:uiPriority="73" w:unhideWhenUsed="0"/>
-    <w:lsdException w:name="Light Shading Accent 6" w:semiHidden="0" w:uiPriority="60" w:unhideWhenUsed="0"/>
-    <w:lsdException w:name="Light List Accent 6" w:semiHidden="0" w:uiPriority="61" w:unhideWhenUsed="0"/>
-    <w:lsdException w:name="Light Grid Accent 6" w:semiHidden="0" w:uiPriority="62" w:unhideWhenUsed="0"/>
-    <w:lsdException w:name="Medium Shading 1 Accent 6" w:semiHidden="0" w:uiPriority="63" w:unhideWhenUsed="0"/>
-    <w:lsdException w:name="Medium Shading 2 Accent 6" w:semiHidden="0" w:uiPriority="64" w:unhideWhenUsed="0"/>
-    <w:lsdException w:name="Medium List 1 Accent 6" w:semiHidden="0" w:uiPriority="65" w:unhideWhenUsed="0"/>
-    <w:lsdException w:name="Medium List 2 Accent 6" w:semiHidden="0" w:uiPriority="66" w:unhideWhenUsed="0"/>
-    <w:lsdException w:name="Medium Grid 1 Accent 6" w:semiHidden="0" w:uiPriority="67" w:unhideWhenUsed="0"/>
-    <w:lsdException w:name="Medium Grid 2 Accent 6" w:semiHidden="0" w:uiPriority="68" w:unhideWhenUsed="0"/>
-    <w:lsdException w:name="Medium Grid 3 Accent 6" w:semiHidden="0" w:uiPriority="69" w:unhideWhenUsed="0"/>
-    <w:lsdException w:name="Dark List Accent 6" w:semiHidden="0" w:uiPriority="70" w:unhideWhenUsed="0"/>
-    <w:lsdException w:name="Colorful Shading Accent 6" w:semiHidden="0" w:uiPriority="71" w:unhideWhenUsed="0"/>
-    <w:lsdException w:name="Colorful List Accent 6" w:semiHidden="0" w:uiPriority="72" w:unhideWhenUsed="0"/>
-    <w:lsdException w:name="Colorful Grid Accent 6" w:semiHidden="0" w:uiPriority="73" w:unhideWhenUsed="0"/>
-    <w:lsdException w:name="Subtle Emphasis" w:semiHidden="0" w:uiPriority="19" w:unhideWhenUsed="0" w:qFormat="1"/>
-    <w:lsdException w:name="Intense Emphasis" w:semiHidden="0" w:uiPriority="21" w:unhideWhenUsed="0" w:qFormat="1"/>
-    <w:lsdException w:name="Subtle Reference" w:semiHidden="0" w:uiPriority="31" w:unhideWhenUsed="0" w:qFormat="1"/>
-    <w:lsdException w:name="Intense Reference" w:semiHidden="0" w:uiPriority="32" w:unhideWhenUsed="0" w:qFormat="1"/>
-    <w:lsdException w:name="Book Title" w:semiHidden="0" w:uiPriority="33" w:unhideWhenUsed="0" w:qFormat="1"/>
-    <w:lsdException w:name="Bibliography" w:uiPriority="37"/>
-    <w:lsdException w:name="TOC Heading" w:uiPriority="39" w:qFormat="1"/>
+  <w:latentStyles w:defLockedState="0" w:defUIPriority="99" w:defSemiHidden="0" w:defUnhideWhenUsed="0" w:defQFormat="0" w:count="375">
+    <w:lsdException w:name="Normal" w:uiPriority="0" w:qFormat="1"/>
+    <w:lsdException w:name="heading 1" w:uiPriority="9" w:qFormat="1"/>
+    <w:lsdException w:name="heading 2" w:semiHidden="1" w:uiPriority="9" w:unhideWhenUsed="1" w:qFormat="1"/>
+    <w:lsdException w:name="heading 3" w:semiHidden="1" w:uiPriority="9" w:unhideWhenUsed="1" w:qFormat="1"/>
+    <w:lsdException w:name="heading 4" w:semiHidden="1" w:uiPriority="9" w:unhideWhenUsed="1" w:qFormat="1"/>
+    <w:lsdException w:name="heading 5" w:semiHidden="1" w:uiPriority="9" w:unhideWhenUsed="1" w:qFormat="1"/>
+    <w:lsdException w:name="heading 6" w:semiHidden="1" w:uiPriority="9" w:unhideWhenUsed="1" w:qFormat="1"/>
+    <w:lsdException w:name="heading 7" w:semiHidden="1" w:uiPriority="9" w:unhideWhenUsed="1" w:qFormat="1"/>
+    <w:lsdException w:name="heading 8" w:semiHidden="1" w:uiPriority="9" w:unhideWhenUsed="1" w:qFormat="1"/>
+    <w:lsdException w:name="heading 9" w:semiHidden="1" w:uiPriority="9" w:unhideWhenUsed="1" w:qFormat="1"/>
+    <w:lsdException w:name="index 1" w:semiHidden="1" w:unhideWhenUsed="1"/>
+    <w:lsdException w:name="index 2" w:semiHidden="1" w:unhideWhenUsed="1"/>
+    <w:lsdException w:name="index 3" w:semiHidden="1" w:unhideWhenUsed="1"/>
+    <w:lsdException w:name="index 4" w:semiHidden="1" w:unhideWhenUsed="1"/>
+    <w:lsdException w:name="index 5" w:semiHidden="1" w:unhideWhenUsed="1"/>
+    <w:lsdException w:name="index 6" w:semiHidden="1" w:unhideWhenUsed="1"/>
+    <w:lsdException w:name="index 7" w:semiHidden="1" w:unhideWhenUsed="1"/>
+    <w:lsdException w:name="index 8" w:semiHidden="1" w:unhideWhenUsed="1"/>
+    <w:lsdException w:name="index 9" w:semiHidden="1" w:unhideWhenUsed="1"/>
+    <w:lsdException w:name="toc 1" w:semiHidden="1" w:uiPriority="39" w:unhideWhenUsed="1"/>
+    <w:lsdException w:name="toc 2" w:semiHidden="1" w:uiPriority="39" w:unhideWhenUsed="1"/>
+    <w:lsdException w:name="toc 3" w:semiHidden="1" w:uiPriority="39" w:unhideWhenUsed="1"/>
+    <w:lsdException w:name="toc 4" w:semiHidden="1" w:uiPriority="39" w:unhideWhenUsed="1"/>
+    <w:lsdException w:name="toc 5" w:semiHidden="1" w:uiPriority="39" w:unhideWhenUsed="1"/>
+    <w:lsdException w:name="toc 6" w:semiHidden="1" w:uiPriority="39" w:unhideWhenUsed="1"/>
+    <w:lsdException w:name="toc 7" w:semiHidden="1" w:uiPriority="39" w:unhideWhenUsed="1"/>
+    <w:lsdException w:name="toc 8" w:semiHidden="1" w:uiPriority="39" w:unhideWhenUsed="1"/>
+    <w:lsdException w:name="toc 9" w:semiHidden="1" w:uiPriority="39" w:unhideWhenUsed="1"/>
+    <w:lsdException w:name="Normal Indent" w:semiHidden="1" w:unhideWhenUsed="1"/>
+    <w:lsdException w:name="footnote text" w:semiHidden="1" w:unhideWhenUsed="1"/>
+    <w:lsdException w:name="annotation text" w:semiHidden="1" w:unhideWhenUsed="1"/>
+    <w:lsdException w:name="header" w:semiHidden="1" w:unhideWhenUsed="1"/>
+    <w:lsdException w:name="footer" w:semiHidden="1" w:unhideWhenUsed="1"/>
+    <w:lsdException w:name="index heading" w:semiHidden="1" w:unhideWhenUsed="1"/>
+    <w:lsdException w:name="caption" w:semiHidden="1" w:uiPriority="35" w:unhideWhenUsed="1" w:qFormat="1"/>
+    <w:lsdException w:name="table of figures" w:semiHidden="1" w:unhideWhenUsed="1"/>
+    <w:lsdException w:name="envelope address" w:semiHidden="1" w:unhideWhenUsed="1"/>
+    <w:lsdException w:name="envelope return" w:semiHidden="1" w:unhideWhenUsed="1"/>
+    <w:lsdException w:name="footnote reference" w:semiHidden="1" w:unhideWhenUsed="1"/>
+    <w:lsdException w:name="annotation reference" w:semiHidden="1" w:unhideWhenUsed="1"/>
+    <w:lsdException w:name="line number" w:semiHidden="1" w:unhideWhenUsed="1"/>
+    <w:lsdException w:name="page number" w:semiHidden="1" w:unhideWhenUsed="1"/>
+    <w:lsdException w:name="endnote reference" w:semiHidden="1" w:unhideWhenUsed="1"/>
+    <w:lsdException w:name="endnote text" w:semiHidden="1" w:unhideWhenUsed="1"/>
+    <w:lsdException w:name="table of authorities" w:semiHidden="1" w:unhideWhenUsed="1"/>
+    <w:lsdException w:name="macro" w:semiHidden="1" w:unhideWhenUsed="1"/>
+    <w:lsdException w:name="toa heading" w:semiHidden="1" w:unhideWhenUsed="1"/>
+    <w:lsdException w:name="List" w:semiHidden="1" w:unhideWhenUsed="1"/>
+    <w:lsdException w:name="List Bullet" w:semiHidden="1" w:unhideWhenUsed="1"/>
+    <w:lsdException w:name="List Number" w:semiHidden="1" w:unhideWhenUsed="1"/>
+    <w:lsdException w:name="List 2" w:semiHidden="1" w:unhideWhenUsed="1"/>
+    <w:lsdException w:name="List 3" w:semiHidden="1" w:unhideWhenUsed="1"/>
+    <w:lsdException w:name="List 4" w:semiHidden="1" w:unhideWhenUsed="1"/>
+    <w:lsdException w:name="List 5" w:semiHidden="1" w:unhideWhenUsed="1"/>
+    <w:lsdException w:name="List Bullet 2" w:semiHidden="1" w:unhideWhenUsed="1"/>
+    <w:lsdException w:name="List Bullet 3" w:semiHidden="1" w:unhideWhenUsed="1"/>
+    <w:lsdException w:name="List Bullet 4" w:semiHidden="1" w:unhideWhenUsed="1"/>
+    <w:lsdException w:name="List Bullet 5" w:semiHidden="1" w:unhideWhenUsed="1"/>
+    <w:lsdException w:name="List Number 2" w:semiHidden="1" w:unhideWhenUsed="1"/>
+    <w:lsdException w:name="List Number 3" w:semiHidden="1" w:unhideWhenUsed="1"/>
+    <w:lsdException w:name="List Number 4" w:semiHidden="1" w:unhideWhenUsed="1"/>
+    <w:lsdException w:name="List Number 5" w:semiHidden="1" w:unhideWhenUsed="1"/>
+    <w:lsdException w:name="Title" w:uiPriority="10" w:qFormat="1"/>
+    <w:lsdException w:name="Closing" w:semiHidden="1" w:unhideWhenUsed="1"/>
+    <w:lsdException w:name="Signature" w:semiHidden="1" w:unhideWhenUsed="1"/>
+    <w:lsdException w:name="Default Paragraph Font" w:semiHidden="1" w:uiPriority="1" w:unhideWhenUsed="1"/>
+    <w:lsdException w:name="Body Text" w:semiHidden="1" w:unhideWhenUsed="1"/>
+    <w:lsdException w:name="Body Text Indent" w:semiHidden="1" w:unhideWhenUsed="1"/>
+    <w:lsdException w:name="List Continue" w:semiHidden="1" w:unhideWhenUsed="1"/>
+    <w:lsdException w:name="List Continue 2" w:semiHidden="1" w:unhideWhenUsed="1"/>
+    <w:lsdException w:name="List Continue 3" w:semiHidden="1" w:unhideWhenUsed="1"/>
+    <w:lsdException w:name="List Continue 4" w:semiHidden="1" w:unhideWhenUsed="1"/>
+    <w:lsdException w:name="List Continue 5" w:semiHidden="1" w:unhideWhenUsed="1"/>
+    <w:lsdException w:name="Message Header" w:semiHidden="1" w:unhideWhenUsed="1"/>
+    <w:lsdException w:name="Subtitle" w:uiPriority="11" w:qFormat="1"/>
+    <w:lsdException w:name="Salutation" w:semiHidden="1" w:unhideWhenUsed="1"/>
+    <w:lsdException w:name="Date" w:semiHidden="1" w:unhideWhenUsed="1"/>
+    <w:lsdException w:name="Body Text First Indent" w:semiHidden="1" w:unhideWhenUsed="1"/>
+    <w:lsdException w:name="Body Text First Indent 2" w:semiHidden="1" w:unhideWhenUsed="1"/>
+    <w:lsdException w:name="Note Heading" w:semiHidden="1" w:unhideWhenUsed="1"/>
+    <w:lsdException w:name="Body Text 2" w:semiHidden="1" w:unhideWhenUsed="1"/>
+    <w:lsdException w:name="Body Text 3" w:semiHidden="1" w:unhideWhenUsed="1"/>
+    <w:lsdException w:name="Body Text Indent 2" w:semiHidden="1" w:unhideWhenUsed="1"/>
+    <w:lsdException w:name="Body Text Indent 3" w:semiHidden="1" w:unhideWhenUsed="1"/>
+    <w:lsdException w:name="Block Text" w:semiHidden="1" w:unhideWhenUsed="1"/>
+    <w:lsdException w:name="Hyperlink" w:semiHidden="1" w:unhideWhenUsed="1"/>
+    <w:lsdException w:name="FollowedHyperlink" w:semiHidden="1" w:unhideWhenUsed="1"/>
+    <w:lsdException w:name="Strong" w:uiPriority="22" w:qFormat="1"/>
+    <w:lsdException w:name="Emphasis" w:uiPriority="20" w:qFormat="1"/>
+    <w:lsdException w:name="Document Map" w:semiHidden="1" w:unhideWhenUsed="1"/>
+    <w:lsdException w:name="Plain Text" w:semiHidden="1" w:unhideWhenUsed="1"/>
+    <w:lsdException w:name="E-mail Signature" w:semiHidden="1" w:unhideWhenUsed="1"/>
+    <w:lsdException w:name="HTML Top of Form" w:semiHidden="1" w:unhideWhenUsed="1"/>
+    <w:lsdException w:name="HTML Bottom of Form" w:semiHidden="1" w:unhideWhenUsed="1"/>
+    <w:lsdException w:name="Normal (Web)" w:semiHidden="1" w:unhideWhenUsed="1"/>
+    <w:lsdException w:name="HTML Acronym" w:semiHidden="1" w:unhideWhenUsed="1"/>
+    <w:lsdException w:name="HTML Address" w:semiHidden="1" w:unhideWhenUsed="1"/>
+    <w:lsdException w:name="HTML Cite" w:semiHidden="1" w:unhideWhenUsed="1"/>
+    <w:lsdException w:name="HTML Code" w:semiHidden="1" w:unhideWhenUsed="1"/>
+    <w:lsdException w:name="HTML Definition" w:semiHidden="1" w:unhideWhenUsed="1"/>
+    <w:lsdException w:name="HTML Keyboard" w:semiHidden="1" w:unhideWhenUsed="1"/>
+    <w:lsdException w:name="HTML Preformatted" w:semiHidden="1" w:unhideWhenUsed="1"/>
+    <w:lsdException w:name="HTML Sample" w:semiHidden="1" w:unhideWhenUsed="1"/>
+    <w:lsdException w:name="HTML Typewriter" w:semiHidden="1" w:unhideWhenUsed="1"/>
+    <w:lsdException w:name="HTML Variable" w:semiHidden="1" w:unhideWhenUsed="1"/>
+    <w:lsdException w:name="Normal Table" w:semiHidden="1" w:unhideWhenUsed="1"/>
+    <w:lsdException w:name="annotation subject" w:semiHidden="1" w:unhideWhenUsed="1"/>
+    <w:lsdException w:name="No List" w:semiHidden="1" w:unhideWhenUsed="1"/>
+    <w:lsdException w:name="Outline List 1" w:semiHidden="1" w:unhideWhenUsed="1"/>
+    <w:lsdException w:name="Outline List 2" w:semiHidden="1" w:unhideWhenUsed="1"/>
+    <w:lsdException w:name="Outline List 3" w:semiHidden="1" w:unhideWhenUsed="1"/>
+    <w:lsdException w:name="Table Simple 1" w:semiHidden="1" w:unhideWhenUsed="1"/>
+    <w:lsdException w:name="Table Simple 2" w:semiHidden="1" w:unhideWhenUsed="1"/>
+    <w:lsdException w:name="Table Simple 3" w:semiHidden="1" w:unhideWhenUsed="1"/>
+    <w:lsdException w:name="Table Classic 1" w:semiHidden="1" w:unhideWhenUsed="1"/>
+    <w:lsdException w:name="Table Classic 2" w:semiHidden="1" w:unhideWhenUsed="1"/>
+    <w:lsdException w:name="Table Classic 3" w:semiHidden="1" w:unhideWhenUsed="1"/>
+    <w:lsdException w:name="Table Classic 4" w:semiHidden="1" w:unhideWhenUsed="1"/>
+    <w:lsdException w:name="Table Colorful 1" w:semiHidden="1" w:unhideWhenUsed="1"/>
+    <w:lsdException w:name="Table Colorful 2" w:semiHidden="1" w:unhideWhenUsed="1"/>
+    <w:lsdException w:name="Table Colorful 3" w:semiHidden="1" w:unhideWhenUsed="1"/>
+    <w:lsdException w:name="Table Columns 1" w:semiHidden="1" w:unhideWhenUsed="1"/>
+    <w:lsdException w:name="Table Columns 2" w:semiHidden="1" w:unhideWhenUsed="1"/>
+    <w:lsdException w:name="Table Columns 3" w:semiHidden="1" w:unhideWhenUsed="1"/>
+    <w:lsdException w:name="Table Columns 4" w:semiHidden="1" w:unhideWhenUsed="1"/>
+    <w:lsdException w:name="Table Columns 5" w:semiHidden="1" w:unhideWhenUsed="1"/>
+    <w:lsdException w:name="Table Grid 1" w:semiHidden="1" w:unhideWhenUsed="1"/>
+    <w:lsdException w:name="Table Grid 2" w:semiHidden="1" w:unhideWhenUsed="1"/>
+    <w:lsdException w:name="Table Grid 3" w:semiHidden="1" w:unhideWhenUsed="1"/>
+    <w:lsdException w:name="Table Grid 4" w:semiHidden="1" w:unhideWhenUsed="1"/>
+    <w:lsdException w:name="Table Grid 5" w:semiHidden="1" w:unhideWhenUsed="1"/>
+    <w:lsdException w:name="Table Grid 6" w:semiHidden="1" w:unhideWhenUsed="1"/>
+    <w:lsdException w:name="Table Grid 7" w:semiHidden="1" w:unhideWhenUsed="1"/>
+    <w:lsdException w:name="Table Grid 8" w:semiHidden="1" w:unhideWhenUsed="1"/>
+    <w:lsdException w:name="Table List 1" w:semiHidden="1" w:unhideWhenUsed="1"/>
+    <w:lsdException w:name="Table List 2" w:semiHidden="1" w:unhideWhenUsed="1"/>
+    <w:lsdException w:name="Table List 3" w:semiHidden="1" w:unhideWhenUsed="1"/>
+    <w:lsdException w:name="Table List 4" w:semiHidden="1" w:unhideWhenUsed="1"/>
+    <w:lsdException w:name="Table List 5" w:semiHidden="1" w:unhideWhenUsed="1"/>
+    <w:lsdException w:name="Table List 6" w:semiHidden="1" w:unhideWhenUsed="1"/>
+    <w:lsdException w:name="Table List 7" w:semiHidden="1" w:unhideWhenUsed="1"/>
+    <w:lsdException w:name="Table List 8" w:semiHidden="1" w:unhideWhenUsed="1"/>
+    <w:lsdException w:name="Table 3D effects 1" w:semiHidden="1" w:unhideWhenUsed="1"/>
+    <w:lsdException w:name="Table 3D effects 2" w:semiHidden="1" w:unhideWhenUsed="1"/>
+    <w:lsdException w:name="Table 3D effects 3" w:semiHidden="1" w:unhideWhenUsed="1"/>
+    <w:lsdException w:name="Table Contemporary" w:semiHidden="1" w:unhideWhenUsed="1"/>
+    <w:lsdException w:name="Table Elegant" w:semiHidden="1" w:unhideWhenUsed="1"/>
+    <w:lsdException w:name="Table Professional" w:semiHidden="1" w:unhideWhenUsed="1"/>
+    <w:lsdException w:name="Table Subtle 1" w:semiHidden="1" w:unhideWhenUsed="1"/>
+    <w:lsdException w:name="Table Subtle 2" w:semiHidden="1" w:unhideWhenUsed="1"/>
+    <w:lsdException w:name="Table Web 1" w:semiHidden="1" w:unhideWhenUsed="1"/>
+    <w:lsdException w:name="Table Web 2" w:semiHidden="1" w:unhideWhenUsed="1"/>
+    <w:lsdException w:name="Table Web 3" w:semiHidden="1" w:unhideWhenUsed="1"/>
+    <w:lsdException w:name="Balloon Text" w:semiHidden="1" w:unhideWhenUsed="1"/>
+    <w:lsdException w:name="Table Grid" w:semiHidden="1" w:uiPriority="39" w:unhideWhenUsed="1"/>
+    <w:lsdException w:name="Table Theme" w:semiHidden="1" w:unhideWhenUsed="1"/>
+    <w:lsdException w:name="Placeholder Text" w:semiHidden="1"/>
+    <w:lsdException w:name="No Spacing" w:uiPriority="1" w:qFormat="1"/>
+    <w:lsdException w:name="Light Shading" w:uiPriority="60"/>
+    <w:lsdException w:name="Light List" w:uiPriority="61"/>
+    <w:lsdException w:name="Light Grid" w:uiPriority="62"/>
+    <w:lsdException w:name="Medium Shading 1" w:uiPriority="63"/>
+    <w:lsdException w:name="Medium Shading 2" w:uiPriority="64"/>
+    <w:lsdException w:name="Medium List 1" w:uiPriority="65"/>
+    <w:lsdException w:name="Medium List 2" w:uiPriority="66"/>
+    <w:lsdException w:name="Medium Grid 1" w:uiPriority="67"/>
+    <w:lsdException w:name="Medium Grid 2" w:uiPriority="68"/>
+    <w:lsdException w:name="Medium Grid 3" w:uiPriority="69"/>
+    <w:lsdException w:name="Dark List" w:uiPriority="70"/>
+    <w:lsdException w:name="Colorful Shading" w:uiPriority="71"/>
+    <w:lsdException w:name="Colorful List" w:uiPriority="72"/>
+    <w:lsdException w:name="Colorful Grid" w:uiPriority="73"/>
+    <w:lsdException w:name="Light Shading Accent 1" w:uiPriority="60"/>
+    <w:lsdException w:name="Light List Accent 1" w:uiPriority="61"/>
+    <w:lsdException w:name="Light Grid Accent 1" w:uiPriority="62"/>
+    <w:lsdException w:name="Medium Shading 1 Accent 1" w:uiPriority="63"/>
+    <w:lsdException w:name="Medium Shading 2 Accent 1" w:uiPriority="64"/>
+    <w:lsdException w:name="Medium List 1 Accent 1" w:uiPriority="65"/>
+    <w:lsdException w:name="Revision" w:semiHidden="1"/>
+    <w:lsdException w:name="List Paragraph" w:uiPriority="34" w:qFormat="1"/>
+    <w:lsdException w:name="Quote" w:uiPriority="29" w:qFormat="1"/>
+    <w:lsdException w:name="Intense Quote" w:uiPriority="30" w:qFormat="1"/>
+    <w:lsdException w:name="Medium List 2 Accent 1" w:uiPriority="66"/>
+    <w:lsdException w:name="Medium Grid 1 Accent 1" w:uiPriority="67"/>
+    <w:lsdException w:name="Medium Grid 2 Accent 1" w:uiPriority="68"/>
+    <w:lsdException w:name="Medium Grid 3 Accent 1" w:uiPriority="69"/>
+    <w:lsdException w:name="Dark List Accent 1" w:uiPriority="70"/>
+    <w:lsdException w:name="Colorful Shading Accent 1" w:uiPriority="71"/>
+    <w:lsdException w:name="Colorful List Accent 1" w:uiPriority="72"/>
+    <w:lsdException w:name="Colorful Grid Accent 1" w:uiPriority="73"/>
+    <w:lsdException w:name="Light Shading Accent 2" w:uiPriority="60"/>
+    <w:lsdException w:name="Light List Accent 2" w:uiPriority="61"/>
+    <w:lsdException w:name="Light Grid Accent 2" w:uiPriority="62"/>
+    <w:lsdException w:name="Medium Shading 1 Accent 2" w:uiPriority="63"/>
+    <w:lsdException w:name="Medium Shading 2 Accent 2" w:uiPriority="64"/>
+    <w:lsdException w:name="Medium List 1 Accent 2" w:uiPriority="65"/>
+    <w:lsdException w:name="Medium List 2 Accent 2" w:uiPriority="66"/>
+    <w:lsdException w:name="Medium Grid 1 Accent 2" w:uiPriority="67"/>
+    <w:lsdException w:name="Medium Grid 2 Accent 2" w:uiPriority="68"/>
+    <w:lsdException w:name="Medium Grid 3 Accent 2" w:uiPriority="69"/>
+    <w:lsdException w:name="Dark List Accent 2" w:uiPriority="70"/>
+    <w:lsdException w:name="Colorful Shading Accent 2" w:uiPriority="71"/>
+    <w:lsdException w:name="Colorful List Accent 2" w:uiPriority="72"/>
+    <w:lsdException w:name="Colorful Grid Accent 2" w:uiPriority="73"/>
+    <w:lsdException w:name="Light Shading Accent 3" w:uiPriority="60"/>
+    <w:lsdException w:name="Light List Accent 3" w:uiPriority="61"/>
+    <w:lsdException w:name="Light Grid Accent 3" w:uiPriority="62"/>
+    <w:lsdException w:name="Medium Shading 1 Accent 3" w:uiPriority="63"/>
+    <w:lsdException w:name="Medium Shading 2 Accent 3" w:uiPriority="64"/>
+    <w:lsdException w:name="Medium List 1 Accent 3" w:uiPriority="65"/>
+    <w:lsdException w:name="Medium List 2 Accent 3" w:uiPriority="66"/>
+    <w:lsdException w:name="Medium Grid 1 Accent 3" w:uiPriority="67"/>
+    <w:lsdException w:name="Medium Grid 2 Accent 3" w:uiPriority="68"/>
+    <w:lsdException w:name="Medium Grid 3 Accent 3" w:uiPriority="69"/>
+    <w:lsdException w:name="Dark List Accent 3" w:uiPriority="70"/>
+    <w:lsdException w:name="Colorful Shading Accent 3" w:uiPriority="71"/>
+    <w:lsdException w:name="Colorful List Accent 3" w:uiPriority="72"/>
+    <w:lsdException w:name="Colorful Grid Accent 3" w:uiPriority="73"/>
+    <w:lsdException w:name="Light Shading Accent 4" w:uiPriority="60"/>
+    <w:lsdException w:name="Light List Accent 4" w:uiPriority="61"/>
+    <w:lsdException w:name="Light Grid Accent 4" w:uiPriority="62"/>
+    <w:lsdException w:name="Medium Shading 1 Accent 4" w:uiPriority="63"/>
+    <w:lsdException w:name="Medium Shading 2 Accent 4" w:uiPriority="64"/>
+    <w:lsdException w:name="Medium List 1 Accent 4" w:uiPriority="65"/>
+    <w:lsdException w:name="Medium List 2 Accent 4" w:uiPriority="66"/>
+    <w:lsdException w:name="Medium Grid 1 Accent 4" w:uiPriority="67"/>
+    <w:lsdException w:name="Medium Grid 2 Accent 4" w:uiPriority="68"/>
+    <w:lsdException w:name="Medium Grid 3 Accent 4" w:uiPriority="69"/>
+    <w:lsdException w:name="Dark List Accent 4" w:uiPriority="70"/>
+    <w:lsdException w:name="Colorful Shading Accent 4" w:uiPriority="71"/>
+    <w:lsdException w:name="Colorful List Accent 4" w:uiPriority="72"/>
+    <w:lsdException w:name="Colorful Grid Accent 4" w:uiPriority="73"/>
+    <w:lsdException w:name="Light Shading Accent 5" w:uiPriority="60"/>
+    <w:lsdException w:name="Light List Accent 5" w:uiPriority="61"/>
+    <w:lsdException w:name="Light Grid Accent 5" w:uiPriority="62"/>
+    <w:lsdException w:name="Medium Shading 1 Accent 5" w:uiPriority="63"/>
+    <w:lsdException w:name="Medium Shading 2 Accent 5" w:uiPriority="64"/>
+    <w:lsdException w:name="Medium List 1 Accent 5" w:uiPriority="65"/>
+    <w:lsdException w:name="Medium List 2 Accent 5" w:uiPriority="66"/>
+    <w:lsdException w:name="Medium Grid 1 Accent 5" w:uiPriority="67"/>
+    <w:lsdException w:name="Medium Grid 2 Accent 5" w:uiPriority="68"/>
+    <w:lsdException w:name="Medium Grid 3 Accent 5" w:uiPriority="69"/>
+    <w:lsdException w:name="Dark List Accent 5" w:uiPriority="70"/>
+    <w:lsdException w:name="Colorful Shading Accent 5" w:uiPriority="71"/>
+    <w:lsdException w:name="Colorful List Accent 5" w:uiPriority="72"/>
+    <w:lsdException w:name="Colorful Grid Accent 5" w:uiPriority="73"/>
+    <w:lsdException w:name="Light Shading Accent 6" w:uiPriority="60"/>
+    <w:lsdException w:name="Light List Accent 6" w:uiPriority="61"/>
+    <w:lsdException w:name="Light Grid Accent 6" w:uiPriority="62"/>
+    <w:lsdException w:name="Medium Shading 1 Accent 6" w:uiPriority="63"/>
+    <w:lsdException w:name="Medium Shading 2 Accent 6" w:uiPriority="64"/>
+    <w:lsdException w:name="Medium List 1 Accent 6" w:uiPriority="65"/>
+    <w:lsdException w:name="Medium List 2 Accent 6" w:uiPriority="66"/>
+    <w:lsdException w:name="Medium Grid 1 Accent 6" w:uiPriority="67"/>
+    <w:lsdException w:name="Medium Grid 2 Accent 6" w:uiPriority="68"/>
+    <w:lsdException w:name="Medium Grid 3 Accent 6" w:uiPriority="69"/>
+    <w:lsdException w:name="Dark List Accent 6" w:uiPriority="70"/>
+    <w:lsdException w:name="Colorful Shading Accent 6" w:uiPriority="71"/>
+    <w:lsdException w:name="Colorful List Accent 6" w:uiPriority="72"/>
+    <w:lsdException w:name="Colorful Grid Accent 6" w:uiPriority="73"/>
+    <w:lsdException w:name="Subtle Emphasis" w:uiPriority="19" w:qFormat="1"/>
+    <w:lsdException w:name="Intense Emphasis" w:uiPriority="21" w:qFormat="1"/>
+    <w:lsdException w:name="Subtle Reference" w:uiPriority="31" w:qFormat="1"/>
+    <w:lsdException w:name="Intense Reference" w:uiPriority="32" w:qFormat="1"/>
+    <w:lsdException w:name="Book Title" w:uiPriority="33" w:qFormat="1"/>
+    <w:lsdException w:name="Bibliography" w:semiHidden="1" w:uiPriority="37" w:unhideWhenUsed="1"/>
+    <w:lsdException w:name="TOC Heading" w:semiHidden="1" w:uiPriority="39" w:unhideWhenUsed="1" w:qFormat="1"/>
+    <w:lsdException w:name="Plain Table 1" w:uiPriority="41"/>
+    <w:lsdException w:name="Plain Table 2" w:uiPriority="42"/>
+    <w:lsdException w:name="Plain Table 3" w:uiPriority="43"/>
+    <w:lsdException w:name="Plain Table 4" w:uiPriority="44"/>
+    <w:lsdException w:name="Plain Table 5" w:uiPriority="45"/>
+    <w:lsdException w:name="Grid Table Light" w:uiPriority="40"/>
+    <w:lsdException w:name="Grid Table 1 Light" w:uiPriority="46"/>
+    <w:lsdException w:name="Grid Table 2" w:uiPriority="47"/>
+    <w:lsdException w:name="Grid Table 3" w:uiPriority="48"/>
+    <w:lsdException w:name="Grid Table 4" w:uiPriority="49"/>
+    <w:lsdException w:name="Grid Table 5 Dark" w:uiPriority="50"/>
+    <w:lsdException w:name="Grid Table 6 Colorful" w:uiPriority="51"/>
+    <w:lsdException w:name="Grid Table 7 Colorful" w:uiPriority="52"/>
+    <w:lsdException w:name="Grid Table 1 Light Accent 1" w:uiPriority="46"/>
+    <w:lsdException w:name="Grid Table 2 Accent 1" w:uiPriority="47"/>
+    <w:lsdException w:name="Grid Table 3 Accent 1" w:uiPriority="48"/>
+    <w:lsdException w:name="Grid Table 4 Accent 1" w:uiPriority="49"/>
+    <w:lsdException w:name="Grid Table 5 Dark Accent 1" w:uiPriority="50"/>
+    <w:lsdException w:name="Grid Table 6 Colorful Accent 1" w:uiPriority="51"/>
+    <w:lsdException w:name="Grid Table 7 Colorful Accent 1" w:uiPriority="52"/>
+    <w:lsdException w:name="Grid Table 1 Light Accent 2" w:uiPriority="46"/>
+    <w:lsdException w:name="Grid Table 2 Accent 2" w:uiPriority="47"/>
+    <w:lsdException w:name="Grid Table 3 Accent 2" w:uiPriority="48"/>
+    <w:lsdException w:name="Grid Table 4 Accent 2" w:uiPriority="49"/>
+    <w:lsdException w:name="Grid Table 5 Dark Accent 2" w:uiPriority="50"/>
+    <w:lsdException w:name="Grid Table 6 Colorful Accent 2" w:uiPriority="51"/>
+    <w:lsdException w:name="Grid Table 7 Colorful Accent 2" w:uiPriority="52"/>
+    <w:lsdException w:name="Grid Table 1 Light Accent 3" w:uiPriority="46"/>
+    <w:lsdException w:name="Grid Table 2 Accent 3" w:uiPriority="47"/>
+    <w:lsdException w:name="Grid Table 3 Accent 3" w:uiPriority="48"/>
+    <w:lsdException w:name="Grid Table 4 Accent 3" w:uiPriority="49"/>
+    <w:lsdException w:name="Grid Table 5 Dark Accent 3" w:uiPriority="50"/>
+    <w:lsdException w:name="Grid Table 6 Colorful Accent 3" w:uiPriority="51"/>
+    <w:lsdException w:name="Grid Table 7 Colorful Accent 3" w:uiPriority="52"/>
+    <w:lsdException w:name="Grid Table 1 Light Accent 4" w:uiPriority="46"/>
+    <w:lsdException w:name="Grid Table 2 Accent 4" w:uiPriority="47"/>
+    <w:lsdException w:name="Grid Table 3 Accent 4" w:uiPriority="48"/>
+    <w:lsdException w:name="Grid Table 4 Accent 4" w:uiPriority="49"/>
+    <w:lsdException w:name="Grid Table 5 Dark Accent 4" w:uiPriority="50"/>
+    <w:lsdException w:name="Grid Table 6 Colorful Accent 4" w:uiPriority="51"/>
+    <w:lsdException w:name="Grid Table 7 Colorful Accent 4" w:uiPriority="52"/>
+    <w:lsdException w:name="Grid Table 1 Light Accent 5" w:uiPriority="46"/>
+    <w:lsdException w:name="Grid Table 2 Accent 5" w:uiPriority="47"/>
+    <w:lsdException w:name="Grid Table 3 Accent 5" w:uiPriority="48"/>
+    <w:lsdException w:name="Grid Table 4 Accent 5" w:uiPriority="49"/>
+    <w:lsdException w:name="Grid Table 5 Dark Accent 5" w:uiPriority="50"/>
+    <w:lsdException w:name="Grid Table 6 Colorful Accent 5" w:uiPriority="51"/>
+    <w:lsdException w:name="Grid Table 7 Colorful Accent 5" w:uiPriority="52"/>
+    <w:lsdException w:name="Grid Table 1 Light Accent 6" w:uiPriority="46"/>
+    <w:lsdException w:name="Grid Table 2 Accent 6" w:uiPriority="47"/>
+    <w:lsdException w:name="Grid Table 3 Accent 6" w:uiPriority="48"/>
+    <w:lsdException w:name="Grid Table 4 Accent 6" w:uiPriority="49"/>
+    <w:lsdException w:name="Grid Table 5 Dark Accent 6" w:uiPriority="50"/>
+    <w:lsdException w:name="Grid Table 6 Colorful Accent 6" w:uiPriority="51"/>
+    <w:lsdException w:name="Grid Table 7 Colorful Accent 6" w:uiPriority="52"/>
+    <w:lsdException w:name="List Table 1 Light" w:uiPriority="46"/>
+    <w:lsdException w:name="List Table 2" w:uiPriority="47"/>
+    <w:lsdException w:name="List Table 3" w:uiPriority="48"/>
+    <w:lsdException w:name="List Table 4" w:uiPriority="49"/>
+    <w:lsdException w:name="List Table 5 Dark" w:uiPriority="50"/>
+    <w:lsdException w:name="List Table 6 Colorful" w:uiPriority="51"/>
+    <w:lsdException w:name="List Table 7 Colorful" w:uiPriority="52"/>
+    <w:lsdException w:name="List Table 1 Light Accent 1" w:uiPriority="46"/>
+    <w:lsdException w:name="List Table 2 Accent 1" w:uiPriority="47"/>
+    <w:lsdException w:name="List Table 3 Accent 1" w:uiPriority="48"/>
+    <w:lsdException w:name="List Table 4 Accent 1" w:uiPriority="49"/>
+    <w:lsdException w:name="List Table 5 Dark Accent 1" w:uiPriority="50"/>
+    <w:lsdException w:name="List Table 6 Colorful Accent 1" w:uiPriority="51"/>
+    <w:lsdException w:name="List Table 7 Colorful Accent 1" w:uiPriority="52"/>
+    <w:lsdException w:name="List Table 1 Light Accent 2" w:uiPriority="46"/>
+    <w:lsdException w:name="List Table 2 Accent 2" w:uiPriority="47"/>
+    <w:lsdException w:name="List Table 3 Accent 2" w:uiPriority="48"/>
+    <w:lsdException w:name="List Table 4 Accent 2" w:uiPriority="49"/>
+    <w:lsdException w:name="List Table 5 Dark Accent 2" w:uiPriority="50"/>
+    <w:lsdException w:name="List Table 6 Colorful Accent 2" w:uiPriority="51"/>
+    <w:lsdException w:name="List Table 7 Colorful Accent 2" w:uiPriority="52"/>
+    <w:lsdException w:name="List Table 1 Light Accent 3" w:uiPriority="46"/>
+    <w:lsdException w:name="List Table 2 Accent 3" w:uiPriority="47"/>
+    <w:lsdException w:name="List Table 3 Accent 3" w:uiPriority="48"/>
+    <w:lsdException w:name="List Table 4 Accent 3" w:uiPriority="49"/>
+    <w:lsdException w:name="List Table 5 Dark Accent 3" w:uiPriority="50"/>
+    <w:lsdException w:name="List Table 6 Colorful Accent 3" w:uiPriority="51"/>
+    <w:lsdException w:name="List Table 7 Colorful Accent 3" w:uiPriority="52"/>
+    <w:lsdException w:name="List Table 1 Light Accent 4" w:uiPriority="46"/>
+    <w:lsdException w:name="List Table 2 Accent 4" w:uiPriority="47"/>
+    <w:lsdException w:name="List Table 3 Accent 4" w:uiPriority="48"/>
+    <w:lsdException w:name="List Table 4 Accent 4" w:uiPriority="49"/>
+    <w:lsdException w:name="List Table 5 Dark Accent 4" w:uiPriority="50"/>
+    <w:lsdException w:name="List Table 6 Colorful Accent 4" w:uiPriority="51"/>
+    <w:lsdException w:name="List Table 7 Colorful Accent 4" w:uiPriority="52"/>
+    <w:lsdException w:name="List Table 1 Light Accent 5" w:uiPriority="46"/>
+    <w:lsdException w:name="List Table 2 Accent 5" w:uiPriority="47"/>
+    <w:lsdException w:name="List Table 3 Accent 5" w:uiPriority="48"/>
+    <w:lsdException w:name="List Table 4 Accent 5" w:uiPriority="49"/>
+    <w:lsdException w:name="List Table 5 Dark Accent 5" w:uiPriority="50"/>
+    <w:lsdException w:name="List Table 6 Colorful Accent 5" w:uiPriority="51"/>
+    <w:lsdException w:name="List Table 7 Colorful Accent 5" w:uiPriority="52"/>
+    <w:lsdException w:name="List Table 1 Light Accent 6" w:uiPriority="46"/>
+    <w:lsdException w:name="List Table 2 Accent 6" w:uiPriority="47"/>
+    <w:lsdException w:name="List Table 3 Accent 6" w:uiPriority="48"/>
+    <w:lsdException w:name="List Table 4 Accent 6" w:uiPriority="49"/>
+    <w:lsdException w:name="List Table 5 Dark Accent 6" w:uiPriority="50"/>
+    <w:lsdException w:name="List Table 6 Colorful Accent 6" w:uiPriority="51"/>
+    <w:lsdException w:name="List Table 7 Colorful Accent 6" w:uiPriority="52"/>
+    <w:lsdException w:name="Mention" w:semiHidden="1" w:unhideWhenUsed="1"/>
+    <w:lsdException w:name="Smart Hyperlink" w:semiHidden="1" w:unhideWhenUsed="1"/>
+    <w:lsdException w:name="Hashtag" w:semiHidden="1" w:unhideWhenUsed="1"/>
+    <w:lsdException w:name="Unresolved Mention" w:semiHidden="1" w:unhideWhenUsed="1"/>
   </w:latentStyles>
-  <w:style w:type="paragraph" w:default="1" w:styleId="Normlny">
+  <w:style w:type="paragraph" w:default="1" w:styleId="Normalny">
     <w:name w:val="Normal"/>
     <w:rsid w:val="000B651C"/>
   </w:style>
-  <w:style w:type="paragraph" w:styleId="Nadpis1">
+  <w:style w:type="paragraph" w:styleId="Nagwek1">
     <w:name w:val="heading 1"/>
-    <w:basedOn w:val="Normlny"/>
-    <w:next w:val="Normlny"/>
+    <w:basedOn w:val="Normalny"/>
+    <w:next w:val="Normalny"/>
     <w:pPr>
       <w:keepNext/>
       <w:keepLines/>
@@ -7124,10 +7337,10 @@
       <w:szCs w:val="28"/>
     </w:rPr>
   </w:style>
-  <w:style w:type="paragraph" w:styleId="Nadpis2">
+  <w:style w:type="paragraph" w:styleId="Nagwek2">
     <w:name w:val="heading 2"/>
-    <w:basedOn w:val="Normlny"/>
-    <w:next w:val="Normlny"/>
+    <w:basedOn w:val="Normalny"/>
+    <w:next w:val="Normalny"/>
     <w:pPr>
       <w:keepNext/>
       <w:keepLines/>
@@ -7142,10 +7355,10 @@
       <w:szCs w:val="26"/>
     </w:rPr>
   </w:style>
-  <w:style w:type="paragraph" w:styleId="Nadpis3">
+  <w:style w:type="paragraph" w:styleId="Nagwek3">
     <w:name w:val="heading 3"/>
-    <w:basedOn w:val="Normlny"/>
-    <w:next w:val="Normlny"/>
+    <w:basedOn w:val="Normalny"/>
+    <w:next w:val="Normalny"/>
     <w:pPr>
       <w:keepNext/>
       <w:keepLines/>
@@ -7158,10 +7371,10 @@
       <w:color w:val="4F81BD"/>
     </w:rPr>
   </w:style>
-  <w:style w:type="paragraph" w:styleId="Nadpis4">
+  <w:style w:type="paragraph" w:styleId="Nagwek4">
     <w:name w:val="heading 4"/>
-    <w:basedOn w:val="Normlny"/>
-    <w:next w:val="Normlny"/>
+    <w:basedOn w:val="Normalny"/>
+    <w:next w:val="Normalny"/>
     <w:pPr>
       <w:keepNext/>
       <w:keepLines/>
@@ -7174,10 +7387,10 @@
       <w:szCs w:val="24"/>
     </w:rPr>
   </w:style>
-  <w:style w:type="paragraph" w:styleId="Nadpis5">
+  <w:style w:type="paragraph" w:styleId="Nagwek5">
     <w:name w:val="heading 5"/>
-    <w:basedOn w:val="Normlny"/>
-    <w:next w:val="Normlny"/>
+    <w:basedOn w:val="Normalny"/>
+    <w:next w:val="Normalny"/>
     <w:pPr>
       <w:keepNext/>
       <w:keepLines/>
@@ -7188,10 +7401,10 @@
       <w:b/>
     </w:rPr>
   </w:style>
-  <w:style w:type="paragraph" w:styleId="Nadpis6">
+  <w:style w:type="paragraph" w:styleId="Nagwek6">
     <w:name w:val="heading 6"/>
-    <w:basedOn w:val="Normlny"/>
-    <w:next w:val="Normlny"/>
+    <w:basedOn w:val="Normalny"/>
+    <w:next w:val="Normalny"/>
     <w:pPr>
       <w:keepNext/>
       <w:keepLines/>
@@ -7204,13 +7417,13 @@
       <w:szCs w:val="20"/>
     </w:rPr>
   </w:style>
-  <w:style w:type="character" w:default="1" w:styleId="Predvolenpsmoodseku">
+  <w:style w:type="character" w:default="1" w:styleId="Domylnaczcionkaakapitu">
     <w:name w:val="Default Paragraph Font"/>
     <w:uiPriority w:val="1"/>
     <w:semiHidden/>
     <w:unhideWhenUsed/>
   </w:style>
-  <w:style w:type="table" w:default="1" w:styleId="Normlnatabuka">
+  <w:style w:type="table" w:default="1" w:styleId="Standardowy">
     <w:name w:val="Normal Table"/>
     <w:uiPriority w:val="99"/>
     <w:semiHidden/>
@@ -7225,7 +7438,7 @@
       </w:tblCellMar>
     </w:tblPr>
   </w:style>
-  <w:style w:type="numbering" w:default="1" w:styleId="Bezzoznamu">
+  <w:style w:type="numbering" w:default="1" w:styleId="Bezlisty">
     <w:name w:val="No List"/>
     <w:uiPriority w:val="99"/>
     <w:semiHidden/>
@@ -7242,10 +7455,10 @@
       </w:tblCellMar>
     </w:tblPr>
   </w:style>
-  <w:style w:type="paragraph" w:styleId="Nzov">
+  <w:style w:type="paragraph" w:styleId="Tytu">
     <w:name w:val="Title"/>
-    <w:basedOn w:val="Normlny"/>
-    <w:next w:val="Normlny"/>
+    <w:basedOn w:val="Normalny"/>
+    <w:next w:val="Normalny"/>
     <w:pPr>
       <w:keepNext/>
       <w:keepLines/>
@@ -7257,10 +7470,10 @@
       <w:szCs w:val="72"/>
     </w:rPr>
   </w:style>
-  <w:style w:type="paragraph" w:styleId="Podtitul">
+  <w:style w:type="paragraph" w:styleId="Podtytu">
     <w:name w:val="Subtitle"/>
-    <w:basedOn w:val="Normlny"/>
-    <w:next w:val="Normlny"/>
+    <w:basedOn w:val="Normalny"/>
+    <w:next w:val="Normalny"/>
     <w:pPr>
       <w:keepNext/>
       <w:keepLines/>
@@ -7387,10 +7600,10 @@
       <w:shd w:val="clear" w:color="auto" w:fill="E6E6E6"/>
     </w:tcPr>
   </w:style>
-  <w:style w:type="paragraph" w:styleId="Textbubliny">
+  <w:style w:type="paragraph" w:styleId="Tekstdymka">
     <w:name w:val="Balloon Text"/>
-    <w:basedOn w:val="Normlny"/>
-    <w:link w:val="TextbublinyChar"/>
+    <w:basedOn w:val="Normalny"/>
+    <w:link w:val="TekstdymkaZnak"/>
     <w:uiPriority w:val="99"/>
     <w:semiHidden/>
     <w:unhideWhenUsed/>
@@ -7404,10 +7617,10 @@
       <w:szCs w:val="16"/>
     </w:rPr>
   </w:style>
-  <w:style w:type="character" w:customStyle="1" w:styleId="TextbublinyChar">
-    <w:name w:val="Text bubliny Char"/>
-    <w:basedOn w:val="Predvolenpsmoodseku"/>
-    <w:link w:val="Textbubliny"/>
+  <w:style w:type="character" w:customStyle="1" w:styleId="TekstdymkaZnak">
+    <w:name w:val="Tekst dymka Znak"/>
+    <w:basedOn w:val="Domylnaczcionkaakapitu"/>
+    <w:link w:val="Tekstdymka"/>
     <w:uiPriority w:val="99"/>
     <w:semiHidden/>
     <w:rsid w:val="00ED3E0F"/>
@@ -7417,10 +7630,10 @@
       <w:szCs w:val="16"/>
     </w:rPr>
   </w:style>
-  <w:style w:type="paragraph" w:styleId="Hlavika">
+  <w:style w:type="paragraph" w:styleId="Nagwek">
     <w:name w:val="header"/>
-    <w:basedOn w:val="Normlny"/>
-    <w:link w:val="HlavikaChar"/>
+    <w:basedOn w:val="Normalny"/>
+    <w:link w:val="NagwekZnak"/>
     <w:uiPriority w:val="99"/>
     <w:unhideWhenUsed/>
     <w:rsid w:val="00ED3E0F"/>
@@ -7432,17 +7645,17 @@
       <w:spacing w:after="0" w:line="240" w:lineRule="auto"/>
     </w:pPr>
   </w:style>
-  <w:style w:type="character" w:customStyle="1" w:styleId="HlavikaChar">
-    <w:name w:val="Hlavička Char"/>
-    <w:basedOn w:val="Predvolenpsmoodseku"/>
-    <w:link w:val="Hlavika"/>
+  <w:style w:type="character" w:customStyle="1" w:styleId="NagwekZnak">
+    <w:name w:val="Nagłówek Znak"/>
+    <w:basedOn w:val="Domylnaczcionkaakapitu"/>
+    <w:link w:val="Nagwek"/>
     <w:uiPriority w:val="99"/>
     <w:rsid w:val="00ED3E0F"/>
   </w:style>
-  <w:style w:type="paragraph" w:styleId="Pta">
+  <w:style w:type="paragraph" w:styleId="Stopka">
     <w:name w:val="footer"/>
-    <w:basedOn w:val="Normlny"/>
-    <w:link w:val="PtaChar"/>
+    <w:basedOn w:val="Normalny"/>
+    <w:link w:val="StopkaZnak"/>
     <w:uiPriority w:val="99"/>
     <w:unhideWhenUsed/>
     <w:rsid w:val="00ED3E0F"/>
@@ -7454,17 +7667,17 @@
       <w:spacing w:after="0" w:line="240" w:lineRule="auto"/>
     </w:pPr>
   </w:style>
-  <w:style w:type="character" w:customStyle="1" w:styleId="PtaChar">
-    <w:name w:val="Päta Char"/>
-    <w:basedOn w:val="Predvolenpsmoodseku"/>
-    <w:link w:val="Pta"/>
+  <w:style w:type="character" w:customStyle="1" w:styleId="StopkaZnak">
+    <w:name w:val="Stopka Znak"/>
+    <w:basedOn w:val="Domylnaczcionkaakapitu"/>
+    <w:link w:val="Stopka"/>
     <w:uiPriority w:val="99"/>
     <w:rsid w:val="00ED3E0F"/>
   </w:style>
-  <w:style w:type="paragraph" w:styleId="Odsekzoznamu">
+  <w:style w:type="paragraph" w:styleId="Akapitzlist">
     <w:name w:val="List Paragraph"/>
-    <w:basedOn w:val="Normlny"/>
-    <w:link w:val="OdsekzoznamuChar"/>
+    <w:basedOn w:val="Normalny"/>
+    <w:link w:val="AkapitzlistZnak"/>
     <w:uiPriority w:val="34"/>
     <w:qFormat/>
     <w:rsid w:val="00837673"/>
@@ -7475,7 +7688,7 @@
   </w:style>
   <w:style w:type="paragraph" w:customStyle="1" w:styleId="Obsah1">
     <w:name w:val="Obsah1"/>
-    <w:basedOn w:val="Odsekzoznamu"/>
+    <w:basedOn w:val="Akapitzlist"/>
     <w:link w:val="Obsah1Char"/>
     <w:qFormat/>
     <w:rsid w:val="00837673"/>
@@ -7492,10 +7705,10 @@
       <w:szCs w:val="32"/>
     </w:rPr>
   </w:style>
-  <w:style w:type="paragraph" w:styleId="Obsah10">
+  <w:style w:type="paragraph" w:styleId="Spistreci1">
     <w:name w:val="toc 1"/>
-    <w:basedOn w:val="Normlny"/>
-    <w:next w:val="Normlny"/>
+    <w:basedOn w:val="Normalny"/>
+    <w:next w:val="Normalny"/>
     <w:autoRedefine/>
     <w:uiPriority w:val="39"/>
     <w:unhideWhenUsed/>
@@ -7504,16 +7717,16 @@
       <w:spacing w:after="100"/>
     </w:pPr>
   </w:style>
-  <w:style w:type="character" w:customStyle="1" w:styleId="OdsekzoznamuChar">
-    <w:name w:val="Odsek zoznamu Char"/>
-    <w:basedOn w:val="Predvolenpsmoodseku"/>
-    <w:link w:val="Odsekzoznamu"/>
+  <w:style w:type="character" w:customStyle="1" w:styleId="AkapitzlistZnak">
+    <w:name w:val="Akapit z listą Znak"/>
+    <w:basedOn w:val="Domylnaczcionkaakapitu"/>
+    <w:link w:val="Akapitzlist"/>
     <w:uiPriority w:val="34"/>
     <w:rsid w:val="00837673"/>
   </w:style>
   <w:style w:type="character" w:customStyle="1" w:styleId="Obsah1Char">
     <w:name w:val="Obsah1 Char"/>
-    <w:basedOn w:val="OdsekzoznamuChar"/>
+    <w:basedOn w:val="AkapitzlistZnak"/>
     <w:link w:val="Obsah1"/>
     <w:rsid w:val="00837673"/>
     <w:rPr>
@@ -7523,9 +7736,9 @@
       <w:szCs w:val="32"/>
     </w:rPr>
   </w:style>
-  <w:style w:type="character" w:styleId="Hypertextovprepojenie">
+  <w:style w:type="character" w:styleId="Hipercze">
     <w:name w:val="Hyperlink"/>
-    <w:basedOn w:val="Predvolenpsmoodseku"/>
+    <w:basedOn w:val="Domylnaczcionkaakapitu"/>
     <w:uiPriority w:val="99"/>
     <w:unhideWhenUsed/>
     <w:rsid w:val="00537D9B"/>
@@ -7546,7 +7759,7 @@
       </w:numPr>
     </w:pPr>
   </w:style>
-  <w:style w:type="paragraph" w:styleId="Bezriadkovania">
+  <w:style w:type="paragraph" w:styleId="Bezodstpw">
     <w:name w:val="No Spacing"/>
     <w:uiPriority w:val="1"/>
     <w:qFormat/>
@@ -7567,655 +7780,10 @@
       <w:szCs w:val="32"/>
     </w:rPr>
   </w:style>
-  <w:style w:type="paragraph" w:styleId="Obsah20">
+  <w:style w:type="paragraph" w:styleId="Spistreci2">
     <w:name w:val="toc 2"/>
-    <w:basedOn w:val="Normlny"/>
-    <w:next w:val="Normlny"/>
-    <w:autoRedefine/>
-    <w:uiPriority w:val="39"/>
-    <w:unhideWhenUsed/>
-    <w:rsid w:val="00537D9B"/>
-    <w:pPr>
-      <w:spacing w:after="100"/>
-      <w:ind w:left="220"/>
-    </w:pPr>
-  </w:style>
-</w:styles>
-</file>
-
-<file path=word/stylesWithEffects.xml><?xml version="1.0" encoding="utf-8"?>
-<w:styles xmlns:wpc="http://schemas.microsoft.com/office/word/2010/wordprocessingCanvas" xmlns:mc="http://schemas.openxmlformats.org/markup-compatibility/2006" xmlns:o="urn:schemas-microsoft-com:office:office" xmlns:r="http://schemas.openxmlformats.org/officeDocument/2006/relationships" xmlns:m="http://schemas.openxmlformats.org/officeDocument/2006/math" xmlns:v="urn:schemas-microsoft-com:vml" xmlns:wp14="http://schemas.microsoft.com/office/word/2010/wordprocessingDrawing" xmlns:wp="http://schemas.openxmlformats.org/drawingml/2006/wordprocessingDrawing" xmlns:w10="urn:schemas-microsoft-com:office:word" xmlns:w="http://schemas.openxmlformats.org/wordprocessingml/2006/main" xmlns:w14="http://schemas.microsoft.com/office/word/2010/wordml" xmlns:wpg="http://schemas.microsoft.com/office/word/2010/wordprocessingGroup" xmlns:wpi="http://schemas.microsoft.com/office/word/2010/wordprocessingInk" xmlns:wne="http://schemas.microsoft.com/office/word/2006/wordml" xmlns:wps="http://schemas.microsoft.com/office/word/2010/wordprocessingShape" mc:Ignorable="w14 wp14">
-  <w:docDefaults>
-    <w:rPrDefault>
-      <w:rPr>
-        <w:rFonts w:ascii="Calibri" w:eastAsia="Calibri" w:hAnsi="Calibri" w:cs="Calibri"/>
-        <w:color w:val="000000"/>
-        <w:sz w:val="22"/>
-        <w:szCs w:val="22"/>
-        <w:lang w:val="en-GB" w:eastAsia="pl-PL" w:bidi="ar-SA"/>
-      </w:rPr>
-    </w:rPrDefault>
-    <w:pPrDefault>
-      <w:pPr>
-        <w:pBdr>
-          <w:top w:val="nil"/>
-          <w:left w:val="nil"/>
-          <w:bottom w:val="nil"/>
-          <w:right w:val="nil"/>
-          <w:between w:val="nil"/>
-        </w:pBdr>
-        <w:spacing w:after="200" w:line="276" w:lineRule="auto"/>
-      </w:pPr>
-    </w:pPrDefault>
-  </w:docDefaults>
-  <w:latentStyles w:defLockedState="0" w:defUIPriority="99" w:defSemiHidden="1" w:defUnhideWhenUsed="1" w:defQFormat="0" w:count="267">
-    <w:lsdException w:name="Normal" w:semiHidden="0" w:uiPriority="0" w:unhideWhenUsed="0" w:qFormat="1"/>
-    <w:lsdException w:name="heading 1" w:semiHidden="0" w:uiPriority="9" w:unhideWhenUsed="0" w:qFormat="1"/>
-    <w:lsdException w:name="heading 2" w:uiPriority="9" w:qFormat="1"/>
-    <w:lsdException w:name="heading 3" w:uiPriority="9" w:qFormat="1"/>
-    <w:lsdException w:name="heading 4" w:uiPriority="9" w:qFormat="1"/>
-    <w:lsdException w:name="heading 5" w:uiPriority="9" w:qFormat="1"/>
-    <w:lsdException w:name="heading 6" w:uiPriority="9" w:qFormat="1"/>
-    <w:lsdException w:name="heading 7" w:uiPriority="9" w:qFormat="1"/>
-    <w:lsdException w:name="heading 8" w:uiPriority="9" w:qFormat="1"/>
-    <w:lsdException w:name="heading 9" w:uiPriority="9" w:qFormat="1"/>
-    <w:lsdException w:name="toc 1" w:uiPriority="39"/>
-    <w:lsdException w:name="toc 2" w:uiPriority="39"/>
-    <w:lsdException w:name="toc 3" w:uiPriority="39"/>
-    <w:lsdException w:name="toc 4" w:uiPriority="39"/>
-    <w:lsdException w:name="toc 5" w:uiPriority="39"/>
-    <w:lsdException w:name="toc 6" w:uiPriority="39"/>
-    <w:lsdException w:name="toc 7" w:uiPriority="39"/>
-    <w:lsdException w:name="toc 8" w:uiPriority="39"/>
-    <w:lsdException w:name="toc 9" w:uiPriority="39"/>
-    <w:lsdException w:name="caption" w:uiPriority="35" w:qFormat="1"/>
-    <w:lsdException w:name="Title" w:semiHidden="0" w:uiPriority="10" w:unhideWhenUsed="0" w:qFormat="1"/>
-    <w:lsdException w:name="Default Paragraph Font" w:uiPriority="1"/>
-    <w:lsdException w:name="Subtitle" w:semiHidden="0" w:uiPriority="11" w:unhideWhenUsed="0" w:qFormat="1"/>
-    <w:lsdException w:name="Strong" w:semiHidden="0" w:uiPriority="22" w:unhideWhenUsed="0" w:qFormat="1"/>
-    <w:lsdException w:name="Emphasis" w:semiHidden="0" w:uiPriority="20" w:unhideWhenUsed="0" w:qFormat="1"/>
-    <w:lsdException w:name="Table Grid" w:uiPriority="39"/>
-    <w:lsdException w:name="Placeholder Text" w:unhideWhenUsed="0"/>
-    <w:lsdException w:name="No Spacing" w:semiHidden="0" w:uiPriority="1" w:unhideWhenUsed="0" w:qFormat="1"/>
-    <w:lsdException w:name="Light Shading" w:semiHidden="0" w:uiPriority="60" w:unhideWhenUsed="0"/>
-    <w:lsdException w:name="Light List" w:semiHidden="0" w:uiPriority="61" w:unhideWhenUsed="0"/>
-    <w:lsdException w:name="Light Grid" w:semiHidden="0" w:uiPriority="62" w:unhideWhenUsed="0"/>
-    <w:lsdException w:name="Medium Shading 1" w:semiHidden="0" w:uiPriority="63" w:unhideWhenUsed="0"/>
-    <w:lsdException w:name="Medium Shading 2" w:semiHidden="0" w:uiPriority="64" w:unhideWhenUsed="0"/>
-    <w:lsdException w:name="Medium List 1" w:semiHidden="0" w:uiPriority="65" w:unhideWhenUsed="0"/>
-    <w:lsdException w:name="Medium List 2" w:semiHidden="0" w:uiPriority="66" w:unhideWhenUsed="0"/>
-    <w:lsdException w:name="Medium Grid 1" w:semiHidden="0" w:uiPriority="67" w:unhideWhenUsed="0"/>
-    <w:lsdException w:name="Medium Grid 2" w:semiHidden="0" w:uiPriority="68" w:unhideWhenUsed="0"/>
-    <w:lsdException w:name="Medium Grid 3" w:semiHidden="0" w:uiPriority="69" w:unhideWhenUsed="0"/>
-    <w:lsdException w:name="Dark List" w:semiHidden="0" w:uiPriority="70" w:unhideWhenUsed="0"/>
-    <w:lsdException w:name="Colorful Shading" w:semiHidden="0" w:uiPriority="71" w:unhideWhenUsed="0"/>
-    <w:lsdException w:name="Colorful List" w:semiHidden="0" w:uiPriority="72" w:unhideWhenUsed="0"/>
-    <w:lsdException w:name="Colorful Grid" w:semiHidden="0" w:uiPriority="73" w:unhideWhenUsed="0"/>
-    <w:lsdException w:name="Light Shading Accent 1" w:semiHidden="0" w:uiPriority="60" w:unhideWhenUsed="0"/>
-    <w:lsdException w:name="Light List Accent 1" w:semiHidden="0" w:uiPriority="61" w:unhideWhenUsed="0"/>
-    <w:lsdException w:name="Light Grid Accent 1" w:semiHidden="0" w:uiPriority="62" w:unhideWhenUsed="0"/>
-    <w:lsdException w:name="Medium Shading 1 Accent 1" w:semiHidden="0" w:uiPriority="63" w:unhideWhenUsed="0"/>
-    <w:lsdException w:name="Medium Shading 2 Accent 1" w:semiHidden="0" w:uiPriority="64" w:unhideWhenUsed="0"/>
-    <w:lsdException w:name="Medium List 1 Accent 1" w:semiHidden="0" w:uiPriority="65" w:unhideWhenUsed="0"/>
-    <w:lsdException w:name="Revision" w:unhideWhenUsed="0"/>
-    <w:lsdException w:name="List Paragraph" w:semiHidden="0" w:uiPriority="34" w:unhideWhenUsed="0" w:qFormat="1"/>
-    <w:lsdException w:name="Quote" w:semiHidden="0" w:uiPriority="29" w:unhideWhenUsed="0" w:qFormat="1"/>
-    <w:lsdException w:name="Intense Quote" w:semiHidden="0" w:uiPriority="30" w:unhideWhenUsed="0" w:qFormat="1"/>
-    <w:lsdException w:name="Medium List 2 Accent 1" w:semiHidden="0" w:uiPriority="66" w:unhideWhenUsed="0"/>
-    <w:lsdException w:name="Medium Grid 1 Accent 1" w:semiHidden="0" w:uiPriority="67" w:unhideWhenUsed="0"/>
-    <w:lsdException w:name="Medium Grid 2 Accent 1" w:semiHidden="0" w:uiPriority="68" w:unhideWhenUsed="0"/>
-    <w:lsdException w:name="Medium Grid 3 Accent 1" w:semiHidden="0" w:uiPriority="69" w:unhideWhenUsed="0"/>
-    <w:lsdException w:name="Dark List Accent 1" w:semiHidden="0" w:uiPriority="70" w:unhideWhenUsed="0"/>
-    <w:lsdException w:name="Colorful Shading Accent 1" w:semiHidden="0" w:uiPriority="71" w:unhideWhenUsed="0"/>
-    <w:lsdException w:name="Colorful List Accent 1" w:semiHidden="0" w:uiPriority="72" w:unhideWhenUsed="0"/>
-    <w:lsdException w:name="Colorful Grid Accent 1" w:semiHidden="0" w:uiPriority="73" w:unhideWhenUsed="0"/>
-    <w:lsdException w:name="Light Shading Accent 2" w:semiHidden="0" w:uiPriority="60" w:unhideWhenUsed="0"/>
-    <w:lsdException w:name="Light List Accent 2" w:semiHidden="0" w:uiPriority="61" w:unhideWhenUsed="0"/>
-    <w:lsdException w:name="Light Grid Accent 2" w:semiHidden="0" w:uiPriority="62" w:unhideWhenUsed="0"/>
-    <w:lsdException w:name="Medium Shading 1 Accent 2" w:semiHidden="0" w:uiPriority="63" w:unhideWhenUsed="0"/>
-    <w:lsdException w:name="Medium Shading 2 Accent 2" w:semiHidden="0" w:uiPriority="64" w:unhideWhenUsed="0"/>
-    <w:lsdException w:name="Medium List 1 Accent 2" w:semiHidden="0" w:uiPriority="65" w:unhideWhenUsed="0"/>
-    <w:lsdException w:name="Medium List 2 Accent 2" w:semiHidden="0" w:uiPriority="66" w:unhideWhenUsed="0"/>
-    <w:lsdException w:name="Medium Grid 1 Accent 2" w:semiHidden="0" w:uiPriority="67" w:unhideWhenUsed="0"/>
-    <w:lsdException w:name="Medium Grid 2 Accent 2" w:semiHidden="0" w:uiPriority="68" w:unhideWhenUsed="0"/>
-    <w:lsdException w:name="Medium Grid 3 Accent 2" w:semiHidden="0" w:uiPriority="69" w:unhideWhenUsed="0"/>
-    <w:lsdException w:name="Dark List Accent 2" w:semiHidden="0" w:uiPriority="70" w:unhideWhenUsed="0"/>
-    <w:lsdException w:name="Colorful Shading Accent 2" w:semiHidden="0" w:uiPriority="71" w:unhideWhenUsed="0"/>
-    <w:lsdException w:name="Colorful List Accent 2" w:semiHidden="0" w:uiPriority="72" w:unhideWhenUsed="0"/>
-    <w:lsdException w:name="Colorful Grid Accent 2" w:semiHidden="0" w:uiPriority="73" w:unhideWhenUsed="0"/>
-    <w:lsdException w:name="Light Shading Accent 3" w:semiHidden="0" w:uiPriority="60" w:unhideWhenUsed="0"/>
-    <w:lsdException w:name="Light List Accent 3" w:semiHidden="0" w:uiPriority="61" w:unhideWhenUsed="0"/>
-    <w:lsdException w:name="Light Grid Accent 3" w:semiHidden="0" w:uiPriority="62" w:unhideWhenUsed="0"/>
-    <w:lsdException w:name="Medium Shading 1 Accent 3" w:semiHidden="0" w:uiPriority="63" w:unhideWhenUsed="0"/>
-    <w:lsdException w:name="Medium Shading 2 Accent 3" w:semiHidden="0" w:uiPriority="64" w:unhideWhenUsed="0"/>
-    <w:lsdException w:name="Medium List 1 Accent 3" w:semiHidden="0" w:uiPriority="65" w:unhideWhenUsed="0"/>
-    <w:lsdException w:name="Medium List 2 Accent 3" w:semiHidden="0" w:uiPriority="66" w:unhideWhenUsed="0"/>
-    <w:lsdException w:name="Medium Grid 1 Accent 3" w:semiHidden="0" w:uiPriority="67" w:unhideWhenUsed="0"/>
-    <w:lsdException w:name="Medium Grid 2 Accent 3" w:semiHidden="0" w:uiPriority="68" w:unhideWhenUsed="0"/>
-    <w:lsdException w:name="Medium Grid 3 Accent 3" w:semiHidden="0" w:uiPriority="69" w:unhideWhenUsed="0"/>
-    <w:lsdException w:name="Dark List Accent 3" w:semiHidden="0" w:uiPriority="70" w:unhideWhenUsed="0"/>
-    <w:lsdException w:name="Colorful Shading Accent 3" w:semiHidden="0" w:uiPriority="71" w:unhideWhenUsed="0"/>
-    <w:lsdException w:name="Colorful List Accent 3" w:semiHidden="0" w:uiPriority="72" w:unhideWhenUsed="0"/>
-    <w:lsdException w:name="Colorful Grid Accent 3" w:semiHidden="0" w:uiPriority="73" w:unhideWhenUsed="0"/>
-    <w:lsdException w:name="Light Shading Accent 4" w:semiHidden="0" w:uiPriority="60" w:unhideWhenUsed="0"/>
-    <w:lsdException w:name="Light List Accent 4" w:semiHidden="0" w:uiPriority="61" w:unhideWhenUsed="0"/>
-    <w:lsdException w:name="Light Grid Accent 4" w:semiHidden="0" w:uiPriority="62" w:unhideWhenUsed="0"/>
-    <w:lsdException w:name="Medium Shading 1 Accent 4" w:semiHidden="0" w:uiPriority="63" w:unhideWhenUsed="0"/>
-    <w:lsdException w:name="Medium Shading 2 Accent 4" w:semiHidden="0" w:uiPriority="64" w:unhideWhenUsed="0"/>
-    <w:lsdException w:name="Medium List 1 Accent 4" w:semiHidden="0" w:uiPriority="65" w:unhideWhenUsed="0"/>
-    <w:lsdException w:name="Medium List 2 Accent 4" w:semiHidden="0" w:uiPriority="66" w:unhideWhenUsed="0"/>
-    <w:lsdException w:name="Medium Grid 1 Accent 4" w:semiHidden="0" w:uiPriority="67" w:unhideWhenUsed="0"/>
-    <w:lsdException w:name="Medium Grid 2 Accent 4" w:semiHidden="0" w:uiPriority="68" w:unhideWhenUsed="0"/>
-    <w:lsdException w:name="Medium Grid 3 Accent 4" w:semiHidden="0" w:uiPriority="69" w:unhideWhenUsed="0"/>
-    <w:lsdException w:name="Dark List Accent 4" w:semiHidden="0" w:uiPriority="70" w:unhideWhenUsed="0"/>
-    <w:lsdException w:name="Colorful Shading Accent 4" w:semiHidden="0" w:uiPriority="71" w:unhideWhenUsed="0"/>
-    <w:lsdException w:name="Colorful List Accent 4" w:semiHidden="0" w:uiPriority="72" w:unhideWhenUsed="0"/>
-    <w:lsdException w:name="Colorful Grid Accent 4" w:semiHidden="0" w:uiPriority="73" w:unhideWhenUsed="0"/>
-    <w:lsdException w:name="Light Shading Accent 5" w:semiHidden="0" w:uiPriority="60" w:unhideWhenUsed="0"/>
-    <w:lsdException w:name="Light List Accent 5" w:semiHidden="0" w:uiPriority="61" w:unhideWhenUsed="0"/>
-    <w:lsdException w:name="Light Grid Accent 5" w:semiHidden="0" w:uiPriority="62" w:unhideWhenUsed="0"/>
-    <w:lsdException w:name="Medium Shading 1 Accent 5" w:semiHidden="0" w:uiPriority="63" w:unhideWhenUsed="0"/>
-    <w:lsdException w:name="Medium Shading 2 Accent 5" w:semiHidden="0" w:uiPriority="64" w:unhideWhenUsed="0"/>
-    <w:lsdException w:name="Medium List 1 Accent 5" w:semiHidden="0" w:uiPriority="65" w:unhideWhenUsed="0"/>
-    <w:lsdException w:name="Medium List 2 Accent 5" w:semiHidden="0" w:uiPriority="66" w:unhideWhenUsed="0"/>
-    <w:lsdException w:name="Medium Grid 1 Accent 5" w:semiHidden="0" w:uiPriority="67" w:unhideWhenUsed="0"/>
-    <w:lsdException w:name="Medium Grid 2 Accent 5" w:semiHidden="0" w:uiPriority="68" w:unhideWhenUsed="0"/>
-    <w:lsdException w:name="Medium Grid 3 Accent 5" w:semiHidden="0" w:uiPriority="69" w:unhideWhenUsed="0"/>
-    <w:lsdException w:name="Dark List Accent 5" w:semiHidden="0" w:uiPriority="70" w:unhideWhenUsed="0"/>
-    <w:lsdException w:name="Colorful Shading Accent 5" w:semiHidden="0" w:uiPriority="71" w:unhideWhenUsed="0"/>
-    <w:lsdException w:name="Colorful List Accent 5" w:semiHidden="0" w:uiPriority="72" w:unhideWhenUsed="0"/>
-    <w:lsdException w:name="Colorful Grid Accent 5" w:semiHidden="0" w:uiPriority="73" w:unhideWhenUsed="0"/>
-    <w:lsdException w:name="Light Shading Accent 6" w:semiHidden="0" w:uiPriority="60" w:unhideWhenUsed="0"/>
-    <w:lsdException w:name="Light List Accent 6" w:semiHidden="0" w:uiPriority="61" w:unhideWhenUsed="0"/>
-    <w:lsdException w:name="Light Grid Accent 6" w:semiHidden="0" w:uiPriority="62" w:unhideWhenUsed="0"/>
-    <w:lsdException w:name="Medium Shading 1 Accent 6" w:semiHidden="0" w:uiPriority="63" w:unhideWhenUsed="0"/>
-    <w:lsdException w:name="Medium Shading 2 Accent 6" w:semiHidden="0" w:uiPriority="64" w:unhideWhenUsed="0"/>
-    <w:lsdException w:name="Medium List 1 Accent 6" w:semiHidden="0" w:uiPriority="65" w:unhideWhenUsed="0"/>
-    <w:lsdException w:name="Medium List 2 Accent 6" w:semiHidden="0" w:uiPriority="66" w:unhideWhenUsed="0"/>
-    <w:lsdException w:name="Medium Grid 1 Accent 6" w:semiHidden="0" w:uiPriority="67" w:unhideWhenUsed="0"/>
-    <w:lsdException w:name="Medium Grid 2 Accent 6" w:semiHidden="0" w:uiPriority="68" w:unhideWhenUsed="0"/>
-    <w:lsdException w:name="Medium Grid 3 Accent 6" w:semiHidden="0" w:uiPriority="69" w:unhideWhenUsed="0"/>
-    <w:lsdException w:name="Dark List Accent 6" w:semiHidden="0" w:uiPriority="70" w:unhideWhenUsed="0"/>
-    <w:lsdException w:name="Colorful Shading Accent 6" w:semiHidden="0" w:uiPriority="71" w:unhideWhenUsed="0"/>
-    <w:lsdException w:name="Colorful List Accent 6" w:semiHidden="0" w:uiPriority="72" w:unhideWhenUsed="0"/>
-    <w:lsdException w:name="Colorful Grid Accent 6" w:semiHidden="0" w:uiPriority="73" w:unhideWhenUsed="0"/>
-    <w:lsdException w:name="Subtle Emphasis" w:semiHidden="0" w:uiPriority="19" w:unhideWhenUsed="0" w:qFormat="1"/>
-    <w:lsdException w:name="Intense Emphasis" w:semiHidden="0" w:uiPriority="21" w:unhideWhenUsed="0" w:qFormat="1"/>
-    <w:lsdException w:name="Subtle Reference" w:semiHidden="0" w:uiPriority="31" w:unhideWhenUsed="0" w:qFormat="1"/>
-    <w:lsdException w:name="Intense Reference" w:semiHidden="0" w:uiPriority="32" w:unhideWhenUsed="0" w:qFormat="1"/>
-    <w:lsdException w:name="Book Title" w:semiHidden="0" w:uiPriority="33" w:unhideWhenUsed="0" w:qFormat="1"/>
-    <w:lsdException w:name="Bibliography" w:uiPriority="37"/>
-    <w:lsdException w:name="TOC Heading" w:uiPriority="39" w:qFormat="1"/>
-  </w:latentStyles>
-  <w:style w:type="paragraph" w:default="1" w:styleId="Normlny">
-    <w:name w:val="Normal"/>
-    <w:rsid w:val="000B651C"/>
-  </w:style>
-  <w:style w:type="paragraph" w:styleId="Nadpis1">
-    <w:name w:val="heading 1"/>
-    <w:basedOn w:val="Normlny"/>
-    <w:next w:val="Normlny"/>
-    <w:pPr>
-      <w:keepNext/>
-      <w:keepLines/>
-      <w:spacing w:before="480" w:after="0"/>
-      <w:outlineLvl w:val="0"/>
-    </w:pPr>
-    <w:rPr>
-      <w:rFonts w:ascii="Cambria" w:eastAsia="Cambria" w:hAnsi="Cambria" w:cs="Cambria"/>
-      <w:b/>
-      <w:color w:val="366091"/>
-      <w:sz w:val="28"/>
-      <w:szCs w:val="28"/>
-    </w:rPr>
-  </w:style>
-  <w:style w:type="paragraph" w:styleId="Nadpis2">
-    <w:name w:val="heading 2"/>
-    <w:basedOn w:val="Normlny"/>
-    <w:next w:val="Normlny"/>
-    <w:pPr>
-      <w:keepNext/>
-      <w:keepLines/>
-      <w:spacing w:before="200" w:after="0"/>
-      <w:outlineLvl w:val="1"/>
-    </w:pPr>
-    <w:rPr>
-      <w:rFonts w:ascii="Cambria" w:eastAsia="Cambria" w:hAnsi="Cambria" w:cs="Cambria"/>
-      <w:b/>
-      <w:color w:val="4F81BD"/>
-      <w:sz w:val="26"/>
-      <w:szCs w:val="26"/>
-    </w:rPr>
-  </w:style>
-  <w:style w:type="paragraph" w:styleId="Nadpis3">
-    <w:name w:val="heading 3"/>
-    <w:basedOn w:val="Normlny"/>
-    <w:next w:val="Normlny"/>
-    <w:pPr>
-      <w:keepNext/>
-      <w:keepLines/>
-      <w:spacing w:before="200" w:after="0"/>
-      <w:outlineLvl w:val="2"/>
-    </w:pPr>
-    <w:rPr>
-      <w:rFonts w:ascii="Cambria" w:eastAsia="Cambria" w:hAnsi="Cambria" w:cs="Cambria"/>
-      <w:b/>
-      <w:color w:val="4F81BD"/>
-    </w:rPr>
-  </w:style>
-  <w:style w:type="paragraph" w:styleId="Nadpis4">
-    <w:name w:val="heading 4"/>
-    <w:basedOn w:val="Normlny"/>
-    <w:next w:val="Normlny"/>
-    <w:pPr>
-      <w:keepNext/>
-      <w:keepLines/>
-      <w:spacing w:before="240" w:after="40"/>
-      <w:outlineLvl w:val="3"/>
-    </w:pPr>
-    <w:rPr>
-      <w:b/>
-      <w:sz w:val="24"/>
-      <w:szCs w:val="24"/>
-    </w:rPr>
-  </w:style>
-  <w:style w:type="paragraph" w:styleId="Nadpis5">
-    <w:name w:val="heading 5"/>
-    <w:basedOn w:val="Normlny"/>
-    <w:next w:val="Normlny"/>
-    <w:pPr>
-      <w:keepNext/>
-      <w:keepLines/>
-      <w:spacing w:before="220" w:after="40"/>
-      <w:outlineLvl w:val="4"/>
-    </w:pPr>
-    <w:rPr>
-      <w:b/>
-    </w:rPr>
-  </w:style>
-  <w:style w:type="paragraph" w:styleId="Nadpis6">
-    <w:name w:val="heading 6"/>
-    <w:basedOn w:val="Normlny"/>
-    <w:next w:val="Normlny"/>
-    <w:pPr>
-      <w:keepNext/>
-      <w:keepLines/>
-      <w:spacing w:before="200" w:after="40"/>
-      <w:outlineLvl w:val="5"/>
-    </w:pPr>
-    <w:rPr>
-      <w:b/>
-      <w:sz w:val="20"/>
-      <w:szCs w:val="20"/>
-    </w:rPr>
-  </w:style>
-  <w:style w:type="character" w:default="1" w:styleId="Predvolenpsmoodseku">
-    <w:name w:val="Default Paragraph Font"/>
-    <w:uiPriority w:val="1"/>
-    <w:semiHidden/>
-    <w:unhideWhenUsed/>
-  </w:style>
-  <w:style w:type="table" w:default="1" w:styleId="Normlnatabuka">
-    <w:name w:val="Normal Table"/>
-    <w:uiPriority w:val="99"/>
-    <w:semiHidden/>
-    <w:unhideWhenUsed/>
-    <w:tblPr>
-      <w:tblInd w:w="0" w:type="dxa"/>
-      <w:tblCellMar>
-        <w:top w:w="0" w:type="dxa"/>
-        <w:left w:w="108" w:type="dxa"/>
-        <w:bottom w:w="0" w:type="dxa"/>
-        <w:right w:w="108" w:type="dxa"/>
-      </w:tblCellMar>
-    </w:tblPr>
-  </w:style>
-  <w:style w:type="numbering" w:default="1" w:styleId="Bezzoznamu">
-    <w:name w:val="No List"/>
-    <w:uiPriority w:val="99"/>
-    <w:semiHidden/>
-    <w:unhideWhenUsed/>
-  </w:style>
-  <w:style w:type="table" w:customStyle="1" w:styleId="TableNormal">
-    <w:name w:val="Table Normal"/>
-    <w:tblPr>
-      <w:tblCellMar>
-        <w:top w:w="0" w:type="dxa"/>
-        <w:left w:w="0" w:type="dxa"/>
-        <w:bottom w:w="0" w:type="dxa"/>
-        <w:right w:w="0" w:type="dxa"/>
-      </w:tblCellMar>
-    </w:tblPr>
-  </w:style>
-  <w:style w:type="paragraph" w:styleId="Nzov">
-    <w:name w:val="Title"/>
-    <w:basedOn w:val="Normlny"/>
-    <w:next w:val="Normlny"/>
-    <w:pPr>
-      <w:keepNext/>
-      <w:keepLines/>
-      <w:spacing w:before="480" w:after="120"/>
-    </w:pPr>
-    <w:rPr>
-      <w:b/>
-      <w:sz w:val="72"/>
-      <w:szCs w:val="72"/>
-    </w:rPr>
-  </w:style>
-  <w:style w:type="paragraph" w:styleId="Podtitul">
-    <w:name w:val="Subtitle"/>
-    <w:basedOn w:val="Normlny"/>
-    <w:next w:val="Normlny"/>
-    <w:pPr>
-      <w:keepNext/>
-      <w:keepLines/>
-      <w:spacing w:before="360" w:after="80"/>
-    </w:pPr>
-    <w:rPr>
-      <w:rFonts w:ascii="Georgia" w:eastAsia="Georgia" w:hAnsi="Georgia" w:cs="Georgia"/>
-      <w:i/>
-      <w:color w:val="666666"/>
-      <w:sz w:val="48"/>
-      <w:szCs w:val="48"/>
-    </w:rPr>
-  </w:style>
-  <w:style w:type="table" w:customStyle="1" w:styleId="a">
-    <w:basedOn w:val="TableNormal"/>
-    <w:pPr>
-      <w:spacing w:after="0" w:line="240" w:lineRule="auto"/>
-    </w:pPr>
-    <w:tblPr>
-      <w:tblStyleRowBandSize w:val="1"/>
-      <w:tblStyleColBandSize w:val="1"/>
-      <w:tblCellMar>
-        <w:top w:w="72" w:type="dxa"/>
-        <w:left w:w="115" w:type="dxa"/>
-        <w:bottom w:w="72" w:type="dxa"/>
-        <w:right w:w="115" w:type="dxa"/>
-      </w:tblCellMar>
-    </w:tblPr>
-    <w:tcPr>
-      <w:shd w:val="clear" w:color="auto" w:fill="E6E6E6"/>
-    </w:tcPr>
-  </w:style>
-  <w:style w:type="table" w:customStyle="1" w:styleId="a0">
-    <w:basedOn w:val="TableNormal"/>
-    <w:pPr>
-      <w:spacing w:after="0" w:line="240" w:lineRule="auto"/>
-    </w:pPr>
-    <w:tblPr>
-      <w:tblStyleRowBandSize w:val="1"/>
-      <w:tblStyleColBandSize w:val="1"/>
-      <w:tblCellMar>
-        <w:top w:w="72" w:type="dxa"/>
-        <w:left w:w="115" w:type="dxa"/>
-        <w:bottom w:w="72" w:type="dxa"/>
-        <w:right w:w="115" w:type="dxa"/>
-      </w:tblCellMar>
-    </w:tblPr>
-    <w:tcPr>
-      <w:shd w:val="clear" w:color="auto" w:fill="E6E6E6"/>
-    </w:tcPr>
-    <w:tblStylePr w:type="firstRow">
-      <w:rPr>
-        <w:b/>
-        <w:color w:val="FFFFFF"/>
-      </w:rPr>
-      <w:tblPr/>
-      <w:tcPr>
-        <w:tcBorders>
-          <w:bottom w:val="single" w:sz="12" w:space="0" w:color="FFFFFF"/>
-        </w:tcBorders>
-        <w:shd w:val="clear" w:color="auto" w:fill="9E3A38"/>
-      </w:tcPr>
-    </w:tblStylePr>
-    <w:tblStylePr w:type="lastRow">
-      <w:rPr>
-        <w:b/>
-        <w:color w:val="9E3A38"/>
-      </w:rPr>
-      <w:tblPr/>
-      <w:tcPr>
-        <w:tcBorders>
-          <w:top w:val="single" w:sz="12" w:space="0" w:color="000000"/>
-        </w:tcBorders>
-        <w:shd w:val="clear" w:color="auto" w:fill="FFFFFF"/>
-      </w:tcPr>
-    </w:tblStylePr>
-    <w:tblStylePr w:type="firstCol">
-      <w:rPr>
-        <w:b/>
-      </w:rPr>
-    </w:tblStylePr>
-    <w:tblStylePr w:type="lastCol">
-      <w:rPr>
-        <w:b/>
-      </w:rPr>
-    </w:tblStylePr>
-    <w:tblStylePr w:type="band1Vert">
-      <w:tblPr/>
-      <w:tcPr>
-        <w:tcBorders>
-          <w:top w:val="nil"/>
-          <w:left w:val="nil"/>
-          <w:bottom w:val="nil"/>
-          <w:right w:val="nil"/>
-          <w:insideH w:val="nil"/>
-          <w:insideV w:val="nil"/>
-        </w:tcBorders>
-        <w:shd w:val="clear" w:color="auto" w:fill="C0C0C0"/>
-      </w:tcPr>
-    </w:tblStylePr>
-    <w:tblStylePr w:type="band1Horz">
-      <w:tblPr/>
-      <w:tcPr>
-        <w:shd w:val="clear" w:color="auto" w:fill="CCCCCC"/>
-      </w:tcPr>
-    </w:tblStylePr>
-  </w:style>
-  <w:style w:type="table" w:customStyle="1" w:styleId="a1">
-    <w:basedOn w:val="TableNormal"/>
-    <w:pPr>
-      <w:spacing w:after="0" w:line="240" w:lineRule="auto"/>
-    </w:pPr>
-    <w:tblPr>
-      <w:tblStyleRowBandSize w:val="1"/>
-      <w:tblStyleColBandSize w:val="1"/>
-      <w:tblCellMar>
-        <w:top w:w="72" w:type="dxa"/>
-        <w:left w:w="115" w:type="dxa"/>
-        <w:bottom w:w="72" w:type="dxa"/>
-        <w:right w:w="115" w:type="dxa"/>
-      </w:tblCellMar>
-    </w:tblPr>
-    <w:tcPr>
-      <w:shd w:val="clear" w:color="auto" w:fill="E6E6E6"/>
-    </w:tcPr>
-  </w:style>
-  <w:style w:type="paragraph" w:styleId="Textbubliny">
-    <w:name w:val="Balloon Text"/>
-    <w:basedOn w:val="Normlny"/>
-    <w:link w:val="TextbublinyChar"/>
-    <w:uiPriority w:val="99"/>
-    <w:semiHidden/>
-    <w:unhideWhenUsed/>
-    <w:rsid w:val="00ED3E0F"/>
-    <w:pPr>
-      <w:spacing w:after="0" w:line="240" w:lineRule="auto"/>
-    </w:pPr>
-    <w:rPr>
-      <w:rFonts w:ascii="Tahoma" w:hAnsi="Tahoma" w:cs="Tahoma"/>
-      <w:sz w:val="16"/>
-      <w:szCs w:val="16"/>
-    </w:rPr>
-  </w:style>
-  <w:style w:type="character" w:customStyle="1" w:styleId="TextbublinyChar">
-    <w:name w:val="Text bubliny Char"/>
-    <w:basedOn w:val="Predvolenpsmoodseku"/>
-    <w:link w:val="Textbubliny"/>
-    <w:uiPriority w:val="99"/>
-    <w:semiHidden/>
-    <w:rsid w:val="00ED3E0F"/>
-    <w:rPr>
-      <w:rFonts w:ascii="Tahoma" w:hAnsi="Tahoma" w:cs="Tahoma"/>
-      <w:sz w:val="16"/>
-      <w:szCs w:val="16"/>
-    </w:rPr>
-  </w:style>
-  <w:style w:type="paragraph" w:styleId="Hlavika">
-    <w:name w:val="header"/>
-    <w:basedOn w:val="Normlny"/>
-    <w:link w:val="HlavikaChar"/>
-    <w:uiPriority w:val="99"/>
-    <w:unhideWhenUsed/>
-    <w:rsid w:val="00ED3E0F"/>
-    <w:pPr>
-      <w:tabs>
-        <w:tab w:val="center" w:pos="4536"/>
-        <w:tab w:val="right" w:pos="9072"/>
-      </w:tabs>
-      <w:spacing w:after="0" w:line="240" w:lineRule="auto"/>
-    </w:pPr>
-  </w:style>
-  <w:style w:type="character" w:customStyle="1" w:styleId="HlavikaChar">
-    <w:name w:val="Hlavička Char"/>
-    <w:basedOn w:val="Predvolenpsmoodseku"/>
-    <w:link w:val="Hlavika"/>
-    <w:uiPriority w:val="99"/>
-    <w:rsid w:val="00ED3E0F"/>
-  </w:style>
-  <w:style w:type="paragraph" w:styleId="Pta">
-    <w:name w:val="footer"/>
-    <w:basedOn w:val="Normlny"/>
-    <w:link w:val="PtaChar"/>
-    <w:uiPriority w:val="99"/>
-    <w:unhideWhenUsed/>
-    <w:rsid w:val="00ED3E0F"/>
-    <w:pPr>
-      <w:tabs>
-        <w:tab w:val="center" w:pos="4536"/>
-        <w:tab w:val="right" w:pos="9072"/>
-      </w:tabs>
-      <w:spacing w:after="0" w:line="240" w:lineRule="auto"/>
-    </w:pPr>
-  </w:style>
-  <w:style w:type="character" w:customStyle="1" w:styleId="PtaChar">
-    <w:name w:val="Päta Char"/>
-    <w:basedOn w:val="Predvolenpsmoodseku"/>
-    <w:link w:val="Pta"/>
-    <w:uiPriority w:val="99"/>
-    <w:rsid w:val="00ED3E0F"/>
-  </w:style>
-  <w:style w:type="paragraph" w:styleId="Odsekzoznamu">
-    <w:name w:val="List Paragraph"/>
-    <w:basedOn w:val="Normlny"/>
-    <w:link w:val="OdsekzoznamuChar"/>
-    <w:uiPriority w:val="34"/>
-    <w:qFormat/>
-    <w:rsid w:val="00837673"/>
-    <w:pPr>
-      <w:ind w:left="720"/>
-      <w:contextualSpacing/>
-    </w:pPr>
-  </w:style>
-  <w:style w:type="paragraph" w:customStyle="1" w:styleId="Obsah1">
-    <w:name w:val="Obsah1"/>
-    <w:basedOn w:val="Odsekzoznamu"/>
-    <w:link w:val="Obsah1Char"/>
-    <w:qFormat/>
-    <w:rsid w:val="00837673"/>
-    <w:pPr>
-      <w:numPr>
-        <w:numId w:val="4"/>
-      </w:numPr>
-      <w:jc w:val="both"/>
-    </w:pPr>
-    <w:rPr>
-      <w:rFonts w:ascii="Times New Roman" w:eastAsia="Times New Roman" w:hAnsi="Times New Roman" w:cs="Times New Roman"/>
-      <w:b/>
-      <w:sz w:val="32"/>
-      <w:szCs w:val="32"/>
-    </w:rPr>
-  </w:style>
-  <w:style w:type="paragraph" w:styleId="Obsah10">
-    <w:name w:val="toc 1"/>
-    <w:basedOn w:val="Normlny"/>
-    <w:next w:val="Normlny"/>
-    <w:autoRedefine/>
-    <w:uiPriority w:val="39"/>
-    <w:unhideWhenUsed/>
-    <w:rsid w:val="00537D9B"/>
-    <w:pPr>
-      <w:spacing w:after="100"/>
-    </w:pPr>
-  </w:style>
-  <w:style w:type="character" w:customStyle="1" w:styleId="OdsekzoznamuChar">
-    <w:name w:val="Odsek zoznamu Char"/>
-    <w:basedOn w:val="Predvolenpsmoodseku"/>
-    <w:link w:val="Odsekzoznamu"/>
-    <w:uiPriority w:val="34"/>
-    <w:rsid w:val="00837673"/>
-  </w:style>
-  <w:style w:type="character" w:customStyle="1" w:styleId="Obsah1Char">
-    <w:name w:val="Obsah1 Char"/>
-    <w:basedOn w:val="OdsekzoznamuChar"/>
-    <w:link w:val="Obsah1"/>
-    <w:rsid w:val="00837673"/>
-    <w:rPr>
-      <w:rFonts w:ascii="Times New Roman" w:eastAsia="Times New Roman" w:hAnsi="Times New Roman" w:cs="Times New Roman"/>
-      <w:b/>
-      <w:sz w:val="32"/>
-      <w:szCs w:val="32"/>
-    </w:rPr>
-  </w:style>
-  <w:style w:type="character" w:styleId="Hypertextovprepojenie">
-    <w:name w:val="Hyperlink"/>
-    <w:basedOn w:val="Predvolenpsmoodseku"/>
-    <w:uiPriority w:val="99"/>
-    <w:unhideWhenUsed/>
-    <w:rsid w:val="00537D9B"/>
-    <w:rPr>
-      <w:color w:val="0000FF" w:themeColor="hyperlink"/>
-      <w:u w:val="single"/>
-    </w:rPr>
-  </w:style>
-  <w:style w:type="paragraph" w:customStyle="1" w:styleId="Obsah2">
-    <w:name w:val="Obsah2"/>
-    <w:basedOn w:val="Obsah1"/>
-    <w:link w:val="Obsah2Char"/>
-    <w:qFormat/>
-    <w:rsid w:val="00537D9B"/>
-    <w:pPr>
-      <w:numPr>
-        <w:ilvl w:val="1"/>
-      </w:numPr>
-    </w:pPr>
-  </w:style>
-  <w:style w:type="paragraph" w:styleId="Bezriadkovania">
-    <w:name w:val="No Spacing"/>
-    <w:uiPriority w:val="1"/>
-    <w:qFormat/>
-    <w:rsid w:val="00537D9B"/>
-    <w:pPr>
-      <w:spacing w:after="0" w:line="240" w:lineRule="auto"/>
-    </w:pPr>
-  </w:style>
-  <w:style w:type="character" w:customStyle="1" w:styleId="Obsah2Char">
-    <w:name w:val="Obsah2 Char"/>
-    <w:basedOn w:val="Obsah1Char"/>
-    <w:link w:val="Obsah2"/>
-    <w:rsid w:val="00537D9B"/>
-    <w:rPr>
-      <w:rFonts w:ascii="Times New Roman" w:eastAsia="Times New Roman" w:hAnsi="Times New Roman" w:cs="Times New Roman"/>
-      <w:b/>
-      <w:sz w:val="32"/>
-      <w:szCs w:val="32"/>
-    </w:rPr>
-  </w:style>
-  <w:style w:type="paragraph" w:styleId="Obsah20">
-    <w:name w:val="toc 2"/>
-    <w:basedOn w:val="Normlny"/>
-    <w:next w:val="Normlny"/>
+    <w:basedOn w:val="Normalny"/>
+    <w:next w:val="Normalny"/>
     <w:autoRedefine/>
     <w:uiPriority w:val="39"/>
     <w:unhideWhenUsed/>
@@ -8553,7 +8121,7 @@
 </file>
 
 <file path=customXml/itemProps1.xml><?xml version="1.0" encoding="utf-8"?>
-<ds:datastoreItem xmlns:ds="http://schemas.openxmlformats.org/officeDocument/2006/customXml" ds:itemID="{9EC9B74E-60CB-45A8-B2A5-8DAA6A54FA4D}">
+<ds:datastoreItem xmlns:ds="http://schemas.openxmlformats.org/officeDocument/2006/customXml" ds:itemID="{68CBBA5B-C00C-4962-BEDC-0BEF19FACEEA}">
   <ds:schemaRefs>
     <ds:schemaRef ds:uri="http://schemas.openxmlformats.org/officeDocument/2006/bibliography"/>
   </ds:schemaRefs>

</xml_diff>

<commit_message>
Singleton- design, implementation, documentation
</commit_message>
<xml_diff>
--- a/CourseAssignment/Course_Assignment.docx
+++ b/CourseAssignment/Course_Assignment.docx
@@ -1920,30 +1920,31 @@
       <w:r>
         <w:rPr>
           <w:rFonts w:ascii="Times New Roman" w:eastAsia="Times New Roman" w:hAnsi="Times New Roman" w:cs="Times New Roman"/>
-          <w:sz w:val="24"/>
-          <w:szCs w:val="24"/>
-        </w:rPr>
-        <w:t>Looking from the design point of view, there are three rules that must be fulfilled to call a class a singleton: a static instance of its own, a private constructor and a static get instance method. These are illustrated on a class diagram:</w:t>
-      </w:r>
-    </w:p>
-    <w:p>
-      <w:pPr>
-        <w:rPr>
-          <w:rFonts w:ascii="Times New Roman" w:eastAsia="Times New Roman" w:hAnsi="Times New Roman" w:cs="Times New Roman"/>
-          <w:sz w:val="24"/>
-          <w:szCs w:val="24"/>
-        </w:rPr>
-      </w:pPr>
-      <w:r>
-        <w:rPr>
           <w:noProof/>
-          <w:lang w:val="sk-SK" w:eastAsia="sk-SK"/>
+          <w:sz w:val="24"/>
+          <w:szCs w:val="24"/>
         </w:rPr>
         <w:drawing>
-          <wp:inline distT="0" distB="0" distL="0" distR="0">
-            <wp:extent cx="5727700" cy="1803400"/>
-            <wp:effectExtent l="0" t="0" r="6350" b="6350"/>
-            <wp:docPr id="3" name="Obrázok 3" descr="https://lh6.googleusercontent.com/tzwT2nRJm524upZgsq_FyoDzO-Lb4wgxSD3ESAawtB1U_1qmO0H7fpGbX6YrasTsZeFqqwgPRYLeh1jCW1Tt-Gl6J4_1_L5CzGi53IwygFsBoqn4yRYP4whBEJLsFbIlPuqDsCqA"/>
+          <wp:anchor distT="0" distB="0" distL="114300" distR="114300" simplePos="0" relativeHeight="251675648" behindDoc="1" locked="0" layoutInCell="1" allowOverlap="1">
+            <wp:simplePos x="0" y="0"/>
+            <wp:positionH relativeFrom="column">
+              <wp:posOffset>-635</wp:posOffset>
+            </wp:positionH>
+            <wp:positionV relativeFrom="paragraph">
+              <wp:posOffset>729615</wp:posOffset>
+            </wp:positionV>
+            <wp:extent cx="5760720" cy="1990725"/>
+            <wp:effectExtent l="0" t="0" r="0" b="9525"/>
+            <wp:wrapTight wrapText="bothSides">
+              <wp:wrapPolygon edited="0">
+                <wp:start x="0" y="0"/>
+                <wp:lineTo x="0" y="21497"/>
+                <wp:lineTo x="21500" y="21497"/>
+                <wp:lineTo x="21500" y="0"/>
+                <wp:lineTo x="0" y="0"/>
+              </wp:wrapPolygon>
+            </wp:wrapTight>
+            <wp:docPr id="11" name="Obraz 11"/>
             <wp:cNvGraphicFramePr>
               <a:graphicFrameLocks xmlns:a="http://schemas.openxmlformats.org/drawingml/2006/main" noChangeAspect="1"/>
             </wp:cNvGraphicFramePr>
@@ -1951,10 +1952,8 @@
               <a:graphicData uri="http://schemas.openxmlformats.org/drawingml/2006/picture">
                 <pic:pic xmlns:pic="http://schemas.openxmlformats.org/drawingml/2006/picture">
                   <pic:nvPicPr>
-                    <pic:cNvPr id="0" name="Picture 6" descr="https://lh6.googleusercontent.com/tzwT2nRJm524upZgsq_FyoDzO-Lb4wgxSD3ESAawtB1U_1qmO0H7fpGbX6YrasTsZeFqqwgPRYLeh1jCW1Tt-Gl6J4_1_L5CzGi53IwygFsBoqn4yRYP4whBEJLsFbIlPuqDsCqA"/>
-                    <pic:cNvPicPr>
-                      <a:picLocks noChangeAspect="1" noChangeArrowheads="1"/>
-                    </pic:cNvPicPr>
+                    <pic:cNvPr id="11" name="SingletonDesignReal.png"/>
+                    <pic:cNvPicPr/>
                   </pic:nvPicPr>
                   <pic:blipFill>
                     <a:blip r:embed="rId12">
@@ -1964,28 +1963,29 @@
                         </a:ext>
                       </a:extLst>
                     </a:blip>
-                    <a:srcRect/>
                     <a:stretch>
                       <a:fillRect/>
                     </a:stretch>
                   </pic:blipFill>
-                  <pic:spPr bwMode="auto">
+                  <pic:spPr>
                     <a:xfrm>
                       <a:off x="0" y="0"/>
-                      <a:ext cx="5727700" cy="1803400"/>
+                      <a:ext cx="5760720" cy="1990725"/>
                     </a:xfrm>
                     <a:prstGeom prst="rect">
                       <a:avLst/>
                     </a:prstGeom>
-                    <a:noFill/>
-                    <a:ln>
-                      <a:noFill/>
-                    </a:ln>
                   </pic:spPr>
                 </pic:pic>
               </a:graphicData>
             </a:graphic>
-          </wp:inline>
+            <wp14:sizeRelH relativeFrom="page">
+              <wp14:pctWidth>0</wp14:pctWidth>
+            </wp14:sizeRelH>
+            <wp14:sizeRelV relativeFrom="page">
+              <wp14:pctHeight>0</wp14:pctHeight>
+            </wp14:sizeRelV>
+          </wp:anchor>
         </w:drawing>
       </w:r>
       <w:r>
@@ -1994,7 +1994,7 @@
           <w:sz w:val="24"/>
           <w:szCs w:val="24"/>
         </w:rPr>
-        <w:t xml:space="preserve"> </w:t>
+        <w:t>Looking from the design point of view, there are three rules that must be fulfilled to call a class a singleton: a static instance of its own, a private constructor and a static get instance method. These are illustrated on a class diagram:</w:t>
       </w:r>
     </w:p>
     <w:p>
@@ -2048,15 +2048,16 @@
       </w:pPr>
       <w:r>
         <w:rPr>
-          <w:rFonts w:ascii="Arial" w:hAnsi="Arial" w:cs="Arial"/>
+          <w:rFonts w:ascii="Times New Roman" w:eastAsia="Times New Roman" w:hAnsi="Times New Roman" w:cs="Times New Roman"/>
           <w:noProof/>
-          <w:lang w:val="sk-SK" w:eastAsia="sk-SK"/>
+          <w:sz w:val="24"/>
+          <w:szCs w:val="24"/>
         </w:rPr>
         <w:drawing>
           <wp:inline distT="0" distB="0" distL="0" distR="0">
-            <wp:extent cx="5727700" cy="2336800"/>
-            <wp:effectExtent l="0" t="0" r="6350" b="6350"/>
-            <wp:docPr id="5" name="Obrázok 5" descr="https://lh3.googleusercontent.com/2AvYqUBUxL-ozzPIuqVOVjr9oQ0GcUL2logLSMRZTLZvYWaIH_-JyeI0hGn1PlYC4mLhkqk7IiIrm1ojKpnJ_2gw6c17Mx8QqSfqCreMcnm2xTEeZpYlA9Ks7PEY82Wc2A6IKL7c"/>
+            <wp:extent cx="5511172" cy="2293620"/>
+            <wp:effectExtent l="0" t="0" r="0" b="0"/>
+            <wp:docPr id="24" name="Obraz 24"/>
             <wp:cNvGraphicFramePr>
               <a:graphicFrameLocks xmlns:a="http://schemas.openxmlformats.org/drawingml/2006/main" noChangeAspect="1"/>
             </wp:cNvGraphicFramePr>
@@ -2064,10 +2065,8 @@
               <a:graphicData uri="http://schemas.openxmlformats.org/drawingml/2006/picture">
                 <pic:pic xmlns:pic="http://schemas.openxmlformats.org/drawingml/2006/picture">
                   <pic:nvPicPr>
-                    <pic:cNvPr id="0" name="Picture 13" descr="https://lh3.googleusercontent.com/2AvYqUBUxL-ozzPIuqVOVjr9oQ0GcUL2logLSMRZTLZvYWaIH_-JyeI0hGn1PlYC4mLhkqk7IiIrm1ojKpnJ_2gw6c17Mx8QqSfqCreMcnm2xTEeZpYlA9Ks7PEY82Wc2A6IKL7c"/>
-                    <pic:cNvPicPr>
-                      <a:picLocks noChangeAspect="1" noChangeArrowheads="1"/>
-                    </pic:cNvPicPr>
+                    <pic:cNvPr id="24" name="SingletonImplementationTheNewest.png"/>
+                    <pic:cNvPicPr/>
                   </pic:nvPicPr>
                   <pic:blipFill>
                     <a:blip r:embed="rId13">
@@ -2077,23 +2076,18 @@
                         </a:ext>
                       </a:extLst>
                     </a:blip>
-                    <a:srcRect/>
                     <a:stretch>
                       <a:fillRect/>
                     </a:stretch>
                   </pic:blipFill>
-                  <pic:spPr bwMode="auto">
+                  <pic:spPr>
                     <a:xfrm>
                       <a:off x="0" y="0"/>
-                      <a:ext cx="5727700" cy="2336800"/>
+                      <a:ext cx="5516717" cy="2295928"/>
                     </a:xfrm>
                     <a:prstGeom prst="rect">
                       <a:avLst/>
                     </a:prstGeom>
-                    <a:noFill/>
-                    <a:ln>
-                      <a:noFill/>
-                    </a:ln>
                   </pic:spPr>
                 </pic:pic>
               </a:graphicData>
@@ -2101,14 +2095,6 @@
           </wp:inline>
         </w:drawing>
       </w:r>
-      <w:r>
-        <w:rPr>
-          <w:rFonts w:ascii="Times New Roman" w:eastAsia="Times New Roman" w:hAnsi="Times New Roman" w:cs="Times New Roman"/>
-          <w:sz w:val="24"/>
-          <w:szCs w:val="24"/>
-        </w:rPr>
-        <w:t xml:space="preserve"> </w:t>
-      </w:r>
     </w:p>
     <w:p>
       <w:pPr>
@@ -2119,6 +2105,8 @@
           <w:szCs w:val="24"/>
         </w:rPr>
       </w:pPr>
+      <w:bookmarkStart w:id="6" w:name="_GoBack"/>
+      <w:bookmarkEnd w:id="6"/>
     </w:p>
     <w:p>
       <w:pPr>
@@ -2129,22 +2117,13 @@
           <w:szCs w:val="24"/>
         </w:rPr>
       </w:pPr>
-    </w:p>
-    <w:p>
-      <w:pPr>
-        <w:ind w:firstLine="720"/>
-        <w:rPr>
-          <w:rFonts w:ascii="Times New Roman" w:eastAsia="Times New Roman" w:hAnsi="Times New Roman" w:cs="Times New Roman"/>
-          <w:sz w:val="24"/>
-          <w:szCs w:val="24"/>
-        </w:rPr>
-      </w:pPr>
-      <w:r>
-        <w:rPr>
-          <w:rFonts w:ascii="Times New Roman" w:eastAsia="Times New Roman" w:hAnsi="Times New Roman" w:cs="Times New Roman"/>
-          <w:sz w:val="24"/>
-          <w:szCs w:val="24"/>
-        </w:rPr>
+      <w:r>
+        <w:rPr>
+          <w:rFonts w:ascii="Times New Roman" w:eastAsia="Times New Roman" w:hAnsi="Times New Roman" w:cs="Times New Roman"/>
+          <w:sz w:val="24"/>
+          <w:szCs w:val="24"/>
+        </w:rPr>
+        <w:lastRenderedPageBreak/>
         <w:t xml:space="preserve">The </w:t>
       </w:r>
       <w:proofErr w:type="spellStart"/>
@@ -2308,16 +2287,16 @@
           <w:u w:val="single"/>
         </w:rPr>
       </w:pPr>
-      <w:bookmarkStart w:id="6" w:name="_3znysh7" w:colFirst="0" w:colLast="0"/>
-      <w:bookmarkStart w:id="7" w:name="_Toc513153137"/>
-      <w:bookmarkStart w:id="8" w:name="_Toc513185160"/>
-      <w:bookmarkEnd w:id="6"/>
+      <w:bookmarkStart w:id="7" w:name="_3znysh7" w:colFirst="0" w:colLast="0"/>
+      <w:bookmarkStart w:id="8" w:name="_Toc513153137"/>
+      <w:bookmarkStart w:id="9" w:name="_Toc513185160"/>
+      <w:bookmarkEnd w:id="7"/>
       <w:r>
         <w:lastRenderedPageBreak/>
         <w:t>MVC</w:t>
       </w:r>
-      <w:bookmarkEnd w:id="7"/>
       <w:bookmarkEnd w:id="8"/>
+      <w:bookmarkEnd w:id="9"/>
     </w:p>
     <w:p>
       <w:pPr>
@@ -2329,8 +2308,8 @@
           <w:szCs w:val="24"/>
         </w:rPr>
       </w:pPr>
-      <w:bookmarkStart w:id="9" w:name="_2et92p0" w:colFirst="0" w:colLast="0"/>
-      <w:bookmarkEnd w:id="9"/>
+      <w:bookmarkStart w:id="10" w:name="_2et92p0" w:colFirst="0" w:colLast="0"/>
+      <w:bookmarkEnd w:id="10"/>
       <w:r>
         <w:rPr>
           <w:rFonts w:ascii="Times New Roman" w:eastAsia="Times New Roman" w:hAnsi="Times New Roman" w:cs="Times New Roman"/>
@@ -2962,14 +2941,14 @@
           <w:szCs w:val="24"/>
         </w:rPr>
       </w:pPr>
-      <w:bookmarkStart w:id="10" w:name="_Toc513153138"/>
-      <w:bookmarkStart w:id="11" w:name="_Toc513185161"/>
+      <w:bookmarkStart w:id="11" w:name="_Toc513153138"/>
+      <w:bookmarkStart w:id="12" w:name="_Toc513185161"/>
       <w:r>
         <w:lastRenderedPageBreak/>
         <w:t>Flyweight</w:t>
       </w:r>
-      <w:bookmarkEnd w:id="10"/>
       <w:bookmarkEnd w:id="11"/>
+      <w:bookmarkEnd w:id="12"/>
     </w:p>
     <w:p>
       <w:pPr>
@@ -3332,8 +3311,6 @@
           <w:szCs w:val="24"/>
         </w:rPr>
       </w:pPr>
-      <w:bookmarkStart w:id="12" w:name="_GoBack"/>
-      <w:bookmarkEnd w:id="12"/>
     </w:p>
     <w:p>
       <w:pPr>
@@ -8107,7 +8084,7 @@
 </file>
 
 <file path=customXml/itemProps1.xml><?xml version="1.0" encoding="utf-8"?>
-<ds:datastoreItem xmlns:ds="http://schemas.openxmlformats.org/officeDocument/2006/customXml" ds:itemID="{A2B598AD-53B6-42E5-804C-58BD0C478F9A}">
+<ds:datastoreItem xmlns:ds="http://schemas.openxmlformats.org/officeDocument/2006/customXml" ds:itemID="{01F4F1DD-49A9-47D5-8586-75D2B0F8DACE}">
   <ds:schemaRefs>
     <ds:schemaRef ds:uri="http://schemas.openxmlformats.org/officeDocument/2006/bibliography"/>
   </ds:schemaRefs>

</xml_diff>